<commit_message>
Instalando o mysql, o HeidiSQL e criando o banco de dados apiusers e a tabela users
</commit_message>
<xml_diff>
--- a/instruções/SISTEMA DE GESTÃO DE USUÁRIOS.docx
+++ b/instruções/SISTEMA DE GESTÃO DE USUÁRIOS.docx
@@ -4,6 +4,7 @@
   <w:body>
     <w:p>
       <w:pPr>
+        <w:ind w:left="227"/>
         <w:jc w:val="center"/>
         <w:rPr>
           <w:b/>
@@ -29,6 +30,7 @@
           <w:ilvl w:val="0"/>
           <w:numId w:val="2"/>
         </w:numPr>
+        <w:ind w:left="227"/>
         <w:jc w:val="both"/>
         <w:rPr>
           <w:sz w:val="24"/>
@@ -50,6 +52,7 @@
           <w:ilvl w:val="0"/>
           <w:numId w:val="2"/>
         </w:numPr>
+        <w:ind w:left="227"/>
         <w:jc w:val="both"/>
         <w:rPr>
           <w:sz w:val="24"/>
@@ -78,6 +81,7 @@
           <w:ilvl w:val="0"/>
           <w:numId w:val="2"/>
         </w:numPr>
+        <w:ind w:left="227"/>
         <w:jc w:val="both"/>
         <w:rPr>
           <w:sz w:val="24"/>
@@ -106,6 +110,7 @@
           <w:ilvl w:val="0"/>
           <w:numId w:val="2"/>
         </w:numPr>
+        <w:ind w:left="227"/>
         <w:jc w:val="both"/>
         <w:rPr>
           <w:sz w:val="24"/>
@@ -127,6 +132,7 @@
           <w:ilvl w:val="0"/>
           <w:numId w:val="2"/>
         </w:numPr>
+        <w:ind w:left="227"/>
         <w:jc w:val="both"/>
         <w:rPr>
           <w:sz w:val="24"/>
@@ -139,11 +145,1189 @@
           <w:szCs w:val="24"/>
         </w:rPr>
         <w:t>Entrar na pasta do projeto e digitar : npm install</w:t>
+      </w:r>
+    </w:p>
+    <w:p>
+      <w:pPr>
+        <w:pStyle w:val="PargrafodaLista"/>
+        <w:numPr>
+          <w:ilvl w:val="0"/>
+          <w:numId w:val="2"/>
+        </w:numPr>
+        <w:ind w:left="227"/>
+        <w:jc w:val="both"/>
+        <w:rPr>
+          <w:sz w:val="24"/>
+          <w:szCs w:val="24"/>
+        </w:rPr>
+      </w:pPr>
+      <w:r>
+        <w:rPr>
+          <w:sz w:val="24"/>
+          <w:szCs w:val="24"/>
+        </w:rPr>
+        <w:t>No arquivo index.js estamos importando quatro módulos</w:t>
+      </w:r>
+    </w:p>
+    <w:p>
+      <w:pPr>
+        <w:pStyle w:val="PargrafodaLista"/>
+        <w:numPr>
+          <w:ilvl w:val="0"/>
+          <w:numId w:val="2"/>
+        </w:numPr>
+        <w:ind w:left="227"/>
+        <w:jc w:val="both"/>
+        <w:rPr>
+          <w:sz w:val="24"/>
+          <w:szCs w:val="24"/>
+        </w:rPr>
+      </w:pPr>
+      <w:r>
+        <w:rPr>
+          <w:sz w:val="24"/>
+          <w:szCs w:val="24"/>
+        </w:rPr>
+        <w:t>-  boyParser que é utilizado para receber dados json via post.</w:t>
+      </w:r>
+    </w:p>
+    <w:p>
+      <w:pPr>
+        <w:pStyle w:val="PargrafodaLista"/>
+        <w:numPr>
+          <w:ilvl w:val="0"/>
+          <w:numId w:val="2"/>
+        </w:numPr>
+        <w:ind w:left="227"/>
+        <w:jc w:val="both"/>
+        <w:rPr>
+          <w:sz w:val="24"/>
+          <w:szCs w:val="24"/>
+        </w:rPr>
+      </w:pPr>
+      <w:r>
+        <w:rPr>
+          <w:sz w:val="24"/>
+          <w:szCs w:val="24"/>
+        </w:rPr>
+        <w:t>– express</w:t>
+      </w:r>
+    </w:p>
+    <w:p>
+      <w:pPr>
+        <w:pStyle w:val="PargrafodaLista"/>
+        <w:numPr>
+          <w:ilvl w:val="0"/>
+          <w:numId w:val="2"/>
+        </w:numPr>
+        <w:ind w:left="227"/>
+        <w:jc w:val="both"/>
+        <w:rPr>
+          <w:sz w:val="24"/>
+          <w:szCs w:val="24"/>
+        </w:rPr>
+      </w:pPr>
+      <w:r>
+        <w:rPr>
+          <w:sz w:val="24"/>
+          <w:szCs w:val="24"/>
+        </w:rPr>
+        <w:t>– router</w:t>
+      </w:r>
+    </w:p>
+    <w:p>
+      <w:pPr>
+        <w:pStyle w:val="PargrafodaLista"/>
+        <w:numPr>
+          <w:ilvl w:val="0"/>
+          <w:numId w:val="2"/>
+        </w:numPr>
+        <w:ind w:left="227"/>
+        <w:jc w:val="both"/>
+        <w:rPr>
+          <w:sz w:val="24"/>
+          <w:szCs w:val="24"/>
+        </w:rPr>
+      </w:pPr>
+      <w:r>
+        <w:rPr>
+          <w:sz w:val="24"/>
+          <w:szCs w:val="24"/>
+        </w:rPr>
+        <w:t>Todas as rotas da aplicação serão definidas na pasta routes</w:t>
+      </w:r>
+    </w:p>
+    <w:p>
+      <w:pPr>
+        <w:pStyle w:val="PargrafodaLista"/>
+        <w:numPr>
+          <w:ilvl w:val="0"/>
+          <w:numId w:val="2"/>
+        </w:numPr>
+        <w:ind w:left="227"/>
+        <w:jc w:val="both"/>
+        <w:rPr>
+          <w:sz w:val="24"/>
+          <w:szCs w:val="24"/>
+        </w:rPr>
+      </w:pPr>
+      <w:r>
+        <w:rPr>
+          <w:sz w:val="24"/>
+          <w:szCs w:val="24"/>
+        </w:rPr>
+        <w:t>Todos os códigos que se comunicam com o banco de dados será construído dentro da pasta models.</w:t>
+      </w:r>
+    </w:p>
+    <w:p>
+      <w:pPr>
+        <w:ind w:left="227"/>
+        <w:jc w:val="both"/>
+        <w:rPr>
+          <w:sz w:val="24"/>
+          <w:szCs w:val="24"/>
+        </w:rPr>
+      </w:pPr>
+    </w:p>
+    <w:p>
+      <w:pPr>
+        <w:ind w:left="227"/>
+        <w:jc w:val="center"/>
+        <w:rPr>
+          <w:b/>
+          <w:bCs/>
+          <w:sz w:val="32"/>
+          <w:szCs w:val="32"/>
+        </w:rPr>
+      </w:pPr>
+      <w:r>
+        <w:rPr>
+          <w:b/>
+          <w:bCs/>
+          <w:sz w:val="32"/>
+          <w:szCs w:val="32"/>
+        </w:rPr>
+        <w:t>Instalando o MySql</w:t>
+      </w:r>
+    </w:p>
+    <w:p>
+      <w:pPr>
+        <w:pStyle w:val="PargrafodaLista"/>
+        <w:numPr>
+          <w:ilvl w:val="0"/>
+          <w:numId w:val="5"/>
+        </w:numPr>
+        <w:ind w:left="227"/>
+        <w:jc w:val="both"/>
+        <w:rPr>
+          <w:sz w:val="24"/>
+          <w:szCs w:val="24"/>
+        </w:rPr>
+      </w:pPr>
+      <w:r>
+        <w:rPr>
+          <w:sz w:val="24"/>
+          <w:szCs w:val="24"/>
+        </w:rPr>
+        <w:t xml:space="preserve">Navegue até á a página mysql.com entre em Downloads, clique em </w:t>
+      </w:r>
+      <w:r>
+        <w:rPr>
+          <w:sz w:val="24"/>
+          <w:szCs w:val="24"/>
+        </w:rPr>
+        <w:t>“</w:t>
+      </w:r>
+      <w:r>
+        <w:rPr>
+          <w:sz w:val="24"/>
+          <w:szCs w:val="24"/>
+        </w:rPr>
+        <w:t>MySQL Community (GPL)</w:t>
+      </w:r>
+      <w:r>
+        <w:rPr>
+          <w:sz w:val="24"/>
+          <w:szCs w:val="24"/>
+        </w:rPr>
+        <w:t xml:space="preserve"> Downloads”</w:t>
+      </w:r>
+    </w:p>
+    <w:p>
+      <w:pPr>
+        <w:pStyle w:val="PargrafodaLista"/>
+        <w:numPr>
+          <w:ilvl w:val="0"/>
+          <w:numId w:val="5"/>
+        </w:numPr>
+        <w:ind w:left="227"/>
+        <w:jc w:val="both"/>
+        <w:rPr>
+          <w:sz w:val="24"/>
+          <w:szCs w:val="24"/>
+        </w:rPr>
+      </w:pPr>
+      <w:r>
+        <w:rPr>
+          <w:sz w:val="24"/>
+          <w:szCs w:val="24"/>
+        </w:rPr>
+        <w:t xml:space="preserve">Clique em “MySQL Community Server” </w:t>
+      </w:r>
+    </w:p>
+    <w:p>
+      <w:pPr>
+        <w:pStyle w:val="PargrafodaLista"/>
+        <w:numPr>
+          <w:ilvl w:val="0"/>
+          <w:numId w:val="5"/>
+        </w:numPr>
+        <w:ind w:left="227"/>
+        <w:jc w:val="both"/>
+        <w:rPr>
+          <w:sz w:val="24"/>
+          <w:szCs w:val="24"/>
+        </w:rPr>
+      </w:pPr>
+      <w:r>
+        <w:rPr>
+          <w:sz w:val="24"/>
+          <w:szCs w:val="24"/>
+        </w:rPr>
+        <w:t>Selecione o sistema operacional e clique em “Go to Download Page”</w:t>
+      </w:r>
+    </w:p>
+    <w:p>
+      <w:pPr>
+        <w:pStyle w:val="PargrafodaLista"/>
+        <w:numPr>
+          <w:ilvl w:val="0"/>
+          <w:numId w:val="5"/>
+        </w:numPr>
+        <w:ind w:left="227"/>
+        <w:jc w:val="both"/>
+        <w:rPr>
+          <w:sz w:val="24"/>
+          <w:szCs w:val="24"/>
+        </w:rPr>
+      </w:pPr>
+      <w:r>
+        <w:rPr>
+          <w:sz w:val="24"/>
+          <w:szCs w:val="24"/>
+        </w:rPr>
+        <w:t>Baixe a versão completa.</w:t>
+      </w:r>
+    </w:p>
+    <w:p>
+      <w:pPr>
+        <w:pStyle w:val="PargrafodaLista"/>
+        <w:numPr>
+          <w:ilvl w:val="0"/>
+          <w:numId w:val="5"/>
+        </w:numPr>
+        <w:ind w:left="227"/>
+        <w:jc w:val="both"/>
+        <w:rPr>
+          <w:sz w:val="24"/>
+          <w:szCs w:val="24"/>
+        </w:rPr>
+      </w:pPr>
+      <w:r>
+        <w:rPr>
+          <w:sz w:val="24"/>
+          <w:szCs w:val="24"/>
+        </w:rPr>
+        <w:t>Após baixar clique no arquivo para instalar.</w:t>
+      </w:r>
+    </w:p>
+    <w:p>
+      <w:pPr>
+        <w:pStyle w:val="PargrafodaLista"/>
+        <w:numPr>
+          <w:ilvl w:val="0"/>
+          <w:numId w:val="5"/>
+        </w:numPr>
+        <w:ind w:left="227"/>
+        <w:jc w:val="both"/>
+        <w:rPr>
+          <w:sz w:val="24"/>
+          <w:szCs w:val="24"/>
+        </w:rPr>
+      </w:pPr>
+      <w:r>
+        <w:rPr>
+          <w:sz w:val="24"/>
+          <w:szCs w:val="24"/>
+        </w:rPr>
+        <w:t>Quando abrir o programa, selecione a opção “Server Only”</w:t>
+      </w:r>
+      <w:r>
+        <w:rPr>
+          <w:sz w:val="24"/>
+          <w:szCs w:val="24"/>
+        </w:rPr>
+        <w:t xml:space="preserve"> e next</w:t>
+      </w:r>
+    </w:p>
+    <w:p>
+      <w:pPr>
+        <w:pStyle w:val="PargrafodaLista"/>
+        <w:numPr>
+          <w:ilvl w:val="0"/>
+          <w:numId w:val="5"/>
+        </w:numPr>
+        <w:ind w:left="227"/>
+        <w:jc w:val="both"/>
+        <w:rPr>
+          <w:sz w:val="24"/>
+          <w:szCs w:val="24"/>
+        </w:rPr>
+      </w:pPr>
+      <w:r>
+        <w:rPr>
+          <w:sz w:val="24"/>
+          <w:szCs w:val="24"/>
+        </w:rPr>
+        <w:t>Clique em “execute” para finalizar a instalação</w:t>
+      </w:r>
+    </w:p>
+    <w:p>
+      <w:pPr>
+        <w:pStyle w:val="PargrafodaLista"/>
+        <w:numPr>
+          <w:ilvl w:val="0"/>
+          <w:numId w:val="5"/>
+        </w:numPr>
+        <w:ind w:left="227"/>
+        <w:jc w:val="both"/>
+        <w:rPr>
+          <w:sz w:val="24"/>
+          <w:szCs w:val="24"/>
+        </w:rPr>
+      </w:pPr>
+      <w:r>
+        <w:rPr>
+          <w:sz w:val="24"/>
+          <w:szCs w:val="24"/>
+        </w:rPr>
+        <w:t>Clique em next para iniciar a configuração.</w:t>
+      </w:r>
+    </w:p>
+    <w:p>
+      <w:pPr>
+        <w:pStyle w:val="PargrafodaLista"/>
+        <w:numPr>
+          <w:ilvl w:val="0"/>
+          <w:numId w:val="5"/>
+        </w:numPr>
+        <w:ind w:left="227"/>
+        <w:jc w:val="both"/>
+        <w:rPr>
+          <w:sz w:val="24"/>
+          <w:szCs w:val="24"/>
+        </w:rPr>
+      </w:pPr>
+      <w:r>
+        <w:rPr>
+          <w:sz w:val="24"/>
+          <w:szCs w:val="24"/>
+        </w:rPr>
+        <w:t>Clique em next novamente</w:t>
+      </w:r>
+    </w:p>
+    <w:p>
+      <w:pPr>
+        <w:pStyle w:val="PargrafodaLista"/>
+        <w:numPr>
+          <w:ilvl w:val="0"/>
+          <w:numId w:val="5"/>
+        </w:numPr>
+        <w:ind w:left="227"/>
+        <w:jc w:val="both"/>
+        <w:rPr>
+          <w:sz w:val="24"/>
+          <w:szCs w:val="24"/>
+        </w:rPr>
+      </w:pPr>
+      <w:r>
+        <w:rPr>
+          <w:sz w:val="24"/>
+          <w:szCs w:val="24"/>
+        </w:rPr>
+        <w:t>Primeiramente seleci</w:t>
+      </w:r>
+      <w:r>
+        <w:rPr>
+          <w:sz w:val="24"/>
+          <w:szCs w:val="24"/>
+        </w:rPr>
+        <w:t>ne “Develelopment Compute” em Config type.</w:t>
+      </w:r>
+    </w:p>
+    <w:p>
+      <w:pPr>
+        <w:pStyle w:val="PargrafodaLista"/>
+        <w:numPr>
+          <w:ilvl w:val="0"/>
+          <w:numId w:val="5"/>
+        </w:numPr>
+        <w:ind w:left="227"/>
+        <w:jc w:val="both"/>
+        <w:rPr>
+          <w:sz w:val="24"/>
+          <w:szCs w:val="24"/>
+        </w:rPr>
+      </w:pPr>
+      <w:r>
+        <w:rPr>
+          <w:sz w:val="24"/>
+          <w:szCs w:val="24"/>
+        </w:rPr>
+        <w:t>Clieque em next</w:t>
+      </w:r>
+    </w:p>
+    <w:p>
+      <w:pPr>
+        <w:pStyle w:val="PargrafodaLista"/>
+        <w:numPr>
+          <w:ilvl w:val="0"/>
+          <w:numId w:val="5"/>
+        </w:numPr>
+        <w:ind w:left="227"/>
+        <w:jc w:val="both"/>
+        <w:rPr>
+          <w:sz w:val="24"/>
+          <w:szCs w:val="24"/>
+        </w:rPr>
+      </w:pPr>
+      <w:r>
+        <w:rPr>
+          <w:sz w:val="24"/>
+          <w:szCs w:val="24"/>
+        </w:rPr>
+        <w:t>Cadastre um senha e next</w:t>
+      </w:r>
+    </w:p>
+    <w:p>
+      <w:pPr>
+        <w:pStyle w:val="PargrafodaLista"/>
+        <w:numPr>
+          <w:ilvl w:val="0"/>
+          <w:numId w:val="5"/>
+        </w:numPr>
+        <w:ind w:left="227"/>
+        <w:jc w:val="both"/>
+        <w:rPr>
+          <w:sz w:val="24"/>
+          <w:szCs w:val="24"/>
+        </w:rPr>
+      </w:pPr>
+      <w:r>
+        <w:rPr>
+          <w:sz w:val="24"/>
+          <w:szCs w:val="24"/>
+        </w:rPr>
+        <w:t>Clique em next.</w:t>
+      </w:r>
+    </w:p>
+    <w:p>
+      <w:pPr>
+        <w:pStyle w:val="PargrafodaLista"/>
+        <w:numPr>
+          <w:ilvl w:val="0"/>
+          <w:numId w:val="5"/>
+        </w:numPr>
+        <w:ind w:left="227"/>
+        <w:jc w:val="both"/>
+        <w:rPr>
+          <w:sz w:val="24"/>
+          <w:szCs w:val="24"/>
+        </w:rPr>
+      </w:pPr>
+      <w:r>
+        <w:rPr>
+          <w:sz w:val="24"/>
+          <w:szCs w:val="24"/>
+        </w:rPr>
+        <w:t>Clique em execute</w:t>
+      </w:r>
+    </w:p>
+    <w:p>
+      <w:pPr>
+        <w:pStyle w:val="PargrafodaLista"/>
+        <w:numPr>
+          <w:ilvl w:val="0"/>
+          <w:numId w:val="5"/>
+        </w:numPr>
+        <w:ind w:left="227"/>
+        <w:jc w:val="both"/>
+        <w:rPr>
+          <w:sz w:val="24"/>
+          <w:szCs w:val="24"/>
+        </w:rPr>
+      </w:pPr>
+      <w:r>
+        <w:rPr>
+          <w:sz w:val="24"/>
+          <w:szCs w:val="24"/>
+        </w:rPr>
+        <w:t>Clique em finish</w:t>
+      </w:r>
+    </w:p>
+    <w:p>
+      <w:pPr>
+        <w:pStyle w:val="PargrafodaLista"/>
+        <w:numPr>
+          <w:ilvl w:val="0"/>
+          <w:numId w:val="5"/>
+        </w:numPr>
+        <w:ind w:left="227"/>
+        <w:jc w:val="both"/>
+        <w:rPr>
+          <w:sz w:val="24"/>
+          <w:szCs w:val="24"/>
+        </w:rPr>
+      </w:pPr>
+      <w:r>
+        <w:rPr>
+          <w:sz w:val="24"/>
+          <w:szCs w:val="24"/>
+        </w:rPr>
+        <w:t>Clique em next</w:t>
+      </w:r>
+    </w:p>
+    <w:p>
+      <w:pPr>
+        <w:pStyle w:val="PargrafodaLista"/>
+        <w:numPr>
+          <w:ilvl w:val="0"/>
+          <w:numId w:val="5"/>
+        </w:numPr>
+        <w:ind w:left="227"/>
+        <w:jc w:val="both"/>
+        <w:rPr>
+          <w:sz w:val="24"/>
+          <w:szCs w:val="24"/>
+        </w:rPr>
+      </w:pPr>
+      <w:r>
+        <w:rPr>
+          <w:sz w:val="24"/>
+          <w:szCs w:val="24"/>
+        </w:rPr>
+        <w:t>E Finish</w:t>
+      </w:r>
+    </w:p>
+    <w:p>
+      <w:pPr>
+        <w:pStyle w:val="PargrafodaLista"/>
+        <w:numPr>
+          <w:ilvl w:val="0"/>
+          <w:numId w:val="5"/>
+        </w:numPr>
+        <w:ind w:left="227"/>
+        <w:jc w:val="both"/>
+        <w:rPr>
+          <w:sz w:val="24"/>
+          <w:szCs w:val="24"/>
+        </w:rPr>
+      </w:pPr>
+      <w:r>
+        <w:rPr>
+          <w:sz w:val="24"/>
+          <w:szCs w:val="24"/>
+        </w:rPr>
+        <w:t>Vamos linkar o executável do mysql no cmd</w:t>
+      </w:r>
+    </w:p>
+    <w:p>
+      <w:pPr>
+        <w:pStyle w:val="PargrafodaLista"/>
+        <w:numPr>
+          <w:ilvl w:val="0"/>
+          <w:numId w:val="5"/>
+        </w:numPr>
+        <w:ind w:left="227"/>
+        <w:jc w:val="both"/>
+        <w:rPr>
+          <w:sz w:val="24"/>
+          <w:szCs w:val="24"/>
+        </w:rPr>
+      </w:pPr>
+      <w:r>
+        <w:rPr>
+          <w:sz w:val="24"/>
+          <w:szCs w:val="24"/>
+        </w:rPr>
+        <w:t>Vá até a pasta mysql em arquivos de programas</w:t>
+      </w:r>
+    </w:p>
+    <w:p>
+      <w:pPr>
+        <w:pStyle w:val="PargrafodaLista"/>
+        <w:numPr>
+          <w:ilvl w:val="0"/>
+          <w:numId w:val="5"/>
+        </w:numPr>
+        <w:ind w:left="227"/>
+        <w:jc w:val="both"/>
+        <w:rPr>
+          <w:sz w:val="24"/>
+          <w:szCs w:val="24"/>
+        </w:rPr>
+      </w:pPr>
+      <w:r>
+        <w:rPr>
+          <w:sz w:val="24"/>
+          <w:szCs w:val="24"/>
+        </w:rPr>
+        <w:t>Entre na pasta bin</w:t>
+      </w:r>
+    </w:p>
+    <w:p>
+      <w:pPr>
+        <w:pStyle w:val="PargrafodaLista"/>
+        <w:numPr>
+          <w:ilvl w:val="0"/>
+          <w:numId w:val="5"/>
+        </w:numPr>
+        <w:ind w:left="227"/>
+        <w:jc w:val="both"/>
+        <w:rPr>
+          <w:sz w:val="24"/>
+          <w:szCs w:val="24"/>
+        </w:rPr>
+      </w:pPr>
+      <w:r>
+        <w:rPr>
+          <w:sz w:val="24"/>
+          <w:szCs w:val="24"/>
+        </w:rPr>
+        <w:t>Copie o endereço desta pasta</w:t>
+      </w:r>
+    </w:p>
+    <w:p>
+      <w:pPr>
+        <w:pStyle w:val="PargrafodaLista"/>
+        <w:numPr>
+          <w:ilvl w:val="0"/>
+          <w:numId w:val="5"/>
+        </w:numPr>
+        <w:ind w:left="227"/>
+        <w:jc w:val="both"/>
+        <w:rPr>
+          <w:sz w:val="24"/>
+          <w:szCs w:val="24"/>
+        </w:rPr>
+      </w:pPr>
+      <w:r>
+        <w:rPr>
+          <w:sz w:val="24"/>
+          <w:szCs w:val="24"/>
+        </w:rPr>
+        <w:t xml:space="preserve">Vá em </w:t>
+      </w:r>
+      <w:r>
+        <w:rPr>
+          <w:sz w:val="24"/>
+          <w:szCs w:val="24"/>
+        </w:rPr>
+        <w:t>painel de controle, sistema e segurança, sistema</w:t>
+      </w:r>
+      <w:r>
+        <w:rPr>
+          <w:sz w:val="24"/>
+          <w:szCs w:val="24"/>
+        </w:rPr>
+        <w:t>, propriedades do sistema, variáveis de ambiente,</w:t>
+      </w:r>
+    </w:p>
+    <w:p>
+      <w:pPr>
+        <w:pStyle w:val="PargrafodaLista"/>
+        <w:numPr>
+          <w:ilvl w:val="0"/>
+          <w:numId w:val="5"/>
+        </w:numPr>
+        <w:ind w:left="227"/>
+        <w:jc w:val="both"/>
+        <w:rPr>
+          <w:sz w:val="24"/>
+          <w:szCs w:val="24"/>
+        </w:rPr>
+      </w:pPr>
+      <w:r>
+        <w:rPr>
+          <w:sz w:val="24"/>
+          <w:szCs w:val="24"/>
+        </w:rPr>
+        <w:t>Em variáveis de usuário para ...</w:t>
+      </w:r>
+    </w:p>
+    <w:p>
+      <w:pPr>
+        <w:pStyle w:val="PargrafodaLista"/>
+        <w:numPr>
+          <w:ilvl w:val="0"/>
+          <w:numId w:val="5"/>
+        </w:numPr>
+        <w:ind w:left="227"/>
+        <w:jc w:val="both"/>
+        <w:rPr>
+          <w:sz w:val="24"/>
+          <w:szCs w:val="24"/>
+        </w:rPr>
+      </w:pPr>
+      <w:r>
+        <w:rPr>
+          <w:sz w:val="24"/>
+          <w:szCs w:val="24"/>
+        </w:rPr>
+        <w:t>Clicke em Path,  editar, novo, colar o link que foi copiado, clique em ok , ok e ok.</w:t>
+      </w:r>
+    </w:p>
+    <w:p>
+      <w:pPr>
+        <w:ind w:left="227"/>
+        <w:jc w:val="both"/>
+        <w:rPr>
+          <w:sz w:val="24"/>
+          <w:szCs w:val="24"/>
+        </w:rPr>
+      </w:pPr>
+    </w:p>
+    <w:p>
+      <w:pPr>
+        <w:ind w:left="227"/>
+        <w:jc w:val="center"/>
+        <w:rPr>
+          <w:b/>
+          <w:bCs/>
+          <w:sz w:val="32"/>
+          <w:szCs w:val="32"/>
+        </w:rPr>
+      </w:pPr>
+      <w:r>
+        <w:rPr>
+          <w:b/>
+          <w:bCs/>
+          <w:sz w:val="32"/>
+          <w:szCs w:val="32"/>
+        </w:rPr>
+        <w:t>Começando a crianção com o banco de dados</w:t>
+      </w:r>
+    </w:p>
+    <w:p>
+      <w:pPr>
+        <w:pStyle w:val="PargrafodaLista"/>
+        <w:numPr>
+          <w:ilvl w:val="0"/>
+          <w:numId w:val="3"/>
+        </w:numPr>
+        <w:ind w:left="227"/>
+        <w:jc w:val="both"/>
+        <w:rPr>
+          <w:sz w:val="24"/>
+          <w:szCs w:val="24"/>
+        </w:rPr>
+      </w:pPr>
+      <w:r>
+        <w:rPr>
+          <w:sz w:val="24"/>
+          <w:szCs w:val="24"/>
+        </w:rPr>
+        <w:t xml:space="preserve">Sempre que vc for criar uma aplicação com query builder como o Knex, temos que começar com a definição do banco de dados. Vamos utilizar o SGBD HeidiSql. </w:t>
+      </w:r>
+    </w:p>
+    <w:p>
+      <w:pPr>
+        <w:pStyle w:val="PargrafodaLista"/>
+        <w:numPr>
+          <w:ilvl w:val="0"/>
+          <w:numId w:val="3"/>
+        </w:numPr>
+        <w:ind w:left="227"/>
+        <w:jc w:val="both"/>
+        <w:rPr>
+          <w:sz w:val="24"/>
+          <w:szCs w:val="24"/>
+        </w:rPr>
+      </w:pPr>
+      <w:r>
+        <w:rPr>
+          <w:sz w:val="24"/>
+          <w:szCs w:val="24"/>
+        </w:rPr>
+        <w:t>Antes vamos abrir o arquivo de configuração da conexão do banco de dados</w:t>
+      </w:r>
+    </w:p>
+    <w:p>
+      <w:pPr>
+        <w:pStyle w:val="PargrafodaLista"/>
+        <w:numPr>
+          <w:ilvl w:val="0"/>
+          <w:numId w:val="3"/>
+        </w:numPr>
+        <w:ind w:left="227"/>
+        <w:jc w:val="both"/>
+        <w:rPr>
+          <w:sz w:val="24"/>
+          <w:szCs w:val="24"/>
+        </w:rPr>
+      </w:pPr>
+      <w:r>
+        <w:rPr>
+          <w:sz w:val="24"/>
+          <w:szCs w:val="24"/>
+        </w:rPr>
+        <w:lastRenderedPageBreak/>
+        <w:drawing>
+          <wp:inline distT="0" distB="0" distL="0" distR="0" wp14:anchorId="376A66A3" wp14:editId="07F056EE">
+            <wp:extent cx="6011114" cy="4420217"/>
+            <wp:effectExtent l="0" t="0" r="8890" b="0"/>
+            <wp:docPr id="1" name="Imagem 1"/>
+            <wp:cNvGraphicFramePr>
+              <a:graphicFrameLocks xmlns:a="http://schemas.openxmlformats.org/drawingml/2006/main" noChangeAspect="1"/>
+            </wp:cNvGraphicFramePr>
+            <a:graphic xmlns:a="http://schemas.openxmlformats.org/drawingml/2006/main">
+              <a:graphicData uri="http://schemas.openxmlformats.org/drawingml/2006/picture">
+                <pic:pic xmlns:pic="http://schemas.openxmlformats.org/drawingml/2006/picture">
+                  <pic:nvPicPr>
+                    <pic:cNvPr id="1" name=""/>
+                    <pic:cNvPicPr/>
+                  </pic:nvPicPr>
+                  <pic:blipFill>
+                    <a:blip r:embed="rId5"/>
+                    <a:stretch>
+                      <a:fillRect/>
+                    </a:stretch>
+                  </pic:blipFill>
+                  <pic:spPr>
+                    <a:xfrm>
+                      <a:off x="0" y="0"/>
+                      <a:ext cx="6011114" cy="4420217"/>
+                    </a:xfrm>
+                    <a:prstGeom prst="rect">
+                      <a:avLst/>
+                    </a:prstGeom>
+                  </pic:spPr>
+                </pic:pic>
+              </a:graphicData>
+            </a:graphic>
+          </wp:inline>
+        </w:drawing>
+      </w:r>
+    </w:p>
+    <w:p>
+      <w:pPr>
+        <w:pStyle w:val="PargrafodaLista"/>
+        <w:numPr>
+          <w:ilvl w:val="0"/>
+          <w:numId w:val="3"/>
+        </w:numPr>
+        <w:ind w:left="227"/>
+        <w:jc w:val="both"/>
+        <w:rPr>
+          <w:sz w:val="24"/>
+          <w:szCs w:val="24"/>
+        </w:rPr>
+      </w:pPr>
+      <w:r>
+        <w:rPr>
+          <w:sz w:val="24"/>
+          <w:szCs w:val="24"/>
+        </w:rPr>
+        <w:t>Substituía os valores no arquivo connection, pelos dados de sua conexão com o mysql</w:t>
+      </w:r>
+    </w:p>
+    <w:p>
+      <w:pPr>
+        <w:pStyle w:val="PargrafodaLista"/>
+        <w:numPr>
+          <w:ilvl w:val="0"/>
+          <w:numId w:val="3"/>
+        </w:numPr>
+        <w:ind w:left="227"/>
+        <w:jc w:val="both"/>
+        <w:rPr>
+          <w:sz w:val="24"/>
+          <w:szCs w:val="24"/>
+        </w:rPr>
+      </w:pPr>
+      <w:r>
+        <w:rPr>
+          <w:sz w:val="24"/>
+          <w:szCs w:val="24"/>
+        </w:rPr>
+        <w:drawing>
+          <wp:inline distT="0" distB="0" distL="0" distR="0" wp14:anchorId="694F3948" wp14:editId="1F55662F">
+            <wp:extent cx="3286584" cy="2562583"/>
+            <wp:effectExtent l="0" t="0" r="9525" b="9525"/>
+            <wp:docPr id="2" name="Imagem 2"/>
+            <wp:cNvGraphicFramePr>
+              <a:graphicFrameLocks xmlns:a="http://schemas.openxmlformats.org/drawingml/2006/main" noChangeAspect="1"/>
+            </wp:cNvGraphicFramePr>
+            <a:graphic xmlns:a="http://schemas.openxmlformats.org/drawingml/2006/main">
+              <a:graphicData uri="http://schemas.openxmlformats.org/drawingml/2006/picture">
+                <pic:pic xmlns:pic="http://schemas.openxmlformats.org/drawingml/2006/picture">
+                  <pic:nvPicPr>
+                    <pic:cNvPr id="1" name=""/>
+                    <pic:cNvPicPr/>
+                  </pic:nvPicPr>
+                  <pic:blipFill>
+                    <a:blip r:embed="rId6"/>
+                    <a:stretch>
+                      <a:fillRect/>
+                    </a:stretch>
+                  </pic:blipFill>
+                  <pic:spPr>
+                    <a:xfrm>
+                      <a:off x="0" y="0"/>
+                      <a:ext cx="3286584" cy="2562583"/>
+                    </a:xfrm>
+                    <a:prstGeom prst="rect">
+                      <a:avLst/>
+                    </a:prstGeom>
+                  </pic:spPr>
+                </pic:pic>
+              </a:graphicData>
+            </a:graphic>
+          </wp:inline>
+        </w:drawing>
+      </w:r>
+    </w:p>
+    <w:p>
+      <w:pPr>
+        <w:pStyle w:val="PargrafodaLista"/>
+        <w:numPr>
+          <w:ilvl w:val="0"/>
+          <w:numId w:val="3"/>
+        </w:numPr>
+        <w:ind w:left="227"/>
+        <w:jc w:val="both"/>
+        <w:rPr>
+          <w:sz w:val="24"/>
+          <w:szCs w:val="24"/>
+        </w:rPr>
+      </w:pPr>
+      <w:r>
+        <w:rPr>
+          <w:sz w:val="24"/>
+          <w:szCs w:val="24"/>
+        </w:rPr>
+        <w:t>Após isso vá no SGBD, neste caso no Hei</w:t>
+      </w:r>
+      <w:r>
+        <w:rPr>
+          <w:sz w:val="24"/>
+          <w:szCs w:val="24"/>
+        </w:rPr>
+        <w:t>diSQL e crie um banco de dados</w:t>
+      </w:r>
+    </w:p>
+    <w:p>
+      <w:pPr>
+        <w:pStyle w:val="PargrafodaLista"/>
+        <w:numPr>
+          <w:ilvl w:val="0"/>
+          <w:numId w:val="3"/>
+        </w:numPr>
+        <w:ind w:left="227"/>
+        <w:jc w:val="both"/>
+        <w:rPr>
+          <w:sz w:val="24"/>
+          <w:szCs w:val="24"/>
+        </w:rPr>
+      </w:pPr>
+      <w:r>
+        <w:rPr>
+          <w:sz w:val="24"/>
+          <w:szCs w:val="24"/>
+        </w:rPr>
+        <w:lastRenderedPageBreak/>
+        <w:drawing>
+          <wp:inline distT="0" distB="0" distL="0" distR="0" wp14:anchorId="45BCD37B" wp14:editId="37C93B52">
+            <wp:extent cx="6350696" cy="4312112"/>
+            <wp:effectExtent l="0" t="0" r="0" b="0"/>
+            <wp:docPr id="3" name="Imagem 3"/>
+            <wp:cNvGraphicFramePr>
+              <a:graphicFrameLocks xmlns:a="http://schemas.openxmlformats.org/drawingml/2006/main" noChangeAspect="1"/>
+            </wp:cNvGraphicFramePr>
+            <a:graphic xmlns:a="http://schemas.openxmlformats.org/drawingml/2006/main">
+              <a:graphicData uri="http://schemas.openxmlformats.org/drawingml/2006/picture">
+                <pic:pic xmlns:pic="http://schemas.openxmlformats.org/drawingml/2006/picture">
+                  <pic:nvPicPr>
+                    <pic:cNvPr id="1" name=""/>
+                    <pic:cNvPicPr/>
+                  </pic:nvPicPr>
+                  <pic:blipFill>
+                    <a:blip r:embed="rId7"/>
+                    <a:stretch>
+                      <a:fillRect/>
+                    </a:stretch>
+                  </pic:blipFill>
+                  <pic:spPr>
+                    <a:xfrm>
+                      <a:off x="0" y="0"/>
+                      <a:ext cx="6362410" cy="4320066"/>
+                    </a:xfrm>
+                    <a:prstGeom prst="rect">
+                      <a:avLst/>
+                    </a:prstGeom>
+                  </pic:spPr>
+                </pic:pic>
+              </a:graphicData>
+            </a:graphic>
+          </wp:inline>
+        </w:drawing>
+      </w:r>
+    </w:p>
+    <w:p>
+      <w:pPr>
+        <w:pStyle w:val="PargrafodaLista"/>
+        <w:numPr>
+          <w:ilvl w:val="0"/>
+          <w:numId w:val="3"/>
+        </w:numPr>
+        <w:ind w:left="227"/>
+        <w:jc w:val="both"/>
+        <w:rPr>
+          <w:sz w:val="24"/>
+          <w:szCs w:val="24"/>
+        </w:rPr>
+      </w:pPr>
+      <w:r>
+        <w:rPr>
+          <w:sz w:val="24"/>
+          <w:szCs w:val="24"/>
+        </w:rPr>
+        <w:t>Agora vamos definir a única tabela da api</w:t>
+      </w:r>
+      <w:r>
+        <w:rPr>
+          <w:sz w:val="24"/>
+          <w:szCs w:val="24"/>
+        </w:rPr>
+        <w:t xml:space="preserve"> chamada users</w:t>
+      </w:r>
+    </w:p>
+    <w:p>
+      <w:pPr>
+        <w:pStyle w:val="PargrafodaLista"/>
+        <w:numPr>
+          <w:ilvl w:val="0"/>
+          <w:numId w:val="3"/>
+        </w:numPr>
+        <w:ind w:left="227"/>
+        <w:jc w:val="both"/>
+        <w:rPr>
+          <w:sz w:val="24"/>
+          <w:szCs w:val="24"/>
+        </w:rPr>
+      </w:pPr>
+      <w:r>
+        <w:rPr>
+          <w:sz w:val="24"/>
+          <w:szCs w:val="24"/>
+        </w:rPr>
+        <w:t>Crie o</w:t>
+      </w:r>
+      <w:r>
+        <w:rPr>
+          <w:sz w:val="24"/>
+          <w:szCs w:val="24"/>
+        </w:rPr>
+        <w:t>s ca</w:t>
+      </w:r>
+      <w:r>
+        <w:rPr>
+          <w:sz w:val="24"/>
+          <w:szCs w:val="24"/>
+        </w:rPr>
+        <w:t>mpo</w:t>
+      </w:r>
+      <w:r>
+        <w:rPr>
+          <w:sz w:val="24"/>
+          <w:szCs w:val="24"/>
+        </w:rPr>
+        <w:t>s</w:t>
+      </w:r>
+      <w:r>
+        <w:rPr>
+          <w:sz w:val="24"/>
+          <w:szCs w:val="24"/>
+        </w:rPr>
+        <w:t xml:space="preserve"> </w:t>
+      </w:r>
+      <w:r>
+        <w:rPr>
+          <w:sz w:val="24"/>
+          <w:szCs w:val="24"/>
+        </w:rPr>
+        <w:t>:</w:t>
+      </w:r>
+    </w:p>
+    <w:p>
+      <w:pPr>
+        <w:pStyle w:val="PargrafodaLista"/>
+        <w:numPr>
+          <w:ilvl w:val="0"/>
+          <w:numId w:val="3"/>
+        </w:numPr>
+        <w:ind w:left="227"/>
+        <w:jc w:val="both"/>
+        <w:rPr>
+          <w:sz w:val="24"/>
+          <w:szCs w:val="24"/>
+        </w:rPr>
+      </w:pPr>
+      <w:r>
+        <w:rPr>
+          <w:sz w:val="24"/>
+          <w:szCs w:val="24"/>
+        </w:rPr>
+        <w:drawing>
+          <wp:inline distT="0" distB="0" distL="0" distR="0" wp14:anchorId="7432E72D" wp14:editId="751C20F4">
+            <wp:extent cx="6301114" cy="3440170"/>
+            <wp:effectExtent l="0" t="0" r="4445" b="8255"/>
+            <wp:docPr id="4" name="Imagem 4"/>
+            <wp:cNvGraphicFramePr>
+              <a:graphicFrameLocks xmlns:a="http://schemas.openxmlformats.org/drawingml/2006/main" noChangeAspect="1"/>
+            </wp:cNvGraphicFramePr>
+            <a:graphic xmlns:a="http://schemas.openxmlformats.org/drawingml/2006/main">
+              <a:graphicData uri="http://schemas.openxmlformats.org/drawingml/2006/picture">
+                <pic:pic xmlns:pic="http://schemas.openxmlformats.org/drawingml/2006/picture">
+                  <pic:nvPicPr>
+                    <pic:cNvPr id="1" name=""/>
+                    <pic:cNvPicPr/>
+                  </pic:nvPicPr>
+                  <pic:blipFill>
+                    <a:blip r:embed="rId8"/>
+                    <a:stretch>
+                      <a:fillRect/>
+                    </a:stretch>
+                  </pic:blipFill>
+                  <pic:spPr>
+                    <a:xfrm>
+                      <a:off x="0" y="0"/>
+                      <a:ext cx="6307320" cy="3443558"/>
+                    </a:xfrm>
+                    <a:prstGeom prst="rect">
+                      <a:avLst/>
+                    </a:prstGeom>
+                  </pic:spPr>
+                </pic:pic>
+              </a:graphicData>
+            </a:graphic>
+          </wp:inline>
+        </w:drawing>
       </w:r>
     </w:p>
     <w:sectPr>
       <w:pgSz w:w="11906" w:h="16838"/>
-      <w:pgMar w:top="567" w:right="567" w:bottom="567" w:left="567" w:header="708" w:footer="708" w:gutter="0"/>
+      <w:pgMar w:top="567" w:right="567" w:bottom="567" w:left="567" w:header="709" w:footer="709" w:gutter="0"/>
       <w:cols w:space="708"/>
       <w:docGrid w:linePitch="360"/>
     </w:sectPr>
@@ -240,6 +1424,92 @@
     </w:lvl>
   </w:abstractNum>
   <w:abstractNum w:abstractNumId="1" w15:restartNumberingAfterBreak="0">
+    <w:nsid w:val="179A2663"/>
+    <w:multiLevelType w:val="hybridMultilevel"/>
+    <w:tmpl w:val="C8B8E5D4"/>
+    <w:lvl w:ilvl="0" w:tplc="FFFFFFFF">
+      <w:start w:val="1"/>
+      <w:numFmt w:val="decimal"/>
+      <w:lvlText w:val="%1."/>
+      <w:lvlJc w:val="left"/>
+      <w:pPr>
+        <w:ind w:left="1440" w:hanging="360"/>
+      </w:pPr>
+    </w:lvl>
+    <w:lvl w:ilvl="1" w:tplc="04160019" w:tentative="1">
+      <w:start w:val="1"/>
+      <w:numFmt w:val="lowerLetter"/>
+      <w:lvlText w:val="%2."/>
+      <w:lvlJc w:val="left"/>
+      <w:pPr>
+        <w:ind w:left="1440" w:hanging="360"/>
+      </w:pPr>
+    </w:lvl>
+    <w:lvl w:ilvl="2" w:tplc="0416001B" w:tentative="1">
+      <w:start w:val="1"/>
+      <w:numFmt w:val="lowerRoman"/>
+      <w:lvlText w:val="%3."/>
+      <w:lvlJc w:val="right"/>
+      <w:pPr>
+        <w:ind w:left="2160" w:hanging="180"/>
+      </w:pPr>
+    </w:lvl>
+    <w:lvl w:ilvl="3" w:tplc="0416000F" w:tentative="1">
+      <w:start w:val="1"/>
+      <w:numFmt w:val="decimal"/>
+      <w:lvlText w:val="%4."/>
+      <w:lvlJc w:val="left"/>
+      <w:pPr>
+        <w:ind w:left="2880" w:hanging="360"/>
+      </w:pPr>
+    </w:lvl>
+    <w:lvl w:ilvl="4" w:tplc="04160019" w:tentative="1">
+      <w:start w:val="1"/>
+      <w:numFmt w:val="lowerLetter"/>
+      <w:lvlText w:val="%5."/>
+      <w:lvlJc w:val="left"/>
+      <w:pPr>
+        <w:ind w:left="3600" w:hanging="360"/>
+      </w:pPr>
+    </w:lvl>
+    <w:lvl w:ilvl="5" w:tplc="0416001B" w:tentative="1">
+      <w:start w:val="1"/>
+      <w:numFmt w:val="lowerRoman"/>
+      <w:lvlText w:val="%6."/>
+      <w:lvlJc w:val="right"/>
+      <w:pPr>
+        <w:ind w:left="4320" w:hanging="180"/>
+      </w:pPr>
+    </w:lvl>
+    <w:lvl w:ilvl="6" w:tplc="0416000F" w:tentative="1">
+      <w:start w:val="1"/>
+      <w:numFmt w:val="decimal"/>
+      <w:lvlText w:val="%7."/>
+      <w:lvlJc w:val="left"/>
+      <w:pPr>
+        <w:ind w:left="5040" w:hanging="360"/>
+      </w:pPr>
+    </w:lvl>
+    <w:lvl w:ilvl="7" w:tplc="04160019" w:tentative="1">
+      <w:start w:val="1"/>
+      <w:numFmt w:val="lowerLetter"/>
+      <w:lvlText w:val="%8."/>
+      <w:lvlJc w:val="left"/>
+      <w:pPr>
+        <w:ind w:left="5760" w:hanging="360"/>
+      </w:pPr>
+    </w:lvl>
+    <w:lvl w:ilvl="8" w:tplc="0416001B" w:tentative="1">
+      <w:start w:val="1"/>
+      <w:numFmt w:val="lowerRoman"/>
+      <w:lvlText w:val="%9."/>
+      <w:lvlJc w:val="right"/>
+      <w:pPr>
+        <w:ind w:left="6480" w:hanging="180"/>
+      </w:pPr>
+    </w:lvl>
+  </w:abstractNum>
+  <w:abstractNum w:abstractNumId="2" w15:restartNumberingAfterBreak="0">
     <w:nsid w:val="198B31D5"/>
     <w:multiLevelType w:val="hybridMultilevel"/>
     <w:tmpl w:val="DBC01792"/>
@@ -322,6 +1592,178 @@
       <w:lvlJc w:val="right"/>
       <w:pPr>
         <w:ind w:left="7200" w:hanging="180"/>
+      </w:pPr>
+    </w:lvl>
+  </w:abstractNum>
+  <w:abstractNum w:abstractNumId="3" w15:restartNumberingAfterBreak="0">
+    <w:nsid w:val="554E6C36"/>
+    <w:multiLevelType w:val="hybridMultilevel"/>
+    <w:tmpl w:val="DBC01792"/>
+    <w:lvl w:ilvl="0" w:tplc="FFFFFFFF">
+      <w:start w:val="1"/>
+      <w:numFmt w:val="decimal"/>
+      <w:lvlText w:val="%1."/>
+      <w:lvlJc w:val="left"/>
+      <w:pPr>
+        <w:ind w:left="1440" w:hanging="360"/>
+      </w:pPr>
+    </w:lvl>
+    <w:lvl w:ilvl="1" w:tplc="FFFFFFFF" w:tentative="1">
+      <w:start w:val="1"/>
+      <w:numFmt w:val="lowerLetter"/>
+      <w:lvlText w:val="%2."/>
+      <w:lvlJc w:val="left"/>
+      <w:pPr>
+        <w:ind w:left="2160" w:hanging="360"/>
+      </w:pPr>
+    </w:lvl>
+    <w:lvl w:ilvl="2" w:tplc="FFFFFFFF" w:tentative="1">
+      <w:start w:val="1"/>
+      <w:numFmt w:val="lowerRoman"/>
+      <w:lvlText w:val="%3."/>
+      <w:lvlJc w:val="right"/>
+      <w:pPr>
+        <w:ind w:left="2880" w:hanging="180"/>
+      </w:pPr>
+    </w:lvl>
+    <w:lvl w:ilvl="3" w:tplc="FFFFFFFF" w:tentative="1">
+      <w:start w:val="1"/>
+      <w:numFmt w:val="decimal"/>
+      <w:lvlText w:val="%4."/>
+      <w:lvlJc w:val="left"/>
+      <w:pPr>
+        <w:ind w:left="3600" w:hanging="360"/>
+      </w:pPr>
+    </w:lvl>
+    <w:lvl w:ilvl="4" w:tplc="FFFFFFFF" w:tentative="1">
+      <w:start w:val="1"/>
+      <w:numFmt w:val="lowerLetter"/>
+      <w:lvlText w:val="%5."/>
+      <w:lvlJc w:val="left"/>
+      <w:pPr>
+        <w:ind w:left="4320" w:hanging="360"/>
+      </w:pPr>
+    </w:lvl>
+    <w:lvl w:ilvl="5" w:tplc="FFFFFFFF" w:tentative="1">
+      <w:start w:val="1"/>
+      <w:numFmt w:val="lowerRoman"/>
+      <w:lvlText w:val="%6."/>
+      <w:lvlJc w:val="right"/>
+      <w:pPr>
+        <w:ind w:left="5040" w:hanging="180"/>
+      </w:pPr>
+    </w:lvl>
+    <w:lvl w:ilvl="6" w:tplc="FFFFFFFF" w:tentative="1">
+      <w:start w:val="1"/>
+      <w:numFmt w:val="decimal"/>
+      <w:lvlText w:val="%7."/>
+      <w:lvlJc w:val="left"/>
+      <w:pPr>
+        <w:ind w:left="5760" w:hanging="360"/>
+      </w:pPr>
+    </w:lvl>
+    <w:lvl w:ilvl="7" w:tplc="FFFFFFFF" w:tentative="1">
+      <w:start w:val="1"/>
+      <w:numFmt w:val="lowerLetter"/>
+      <w:lvlText w:val="%8."/>
+      <w:lvlJc w:val="left"/>
+      <w:pPr>
+        <w:ind w:left="6480" w:hanging="360"/>
+      </w:pPr>
+    </w:lvl>
+    <w:lvl w:ilvl="8" w:tplc="FFFFFFFF" w:tentative="1">
+      <w:start w:val="1"/>
+      <w:numFmt w:val="lowerRoman"/>
+      <w:lvlText w:val="%9."/>
+      <w:lvlJc w:val="right"/>
+      <w:pPr>
+        <w:ind w:left="7200" w:hanging="180"/>
+      </w:pPr>
+    </w:lvl>
+  </w:abstractNum>
+  <w:abstractNum w:abstractNumId="4" w15:restartNumberingAfterBreak="0">
+    <w:nsid w:val="76671753"/>
+    <w:multiLevelType w:val="hybridMultilevel"/>
+    <w:tmpl w:val="EE40A626"/>
+    <w:lvl w:ilvl="0" w:tplc="FFFFFFFF">
+      <w:start w:val="1"/>
+      <w:numFmt w:val="decimal"/>
+      <w:lvlText w:val="%1."/>
+      <w:lvlJc w:val="left"/>
+      <w:pPr>
+        <w:ind w:left="2520" w:hanging="360"/>
+      </w:pPr>
+    </w:lvl>
+    <w:lvl w:ilvl="1" w:tplc="04160019">
+      <w:start w:val="1"/>
+      <w:numFmt w:val="lowerLetter"/>
+      <w:lvlText w:val="%2."/>
+      <w:lvlJc w:val="left"/>
+      <w:pPr>
+        <w:ind w:left="2520" w:hanging="360"/>
+      </w:pPr>
+    </w:lvl>
+    <w:lvl w:ilvl="2" w:tplc="0416001B" w:tentative="1">
+      <w:start w:val="1"/>
+      <w:numFmt w:val="lowerRoman"/>
+      <w:lvlText w:val="%3."/>
+      <w:lvlJc w:val="right"/>
+      <w:pPr>
+        <w:ind w:left="3240" w:hanging="180"/>
+      </w:pPr>
+    </w:lvl>
+    <w:lvl w:ilvl="3" w:tplc="0416000F" w:tentative="1">
+      <w:start w:val="1"/>
+      <w:numFmt w:val="decimal"/>
+      <w:lvlText w:val="%4."/>
+      <w:lvlJc w:val="left"/>
+      <w:pPr>
+        <w:ind w:left="3960" w:hanging="360"/>
+      </w:pPr>
+    </w:lvl>
+    <w:lvl w:ilvl="4" w:tplc="04160019" w:tentative="1">
+      <w:start w:val="1"/>
+      <w:numFmt w:val="lowerLetter"/>
+      <w:lvlText w:val="%5."/>
+      <w:lvlJc w:val="left"/>
+      <w:pPr>
+        <w:ind w:left="4680" w:hanging="360"/>
+      </w:pPr>
+    </w:lvl>
+    <w:lvl w:ilvl="5" w:tplc="0416001B" w:tentative="1">
+      <w:start w:val="1"/>
+      <w:numFmt w:val="lowerRoman"/>
+      <w:lvlText w:val="%6."/>
+      <w:lvlJc w:val="right"/>
+      <w:pPr>
+        <w:ind w:left="5400" w:hanging="180"/>
+      </w:pPr>
+    </w:lvl>
+    <w:lvl w:ilvl="6" w:tplc="0416000F" w:tentative="1">
+      <w:start w:val="1"/>
+      <w:numFmt w:val="decimal"/>
+      <w:lvlText w:val="%7."/>
+      <w:lvlJc w:val="left"/>
+      <w:pPr>
+        <w:ind w:left="6120" w:hanging="360"/>
+      </w:pPr>
+    </w:lvl>
+    <w:lvl w:ilvl="7" w:tplc="04160019" w:tentative="1">
+      <w:start w:val="1"/>
+      <w:numFmt w:val="lowerLetter"/>
+      <w:lvlText w:val="%8."/>
+      <w:lvlJc w:val="left"/>
+      <w:pPr>
+        <w:ind w:left="6840" w:hanging="360"/>
+      </w:pPr>
+    </w:lvl>
+    <w:lvl w:ilvl="8" w:tplc="0416001B" w:tentative="1">
+      <w:start w:val="1"/>
+      <w:numFmt w:val="lowerRoman"/>
+      <w:lvlText w:val="%9."/>
+      <w:lvlJc w:val="right"/>
+      <w:pPr>
+        <w:ind w:left="7560" w:hanging="180"/>
       </w:pPr>
     </w:lvl>
   </w:abstractNum>
@@ -329,6 +1771,15 @@
     <w:abstractNumId w:val="0"/>
   </w:num>
   <w:num w:numId="2">
+    <w:abstractNumId w:val="2"/>
+  </w:num>
+  <w:num w:numId="3">
+    <w:abstractNumId w:val="3"/>
+  </w:num>
+  <w:num w:numId="4">
+    <w:abstractNumId w:val="4"/>
+  </w:num>
+  <w:num w:numId="5">
     <w:abstractNumId w:val="1"/>
   </w:num>
 </w:numbering>

</xml_diff>

<commit_message>
Se adaptando a estrutura dos controllers
</commit_message>
<xml_diff>
--- a/instruções/SISTEMA DE GESTÃO DE USUÁRIOS.docx
+++ b/instruções/SISTEMA DE GESTÃO DE USUÁRIOS.docx
@@ -71,7 +71,23 @@
           <w:sz w:val="24"/>
           <w:szCs w:val="24"/>
         </w:rPr>
-        <w:t xml:space="preserve"> foi criado a base de um projeto node no git hub para agilizar a criação </w:t>
+        <w:t xml:space="preserve"> foi criado a base de um projeto node no </w:t>
+      </w:r>
+      <w:proofErr w:type="spellStart"/>
+      <w:r>
+        <w:rPr>
+          <w:sz w:val="24"/>
+          <w:szCs w:val="24"/>
+        </w:rPr>
+        <w:t>git</w:t>
+      </w:r>
+      <w:proofErr w:type="spellEnd"/>
+      <w:r>
+        <w:rPr>
+          <w:sz w:val="24"/>
+          <w:szCs w:val="24"/>
+        </w:rPr>
+        <w:t xml:space="preserve"> hub para agilizar a criação </w:t>
       </w:r>
     </w:p>
     <w:p>
@@ -93,14 +109,94 @@
           <w:sz w:val="24"/>
           <w:szCs w:val="24"/>
         </w:rPr>
-        <w:t>Link: github.com/tech</w:t>
-      </w:r>
-      <w:r>
-        <w:rPr>
-          <w:sz w:val="24"/>
-          <w:szCs w:val="24"/>
-        </w:rPr>
-        <w:t>tuxbr/express-js-rest-api-base</w:t>
+        <w:t>Link: github.com/</w:t>
+      </w:r>
+      <w:proofErr w:type="spellStart"/>
+      <w:r>
+        <w:rPr>
+          <w:sz w:val="24"/>
+          <w:szCs w:val="24"/>
+        </w:rPr>
+        <w:t>tech</w:t>
+      </w:r>
+      <w:r>
+        <w:rPr>
+          <w:sz w:val="24"/>
+          <w:szCs w:val="24"/>
+        </w:rPr>
+        <w:t>tuxbr</w:t>
+      </w:r>
+      <w:proofErr w:type="spellEnd"/>
+      <w:r>
+        <w:rPr>
+          <w:sz w:val="24"/>
+          <w:szCs w:val="24"/>
+        </w:rPr>
+        <w:t>/</w:t>
+      </w:r>
+      <w:proofErr w:type="spellStart"/>
+      <w:r>
+        <w:rPr>
+          <w:sz w:val="24"/>
+          <w:szCs w:val="24"/>
+        </w:rPr>
+        <w:t>express</w:t>
+      </w:r>
+      <w:proofErr w:type="spellEnd"/>
+      <w:r>
+        <w:rPr>
+          <w:sz w:val="24"/>
+          <w:szCs w:val="24"/>
+        </w:rPr>
+        <w:t>-</w:t>
+      </w:r>
+      <w:proofErr w:type="spellStart"/>
+      <w:r>
+        <w:rPr>
+          <w:sz w:val="24"/>
+          <w:szCs w:val="24"/>
+        </w:rPr>
+        <w:t>js</w:t>
+      </w:r>
+      <w:proofErr w:type="spellEnd"/>
+      <w:r>
+        <w:rPr>
+          <w:sz w:val="24"/>
+          <w:szCs w:val="24"/>
+        </w:rPr>
+        <w:t>-</w:t>
+      </w:r>
+      <w:proofErr w:type="spellStart"/>
+      <w:r>
+        <w:rPr>
+          <w:sz w:val="24"/>
+          <w:szCs w:val="24"/>
+        </w:rPr>
+        <w:t>rest</w:t>
+      </w:r>
+      <w:proofErr w:type="spellEnd"/>
+      <w:r>
+        <w:rPr>
+          <w:sz w:val="24"/>
+          <w:szCs w:val="24"/>
+        </w:rPr>
+        <w:t>-</w:t>
+      </w:r>
+      <w:proofErr w:type="spellStart"/>
+      <w:r>
+        <w:rPr>
+          <w:sz w:val="24"/>
+          <w:szCs w:val="24"/>
+        </w:rPr>
+        <w:t>api</w:t>
+      </w:r>
+      <w:proofErr w:type="spellEnd"/>
+      <w:r>
+        <w:rPr>
+          <w:sz w:val="24"/>
+          <w:szCs w:val="24"/>
+        </w:rPr>
+        <w:t>-base</w:t>
       </w:r>
     </w:p>
     <w:p>
@@ -144,7 +240,23 @@
           <w:sz w:val="24"/>
           <w:szCs w:val="24"/>
         </w:rPr>
-        <w:t>Entrar na pasta do projeto e digitar : npm install</w:t>
+        <w:t xml:space="preserve">Entrar na pasta do projeto e </w:t>
+      </w:r>
+      <w:proofErr w:type="gramStart"/>
+      <w:r>
+        <w:rPr>
+          <w:sz w:val="24"/>
+          <w:szCs w:val="24"/>
+        </w:rPr>
+        <w:t>digitar :</w:t>
+      </w:r>
+      <w:proofErr w:type="gramEnd"/>
+      <w:r>
+        <w:rPr>
+          <w:sz w:val="24"/>
+          <w:szCs w:val="24"/>
+        </w:rPr>
+        <w:t xml:space="preserve"> npm install</w:t>
       </w:r>
     </w:p>
     <w:p>
@@ -188,7 +300,41 @@
           <w:sz w:val="24"/>
           <w:szCs w:val="24"/>
         </w:rPr>
-        <w:t>-  boyParser que é utilizado para receber dados json via post.</w:t>
+        <w:t xml:space="preserve">-  </w:t>
+      </w:r>
+      <w:proofErr w:type="spellStart"/>
+      <w:proofErr w:type="gramStart"/>
+      <w:r>
+        <w:rPr>
+          <w:sz w:val="24"/>
+          <w:szCs w:val="24"/>
+        </w:rPr>
+        <w:t>boyParser</w:t>
+      </w:r>
+      <w:proofErr w:type="spellEnd"/>
+      <w:proofErr w:type="gramEnd"/>
+      <w:r>
+        <w:rPr>
+          <w:sz w:val="24"/>
+          <w:szCs w:val="24"/>
+        </w:rPr>
+        <w:t xml:space="preserve"> que é utilizado para receber dados </w:t>
+      </w:r>
+      <w:proofErr w:type="spellStart"/>
+      <w:r>
+        <w:rPr>
+          <w:sz w:val="24"/>
+          <w:szCs w:val="24"/>
+        </w:rPr>
+        <w:t>json</w:t>
+      </w:r>
+      <w:proofErr w:type="spellEnd"/>
+      <w:r>
+        <w:rPr>
+          <w:sz w:val="24"/>
+          <w:szCs w:val="24"/>
+        </w:rPr>
+        <w:t xml:space="preserve"> via post.</w:t>
       </w:r>
     </w:p>
     <w:p>
@@ -210,8 +356,19 @@
           <w:sz w:val="24"/>
           <w:szCs w:val="24"/>
         </w:rPr>
-        <w:t>– express</w:t>
-      </w:r>
+        <w:t xml:space="preserve">– </w:t>
+      </w:r>
+      <w:proofErr w:type="spellStart"/>
+      <w:proofErr w:type="gramStart"/>
+      <w:r>
+        <w:rPr>
+          <w:sz w:val="24"/>
+          <w:szCs w:val="24"/>
+        </w:rPr>
+        <w:t>express</w:t>
+      </w:r>
+      <w:proofErr w:type="spellEnd"/>
+      <w:proofErr w:type="gramEnd"/>
     </w:p>
     <w:p>
       <w:pPr>
@@ -232,8 +389,19 @@
           <w:sz w:val="24"/>
           <w:szCs w:val="24"/>
         </w:rPr>
-        <w:t>– router</w:t>
-      </w:r>
+        <w:t xml:space="preserve">– </w:t>
+      </w:r>
+      <w:proofErr w:type="spellStart"/>
+      <w:proofErr w:type="gramStart"/>
+      <w:r>
+        <w:rPr>
+          <w:sz w:val="24"/>
+          <w:szCs w:val="24"/>
+        </w:rPr>
+        <w:t>router</w:t>
+      </w:r>
+      <w:proofErr w:type="spellEnd"/>
+      <w:proofErr w:type="gramEnd"/>
     </w:p>
     <w:p>
       <w:pPr>
@@ -254,8 +422,17 @@
           <w:sz w:val="24"/>
           <w:szCs w:val="24"/>
         </w:rPr>
-        <w:t>Todas as rotas da aplicação serão definidas na pasta routes</w:t>
-      </w:r>
+        <w:t xml:space="preserve">Todas as rotas da aplicação serão definidas na pasta </w:t>
+      </w:r>
+      <w:proofErr w:type="spellStart"/>
+      <w:r>
+        <w:rPr>
+          <w:sz w:val="24"/>
+          <w:szCs w:val="24"/>
+        </w:rPr>
+        <w:t>routes</w:t>
+      </w:r>
+      <w:proofErr w:type="spellEnd"/>
     </w:p>
     <w:p>
       <w:pPr>
@@ -271,12 +448,21 @@
           <w:szCs w:val="24"/>
         </w:rPr>
       </w:pPr>
-      <w:r>
-        <w:rPr>
-          <w:sz w:val="24"/>
-          <w:szCs w:val="24"/>
-        </w:rPr>
-        <w:t>Todos os códigos que se comunicam com o banco de dados será construído dentro da pasta models.</w:t>
+      <w:proofErr w:type="gramStart"/>
+      <w:r>
+        <w:rPr>
+          <w:sz w:val="24"/>
+          <w:szCs w:val="24"/>
+        </w:rPr>
+        <w:t>Todos os códigos que se comunicam com o banco de dados será</w:t>
+      </w:r>
+      <w:proofErr w:type="gramEnd"/>
+      <w:r>
+        <w:rPr>
+          <w:sz w:val="24"/>
+          <w:szCs w:val="24"/>
+        </w:rPr>
+        <w:t xml:space="preserve"> construído dentro da pasta models.</w:t>
       </w:r>
     </w:p>
     <w:p>
@@ -307,615 +493,919 @@
           <w:sz w:val="32"/>
           <w:szCs w:val="32"/>
         </w:rPr>
-        <w:t>Instalando o MySql</w:t>
-      </w:r>
-    </w:p>
-    <w:p>
-      <w:pPr>
-        <w:pStyle w:val="PargrafodaLista"/>
-        <w:numPr>
-          <w:ilvl w:val="0"/>
-          <w:numId w:val="5"/>
-        </w:numPr>
-        <w:ind w:left="227"/>
-        <w:jc w:val="both"/>
-        <w:rPr>
-          <w:sz w:val="24"/>
-          <w:szCs w:val="24"/>
-        </w:rPr>
-      </w:pPr>
-      <w:r>
-        <w:rPr>
-          <w:sz w:val="24"/>
-          <w:szCs w:val="24"/>
-        </w:rPr>
-        <w:t xml:space="preserve">Navegue até á a página mysql.com entre em Downloads, clique em </w:t>
-      </w:r>
-      <w:r>
-        <w:rPr>
-          <w:sz w:val="24"/>
-          <w:szCs w:val="24"/>
-        </w:rPr>
-        <w:t>“</w:t>
-      </w:r>
-      <w:r>
-        <w:rPr>
-          <w:sz w:val="24"/>
-          <w:szCs w:val="24"/>
-        </w:rPr>
-        <w:t>MySQL Community (GPL)</w:t>
-      </w:r>
-      <w:r>
-        <w:rPr>
-          <w:sz w:val="24"/>
-          <w:szCs w:val="24"/>
-        </w:rPr>
-        <w:t xml:space="preserve"> Downloads”</w:t>
-      </w:r>
-    </w:p>
-    <w:p>
-      <w:pPr>
-        <w:pStyle w:val="PargrafodaLista"/>
-        <w:numPr>
-          <w:ilvl w:val="0"/>
-          <w:numId w:val="5"/>
-        </w:numPr>
-        <w:ind w:left="227"/>
-        <w:jc w:val="both"/>
-        <w:rPr>
-          <w:sz w:val="24"/>
-          <w:szCs w:val="24"/>
-        </w:rPr>
-      </w:pPr>
-      <w:r>
-        <w:rPr>
-          <w:sz w:val="24"/>
-          <w:szCs w:val="24"/>
-        </w:rPr>
-        <w:t xml:space="preserve">Clique em “MySQL Community Server” </w:t>
-      </w:r>
-    </w:p>
-    <w:p>
-      <w:pPr>
-        <w:pStyle w:val="PargrafodaLista"/>
-        <w:numPr>
-          <w:ilvl w:val="0"/>
-          <w:numId w:val="5"/>
-        </w:numPr>
-        <w:ind w:left="227"/>
-        <w:jc w:val="both"/>
-        <w:rPr>
-          <w:sz w:val="24"/>
-          <w:szCs w:val="24"/>
-        </w:rPr>
-      </w:pPr>
-      <w:r>
-        <w:rPr>
-          <w:sz w:val="24"/>
-          <w:szCs w:val="24"/>
-        </w:rPr>
-        <w:t>Selecione o sistema operacional e clique em “Go to Download Page”</w:t>
-      </w:r>
-    </w:p>
-    <w:p>
-      <w:pPr>
-        <w:pStyle w:val="PargrafodaLista"/>
-        <w:numPr>
-          <w:ilvl w:val="0"/>
-          <w:numId w:val="5"/>
-        </w:numPr>
-        <w:ind w:left="227"/>
-        <w:jc w:val="both"/>
-        <w:rPr>
-          <w:sz w:val="24"/>
-          <w:szCs w:val="24"/>
-        </w:rPr>
-      </w:pPr>
-      <w:r>
-        <w:rPr>
-          <w:sz w:val="24"/>
-          <w:szCs w:val="24"/>
-        </w:rPr>
-        <w:t>Baixe a versão completa.</w:t>
-      </w:r>
-    </w:p>
-    <w:p>
-      <w:pPr>
-        <w:pStyle w:val="PargrafodaLista"/>
-        <w:numPr>
-          <w:ilvl w:val="0"/>
-          <w:numId w:val="5"/>
-        </w:numPr>
-        <w:ind w:left="227"/>
-        <w:jc w:val="both"/>
-        <w:rPr>
-          <w:sz w:val="24"/>
-          <w:szCs w:val="24"/>
-        </w:rPr>
-      </w:pPr>
-      <w:r>
-        <w:rPr>
-          <w:sz w:val="24"/>
-          <w:szCs w:val="24"/>
-        </w:rPr>
-        <w:t>Após baixar clique no arquivo para instalar.</w:t>
-      </w:r>
-    </w:p>
-    <w:p>
-      <w:pPr>
-        <w:pStyle w:val="PargrafodaLista"/>
-        <w:numPr>
-          <w:ilvl w:val="0"/>
-          <w:numId w:val="5"/>
-        </w:numPr>
-        <w:ind w:left="227"/>
-        <w:jc w:val="both"/>
-        <w:rPr>
-          <w:sz w:val="24"/>
-          <w:szCs w:val="24"/>
-        </w:rPr>
-      </w:pPr>
-      <w:r>
-        <w:rPr>
-          <w:sz w:val="24"/>
-          <w:szCs w:val="24"/>
-        </w:rPr>
-        <w:t>Quando abrir o programa, selecione a opção “Server Only”</w:t>
-      </w:r>
-      <w:r>
-        <w:rPr>
-          <w:sz w:val="24"/>
-          <w:szCs w:val="24"/>
-        </w:rPr>
-        <w:t xml:space="preserve"> e next</w:t>
-      </w:r>
-    </w:p>
-    <w:p>
-      <w:pPr>
-        <w:pStyle w:val="PargrafodaLista"/>
-        <w:numPr>
-          <w:ilvl w:val="0"/>
-          <w:numId w:val="5"/>
-        </w:numPr>
-        <w:ind w:left="227"/>
-        <w:jc w:val="both"/>
-        <w:rPr>
-          <w:sz w:val="24"/>
-          <w:szCs w:val="24"/>
-        </w:rPr>
-      </w:pPr>
-      <w:r>
-        <w:rPr>
-          <w:sz w:val="24"/>
-          <w:szCs w:val="24"/>
-        </w:rPr>
-        <w:t>Clique em “execute” para finalizar a instalação</w:t>
-      </w:r>
-    </w:p>
-    <w:p>
-      <w:pPr>
-        <w:pStyle w:val="PargrafodaLista"/>
-        <w:numPr>
-          <w:ilvl w:val="0"/>
-          <w:numId w:val="5"/>
-        </w:numPr>
-        <w:ind w:left="227"/>
-        <w:jc w:val="both"/>
-        <w:rPr>
-          <w:sz w:val="24"/>
-          <w:szCs w:val="24"/>
-        </w:rPr>
-      </w:pPr>
-      <w:r>
-        <w:rPr>
-          <w:sz w:val="24"/>
-          <w:szCs w:val="24"/>
-        </w:rPr>
-        <w:t>Clique em next para iniciar a configuração.</w:t>
-      </w:r>
-    </w:p>
-    <w:p>
-      <w:pPr>
-        <w:pStyle w:val="PargrafodaLista"/>
-        <w:numPr>
-          <w:ilvl w:val="0"/>
-          <w:numId w:val="5"/>
-        </w:numPr>
-        <w:ind w:left="227"/>
-        <w:jc w:val="both"/>
-        <w:rPr>
-          <w:sz w:val="24"/>
-          <w:szCs w:val="24"/>
-        </w:rPr>
-      </w:pPr>
-      <w:r>
-        <w:rPr>
-          <w:sz w:val="24"/>
-          <w:szCs w:val="24"/>
-        </w:rPr>
-        <w:t>Clique em next novamente</w:t>
-      </w:r>
-    </w:p>
-    <w:p>
-      <w:pPr>
-        <w:pStyle w:val="PargrafodaLista"/>
-        <w:numPr>
-          <w:ilvl w:val="0"/>
-          <w:numId w:val="5"/>
-        </w:numPr>
-        <w:ind w:left="227"/>
-        <w:jc w:val="both"/>
-        <w:rPr>
-          <w:sz w:val="24"/>
-          <w:szCs w:val="24"/>
-        </w:rPr>
-      </w:pPr>
-      <w:r>
-        <w:rPr>
-          <w:sz w:val="24"/>
-          <w:szCs w:val="24"/>
-        </w:rPr>
-        <w:t>Primeiramente seleci</w:t>
-      </w:r>
-      <w:r>
-        <w:rPr>
-          <w:sz w:val="24"/>
-          <w:szCs w:val="24"/>
-        </w:rPr>
-        <w:t>ne “Develelopment Compute” em Config type.</w:t>
-      </w:r>
-    </w:p>
-    <w:p>
-      <w:pPr>
-        <w:pStyle w:val="PargrafodaLista"/>
-        <w:numPr>
-          <w:ilvl w:val="0"/>
-          <w:numId w:val="5"/>
-        </w:numPr>
-        <w:ind w:left="227"/>
-        <w:jc w:val="both"/>
-        <w:rPr>
-          <w:sz w:val="24"/>
-          <w:szCs w:val="24"/>
-        </w:rPr>
-      </w:pPr>
-      <w:r>
-        <w:rPr>
-          <w:sz w:val="24"/>
-          <w:szCs w:val="24"/>
-        </w:rPr>
-        <w:t>Clieque em next</w:t>
-      </w:r>
-    </w:p>
-    <w:p>
-      <w:pPr>
-        <w:pStyle w:val="PargrafodaLista"/>
-        <w:numPr>
-          <w:ilvl w:val="0"/>
-          <w:numId w:val="5"/>
-        </w:numPr>
-        <w:ind w:left="227"/>
-        <w:jc w:val="both"/>
-        <w:rPr>
-          <w:sz w:val="24"/>
-          <w:szCs w:val="24"/>
-        </w:rPr>
-      </w:pPr>
-      <w:r>
-        <w:rPr>
-          <w:sz w:val="24"/>
-          <w:szCs w:val="24"/>
-        </w:rPr>
-        <w:t>Cadastre um senha e next</w:t>
-      </w:r>
-    </w:p>
-    <w:p>
-      <w:pPr>
-        <w:pStyle w:val="PargrafodaLista"/>
-        <w:numPr>
-          <w:ilvl w:val="0"/>
-          <w:numId w:val="5"/>
-        </w:numPr>
-        <w:ind w:left="227"/>
-        <w:jc w:val="both"/>
-        <w:rPr>
-          <w:sz w:val="24"/>
-          <w:szCs w:val="24"/>
-        </w:rPr>
-      </w:pPr>
-      <w:r>
-        <w:rPr>
-          <w:sz w:val="24"/>
-          <w:szCs w:val="24"/>
-        </w:rPr>
-        <w:t>Clique em next.</w:t>
-      </w:r>
-    </w:p>
-    <w:p>
-      <w:pPr>
-        <w:pStyle w:val="PargrafodaLista"/>
-        <w:numPr>
-          <w:ilvl w:val="0"/>
-          <w:numId w:val="5"/>
-        </w:numPr>
-        <w:ind w:left="227"/>
-        <w:jc w:val="both"/>
-        <w:rPr>
-          <w:sz w:val="24"/>
-          <w:szCs w:val="24"/>
-        </w:rPr>
-      </w:pPr>
-      <w:r>
-        <w:rPr>
-          <w:sz w:val="24"/>
-          <w:szCs w:val="24"/>
-        </w:rPr>
-        <w:t>Clique em execute</w:t>
-      </w:r>
-    </w:p>
-    <w:p>
-      <w:pPr>
-        <w:pStyle w:val="PargrafodaLista"/>
-        <w:numPr>
-          <w:ilvl w:val="0"/>
-          <w:numId w:val="5"/>
-        </w:numPr>
-        <w:ind w:left="227"/>
-        <w:jc w:val="both"/>
-        <w:rPr>
-          <w:sz w:val="24"/>
-          <w:szCs w:val="24"/>
-        </w:rPr>
-      </w:pPr>
-      <w:r>
-        <w:rPr>
-          <w:sz w:val="24"/>
-          <w:szCs w:val="24"/>
-        </w:rPr>
-        <w:t>Clique em finish</w:t>
-      </w:r>
-    </w:p>
-    <w:p>
-      <w:pPr>
-        <w:pStyle w:val="PargrafodaLista"/>
-        <w:numPr>
-          <w:ilvl w:val="0"/>
-          <w:numId w:val="5"/>
-        </w:numPr>
-        <w:ind w:left="227"/>
-        <w:jc w:val="both"/>
-        <w:rPr>
-          <w:sz w:val="24"/>
-          <w:szCs w:val="24"/>
-        </w:rPr>
-      </w:pPr>
-      <w:r>
-        <w:rPr>
-          <w:sz w:val="24"/>
-          <w:szCs w:val="24"/>
-        </w:rPr>
-        <w:t>Clique em next</w:t>
-      </w:r>
-    </w:p>
-    <w:p>
-      <w:pPr>
-        <w:pStyle w:val="PargrafodaLista"/>
-        <w:numPr>
-          <w:ilvl w:val="0"/>
-          <w:numId w:val="5"/>
-        </w:numPr>
-        <w:ind w:left="227"/>
-        <w:jc w:val="both"/>
-        <w:rPr>
-          <w:sz w:val="24"/>
-          <w:szCs w:val="24"/>
-        </w:rPr>
-      </w:pPr>
-      <w:r>
-        <w:rPr>
-          <w:sz w:val="24"/>
-          <w:szCs w:val="24"/>
-        </w:rPr>
-        <w:t>E Finish</w:t>
-      </w:r>
-    </w:p>
-    <w:p>
-      <w:pPr>
-        <w:pStyle w:val="PargrafodaLista"/>
-        <w:numPr>
-          <w:ilvl w:val="0"/>
-          <w:numId w:val="5"/>
-        </w:numPr>
-        <w:ind w:left="227"/>
-        <w:jc w:val="both"/>
-        <w:rPr>
-          <w:sz w:val="24"/>
-          <w:szCs w:val="24"/>
-        </w:rPr>
-      </w:pPr>
-      <w:r>
-        <w:rPr>
-          <w:sz w:val="24"/>
-          <w:szCs w:val="24"/>
-        </w:rPr>
-        <w:t>Vamos linkar o executável do mysql no cmd</w:t>
-      </w:r>
-    </w:p>
-    <w:p>
-      <w:pPr>
-        <w:pStyle w:val="PargrafodaLista"/>
-        <w:numPr>
-          <w:ilvl w:val="0"/>
-          <w:numId w:val="5"/>
-        </w:numPr>
-        <w:ind w:left="227"/>
-        <w:jc w:val="both"/>
-        <w:rPr>
-          <w:sz w:val="24"/>
-          <w:szCs w:val="24"/>
-        </w:rPr>
-      </w:pPr>
-      <w:r>
-        <w:rPr>
-          <w:sz w:val="24"/>
-          <w:szCs w:val="24"/>
-        </w:rPr>
-        <w:t>Vá até a pasta mysql em arquivos de programas</w:t>
-      </w:r>
-    </w:p>
-    <w:p>
-      <w:pPr>
-        <w:pStyle w:val="PargrafodaLista"/>
-        <w:numPr>
-          <w:ilvl w:val="0"/>
-          <w:numId w:val="5"/>
-        </w:numPr>
-        <w:ind w:left="227"/>
-        <w:jc w:val="both"/>
-        <w:rPr>
-          <w:sz w:val="24"/>
-          <w:szCs w:val="24"/>
-        </w:rPr>
-      </w:pPr>
-      <w:r>
-        <w:rPr>
-          <w:sz w:val="24"/>
-          <w:szCs w:val="24"/>
-        </w:rPr>
-        <w:t>Entre na pasta bin</w:t>
-      </w:r>
-    </w:p>
-    <w:p>
-      <w:pPr>
-        <w:pStyle w:val="PargrafodaLista"/>
-        <w:numPr>
-          <w:ilvl w:val="0"/>
-          <w:numId w:val="5"/>
-        </w:numPr>
-        <w:ind w:left="227"/>
-        <w:jc w:val="both"/>
-        <w:rPr>
-          <w:sz w:val="24"/>
-          <w:szCs w:val="24"/>
-        </w:rPr>
-      </w:pPr>
-      <w:r>
-        <w:rPr>
-          <w:sz w:val="24"/>
-          <w:szCs w:val="24"/>
-        </w:rPr>
-        <w:t>Copie o endereço desta pasta</w:t>
-      </w:r>
-    </w:p>
-    <w:p>
-      <w:pPr>
-        <w:pStyle w:val="PargrafodaLista"/>
-        <w:numPr>
-          <w:ilvl w:val="0"/>
-          <w:numId w:val="5"/>
-        </w:numPr>
-        <w:ind w:left="227"/>
-        <w:jc w:val="both"/>
-        <w:rPr>
-          <w:sz w:val="24"/>
-          <w:szCs w:val="24"/>
-        </w:rPr>
-      </w:pPr>
-      <w:r>
-        <w:rPr>
-          <w:sz w:val="24"/>
-          <w:szCs w:val="24"/>
-        </w:rPr>
-        <w:t xml:space="preserve">Vá em </w:t>
-      </w:r>
-      <w:r>
-        <w:rPr>
-          <w:sz w:val="24"/>
-          <w:szCs w:val="24"/>
-        </w:rPr>
-        <w:t>painel de controle, sistema e segurança, sistema</w:t>
-      </w:r>
-      <w:r>
-        <w:rPr>
-          <w:sz w:val="24"/>
-          <w:szCs w:val="24"/>
-        </w:rPr>
-        <w:t>, propriedades do sistema, variáveis de ambiente,</w:t>
-      </w:r>
-    </w:p>
-    <w:p>
-      <w:pPr>
-        <w:pStyle w:val="PargrafodaLista"/>
-        <w:numPr>
-          <w:ilvl w:val="0"/>
-          <w:numId w:val="5"/>
-        </w:numPr>
-        <w:ind w:left="227"/>
-        <w:jc w:val="both"/>
-        <w:rPr>
-          <w:sz w:val="24"/>
-          <w:szCs w:val="24"/>
-        </w:rPr>
-      </w:pPr>
-      <w:r>
-        <w:rPr>
-          <w:sz w:val="24"/>
-          <w:szCs w:val="24"/>
-        </w:rPr>
-        <w:t>Em variáveis de usuário para ...</w:t>
-      </w:r>
-    </w:p>
-    <w:p>
-      <w:pPr>
-        <w:pStyle w:val="PargrafodaLista"/>
-        <w:numPr>
-          <w:ilvl w:val="0"/>
-          <w:numId w:val="5"/>
-        </w:numPr>
-        <w:ind w:left="227"/>
-        <w:jc w:val="both"/>
-        <w:rPr>
-          <w:sz w:val="24"/>
-          <w:szCs w:val="24"/>
-        </w:rPr>
-      </w:pPr>
-      <w:r>
-        <w:rPr>
-          <w:sz w:val="24"/>
-          <w:szCs w:val="24"/>
-        </w:rPr>
-        <w:t>Clicke em Path,  editar, novo, colar o link que foi copiado, clique em ok , ok e ok.</w:t>
-      </w:r>
-    </w:p>
-    <w:p>
-      <w:pPr>
-        <w:ind w:left="227"/>
-        <w:jc w:val="both"/>
-        <w:rPr>
-          <w:sz w:val="24"/>
-          <w:szCs w:val="24"/>
-        </w:rPr>
-      </w:pPr>
-    </w:p>
-    <w:p>
-      <w:pPr>
-        <w:ind w:left="227"/>
-        <w:jc w:val="center"/>
+        <w:t xml:space="preserve">Instalando o </w:t>
+      </w:r>
+      <w:proofErr w:type="spellStart"/>
+      <w:r>
         <w:rPr>
           <w:b/>
           <w:bCs/>
           <w:sz w:val="32"/>
           <w:szCs w:val="32"/>
         </w:rPr>
-      </w:pPr>
-      <w:r>
+        <w:t>MySql</w:t>
+      </w:r>
+      <w:proofErr w:type="spellEnd"/>
+    </w:p>
+    <w:p>
+      <w:pPr>
+        <w:pStyle w:val="PargrafodaLista"/>
+        <w:numPr>
+          <w:ilvl w:val="0"/>
+          <w:numId w:val="5"/>
+        </w:numPr>
+        <w:ind w:left="227"/>
+        <w:jc w:val="both"/>
+        <w:rPr>
+          <w:sz w:val="24"/>
+          <w:szCs w:val="24"/>
+        </w:rPr>
+      </w:pPr>
+      <w:r>
+        <w:rPr>
+          <w:sz w:val="24"/>
+          <w:szCs w:val="24"/>
+        </w:rPr>
+        <w:t xml:space="preserve">Navegue até á a página mysql.com entre em Downloads, clique em </w:t>
+      </w:r>
+      <w:r>
+        <w:rPr>
+          <w:sz w:val="24"/>
+          <w:szCs w:val="24"/>
+        </w:rPr>
+        <w:t>“</w:t>
+      </w:r>
+      <w:r>
+        <w:rPr>
+          <w:sz w:val="24"/>
+          <w:szCs w:val="24"/>
+        </w:rPr>
+        <w:t>MySQL Community (GPL)</w:t>
+      </w:r>
+      <w:r>
+        <w:rPr>
+          <w:sz w:val="24"/>
+          <w:szCs w:val="24"/>
+        </w:rPr>
+        <w:t xml:space="preserve"> Downloads”</w:t>
+      </w:r>
+    </w:p>
+    <w:p>
+      <w:pPr>
+        <w:pStyle w:val="PargrafodaLista"/>
+        <w:numPr>
+          <w:ilvl w:val="0"/>
+          <w:numId w:val="5"/>
+        </w:numPr>
+        <w:ind w:left="227"/>
+        <w:jc w:val="both"/>
+        <w:rPr>
+          <w:sz w:val="24"/>
+          <w:szCs w:val="24"/>
+        </w:rPr>
+      </w:pPr>
+      <w:r>
+        <w:rPr>
+          <w:sz w:val="24"/>
+          <w:szCs w:val="24"/>
+        </w:rPr>
+        <w:t xml:space="preserve">Clique em “MySQL Community Server” </w:t>
+      </w:r>
+    </w:p>
+    <w:p>
+      <w:pPr>
+        <w:pStyle w:val="PargrafodaLista"/>
+        <w:numPr>
+          <w:ilvl w:val="0"/>
+          <w:numId w:val="5"/>
+        </w:numPr>
+        <w:ind w:left="227"/>
+        <w:jc w:val="both"/>
+        <w:rPr>
+          <w:sz w:val="24"/>
+          <w:szCs w:val="24"/>
+        </w:rPr>
+      </w:pPr>
+      <w:r>
+        <w:rPr>
+          <w:sz w:val="24"/>
+          <w:szCs w:val="24"/>
+        </w:rPr>
+        <w:t xml:space="preserve">Selecione o sistema operacional e clique em “Go </w:t>
+      </w:r>
+      <w:proofErr w:type="spellStart"/>
+      <w:r>
+        <w:rPr>
+          <w:sz w:val="24"/>
+          <w:szCs w:val="24"/>
+        </w:rPr>
+        <w:t>to</w:t>
+      </w:r>
+      <w:proofErr w:type="spellEnd"/>
+      <w:r>
+        <w:rPr>
+          <w:sz w:val="24"/>
+          <w:szCs w:val="24"/>
+        </w:rPr>
+        <w:t xml:space="preserve"> Download Page”</w:t>
+      </w:r>
+    </w:p>
+    <w:p>
+      <w:pPr>
+        <w:pStyle w:val="PargrafodaLista"/>
+        <w:numPr>
+          <w:ilvl w:val="0"/>
+          <w:numId w:val="5"/>
+        </w:numPr>
+        <w:ind w:left="227"/>
+        <w:jc w:val="both"/>
+        <w:rPr>
+          <w:sz w:val="24"/>
+          <w:szCs w:val="24"/>
+        </w:rPr>
+      </w:pPr>
+      <w:r>
+        <w:rPr>
+          <w:sz w:val="24"/>
+          <w:szCs w:val="24"/>
+        </w:rPr>
+        <w:t>Baixe a versão completa.</w:t>
+      </w:r>
+    </w:p>
+    <w:p>
+      <w:pPr>
+        <w:pStyle w:val="PargrafodaLista"/>
+        <w:numPr>
+          <w:ilvl w:val="0"/>
+          <w:numId w:val="5"/>
+        </w:numPr>
+        <w:ind w:left="227"/>
+        <w:jc w:val="both"/>
+        <w:rPr>
+          <w:sz w:val="24"/>
+          <w:szCs w:val="24"/>
+        </w:rPr>
+      </w:pPr>
+      <w:r>
+        <w:rPr>
+          <w:sz w:val="24"/>
+          <w:szCs w:val="24"/>
+        </w:rPr>
+        <w:t>Após baixar clique no arquivo para instalar.</w:t>
+      </w:r>
+    </w:p>
+    <w:p>
+      <w:pPr>
+        <w:pStyle w:val="PargrafodaLista"/>
+        <w:numPr>
+          <w:ilvl w:val="0"/>
+          <w:numId w:val="5"/>
+        </w:numPr>
+        <w:ind w:left="227"/>
+        <w:jc w:val="both"/>
+        <w:rPr>
+          <w:sz w:val="24"/>
+          <w:szCs w:val="24"/>
+        </w:rPr>
+      </w:pPr>
+      <w:r>
+        <w:rPr>
+          <w:sz w:val="24"/>
+          <w:szCs w:val="24"/>
+        </w:rPr>
+        <w:t>Quando abrir o programa, selecione a opção “Server Only”</w:t>
+      </w:r>
+      <w:r>
+        <w:rPr>
+          <w:sz w:val="24"/>
+          <w:szCs w:val="24"/>
+        </w:rPr>
+        <w:t xml:space="preserve"> e </w:t>
+      </w:r>
+      <w:proofErr w:type="spellStart"/>
+      <w:r>
+        <w:rPr>
+          <w:sz w:val="24"/>
+          <w:szCs w:val="24"/>
+        </w:rPr>
+        <w:t>next</w:t>
+      </w:r>
+      <w:proofErr w:type="spellEnd"/>
+    </w:p>
+    <w:p>
+      <w:pPr>
+        <w:pStyle w:val="PargrafodaLista"/>
+        <w:numPr>
+          <w:ilvl w:val="0"/>
+          <w:numId w:val="5"/>
+        </w:numPr>
+        <w:ind w:left="227"/>
+        <w:jc w:val="both"/>
+        <w:rPr>
+          <w:sz w:val="24"/>
+          <w:szCs w:val="24"/>
+        </w:rPr>
+      </w:pPr>
+      <w:r>
+        <w:rPr>
+          <w:sz w:val="24"/>
+          <w:szCs w:val="24"/>
+        </w:rPr>
+        <w:t>Clique em “execute” para finalizar a instalação</w:t>
+      </w:r>
+    </w:p>
+    <w:p>
+      <w:pPr>
+        <w:pStyle w:val="PargrafodaLista"/>
+        <w:numPr>
+          <w:ilvl w:val="0"/>
+          <w:numId w:val="5"/>
+        </w:numPr>
+        <w:ind w:left="227"/>
+        <w:jc w:val="both"/>
+        <w:rPr>
+          <w:sz w:val="24"/>
+          <w:szCs w:val="24"/>
+        </w:rPr>
+      </w:pPr>
+      <w:r>
+        <w:rPr>
+          <w:sz w:val="24"/>
+          <w:szCs w:val="24"/>
+        </w:rPr>
+        <w:t xml:space="preserve">Clique em </w:t>
+      </w:r>
+      <w:proofErr w:type="spellStart"/>
+      <w:r>
+        <w:rPr>
+          <w:sz w:val="24"/>
+          <w:szCs w:val="24"/>
+        </w:rPr>
+        <w:t>next</w:t>
+      </w:r>
+      <w:proofErr w:type="spellEnd"/>
+      <w:r>
+        <w:rPr>
+          <w:sz w:val="24"/>
+          <w:szCs w:val="24"/>
+        </w:rPr>
+        <w:t xml:space="preserve"> para iniciar a configuração.</w:t>
+      </w:r>
+    </w:p>
+    <w:p>
+      <w:pPr>
+        <w:pStyle w:val="PargrafodaLista"/>
+        <w:numPr>
+          <w:ilvl w:val="0"/>
+          <w:numId w:val="5"/>
+        </w:numPr>
+        <w:ind w:left="227"/>
+        <w:jc w:val="both"/>
+        <w:rPr>
+          <w:sz w:val="24"/>
+          <w:szCs w:val="24"/>
+        </w:rPr>
+      </w:pPr>
+      <w:r>
+        <w:rPr>
+          <w:sz w:val="24"/>
+          <w:szCs w:val="24"/>
+        </w:rPr>
+        <w:t xml:space="preserve">Clique em </w:t>
+      </w:r>
+      <w:proofErr w:type="spellStart"/>
+      <w:r>
+        <w:rPr>
+          <w:sz w:val="24"/>
+          <w:szCs w:val="24"/>
+        </w:rPr>
+        <w:t>next</w:t>
+      </w:r>
+      <w:proofErr w:type="spellEnd"/>
+      <w:r>
+        <w:rPr>
+          <w:sz w:val="24"/>
+          <w:szCs w:val="24"/>
+        </w:rPr>
+        <w:t xml:space="preserve"> novamente</w:t>
+      </w:r>
+    </w:p>
+    <w:p>
+      <w:pPr>
+        <w:pStyle w:val="PargrafodaLista"/>
+        <w:numPr>
+          <w:ilvl w:val="0"/>
+          <w:numId w:val="5"/>
+        </w:numPr>
+        <w:ind w:left="227"/>
+        <w:jc w:val="both"/>
+        <w:rPr>
+          <w:sz w:val="24"/>
+          <w:szCs w:val="24"/>
+        </w:rPr>
+      </w:pPr>
+      <w:r>
+        <w:rPr>
+          <w:sz w:val="24"/>
+          <w:szCs w:val="24"/>
+        </w:rPr>
+        <w:t xml:space="preserve">Primeiramente </w:t>
+      </w:r>
+      <w:proofErr w:type="spellStart"/>
+      <w:r>
+        <w:rPr>
+          <w:sz w:val="24"/>
+          <w:szCs w:val="24"/>
+        </w:rPr>
+        <w:t>seleci</w:t>
+      </w:r>
+      <w:r>
+        <w:rPr>
+          <w:sz w:val="24"/>
+          <w:szCs w:val="24"/>
+        </w:rPr>
+        <w:t>ne</w:t>
+      </w:r>
+      <w:proofErr w:type="spellEnd"/>
+      <w:r>
+        <w:rPr>
+          <w:sz w:val="24"/>
+          <w:szCs w:val="24"/>
+        </w:rPr>
+        <w:t xml:space="preserve"> “</w:t>
+      </w:r>
+      <w:proofErr w:type="spellStart"/>
+      <w:r>
+        <w:rPr>
+          <w:sz w:val="24"/>
+          <w:szCs w:val="24"/>
+        </w:rPr>
+        <w:t>Develelopment</w:t>
+      </w:r>
+      <w:proofErr w:type="spellEnd"/>
+      <w:r>
+        <w:rPr>
+          <w:sz w:val="24"/>
+          <w:szCs w:val="24"/>
+        </w:rPr>
+        <w:t xml:space="preserve"> Compute” em </w:t>
+      </w:r>
+      <w:proofErr w:type="spellStart"/>
+      <w:r>
+        <w:rPr>
+          <w:sz w:val="24"/>
+          <w:szCs w:val="24"/>
+        </w:rPr>
+        <w:t>Config</w:t>
+      </w:r>
+      <w:proofErr w:type="spellEnd"/>
+      <w:r>
+        <w:rPr>
+          <w:sz w:val="24"/>
+          <w:szCs w:val="24"/>
+        </w:rPr>
+        <w:t xml:space="preserve"> </w:t>
+      </w:r>
+      <w:proofErr w:type="spellStart"/>
+      <w:r>
+        <w:rPr>
+          <w:sz w:val="24"/>
+          <w:szCs w:val="24"/>
+        </w:rPr>
+        <w:t>type</w:t>
+      </w:r>
+      <w:proofErr w:type="spellEnd"/>
+      <w:r>
+        <w:rPr>
+          <w:sz w:val="24"/>
+          <w:szCs w:val="24"/>
+        </w:rPr>
+        <w:t>.</w:t>
+      </w:r>
+    </w:p>
+    <w:p>
+      <w:pPr>
+        <w:pStyle w:val="PargrafodaLista"/>
+        <w:numPr>
+          <w:ilvl w:val="0"/>
+          <w:numId w:val="5"/>
+        </w:numPr>
+        <w:ind w:left="227"/>
+        <w:jc w:val="both"/>
+        <w:rPr>
+          <w:sz w:val="24"/>
+          <w:szCs w:val="24"/>
+        </w:rPr>
+      </w:pPr>
+      <w:proofErr w:type="spellStart"/>
+      <w:r>
+        <w:rPr>
+          <w:sz w:val="24"/>
+          <w:szCs w:val="24"/>
+        </w:rPr>
+        <w:t>Clieque</w:t>
+      </w:r>
+      <w:proofErr w:type="spellEnd"/>
+      <w:r>
+        <w:rPr>
+          <w:sz w:val="24"/>
+          <w:szCs w:val="24"/>
+        </w:rPr>
+        <w:t xml:space="preserve"> em </w:t>
+      </w:r>
+      <w:proofErr w:type="spellStart"/>
+      <w:r>
+        <w:rPr>
+          <w:sz w:val="24"/>
+          <w:szCs w:val="24"/>
+        </w:rPr>
+        <w:t>next</w:t>
+      </w:r>
+      <w:proofErr w:type="spellEnd"/>
+    </w:p>
+    <w:p>
+      <w:pPr>
+        <w:pStyle w:val="PargrafodaLista"/>
+        <w:numPr>
+          <w:ilvl w:val="0"/>
+          <w:numId w:val="5"/>
+        </w:numPr>
+        <w:ind w:left="227"/>
+        <w:jc w:val="both"/>
+        <w:rPr>
+          <w:sz w:val="24"/>
+          <w:szCs w:val="24"/>
+        </w:rPr>
+      </w:pPr>
+      <w:r>
+        <w:rPr>
+          <w:sz w:val="24"/>
+          <w:szCs w:val="24"/>
+        </w:rPr>
+        <w:t xml:space="preserve">Cadastre </w:t>
+      </w:r>
+      <w:proofErr w:type="gramStart"/>
+      <w:r>
+        <w:rPr>
+          <w:sz w:val="24"/>
+          <w:szCs w:val="24"/>
+        </w:rPr>
+        <w:t>um senha</w:t>
+      </w:r>
+      <w:proofErr w:type="gramEnd"/>
+      <w:r>
+        <w:rPr>
+          <w:sz w:val="24"/>
+          <w:szCs w:val="24"/>
+        </w:rPr>
+        <w:t xml:space="preserve"> e </w:t>
+      </w:r>
+      <w:proofErr w:type="spellStart"/>
+      <w:r>
+        <w:rPr>
+          <w:sz w:val="24"/>
+          <w:szCs w:val="24"/>
+        </w:rPr>
+        <w:t>next</w:t>
+      </w:r>
+      <w:proofErr w:type="spellEnd"/>
+    </w:p>
+    <w:p>
+      <w:pPr>
+        <w:pStyle w:val="PargrafodaLista"/>
+        <w:numPr>
+          <w:ilvl w:val="0"/>
+          <w:numId w:val="5"/>
+        </w:numPr>
+        <w:ind w:left="227"/>
+        <w:jc w:val="both"/>
+        <w:rPr>
+          <w:sz w:val="24"/>
+          <w:szCs w:val="24"/>
+        </w:rPr>
+      </w:pPr>
+      <w:r>
+        <w:rPr>
+          <w:sz w:val="24"/>
+          <w:szCs w:val="24"/>
+        </w:rPr>
+        <w:t xml:space="preserve">Clique em </w:t>
+      </w:r>
+      <w:proofErr w:type="spellStart"/>
+      <w:r>
+        <w:rPr>
+          <w:sz w:val="24"/>
+          <w:szCs w:val="24"/>
+        </w:rPr>
+        <w:t>next</w:t>
+      </w:r>
+      <w:proofErr w:type="spellEnd"/>
+      <w:r>
+        <w:rPr>
+          <w:sz w:val="24"/>
+          <w:szCs w:val="24"/>
+        </w:rPr>
+        <w:t>.</w:t>
+      </w:r>
+    </w:p>
+    <w:p>
+      <w:pPr>
+        <w:pStyle w:val="PargrafodaLista"/>
+        <w:numPr>
+          <w:ilvl w:val="0"/>
+          <w:numId w:val="5"/>
+        </w:numPr>
+        <w:ind w:left="227"/>
+        <w:jc w:val="both"/>
+        <w:rPr>
+          <w:sz w:val="24"/>
+          <w:szCs w:val="24"/>
+        </w:rPr>
+      </w:pPr>
+      <w:r>
+        <w:rPr>
+          <w:sz w:val="24"/>
+          <w:szCs w:val="24"/>
+        </w:rPr>
+        <w:t>Clique em execute</w:t>
+      </w:r>
+    </w:p>
+    <w:p>
+      <w:pPr>
+        <w:pStyle w:val="PargrafodaLista"/>
+        <w:numPr>
+          <w:ilvl w:val="0"/>
+          <w:numId w:val="5"/>
+        </w:numPr>
+        <w:ind w:left="227"/>
+        <w:jc w:val="both"/>
+        <w:rPr>
+          <w:sz w:val="24"/>
+          <w:szCs w:val="24"/>
+        </w:rPr>
+      </w:pPr>
+      <w:r>
+        <w:rPr>
+          <w:sz w:val="24"/>
+          <w:szCs w:val="24"/>
+        </w:rPr>
+        <w:t xml:space="preserve">Clique em </w:t>
+      </w:r>
+      <w:proofErr w:type="spellStart"/>
+      <w:r>
+        <w:rPr>
+          <w:sz w:val="24"/>
+          <w:szCs w:val="24"/>
+        </w:rPr>
+        <w:t>finish</w:t>
+      </w:r>
+      <w:proofErr w:type="spellEnd"/>
+    </w:p>
+    <w:p>
+      <w:pPr>
+        <w:pStyle w:val="PargrafodaLista"/>
+        <w:numPr>
+          <w:ilvl w:val="0"/>
+          <w:numId w:val="5"/>
+        </w:numPr>
+        <w:ind w:left="227"/>
+        <w:jc w:val="both"/>
+        <w:rPr>
+          <w:sz w:val="24"/>
+          <w:szCs w:val="24"/>
+        </w:rPr>
+      </w:pPr>
+      <w:r>
+        <w:rPr>
+          <w:sz w:val="24"/>
+          <w:szCs w:val="24"/>
+        </w:rPr>
+        <w:t xml:space="preserve">Clique em </w:t>
+      </w:r>
+      <w:proofErr w:type="spellStart"/>
+      <w:r>
+        <w:rPr>
+          <w:sz w:val="24"/>
+          <w:szCs w:val="24"/>
+        </w:rPr>
+        <w:t>next</w:t>
+      </w:r>
+      <w:proofErr w:type="spellEnd"/>
+    </w:p>
+    <w:p>
+      <w:pPr>
+        <w:pStyle w:val="PargrafodaLista"/>
+        <w:numPr>
+          <w:ilvl w:val="0"/>
+          <w:numId w:val="5"/>
+        </w:numPr>
+        <w:ind w:left="227"/>
+        <w:jc w:val="both"/>
+        <w:rPr>
+          <w:sz w:val="24"/>
+          <w:szCs w:val="24"/>
+        </w:rPr>
+      </w:pPr>
+      <w:r>
+        <w:rPr>
+          <w:sz w:val="24"/>
+          <w:szCs w:val="24"/>
+        </w:rPr>
+        <w:t xml:space="preserve">E </w:t>
+      </w:r>
+      <w:proofErr w:type="spellStart"/>
+      <w:r>
+        <w:rPr>
+          <w:sz w:val="24"/>
+          <w:szCs w:val="24"/>
+        </w:rPr>
+        <w:t>Finish</w:t>
+      </w:r>
+      <w:proofErr w:type="spellEnd"/>
+    </w:p>
+    <w:p>
+      <w:pPr>
+        <w:pStyle w:val="PargrafodaLista"/>
+        <w:numPr>
+          <w:ilvl w:val="0"/>
+          <w:numId w:val="5"/>
+        </w:numPr>
+        <w:ind w:left="227"/>
+        <w:jc w:val="both"/>
+        <w:rPr>
+          <w:sz w:val="24"/>
+          <w:szCs w:val="24"/>
+        </w:rPr>
+      </w:pPr>
+      <w:r>
+        <w:rPr>
+          <w:sz w:val="24"/>
+          <w:szCs w:val="24"/>
+        </w:rPr>
+        <w:t xml:space="preserve">Vamos linkar o executável do </w:t>
+      </w:r>
+      <w:proofErr w:type="spellStart"/>
+      <w:r>
+        <w:rPr>
+          <w:sz w:val="24"/>
+          <w:szCs w:val="24"/>
+        </w:rPr>
+        <w:t>mysql</w:t>
+      </w:r>
+      <w:proofErr w:type="spellEnd"/>
+      <w:r>
+        <w:rPr>
+          <w:sz w:val="24"/>
+          <w:szCs w:val="24"/>
+        </w:rPr>
+        <w:t xml:space="preserve"> no </w:t>
+      </w:r>
+      <w:proofErr w:type="spellStart"/>
+      <w:r>
+        <w:rPr>
+          <w:sz w:val="24"/>
+          <w:szCs w:val="24"/>
+        </w:rPr>
+        <w:t>cmd</w:t>
+      </w:r>
+      <w:proofErr w:type="spellEnd"/>
+    </w:p>
+    <w:p>
+      <w:pPr>
+        <w:pStyle w:val="PargrafodaLista"/>
+        <w:numPr>
+          <w:ilvl w:val="0"/>
+          <w:numId w:val="5"/>
+        </w:numPr>
+        <w:ind w:left="227"/>
+        <w:jc w:val="both"/>
+        <w:rPr>
+          <w:sz w:val="24"/>
+          <w:szCs w:val="24"/>
+        </w:rPr>
+      </w:pPr>
+      <w:r>
+        <w:rPr>
+          <w:sz w:val="24"/>
+          <w:szCs w:val="24"/>
+        </w:rPr>
+        <w:t xml:space="preserve">Vá até a pasta </w:t>
+      </w:r>
+      <w:proofErr w:type="spellStart"/>
+      <w:r>
+        <w:rPr>
+          <w:sz w:val="24"/>
+          <w:szCs w:val="24"/>
+        </w:rPr>
+        <w:t>mysql</w:t>
+      </w:r>
+      <w:proofErr w:type="spellEnd"/>
+      <w:r>
+        <w:rPr>
+          <w:sz w:val="24"/>
+          <w:szCs w:val="24"/>
+        </w:rPr>
+        <w:t xml:space="preserve"> em arquivos de programas</w:t>
+      </w:r>
+    </w:p>
+    <w:p>
+      <w:pPr>
+        <w:pStyle w:val="PargrafodaLista"/>
+        <w:numPr>
+          <w:ilvl w:val="0"/>
+          <w:numId w:val="5"/>
+        </w:numPr>
+        <w:ind w:left="227"/>
+        <w:jc w:val="both"/>
+        <w:rPr>
+          <w:sz w:val="24"/>
+          <w:szCs w:val="24"/>
+        </w:rPr>
+      </w:pPr>
+      <w:r>
+        <w:rPr>
+          <w:sz w:val="24"/>
+          <w:szCs w:val="24"/>
+        </w:rPr>
+        <w:t>Entre na pasta bin</w:t>
+      </w:r>
+    </w:p>
+    <w:p>
+      <w:pPr>
+        <w:pStyle w:val="PargrafodaLista"/>
+        <w:numPr>
+          <w:ilvl w:val="0"/>
+          <w:numId w:val="5"/>
+        </w:numPr>
+        <w:ind w:left="227"/>
+        <w:jc w:val="both"/>
+        <w:rPr>
+          <w:sz w:val="24"/>
+          <w:szCs w:val="24"/>
+        </w:rPr>
+      </w:pPr>
+      <w:r>
+        <w:rPr>
+          <w:sz w:val="24"/>
+          <w:szCs w:val="24"/>
+        </w:rPr>
+        <w:t>Copie o endereço desta pasta</w:t>
+      </w:r>
+    </w:p>
+    <w:p>
+      <w:pPr>
+        <w:pStyle w:val="PargrafodaLista"/>
+        <w:numPr>
+          <w:ilvl w:val="0"/>
+          <w:numId w:val="5"/>
+        </w:numPr>
+        <w:ind w:left="227"/>
+        <w:jc w:val="both"/>
+        <w:rPr>
+          <w:sz w:val="24"/>
+          <w:szCs w:val="24"/>
+        </w:rPr>
+      </w:pPr>
+      <w:r>
+        <w:rPr>
+          <w:sz w:val="24"/>
+          <w:szCs w:val="24"/>
+        </w:rPr>
+        <w:t xml:space="preserve">Vá em </w:t>
+      </w:r>
+      <w:r>
+        <w:rPr>
+          <w:sz w:val="24"/>
+          <w:szCs w:val="24"/>
+        </w:rPr>
+        <w:t>painel de controle, sistema e segurança, sistema</w:t>
+      </w:r>
+      <w:r>
+        <w:rPr>
+          <w:sz w:val="24"/>
+          <w:szCs w:val="24"/>
+        </w:rPr>
+        <w:t>, propriedades do sistema, variáveis de ambiente,</w:t>
+      </w:r>
+    </w:p>
+    <w:p>
+      <w:pPr>
+        <w:pStyle w:val="PargrafodaLista"/>
+        <w:numPr>
+          <w:ilvl w:val="0"/>
+          <w:numId w:val="5"/>
+        </w:numPr>
+        <w:ind w:left="227"/>
+        <w:jc w:val="both"/>
+        <w:rPr>
+          <w:sz w:val="24"/>
+          <w:szCs w:val="24"/>
+        </w:rPr>
+      </w:pPr>
+      <w:r>
+        <w:rPr>
+          <w:sz w:val="24"/>
+          <w:szCs w:val="24"/>
+        </w:rPr>
+        <w:t>Em variáveis de usuário para ...</w:t>
+      </w:r>
+    </w:p>
+    <w:p>
+      <w:pPr>
+        <w:pStyle w:val="PargrafodaLista"/>
+        <w:numPr>
+          <w:ilvl w:val="0"/>
+          <w:numId w:val="5"/>
+        </w:numPr>
+        <w:ind w:left="227"/>
+        <w:jc w:val="both"/>
+        <w:rPr>
+          <w:sz w:val="24"/>
+          <w:szCs w:val="24"/>
+        </w:rPr>
+      </w:pPr>
+      <w:proofErr w:type="spellStart"/>
+      <w:r>
+        <w:rPr>
+          <w:sz w:val="24"/>
+          <w:szCs w:val="24"/>
+        </w:rPr>
+        <w:t>Clicke</w:t>
+      </w:r>
+      <w:proofErr w:type="spellEnd"/>
+      <w:r>
+        <w:rPr>
+          <w:sz w:val="24"/>
+          <w:szCs w:val="24"/>
+        </w:rPr>
+        <w:t xml:space="preserve"> em </w:t>
+      </w:r>
+      <w:proofErr w:type="gramStart"/>
+      <w:r>
+        <w:rPr>
+          <w:sz w:val="24"/>
+          <w:szCs w:val="24"/>
+        </w:rPr>
+        <w:t>Path,  editar</w:t>
+      </w:r>
+      <w:proofErr w:type="gramEnd"/>
+      <w:r>
+        <w:rPr>
+          <w:sz w:val="24"/>
+          <w:szCs w:val="24"/>
+        </w:rPr>
+        <w:t>, novo, colar o link que foi copiado, clique em ok , ok e ok.</w:t>
+      </w:r>
+    </w:p>
+    <w:p>
+      <w:pPr>
+        <w:ind w:left="227"/>
+        <w:jc w:val="both"/>
+        <w:rPr>
+          <w:sz w:val="24"/>
+          <w:szCs w:val="24"/>
+        </w:rPr>
+      </w:pPr>
+    </w:p>
+    <w:p>
+      <w:pPr>
+        <w:ind w:left="227"/>
+        <w:jc w:val="center"/>
         <w:rPr>
           <w:b/>
           <w:bCs/>
           <w:sz w:val="32"/>
           <w:szCs w:val="32"/>
         </w:rPr>
-        <w:t>Começando a crianção com o banco de dados</w:t>
+      </w:pPr>
+      <w:r>
+        <w:rPr>
+          <w:b/>
+          <w:bCs/>
+          <w:sz w:val="32"/>
+          <w:szCs w:val="32"/>
+        </w:rPr>
+        <w:t xml:space="preserve">Começando a </w:t>
+      </w:r>
+      <w:proofErr w:type="spellStart"/>
+      <w:r>
+        <w:rPr>
+          <w:b/>
+          <w:bCs/>
+          <w:sz w:val="32"/>
+          <w:szCs w:val="32"/>
+        </w:rPr>
+        <w:t>crianção</w:t>
+      </w:r>
+      <w:proofErr w:type="spellEnd"/>
+      <w:r>
+        <w:rPr>
+          <w:b/>
+          <w:bCs/>
+          <w:sz w:val="32"/>
+          <w:szCs w:val="32"/>
+        </w:rPr>
+        <w:t xml:space="preserve"> com o banco de dados</w:t>
       </w:r>
     </w:p>
     <w:p>
@@ -937,7 +1427,71 @@
           <w:sz w:val="24"/>
           <w:szCs w:val="24"/>
         </w:rPr>
-        <w:t xml:space="preserve">Sempre que vc for criar uma aplicação com query builder como o Knex, temos que começar com a definição do banco de dados. Vamos utilizar o SGBD HeidiSql. </w:t>
+        <w:t xml:space="preserve">Sempre que </w:t>
+      </w:r>
+      <w:proofErr w:type="spellStart"/>
+      <w:r>
+        <w:rPr>
+          <w:sz w:val="24"/>
+          <w:szCs w:val="24"/>
+        </w:rPr>
+        <w:t>vc</w:t>
+      </w:r>
+      <w:proofErr w:type="spellEnd"/>
+      <w:r>
+        <w:rPr>
+          <w:sz w:val="24"/>
+          <w:szCs w:val="24"/>
+        </w:rPr>
+        <w:t xml:space="preserve"> for criar uma aplicação com query </w:t>
+      </w:r>
+      <w:proofErr w:type="spellStart"/>
+      <w:r>
+        <w:rPr>
+          <w:sz w:val="24"/>
+          <w:szCs w:val="24"/>
+        </w:rPr>
+        <w:t>builder</w:t>
+      </w:r>
+      <w:proofErr w:type="spellEnd"/>
+      <w:r>
+        <w:rPr>
+          <w:sz w:val="24"/>
+          <w:szCs w:val="24"/>
+        </w:rPr>
+        <w:t xml:space="preserve"> como o </w:t>
+      </w:r>
+      <w:proofErr w:type="spellStart"/>
+      <w:r>
+        <w:rPr>
+          <w:sz w:val="24"/>
+          <w:szCs w:val="24"/>
+        </w:rPr>
+        <w:t>Knex</w:t>
+      </w:r>
+      <w:proofErr w:type="spellEnd"/>
+      <w:r>
+        <w:rPr>
+          <w:sz w:val="24"/>
+          <w:szCs w:val="24"/>
+        </w:rPr>
+        <w:t xml:space="preserve">, temos que começar com a definição do banco de dados. Vamos utilizar o SGBD </w:t>
+      </w:r>
+      <w:proofErr w:type="spellStart"/>
+      <w:r>
+        <w:rPr>
+          <w:sz w:val="24"/>
+          <w:szCs w:val="24"/>
+        </w:rPr>
+        <w:t>HeidiSql</w:t>
+      </w:r>
+      <w:proofErr w:type="spellEnd"/>
+      <w:r>
+        <w:rPr>
+          <w:sz w:val="24"/>
+          <w:szCs w:val="24"/>
+        </w:rPr>
+        <w:t xml:space="preserve">. </w:t>
       </w:r>
     </w:p>
     <w:p>
@@ -1038,8 +1592,17 @@
           <w:sz w:val="24"/>
           <w:szCs w:val="24"/>
         </w:rPr>
-        <w:t>Substituía os valores no arquivo connection, pelos dados de sua conexão com o mysql</w:t>
-      </w:r>
+        <w:t xml:space="preserve">Substituía os valores no arquivo connection, pelos dados de sua conexão com o </w:t>
+      </w:r>
+      <w:proofErr w:type="spellStart"/>
+      <w:r>
+        <w:rPr>
+          <w:sz w:val="24"/>
+          <w:szCs w:val="24"/>
+        </w:rPr>
+        <w:t>mysql</w:t>
+      </w:r>
+      <w:proofErr w:type="spellEnd"/>
     </w:p>
     <w:p>
       <w:pPr>
@@ -1116,14 +1679,30 @@
           <w:sz w:val="24"/>
           <w:szCs w:val="24"/>
         </w:rPr>
-        <w:t>Após isso vá no SGBD, neste caso no Hei</w:t>
-      </w:r>
-      <w:r>
-        <w:rPr>
-          <w:sz w:val="24"/>
-          <w:szCs w:val="24"/>
-        </w:rPr>
-        <w:t>diSQL e crie um banco de dados</w:t>
+        <w:t xml:space="preserve">Após isso vá no SGBD, neste caso no </w:t>
+      </w:r>
+      <w:proofErr w:type="spellStart"/>
+      <w:r>
+        <w:rPr>
+          <w:sz w:val="24"/>
+          <w:szCs w:val="24"/>
+        </w:rPr>
+        <w:t>Hei</w:t>
+      </w:r>
+      <w:r>
+        <w:rPr>
+          <w:sz w:val="24"/>
+          <w:szCs w:val="24"/>
+        </w:rPr>
+        <w:t>diSQL</w:t>
+      </w:r>
+      <w:proofErr w:type="spellEnd"/>
+      <w:r>
+        <w:rPr>
+          <w:sz w:val="24"/>
+          <w:szCs w:val="24"/>
+        </w:rPr>
+        <w:t xml:space="preserve"> e crie um banco de dados</w:t>
       </w:r>
     </w:p>
     <w:p>
@@ -1202,15 +1781,33 @@
           <w:sz w:val="24"/>
           <w:szCs w:val="24"/>
         </w:rPr>
-        <w:t>Agora vamos definir a única tabela da api</w:t>
-      </w:r>
-      <w:r>
-        <w:rPr>
-          <w:sz w:val="24"/>
-          <w:szCs w:val="24"/>
-        </w:rPr>
-        <w:t xml:space="preserve"> chamada users</w:t>
-      </w:r>
+        <w:t xml:space="preserve">Agora vamos definir a única tabela da </w:t>
+      </w:r>
+      <w:proofErr w:type="spellStart"/>
+      <w:r>
+        <w:rPr>
+          <w:sz w:val="24"/>
+          <w:szCs w:val="24"/>
+        </w:rPr>
+        <w:t>api</w:t>
+      </w:r>
+      <w:proofErr w:type="spellEnd"/>
+      <w:r>
+        <w:rPr>
+          <w:sz w:val="24"/>
+          <w:szCs w:val="24"/>
+        </w:rPr>
+        <w:t xml:space="preserve"> chamada </w:t>
+      </w:r>
+      <w:proofErr w:type="spellStart"/>
+      <w:r>
+        <w:rPr>
+          <w:sz w:val="24"/>
+          <w:szCs w:val="24"/>
+        </w:rPr>
+        <w:t>users</w:t>
+      </w:r>
+      <w:proofErr w:type="spellEnd"/>
     </w:p>
     <w:p>
       <w:pPr>
@@ -1238,7 +1835,15 @@
           <w:sz w:val="24"/>
           <w:szCs w:val="24"/>
         </w:rPr>
-        <w:t>s ca</w:t>
+        <w:t xml:space="preserve">s </w:t>
+      </w:r>
+      <w:proofErr w:type="gramStart"/>
+      <w:r>
+        <w:rPr>
+          <w:sz w:val="24"/>
+          <w:szCs w:val="24"/>
+        </w:rPr>
+        <w:t>ca</w:t>
       </w:r>
       <w:r>
         <w:rPr>
@@ -1268,6 +1873,7 @@
         </w:rPr>
         <w:t>:</w:t>
       </w:r>
+      <w:proofErr w:type="gramEnd"/>
     </w:p>
     <w:p>
       <w:pPr>
@@ -1325,6 +1931,594 @@
         </w:drawing>
       </w:r>
     </w:p>
+    <w:p>
+      <w:pPr>
+        <w:pStyle w:val="PargrafodaLista"/>
+        <w:ind w:left="227"/>
+        <w:jc w:val="both"/>
+        <w:rPr>
+          <w:sz w:val="24"/>
+          <w:szCs w:val="24"/>
+        </w:rPr>
+      </w:pPr>
+    </w:p>
+    <w:p>
+      <w:pPr>
+        <w:pStyle w:val="PargrafodaLista"/>
+        <w:ind w:left="227"/>
+        <w:jc w:val="center"/>
+        <w:rPr>
+          <w:b/>
+          <w:bCs/>
+          <w:sz w:val="32"/>
+          <w:szCs w:val="32"/>
+        </w:rPr>
+      </w:pPr>
+      <w:r>
+        <w:rPr>
+          <w:b/>
+          <w:bCs/>
+          <w:sz w:val="32"/>
+          <w:szCs w:val="32"/>
+        </w:rPr>
+        <w:t>Se adaptando a estrutura</w:t>
+      </w:r>
+      <w:r>
+        <w:rPr>
+          <w:b/>
+          <w:bCs/>
+          <w:sz w:val="32"/>
+          <w:szCs w:val="32"/>
+        </w:rPr>
+        <w:t xml:space="preserve"> </w:t>
+      </w:r>
+      <w:r>
+        <w:rPr>
+          <w:b/>
+          <w:bCs/>
+          <w:sz w:val="32"/>
+          <w:szCs w:val="32"/>
+        </w:rPr>
+        <w:t>d</w:t>
+      </w:r>
+      <w:r>
+        <w:rPr>
+          <w:b/>
+          <w:bCs/>
+          <w:sz w:val="32"/>
+          <w:szCs w:val="32"/>
+        </w:rPr>
+        <w:t xml:space="preserve">os </w:t>
+      </w:r>
+      <w:proofErr w:type="spellStart"/>
+      <w:r>
+        <w:rPr>
+          <w:b/>
+          <w:bCs/>
+          <w:sz w:val="32"/>
+          <w:szCs w:val="32"/>
+        </w:rPr>
+        <w:t>Controllers</w:t>
+      </w:r>
+      <w:proofErr w:type="spellEnd"/>
+    </w:p>
+    <w:p>
+      <w:pPr>
+        <w:pStyle w:val="PargrafodaLista"/>
+        <w:ind w:left="227"/>
+        <w:jc w:val="center"/>
+        <w:rPr>
+          <w:b/>
+          <w:bCs/>
+          <w:sz w:val="32"/>
+          <w:szCs w:val="32"/>
+        </w:rPr>
+      </w:pPr>
+    </w:p>
+    <w:p>
+      <w:pPr>
+        <w:pStyle w:val="PargrafodaLista"/>
+        <w:numPr>
+          <w:ilvl w:val="0"/>
+          <w:numId w:val="6"/>
+        </w:numPr>
+        <w:jc w:val="both"/>
+        <w:rPr>
+          <w:sz w:val="24"/>
+          <w:szCs w:val="24"/>
+        </w:rPr>
+      </w:pPr>
+      <w:r>
+        <w:rPr>
+          <w:sz w:val="24"/>
+          <w:szCs w:val="24"/>
+        </w:rPr>
+        <w:t>na</w:t>
+      </w:r>
+      <w:r>
+        <w:rPr>
+          <w:sz w:val="24"/>
+          <w:szCs w:val="24"/>
+        </w:rPr>
+        <w:t xml:space="preserve"> pasta </w:t>
+      </w:r>
+      <w:proofErr w:type="spellStart"/>
+      <w:r>
+        <w:rPr>
+          <w:sz w:val="24"/>
+          <w:szCs w:val="24"/>
+        </w:rPr>
+        <w:t>controllers</w:t>
+      </w:r>
+      <w:proofErr w:type="spellEnd"/>
+      <w:r>
+        <w:rPr>
+          <w:sz w:val="24"/>
+          <w:szCs w:val="24"/>
+        </w:rPr>
+        <w:t>, crie o arquivo UserController.js para criar a lógica de acesso aos dados da aplicação</w:t>
+      </w:r>
+    </w:p>
+    <w:p>
+      <w:pPr>
+        <w:pStyle w:val="PargrafodaLista"/>
+        <w:numPr>
+          <w:ilvl w:val="0"/>
+          <w:numId w:val="6"/>
+        </w:numPr>
+        <w:ind w:left="227"/>
+        <w:jc w:val="both"/>
+        <w:rPr>
+          <w:sz w:val="24"/>
+          <w:szCs w:val="24"/>
+        </w:rPr>
+      </w:pPr>
+      <w:r>
+        <w:rPr>
+          <w:sz w:val="24"/>
+          <w:szCs w:val="24"/>
+        </w:rPr>
+        <w:t xml:space="preserve">Lembrando que todo </w:t>
+      </w:r>
+      <w:proofErr w:type="spellStart"/>
+      <w:r>
+        <w:rPr>
+          <w:sz w:val="24"/>
+          <w:szCs w:val="24"/>
+        </w:rPr>
+        <w:t>end</w:t>
+      </w:r>
+      <w:proofErr w:type="spellEnd"/>
+      <w:r>
+        <w:rPr>
+          <w:sz w:val="24"/>
+          <w:szCs w:val="24"/>
+        </w:rPr>
+        <w:t xml:space="preserve"> point da aplicação deve ter uma resposta ‘res’</w:t>
+      </w:r>
+    </w:p>
+    <w:p>
+      <w:pPr>
+        <w:pStyle w:val="PargrafodaLista"/>
+        <w:numPr>
+          <w:ilvl w:val="0"/>
+          <w:numId w:val="6"/>
+        </w:numPr>
+        <w:ind w:left="227"/>
+        <w:jc w:val="both"/>
+        <w:rPr>
+          <w:sz w:val="24"/>
+          <w:szCs w:val="24"/>
+        </w:rPr>
+      </w:pPr>
+      <w:r>
+        <w:rPr>
+          <w:sz w:val="24"/>
+          <w:szCs w:val="24"/>
+        </w:rPr>
+        <w:t xml:space="preserve">No fim do arquivo crie um </w:t>
+      </w:r>
+      <w:proofErr w:type="spellStart"/>
+      <w:proofErr w:type="gramStart"/>
+      <w:r>
+        <w:rPr>
+          <w:sz w:val="24"/>
+          <w:szCs w:val="24"/>
+        </w:rPr>
+        <w:t>module.exports</w:t>
+      </w:r>
+      <w:proofErr w:type="spellEnd"/>
+      <w:proofErr w:type="gramEnd"/>
+      <w:r>
+        <w:rPr>
+          <w:sz w:val="24"/>
+          <w:szCs w:val="24"/>
+        </w:rPr>
+        <w:t xml:space="preserve"> para exportar o </w:t>
+      </w:r>
+      <w:proofErr w:type="spellStart"/>
+      <w:r>
+        <w:rPr>
+          <w:sz w:val="24"/>
+          <w:szCs w:val="24"/>
+        </w:rPr>
+        <w:t>UserController</w:t>
+      </w:r>
+      <w:proofErr w:type="spellEnd"/>
+      <w:r>
+        <w:rPr>
+          <w:sz w:val="24"/>
+          <w:szCs w:val="24"/>
+        </w:rPr>
+        <w:t>().</w:t>
+      </w:r>
+    </w:p>
+    <w:p>
+      <w:pPr>
+        <w:pStyle w:val="PargrafodaLista"/>
+        <w:numPr>
+          <w:ilvl w:val="0"/>
+          <w:numId w:val="6"/>
+        </w:numPr>
+        <w:ind w:left="227"/>
+        <w:jc w:val="both"/>
+        <w:rPr>
+          <w:sz w:val="24"/>
+          <w:szCs w:val="24"/>
+        </w:rPr>
+      </w:pPr>
+      <w:r>
+        <w:rPr>
+          <w:sz w:val="24"/>
+          <w:szCs w:val="24"/>
+        </w:rPr>
+        <w:lastRenderedPageBreak/>
+        <w:drawing>
+          <wp:inline distT="0" distB="0" distL="0" distR="0" wp14:anchorId="3531E44C" wp14:editId="561016EB">
+            <wp:extent cx="5553850" cy="3181794"/>
+            <wp:effectExtent l="0" t="0" r="8890" b="0"/>
+            <wp:docPr id="5" name="Imagem 5"/>
+            <wp:cNvGraphicFramePr>
+              <a:graphicFrameLocks xmlns:a="http://schemas.openxmlformats.org/drawingml/2006/main" noChangeAspect="1"/>
+            </wp:cNvGraphicFramePr>
+            <a:graphic xmlns:a="http://schemas.openxmlformats.org/drawingml/2006/main">
+              <a:graphicData uri="http://schemas.openxmlformats.org/drawingml/2006/picture">
+                <pic:pic xmlns:pic="http://schemas.openxmlformats.org/drawingml/2006/picture">
+                  <pic:nvPicPr>
+                    <pic:cNvPr id="1" name=""/>
+                    <pic:cNvPicPr/>
+                  </pic:nvPicPr>
+                  <pic:blipFill>
+                    <a:blip r:embed="rId9"/>
+                    <a:stretch>
+                      <a:fillRect/>
+                    </a:stretch>
+                  </pic:blipFill>
+                  <pic:spPr>
+                    <a:xfrm>
+                      <a:off x="0" y="0"/>
+                      <a:ext cx="5553850" cy="3181794"/>
+                    </a:xfrm>
+                    <a:prstGeom prst="rect">
+                      <a:avLst/>
+                    </a:prstGeom>
+                  </pic:spPr>
+                </pic:pic>
+              </a:graphicData>
+            </a:graphic>
+          </wp:inline>
+        </w:drawing>
+      </w:r>
+    </w:p>
+    <w:p>
+      <w:pPr>
+        <w:pStyle w:val="PargrafodaLista"/>
+        <w:numPr>
+          <w:ilvl w:val="0"/>
+          <w:numId w:val="6"/>
+        </w:numPr>
+        <w:ind w:left="227"/>
+        <w:jc w:val="both"/>
+        <w:rPr>
+          <w:sz w:val="24"/>
+          <w:szCs w:val="24"/>
+        </w:rPr>
+      </w:pPr>
+      <w:r>
+        <w:rPr>
+          <w:sz w:val="24"/>
+          <w:szCs w:val="24"/>
+        </w:rPr>
+        <w:t xml:space="preserve">Para usar o </w:t>
+      </w:r>
+      <w:proofErr w:type="spellStart"/>
+      <w:r>
+        <w:rPr>
+          <w:sz w:val="24"/>
+          <w:szCs w:val="24"/>
+        </w:rPr>
+        <w:t>controller</w:t>
+      </w:r>
+      <w:proofErr w:type="spellEnd"/>
+      <w:r>
+        <w:rPr>
+          <w:sz w:val="24"/>
+          <w:szCs w:val="24"/>
+        </w:rPr>
+        <w:t xml:space="preserve"> temos que importa-lo no arquivo de rotas e criar a rota em seguida. Neste caso vamos criar uma rota post já que vamos criar um novo usuário. </w:t>
+      </w:r>
+    </w:p>
+    <w:p>
+      <w:pPr>
+        <w:pStyle w:val="PargrafodaLista"/>
+        <w:numPr>
+          <w:ilvl w:val="0"/>
+          <w:numId w:val="6"/>
+        </w:numPr>
+        <w:ind w:left="227"/>
+        <w:jc w:val="both"/>
+        <w:rPr>
+          <w:sz w:val="24"/>
+          <w:szCs w:val="24"/>
+        </w:rPr>
+      </w:pPr>
+      <w:proofErr w:type="spellStart"/>
+      <w:r>
+        <w:rPr>
+          <w:sz w:val="24"/>
+          <w:szCs w:val="24"/>
+        </w:rPr>
+        <w:t>Router.post</w:t>
+      </w:r>
+      <w:proofErr w:type="spellEnd"/>
+      <w:r>
+        <w:rPr>
+          <w:sz w:val="24"/>
+          <w:szCs w:val="24"/>
+        </w:rPr>
+        <w:t>(‘/</w:t>
+      </w:r>
+      <w:proofErr w:type="spellStart"/>
+      <w:r>
+        <w:rPr>
+          <w:sz w:val="24"/>
+          <w:szCs w:val="24"/>
+        </w:rPr>
+        <w:t>user</w:t>
+      </w:r>
+      <w:proofErr w:type="spellEnd"/>
+      <w:r>
+        <w:rPr>
+          <w:sz w:val="24"/>
+          <w:szCs w:val="24"/>
+        </w:rPr>
+        <w:t xml:space="preserve">’), o </w:t>
+      </w:r>
+      <w:proofErr w:type="spellStart"/>
+      <w:r>
+        <w:rPr>
+          <w:sz w:val="24"/>
+          <w:szCs w:val="24"/>
+        </w:rPr>
+        <w:t>h</w:t>
+      </w:r>
+      <w:r>
+        <w:rPr>
+          <w:sz w:val="24"/>
+          <w:szCs w:val="24"/>
+        </w:rPr>
+        <w:t>ast</w:t>
+      </w:r>
+      <w:proofErr w:type="spellEnd"/>
+      <w:r>
+        <w:rPr>
+          <w:sz w:val="24"/>
+          <w:szCs w:val="24"/>
+        </w:rPr>
+        <w:t xml:space="preserve"> entende que como a rota é post e é passado somente o </w:t>
+      </w:r>
+      <w:proofErr w:type="spellStart"/>
+      <w:r>
+        <w:rPr>
+          <w:sz w:val="24"/>
+          <w:szCs w:val="24"/>
+        </w:rPr>
+        <w:t>user</w:t>
+      </w:r>
+      <w:proofErr w:type="spellEnd"/>
+      <w:r>
+        <w:rPr>
+          <w:sz w:val="24"/>
+          <w:szCs w:val="24"/>
+        </w:rPr>
+        <w:t xml:space="preserve">, </w:t>
+      </w:r>
+      <w:r>
+        <w:rPr>
+          <w:sz w:val="24"/>
+          <w:szCs w:val="24"/>
+        </w:rPr>
+        <w:t>a rota será para salvar um novo usuário.</w:t>
+      </w:r>
+    </w:p>
+    <w:p>
+      <w:pPr>
+        <w:pStyle w:val="PargrafodaLista"/>
+        <w:numPr>
+          <w:ilvl w:val="0"/>
+          <w:numId w:val="6"/>
+        </w:numPr>
+        <w:ind w:left="227"/>
+        <w:jc w:val="both"/>
+        <w:rPr>
+          <w:sz w:val="24"/>
+          <w:szCs w:val="24"/>
+        </w:rPr>
+      </w:pPr>
+      <w:r>
+        <w:rPr>
+          <w:sz w:val="24"/>
+          <w:szCs w:val="24"/>
+        </w:rPr>
+        <w:t xml:space="preserve">Para testar rotas post, temos que trabalhar om o </w:t>
+      </w:r>
+      <w:proofErr w:type="spellStart"/>
+      <w:r>
+        <w:rPr>
+          <w:sz w:val="24"/>
+          <w:szCs w:val="24"/>
+        </w:rPr>
+        <w:t>Postman</w:t>
+      </w:r>
+      <w:proofErr w:type="spellEnd"/>
+      <w:r>
+        <w:rPr>
+          <w:sz w:val="24"/>
+          <w:szCs w:val="24"/>
+        </w:rPr>
+        <w:t>, por isso vamos instala-lo.</w:t>
+      </w:r>
+    </w:p>
+    <w:p>
+      <w:pPr>
+        <w:pStyle w:val="PargrafodaLista"/>
+        <w:numPr>
+          <w:ilvl w:val="0"/>
+          <w:numId w:val="6"/>
+        </w:numPr>
+        <w:ind w:left="227"/>
+        <w:jc w:val="both"/>
+        <w:rPr>
+          <w:sz w:val="24"/>
+          <w:szCs w:val="24"/>
+        </w:rPr>
+      </w:pPr>
+      <w:r>
+        <w:rPr>
+          <w:sz w:val="24"/>
+          <w:szCs w:val="24"/>
+        </w:rPr>
+        <w:t>Após isso rode novamente o servidor</w:t>
+      </w:r>
+    </w:p>
+    <w:p>
+      <w:pPr>
+        <w:pStyle w:val="PargrafodaLista"/>
+        <w:numPr>
+          <w:ilvl w:val="0"/>
+          <w:numId w:val="6"/>
+        </w:numPr>
+        <w:ind w:left="227"/>
+        <w:jc w:val="both"/>
+        <w:rPr>
+          <w:sz w:val="24"/>
+          <w:szCs w:val="24"/>
+        </w:rPr>
+      </w:pPr>
+      <w:r>
+        <w:rPr>
+          <w:sz w:val="24"/>
+          <w:szCs w:val="24"/>
+        </w:rPr>
+        <w:t xml:space="preserve">Vá no </w:t>
+      </w:r>
+      <w:proofErr w:type="spellStart"/>
+      <w:r>
+        <w:rPr>
+          <w:sz w:val="24"/>
+          <w:szCs w:val="24"/>
+        </w:rPr>
+        <w:t>postman</w:t>
+      </w:r>
+      <w:proofErr w:type="spellEnd"/>
+      <w:r>
+        <w:rPr>
+          <w:sz w:val="24"/>
+          <w:szCs w:val="24"/>
+        </w:rPr>
+        <w:t xml:space="preserve"> e digite a </w:t>
+      </w:r>
+      <w:proofErr w:type="spellStart"/>
+      <w:r>
+        <w:rPr>
+          <w:sz w:val="24"/>
+          <w:szCs w:val="24"/>
+        </w:rPr>
+        <w:t>url</w:t>
+      </w:r>
+      <w:proofErr w:type="spellEnd"/>
+      <w:r>
+        <w:rPr>
+          <w:sz w:val="24"/>
+          <w:szCs w:val="24"/>
+        </w:rPr>
+        <w:t xml:space="preserve"> </w:t>
+      </w:r>
+      <w:hyperlink r:id="rId10" w:history="1">
+        <w:r>
+          <w:rPr>
+            <w:rStyle w:val="Hyperlink"/>
+            <w:sz w:val="24"/>
+            <w:szCs w:val="24"/>
+          </w:rPr>
+          <w:t>http://localhost:8686/user</w:t>
+        </w:r>
+      </w:hyperlink>
+      <w:r>
+        <w:rPr>
+          <w:sz w:val="24"/>
+          <w:szCs w:val="24"/>
+        </w:rPr>
+        <w:t xml:space="preserve"> na rota post. </w:t>
+      </w:r>
+    </w:p>
+    <w:p>
+      <w:pPr>
+        <w:pStyle w:val="PargrafodaLista"/>
+        <w:numPr>
+          <w:ilvl w:val="0"/>
+          <w:numId w:val="6"/>
+        </w:numPr>
+        <w:ind w:left="227"/>
+        <w:jc w:val="both"/>
+        <w:rPr>
+          <w:sz w:val="24"/>
+          <w:szCs w:val="24"/>
+        </w:rPr>
+      </w:pPr>
+      <w:r>
+        <w:rPr>
+          <w:sz w:val="24"/>
+          <w:szCs w:val="24"/>
+        </w:rPr>
+        <w:t xml:space="preserve">Aparecerá a mensagem que configuramos no método </w:t>
+      </w:r>
+      <w:proofErr w:type="spellStart"/>
+      <w:r>
+        <w:rPr>
+          <w:sz w:val="24"/>
+          <w:szCs w:val="24"/>
+        </w:rPr>
+        <w:t>create</w:t>
+      </w:r>
+      <w:proofErr w:type="spellEnd"/>
+      <w:r>
+        <w:rPr>
+          <w:sz w:val="24"/>
+          <w:szCs w:val="24"/>
+        </w:rPr>
+        <w:t xml:space="preserve"> no </w:t>
+      </w:r>
+      <w:proofErr w:type="spellStart"/>
+      <w:r>
+        <w:rPr>
+          <w:sz w:val="24"/>
+          <w:szCs w:val="24"/>
+        </w:rPr>
+        <w:t>UserController</w:t>
+      </w:r>
+      <w:proofErr w:type="spellEnd"/>
+    </w:p>
     <w:sectPr>
       <w:pgSz w:w="11906" w:h="16838"/>
       <w:pgMar w:top="567" w:right="567" w:bottom="567" w:left="567" w:header="709" w:footer="709" w:gutter="0"/>
@@ -1682,6 +2876,92 @@
     </w:lvl>
   </w:abstractNum>
   <w:abstractNum w:abstractNumId="4" w15:restartNumberingAfterBreak="0">
+    <w:nsid w:val="63910941"/>
+    <w:multiLevelType w:val="hybridMultilevel"/>
+    <w:tmpl w:val="DBC01792"/>
+    <w:lvl w:ilvl="0" w:tplc="FFFFFFFF">
+      <w:start w:val="1"/>
+      <w:numFmt w:val="decimal"/>
+      <w:lvlText w:val="%1."/>
+      <w:lvlJc w:val="left"/>
+      <w:pPr>
+        <w:ind w:left="1440" w:hanging="360"/>
+      </w:pPr>
+    </w:lvl>
+    <w:lvl w:ilvl="1" w:tplc="FFFFFFFF" w:tentative="1">
+      <w:start w:val="1"/>
+      <w:numFmt w:val="lowerLetter"/>
+      <w:lvlText w:val="%2."/>
+      <w:lvlJc w:val="left"/>
+      <w:pPr>
+        <w:ind w:left="2160" w:hanging="360"/>
+      </w:pPr>
+    </w:lvl>
+    <w:lvl w:ilvl="2" w:tplc="FFFFFFFF" w:tentative="1">
+      <w:start w:val="1"/>
+      <w:numFmt w:val="lowerRoman"/>
+      <w:lvlText w:val="%3."/>
+      <w:lvlJc w:val="right"/>
+      <w:pPr>
+        <w:ind w:left="2880" w:hanging="180"/>
+      </w:pPr>
+    </w:lvl>
+    <w:lvl w:ilvl="3" w:tplc="FFFFFFFF" w:tentative="1">
+      <w:start w:val="1"/>
+      <w:numFmt w:val="decimal"/>
+      <w:lvlText w:val="%4."/>
+      <w:lvlJc w:val="left"/>
+      <w:pPr>
+        <w:ind w:left="3600" w:hanging="360"/>
+      </w:pPr>
+    </w:lvl>
+    <w:lvl w:ilvl="4" w:tplc="FFFFFFFF" w:tentative="1">
+      <w:start w:val="1"/>
+      <w:numFmt w:val="lowerLetter"/>
+      <w:lvlText w:val="%5."/>
+      <w:lvlJc w:val="left"/>
+      <w:pPr>
+        <w:ind w:left="4320" w:hanging="360"/>
+      </w:pPr>
+    </w:lvl>
+    <w:lvl w:ilvl="5" w:tplc="FFFFFFFF" w:tentative="1">
+      <w:start w:val="1"/>
+      <w:numFmt w:val="lowerRoman"/>
+      <w:lvlText w:val="%6."/>
+      <w:lvlJc w:val="right"/>
+      <w:pPr>
+        <w:ind w:left="5040" w:hanging="180"/>
+      </w:pPr>
+    </w:lvl>
+    <w:lvl w:ilvl="6" w:tplc="FFFFFFFF" w:tentative="1">
+      <w:start w:val="1"/>
+      <w:numFmt w:val="decimal"/>
+      <w:lvlText w:val="%7."/>
+      <w:lvlJc w:val="left"/>
+      <w:pPr>
+        <w:ind w:left="5760" w:hanging="360"/>
+      </w:pPr>
+    </w:lvl>
+    <w:lvl w:ilvl="7" w:tplc="FFFFFFFF" w:tentative="1">
+      <w:start w:val="1"/>
+      <w:numFmt w:val="lowerLetter"/>
+      <w:lvlText w:val="%8."/>
+      <w:lvlJc w:val="left"/>
+      <w:pPr>
+        <w:ind w:left="6480" w:hanging="360"/>
+      </w:pPr>
+    </w:lvl>
+    <w:lvl w:ilvl="8" w:tplc="FFFFFFFF" w:tentative="1">
+      <w:start w:val="1"/>
+      <w:numFmt w:val="lowerRoman"/>
+      <w:lvlText w:val="%9."/>
+      <w:lvlJc w:val="right"/>
+      <w:pPr>
+        <w:ind w:left="7200" w:hanging="180"/>
+      </w:pPr>
+    </w:lvl>
+  </w:abstractNum>
+  <w:abstractNum w:abstractNumId="5" w15:restartNumberingAfterBreak="0">
     <w:nsid w:val="76671753"/>
     <w:multiLevelType w:val="hybridMultilevel"/>
     <w:tmpl w:val="EE40A626"/>
@@ -1777,10 +3057,13 @@
     <w:abstractNumId w:val="3"/>
   </w:num>
   <w:num w:numId="4">
-    <w:abstractNumId w:val="4"/>
+    <w:abstractNumId w:val="5"/>
   </w:num>
   <w:num w:numId="5">
     <w:abstractNumId w:val="1"/>
+  </w:num>
+  <w:num w:numId="6">
+    <w:abstractNumId w:val="4"/>
   </w:num>
 </w:numbering>
 </file>
@@ -2222,6 +3505,29 @@
       <w:contextualSpacing/>
     </w:pPr>
   </w:style>
+  <w:style w:type="character" w:styleId="Hyperlink">
+    <w:name w:val="Hyperlink"/>
+    <w:basedOn w:val="Fontepargpadro"/>
+    <w:uiPriority w:val="99"/>
+    <w:unhideWhenUsed/>
+    <w:rsid w:val="00B21A40"/>
+    <w:rPr>
+      <w:color w:val="0563C1" w:themeColor="hyperlink"/>
+      <w:u w:val="single"/>
+    </w:rPr>
+  </w:style>
+  <w:style w:type="character" w:styleId="MenoPendente">
+    <w:name w:val="Unresolved Mention"/>
+    <w:basedOn w:val="Fontepargpadro"/>
+    <w:uiPriority w:val="99"/>
+    <w:semiHidden/>
+    <w:unhideWhenUsed/>
+    <w:rsid w:val="00B21A40"/>
+    <w:rPr>
+      <w:color w:val="605E5C"/>
+      <w:shd w:val="clear" w:color="auto" w:fill="E1DFDD"/>
+    </w:rPr>
+  </w:style>
 </w:styles>
 </file>
 

</xml_diff>

<commit_message>
Reparadando erro, codigo correto e funcionando
</commit_message>
<xml_diff>
--- a/instruções/SISTEMA DE GESTÃO DE USUÁRIOS.docx
+++ b/instruções/SISTEMA DE GESTÃO DE USUÁRIOS.docx
@@ -42,7 +42,23 @@
           <w:sz w:val="24"/>
           <w:szCs w:val="24"/>
         </w:rPr>
-        <w:t>Neste projeto iremos aprender a logica para implementação de um sistema de gestão de usuário completo, que pode ser utilizado em qualquer projeto futuro. Com cadastro, alterações, recuperação de senha etc...</w:t>
+        <w:t xml:space="preserve">Neste projeto iremos aprender a </w:t>
+      </w:r>
+      <w:proofErr w:type="spellStart"/>
+      <w:r>
+        <w:rPr>
+          <w:sz w:val="24"/>
+          <w:szCs w:val="24"/>
+        </w:rPr>
+        <w:t>logica</w:t>
+      </w:r>
+      <w:proofErr w:type="spellEnd"/>
+      <w:r>
+        <w:rPr>
+          <w:sz w:val="24"/>
+          <w:szCs w:val="24"/>
+        </w:rPr>
+        <w:t xml:space="preserve"> para implementação de um sistema de gestão de usuário completo, que pode ser utilizado em qualquer projeto futuro. Com cadastro, alterações, recuperação de senha etc...</w:t>
       </w:r>
     </w:p>
     <w:p>
@@ -71,7 +87,23 @@
           <w:sz w:val="24"/>
           <w:szCs w:val="24"/>
         </w:rPr>
-        <w:t xml:space="preserve"> foi criado a base de um projeto node no git hub para agilizar a criação </w:t>
+        <w:t xml:space="preserve"> foi criado a base de um projeto node no </w:t>
+      </w:r>
+      <w:proofErr w:type="spellStart"/>
+      <w:r>
+        <w:rPr>
+          <w:sz w:val="24"/>
+          <w:szCs w:val="24"/>
+        </w:rPr>
+        <w:t>git</w:t>
+      </w:r>
+      <w:proofErr w:type="spellEnd"/>
+      <w:r>
+        <w:rPr>
+          <w:sz w:val="24"/>
+          <w:szCs w:val="24"/>
+        </w:rPr>
+        <w:t xml:space="preserve"> hub para agilizar a criação </w:t>
       </w:r>
     </w:p>
     <w:p>
@@ -93,14 +125,94 @@
           <w:sz w:val="24"/>
           <w:szCs w:val="24"/>
         </w:rPr>
-        <w:t>Link: github.com/tech</w:t>
-      </w:r>
-      <w:r>
-        <w:rPr>
-          <w:sz w:val="24"/>
-          <w:szCs w:val="24"/>
-        </w:rPr>
-        <w:t>tuxbr/express-js-rest-api-base</w:t>
+        <w:t>Link: github.com/</w:t>
+      </w:r>
+      <w:proofErr w:type="spellStart"/>
+      <w:r>
+        <w:rPr>
+          <w:sz w:val="24"/>
+          <w:szCs w:val="24"/>
+        </w:rPr>
+        <w:t>tech</w:t>
+      </w:r>
+      <w:r>
+        <w:rPr>
+          <w:sz w:val="24"/>
+          <w:szCs w:val="24"/>
+        </w:rPr>
+        <w:t>tuxbr</w:t>
+      </w:r>
+      <w:proofErr w:type="spellEnd"/>
+      <w:r>
+        <w:rPr>
+          <w:sz w:val="24"/>
+          <w:szCs w:val="24"/>
+        </w:rPr>
+        <w:t>/</w:t>
+      </w:r>
+      <w:proofErr w:type="spellStart"/>
+      <w:r>
+        <w:rPr>
+          <w:sz w:val="24"/>
+          <w:szCs w:val="24"/>
+        </w:rPr>
+        <w:t>express</w:t>
+      </w:r>
+      <w:proofErr w:type="spellEnd"/>
+      <w:r>
+        <w:rPr>
+          <w:sz w:val="24"/>
+          <w:szCs w:val="24"/>
+        </w:rPr>
+        <w:t>-</w:t>
+      </w:r>
+      <w:proofErr w:type="spellStart"/>
+      <w:r>
+        <w:rPr>
+          <w:sz w:val="24"/>
+          <w:szCs w:val="24"/>
+        </w:rPr>
+        <w:t>js</w:t>
+      </w:r>
+      <w:proofErr w:type="spellEnd"/>
+      <w:r>
+        <w:rPr>
+          <w:sz w:val="24"/>
+          <w:szCs w:val="24"/>
+        </w:rPr>
+        <w:t>-</w:t>
+      </w:r>
+      <w:proofErr w:type="spellStart"/>
+      <w:r>
+        <w:rPr>
+          <w:sz w:val="24"/>
+          <w:szCs w:val="24"/>
+        </w:rPr>
+        <w:t>rest</w:t>
+      </w:r>
+      <w:proofErr w:type="spellEnd"/>
+      <w:r>
+        <w:rPr>
+          <w:sz w:val="24"/>
+          <w:szCs w:val="24"/>
+        </w:rPr>
+        <w:t>-</w:t>
+      </w:r>
+      <w:proofErr w:type="spellStart"/>
+      <w:r>
+        <w:rPr>
+          <w:sz w:val="24"/>
+          <w:szCs w:val="24"/>
+        </w:rPr>
+        <w:t>api</w:t>
+      </w:r>
+      <w:proofErr w:type="spellEnd"/>
+      <w:r>
+        <w:rPr>
+          <w:sz w:val="24"/>
+          <w:szCs w:val="24"/>
+        </w:rPr>
+        <w:t>-base</w:t>
       </w:r>
     </w:p>
     <w:p>
@@ -144,7 +256,23 @@
           <w:sz w:val="24"/>
           <w:szCs w:val="24"/>
         </w:rPr>
-        <w:t>Entrar na pasta do projeto e digitar : npm install</w:t>
+        <w:t xml:space="preserve">Entrar na pasta do projeto e </w:t>
+      </w:r>
+      <w:proofErr w:type="gramStart"/>
+      <w:r>
+        <w:rPr>
+          <w:sz w:val="24"/>
+          <w:szCs w:val="24"/>
+        </w:rPr>
+        <w:t>digitar :</w:t>
+      </w:r>
+      <w:proofErr w:type="gramEnd"/>
+      <w:r>
+        <w:rPr>
+          <w:sz w:val="24"/>
+          <w:szCs w:val="24"/>
+        </w:rPr>
+        <w:t xml:space="preserve"> npm install</w:t>
       </w:r>
     </w:p>
     <w:p>
@@ -188,7 +316,41 @@
           <w:sz w:val="24"/>
           <w:szCs w:val="24"/>
         </w:rPr>
-        <w:t>-  boyParser que é utilizado para receber dados json via post.</w:t>
+        <w:t xml:space="preserve">-  </w:t>
+      </w:r>
+      <w:proofErr w:type="spellStart"/>
+      <w:proofErr w:type="gramStart"/>
+      <w:r>
+        <w:rPr>
+          <w:sz w:val="24"/>
+          <w:szCs w:val="24"/>
+        </w:rPr>
+        <w:t>boyParser</w:t>
+      </w:r>
+      <w:proofErr w:type="spellEnd"/>
+      <w:proofErr w:type="gramEnd"/>
+      <w:r>
+        <w:rPr>
+          <w:sz w:val="24"/>
+          <w:szCs w:val="24"/>
+        </w:rPr>
+        <w:t xml:space="preserve"> que é utilizado para receber dados </w:t>
+      </w:r>
+      <w:proofErr w:type="spellStart"/>
+      <w:r>
+        <w:rPr>
+          <w:sz w:val="24"/>
+          <w:szCs w:val="24"/>
+        </w:rPr>
+        <w:t>json</w:t>
+      </w:r>
+      <w:proofErr w:type="spellEnd"/>
+      <w:r>
+        <w:rPr>
+          <w:sz w:val="24"/>
+          <w:szCs w:val="24"/>
+        </w:rPr>
+        <w:t xml:space="preserve"> via post.</w:t>
       </w:r>
     </w:p>
     <w:p>
@@ -210,8 +372,19 @@
           <w:sz w:val="24"/>
           <w:szCs w:val="24"/>
         </w:rPr>
-        <w:t>– express</w:t>
-      </w:r>
+        <w:t xml:space="preserve">– </w:t>
+      </w:r>
+      <w:proofErr w:type="spellStart"/>
+      <w:proofErr w:type="gramStart"/>
+      <w:r>
+        <w:rPr>
+          <w:sz w:val="24"/>
+          <w:szCs w:val="24"/>
+        </w:rPr>
+        <w:t>express</w:t>
+      </w:r>
+      <w:proofErr w:type="spellEnd"/>
+      <w:proofErr w:type="gramEnd"/>
     </w:p>
     <w:p>
       <w:pPr>
@@ -232,8 +405,19 @@
           <w:sz w:val="24"/>
           <w:szCs w:val="24"/>
         </w:rPr>
-        <w:t>– router</w:t>
-      </w:r>
+        <w:t xml:space="preserve">– </w:t>
+      </w:r>
+      <w:proofErr w:type="spellStart"/>
+      <w:proofErr w:type="gramStart"/>
+      <w:r>
+        <w:rPr>
+          <w:sz w:val="24"/>
+          <w:szCs w:val="24"/>
+        </w:rPr>
+        <w:t>router</w:t>
+      </w:r>
+      <w:proofErr w:type="spellEnd"/>
+      <w:proofErr w:type="gramEnd"/>
     </w:p>
     <w:p>
       <w:pPr>
@@ -254,8 +438,17 @@
           <w:sz w:val="24"/>
           <w:szCs w:val="24"/>
         </w:rPr>
-        <w:t>Todas as rotas da aplicação serão definidas na pasta routes</w:t>
-      </w:r>
+        <w:t xml:space="preserve">Todas as rotas da aplicação serão definidas na pasta </w:t>
+      </w:r>
+      <w:proofErr w:type="spellStart"/>
+      <w:r>
+        <w:rPr>
+          <w:sz w:val="24"/>
+          <w:szCs w:val="24"/>
+        </w:rPr>
+        <w:t>routes</w:t>
+      </w:r>
+      <w:proofErr w:type="spellEnd"/>
     </w:p>
     <w:p>
       <w:pPr>
@@ -271,12 +464,21 @@
           <w:szCs w:val="24"/>
         </w:rPr>
       </w:pPr>
-      <w:r>
-        <w:rPr>
-          <w:sz w:val="24"/>
-          <w:szCs w:val="24"/>
-        </w:rPr>
-        <w:t>Todos os códigos que se comunicam com o banco de dados será construído dentro da pasta models.</w:t>
+      <w:proofErr w:type="gramStart"/>
+      <w:r>
+        <w:rPr>
+          <w:sz w:val="24"/>
+          <w:szCs w:val="24"/>
+        </w:rPr>
+        <w:t>Todos os códigos que se comunicam com o banco de dados será</w:t>
+      </w:r>
+      <w:proofErr w:type="gramEnd"/>
+      <w:r>
+        <w:rPr>
+          <w:sz w:val="24"/>
+          <w:szCs w:val="24"/>
+        </w:rPr>
+        <w:t xml:space="preserve"> construído dentro da pasta models.</w:t>
       </w:r>
     </w:p>
     <w:p>
@@ -298,21 +500,69 @@
           <w:sz w:val="24"/>
           <w:szCs w:val="24"/>
         </w:rPr>
-        <w:t xml:space="preserve">Para permitir código no powershell do Windows </w:t>
-      </w:r>
-      <w:r>
-        <w:rPr>
-          <w:sz w:val="24"/>
-          <w:szCs w:val="24"/>
-        </w:rPr>
-        <w:t xml:space="preserve">entre no powershell no modo administrador e </w:t>
-      </w:r>
-      <w:r>
-        <w:rPr>
-          <w:sz w:val="24"/>
-          <w:szCs w:val="24"/>
-        </w:rPr>
-        <w:t xml:space="preserve">altere a politica de segurança </w:t>
+        <w:t xml:space="preserve">Para permitir código no </w:t>
+      </w:r>
+      <w:proofErr w:type="spellStart"/>
+      <w:r>
+        <w:rPr>
+          <w:sz w:val="24"/>
+          <w:szCs w:val="24"/>
+        </w:rPr>
+        <w:t>powershell</w:t>
+      </w:r>
+      <w:proofErr w:type="spellEnd"/>
+      <w:r>
+        <w:rPr>
+          <w:sz w:val="24"/>
+          <w:szCs w:val="24"/>
+        </w:rPr>
+        <w:t xml:space="preserve"> do Windows </w:t>
+      </w:r>
+      <w:r>
+        <w:rPr>
+          <w:sz w:val="24"/>
+          <w:szCs w:val="24"/>
+        </w:rPr>
+        <w:t xml:space="preserve">entre no </w:t>
+      </w:r>
+      <w:proofErr w:type="spellStart"/>
+      <w:r>
+        <w:rPr>
+          <w:sz w:val="24"/>
+          <w:szCs w:val="24"/>
+        </w:rPr>
+        <w:t>powershell</w:t>
+      </w:r>
+      <w:proofErr w:type="spellEnd"/>
+      <w:r>
+        <w:rPr>
+          <w:sz w:val="24"/>
+          <w:szCs w:val="24"/>
+        </w:rPr>
+        <w:t xml:space="preserve"> no modo administrador e </w:t>
+      </w:r>
+      <w:r>
+        <w:rPr>
+          <w:sz w:val="24"/>
+          <w:szCs w:val="24"/>
+        </w:rPr>
+        <w:t xml:space="preserve">altere a </w:t>
+      </w:r>
+      <w:proofErr w:type="spellStart"/>
+      <w:r>
+        <w:rPr>
+          <w:sz w:val="24"/>
+          <w:szCs w:val="24"/>
+        </w:rPr>
+        <w:t>politica</w:t>
+      </w:r>
+      <w:proofErr w:type="spellEnd"/>
+      <w:r>
+        <w:rPr>
+          <w:sz w:val="24"/>
+          <w:szCs w:val="24"/>
+        </w:rPr>
+        <w:t xml:space="preserve"> de segurança </w:t>
       </w:r>
       <w:r>
         <w:rPr>
@@ -407,616 +657,936 @@
           <w:sz w:val="32"/>
           <w:szCs w:val="32"/>
         </w:rPr>
-        <w:t>Instalando o MySql</w:t>
-      </w:r>
-    </w:p>
-    <w:p>
-      <w:pPr>
-        <w:pStyle w:val="PargrafodaLista"/>
-        <w:numPr>
-          <w:ilvl w:val="0"/>
-          <w:numId w:val="5"/>
-        </w:numPr>
-        <w:ind w:left="227"/>
-        <w:jc w:val="both"/>
-        <w:rPr>
-          <w:sz w:val="24"/>
-          <w:szCs w:val="24"/>
-        </w:rPr>
-      </w:pPr>
-      <w:r>
-        <w:rPr>
-          <w:sz w:val="24"/>
-          <w:szCs w:val="24"/>
-        </w:rPr>
-        <w:t xml:space="preserve">Navegue até á a página mysql.com entre em Downloads, clique em </w:t>
-      </w:r>
-      <w:r>
-        <w:rPr>
-          <w:sz w:val="24"/>
-          <w:szCs w:val="24"/>
-        </w:rPr>
-        <w:t>“</w:t>
-      </w:r>
-      <w:r>
-        <w:rPr>
-          <w:sz w:val="24"/>
-          <w:szCs w:val="24"/>
-        </w:rPr>
-        <w:t>MySQL Community (GPL)</w:t>
-      </w:r>
-      <w:r>
-        <w:rPr>
-          <w:sz w:val="24"/>
-          <w:szCs w:val="24"/>
-        </w:rPr>
-        <w:t xml:space="preserve"> Downloads”</w:t>
-      </w:r>
-    </w:p>
-    <w:p>
-      <w:pPr>
-        <w:pStyle w:val="PargrafodaLista"/>
-        <w:numPr>
-          <w:ilvl w:val="0"/>
-          <w:numId w:val="5"/>
-        </w:numPr>
-        <w:ind w:left="227"/>
-        <w:jc w:val="both"/>
-        <w:rPr>
-          <w:sz w:val="24"/>
-          <w:szCs w:val="24"/>
-        </w:rPr>
-      </w:pPr>
-      <w:r>
-        <w:rPr>
-          <w:sz w:val="24"/>
-          <w:szCs w:val="24"/>
-        </w:rPr>
-        <w:t xml:space="preserve">Clique em “MySQL Community Server” </w:t>
-      </w:r>
-    </w:p>
-    <w:p>
-      <w:pPr>
-        <w:pStyle w:val="PargrafodaLista"/>
-        <w:numPr>
-          <w:ilvl w:val="0"/>
-          <w:numId w:val="5"/>
-        </w:numPr>
-        <w:ind w:left="227"/>
-        <w:jc w:val="both"/>
-        <w:rPr>
-          <w:sz w:val="24"/>
-          <w:szCs w:val="24"/>
-        </w:rPr>
-      </w:pPr>
-      <w:r>
-        <w:rPr>
-          <w:sz w:val="24"/>
-          <w:szCs w:val="24"/>
-        </w:rPr>
-        <w:t>Selecione o sistema operacional e clique em “Go to Download Page”</w:t>
-      </w:r>
-    </w:p>
-    <w:p>
-      <w:pPr>
-        <w:pStyle w:val="PargrafodaLista"/>
-        <w:numPr>
-          <w:ilvl w:val="0"/>
-          <w:numId w:val="5"/>
-        </w:numPr>
-        <w:ind w:left="227"/>
-        <w:jc w:val="both"/>
-        <w:rPr>
-          <w:sz w:val="24"/>
-          <w:szCs w:val="24"/>
-        </w:rPr>
-      </w:pPr>
-      <w:r>
-        <w:rPr>
-          <w:sz w:val="24"/>
-          <w:szCs w:val="24"/>
-        </w:rPr>
-        <w:t>Baixe a versão completa.</w:t>
-      </w:r>
-    </w:p>
-    <w:p>
-      <w:pPr>
-        <w:pStyle w:val="PargrafodaLista"/>
-        <w:numPr>
-          <w:ilvl w:val="0"/>
-          <w:numId w:val="5"/>
-        </w:numPr>
-        <w:ind w:left="227"/>
-        <w:jc w:val="both"/>
-        <w:rPr>
-          <w:sz w:val="24"/>
-          <w:szCs w:val="24"/>
-        </w:rPr>
-      </w:pPr>
-      <w:r>
-        <w:rPr>
-          <w:sz w:val="24"/>
-          <w:szCs w:val="24"/>
-        </w:rPr>
-        <w:t>Após baixar clique no arquivo para instalar.</w:t>
-      </w:r>
-    </w:p>
-    <w:p>
-      <w:pPr>
-        <w:pStyle w:val="PargrafodaLista"/>
-        <w:numPr>
-          <w:ilvl w:val="0"/>
-          <w:numId w:val="5"/>
-        </w:numPr>
-        <w:ind w:left="227"/>
-        <w:jc w:val="both"/>
-        <w:rPr>
-          <w:sz w:val="24"/>
-          <w:szCs w:val="24"/>
-        </w:rPr>
-      </w:pPr>
-      <w:r>
-        <w:rPr>
-          <w:sz w:val="24"/>
-          <w:szCs w:val="24"/>
-        </w:rPr>
-        <w:t>Quando abrir o programa, selecione a opção “Server Only”</w:t>
-      </w:r>
-      <w:r>
-        <w:rPr>
-          <w:sz w:val="24"/>
-          <w:szCs w:val="24"/>
-        </w:rPr>
-        <w:t xml:space="preserve"> e next</w:t>
-      </w:r>
-    </w:p>
-    <w:p>
-      <w:pPr>
-        <w:pStyle w:val="PargrafodaLista"/>
-        <w:numPr>
-          <w:ilvl w:val="0"/>
-          <w:numId w:val="5"/>
-        </w:numPr>
-        <w:ind w:left="227"/>
-        <w:jc w:val="both"/>
-        <w:rPr>
-          <w:sz w:val="24"/>
-          <w:szCs w:val="24"/>
-        </w:rPr>
-      </w:pPr>
-      <w:r>
-        <w:rPr>
-          <w:sz w:val="24"/>
-          <w:szCs w:val="24"/>
-        </w:rPr>
-        <w:t>Clique em “execute” para finalizar a instalação</w:t>
-      </w:r>
-    </w:p>
-    <w:p>
-      <w:pPr>
-        <w:pStyle w:val="PargrafodaLista"/>
-        <w:numPr>
-          <w:ilvl w:val="0"/>
-          <w:numId w:val="5"/>
-        </w:numPr>
-        <w:ind w:left="227"/>
-        <w:jc w:val="both"/>
-        <w:rPr>
-          <w:sz w:val="24"/>
-          <w:szCs w:val="24"/>
-        </w:rPr>
-      </w:pPr>
-      <w:r>
-        <w:rPr>
-          <w:sz w:val="24"/>
-          <w:szCs w:val="24"/>
-        </w:rPr>
-        <w:t>Clique em next para iniciar a configuração.</w:t>
-      </w:r>
-    </w:p>
-    <w:p>
-      <w:pPr>
-        <w:pStyle w:val="PargrafodaLista"/>
-        <w:numPr>
-          <w:ilvl w:val="0"/>
-          <w:numId w:val="5"/>
-        </w:numPr>
-        <w:ind w:left="227"/>
-        <w:jc w:val="both"/>
-        <w:rPr>
-          <w:sz w:val="24"/>
-          <w:szCs w:val="24"/>
-        </w:rPr>
-      </w:pPr>
-      <w:r>
-        <w:rPr>
-          <w:sz w:val="24"/>
-          <w:szCs w:val="24"/>
-        </w:rPr>
-        <w:t>Clique em next novamente</w:t>
-      </w:r>
-    </w:p>
-    <w:p>
-      <w:pPr>
-        <w:pStyle w:val="PargrafodaLista"/>
-        <w:numPr>
-          <w:ilvl w:val="0"/>
-          <w:numId w:val="5"/>
-        </w:numPr>
-        <w:ind w:left="227"/>
-        <w:jc w:val="both"/>
-        <w:rPr>
-          <w:sz w:val="24"/>
-          <w:szCs w:val="24"/>
-        </w:rPr>
-      </w:pPr>
-      <w:r>
-        <w:rPr>
-          <w:sz w:val="24"/>
-          <w:szCs w:val="24"/>
-        </w:rPr>
-        <w:t>Primeiramente seleci</w:t>
-      </w:r>
-      <w:r>
-        <w:rPr>
-          <w:sz w:val="24"/>
-          <w:szCs w:val="24"/>
-        </w:rPr>
-        <w:t>ne “Develelopment Compute” em Config type.</w:t>
-      </w:r>
-    </w:p>
-    <w:p>
-      <w:pPr>
-        <w:pStyle w:val="PargrafodaLista"/>
-        <w:numPr>
-          <w:ilvl w:val="0"/>
-          <w:numId w:val="5"/>
-        </w:numPr>
-        <w:ind w:left="227"/>
-        <w:jc w:val="both"/>
-        <w:rPr>
-          <w:sz w:val="24"/>
-          <w:szCs w:val="24"/>
-        </w:rPr>
-      </w:pPr>
-      <w:r>
-        <w:rPr>
-          <w:sz w:val="24"/>
-          <w:szCs w:val="24"/>
-        </w:rPr>
-        <w:t>Clieque em next</w:t>
-      </w:r>
-    </w:p>
-    <w:p>
-      <w:pPr>
-        <w:pStyle w:val="PargrafodaLista"/>
-        <w:numPr>
-          <w:ilvl w:val="0"/>
-          <w:numId w:val="5"/>
-        </w:numPr>
-        <w:ind w:left="227"/>
-        <w:jc w:val="both"/>
-        <w:rPr>
-          <w:sz w:val="24"/>
-          <w:szCs w:val="24"/>
-        </w:rPr>
-      </w:pPr>
-      <w:r>
-        <w:rPr>
-          <w:sz w:val="24"/>
-          <w:szCs w:val="24"/>
-        </w:rPr>
-        <w:t>Cadastre um senha e next</w:t>
-      </w:r>
-    </w:p>
-    <w:p>
-      <w:pPr>
-        <w:pStyle w:val="PargrafodaLista"/>
-        <w:numPr>
-          <w:ilvl w:val="0"/>
-          <w:numId w:val="5"/>
-        </w:numPr>
-        <w:ind w:left="227"/>
-        <w:jc w:val="both"/>
-        <w:rPr>
-          <w:sz w:val="24"/>
-          <w:szCs w:val="24"/>
-        </w:rPr>
-      </w:pPr>
-      <w:r>
-        <w:rPr>
-          <w:sz w:val="24"/>
-          <w:szCs w:val="24"/>
-        </w:rPr>
-        <w:t>Clique em next.</w:t>
-      </w:r>
-    </w:p>
-    <w:p>
-      <w:pPr>
-        <w:pStyle w:val="PargrafodaLista"/>
-        <w:numPr>
-          <w:ilvl w:val="0"/>
-          <w:numId w:val="5"/>
-        </w:numPr>
-        <w:ind w:left="227"/>
-        <w:jc w:val="both"/>
-        <w:rPr>
-          <w:sz w:val="24"/>
-          <w:szCs w:val="24"/>
-        </w:rPr>
-      </w:pPr>
-      <w:r>
-        <w:rPr>
-          <w:sz w:val="24"/>
-          <w:szCs w:val="24"/>
-        </w:rPr>
-        <w:t>Clique em execute</w:t>
-      </w:r>
-    </w:p>
-    <w:p>
-      <w:pPr>
-        <w:pStyle w:val="PargrafodaLista"/>
-        <w:numPr>
-          <w:ilvl w:val="0"/>
-          <w:numId w:val="5"/>
-        </w:numPr>
-        <w:ind w:left="227"/>
-        <w:jc w:val="both"/>
-        <w:rPr>
-          <w:sz w:val="24"/>
-          <w:szCs w:val="24"/>
-        </w:rPr>
-      </w:pPr>
-      <w:r>
-        <w:rPr>
-          <w:sz w:val="24"/>
-          <w:szCs w:val="24"/>
-        </w:rPr>
-        <w:t>Clique em finish</w:t>
-      </w:r>
-    </w:p>
-    <w:p>
-      <w:pPr>
-        <w:pStyle w:val="PargrafodaLista"/>
-        <w:numPr>
-          <w:ilvl w:val="0"/>
-          <w:numId w:val="5"/>
-        </w:numPr>
-        <w:ind w:left="227"/>
-        <w:jc w:val="both"/>
-        <w:rPr>
-          <w:sz w:val="24"/>
-          <w:szCs w:val="24"/>
-        </w:rPr>
-      </w:pPr>
-      <w:r>
-        <w:rPr>
-          <w:sz w:val="24"/>
-          <w:szCs w:val="24"/>
-        </w:rPr>
-        <w:t>Clique em next</w:t>
-      </w:r>
-    </w:p>
-    <w:p>
-      <w:pPr>
-        <w:pStyle w:val="PargrafodaLista"/>
-        <w:numPr>
-          <w:ilvl w:val="0"/>
-          <w:numId w:val="5"/>
-        </w:numPr>
-        <w:ind w:left="227"/>
-        <w:jc w:val="both"/>
-        <w:rPr>
-          <w:sz w:val="24"/>
-          <w:szCs w:val="24"/>
-        </w:rPr>
-      </w:pPr>
-      <w:r>
-        <w:rPr>
-          <w:sz w:val="24"/>
-          <w:szCs w:val="24"/>
-        </w:rPr>
-        <w:t>E Finish</w:t>
-      </w:r>
-    </w:p>
-    <w:p>
-      <w:pPr>
-        <w:pStyle w:val="PargrafodaLista"/>
-        <w:numPr>
-          <w:ilvl w:val="0"/>
-          <w:numId w:val="5"/>
-        </w:numPr>
-        <w:ind w:left="227"/>
-        <w:jc w:val="both"/>
-        <w:rPr>
-          <w:sz w:val="24"/>
-          <w:szCs w:val="24"/>
-        </w:rPr>
-      </w:pPr>
-      <w:r>
-        <w:rPr>
-          <w:sz w:val="24"/>
-          <w:szCs w:val="24"/>
-        </w:rPr>
-        <w:t>Vamos linkar o executável do mysql no cmd</w:t>
-      </w:r>
-    </w:p>
-    <w:p>
-      <w:pPr>
-        <w:pStyle w:val="PargrafodaLista"/>
-        <w:numPr>
-          <w:ilvl w:val="0"/>
-          <w:numId w:val="5"/>
-        </w:numPr>
-        <w:ind w:left="227"/>
-        <w:jc w:val="both"/>
-        <w:rPr>
-          <w:sz w:val="24"/>
-          <w:szCs w:val="24"/>
-        </w:rPr>
-      </w:pPr>
-      <w:r>
-        <w:rPr>
-          <w:sz w:val="24"/>
-          <w:szCs w:val="24"/>
-        </w:rPr>
-        <w:t>Vá até a pasta mysql em arquivos de programas</w:t>
-      </w:r>
-    </w:p>
-    <w:p>
-      <w:pPr>
-        <w:pStyle w:val="PargrafodaLista"/>
-        <w:numPr>
-          <w:ilvl w:val="0"/>
-          <w:numId w:val="5"/>
-        </w:numPr>
-        <w:ind w:left="227"/>
-        <w:jc w:val="both"/>
-        <w:rPr>
-          <w:sz w:val="24"/>
-          <w:szCs w:val="24"/>
-        </w:rPr>
-      </w:pPr>
-      <w:r>
-        <w:rPr>
-          <w:sz w:val="24"/>
-          <w:szCs w:val="24"/>
-        </w:rPr>
-        <w:t>Entre na pasta bin</w:t>
-      </w:r>
-    </w:p>
-    <w:p>
-      <w:pPr>
-        <w:pStyle w:val="PargrafodaLista"/>
-        <w:numPr>
-          <w:ilvl w:val="0"/>
-          <w:numId w:val="5"/>
-        </w:numPr>
-        <w:ind w:left="227"/>
-        <w:jc w:val="both"/>
-        <w:rPr>
-          <w:sz w:val="24"/>
-          <w:szCs w:val="24"/>
-        </w:rPr>
-      </w:pPr>
-      <w:r>
-        <w:rPr>
-          <w:sz w:val="24"/>
-          <w:szCs w:val="24"/>
-        </w:rPr>
-        <w:t>Copie o endereço desta pasta</w:t>
-      </w:r>
-    </w:p>
-    <w:p>
-      <w:pPr>
-        <w:pStyle w:val="PargrafodaLista"/>
-        <w:numPr>
-          <w:ilvl w:val="0"/>
-          <w:numId w:val="5"/>
-        </w:numPr>
-        <w:ind w:left="227"/>
-        <w:jc w:val="both"/>
-        <w:rPr>
-          <w:sz w:val="24"/>
-          <w:szCs w:val="24"/>
-        </w:rPr>
-      </w:pPr>
-      <w:r>
-        <w:rPr>
-          <w:sz w:val="24"/>
-          <w:szCs w:val="24"/>
-        </w:rPr>
-        <w:t xml:space="preserve">Vá em </w:t>
-      </w:r>
-      <w:r>
-        <w:rPr>
-          <w:sz w:val="24"/>
-          <w:szCs w:val="24"/>
-        </w:rPr>
-        <w:t>painel de controle, sistema e segurança, sistema</w:t>
-      </w:r>
-      <w:r>
-        <w:rPr>
-          <w:sz w:val="24"/>
-          <w:szCs w:val="24"/>
-        </w:rPr>
-        <w:t>, propriedades do sistema, variáveis de ambiente,</w:t>
-      </w:r>
-    </w:p>
-    <w:p>
-      <w:pPr>
-        <w:pStyle w:val="PargrafodaLista"/>
-        <w:numPr>
-          <w:ilvl w:val="0"/>
-          <w:numId w:val="5"/>
-        </w:numPr>
-        <w:ind w:left="227"/>
-        <w:jc w:val="both"/>
-        <w:rPr>
-          <w:sz w:val="24"/>
-          <w:szCs w:val="24"/>
-        </w:rPr>
-      </w:pPr>
-      <w:r>
-        <w:rPr>
-          <w:sz w:val="24"/>
-          <w:szCs w:val="24"/>
-        </w:rPr>
-        <w:t>Em variáveis de usuário para ...</w:t>
-      </w:r>
-    </w:p>
-    <w:p>
-      <w:pPr>
-        <w:pStyle w:val="PargrafodaLista"/>
-        <w:numPr>
-          <w:ilvl w:val="0"/>
-          <w:numId w:val="5"/>
-        </w:numPr>
-        <w:ind w:left="227"/>
-        <w:jc w:val="both"/>
-        <w:rPr>
-          <w:sz w:val="24"/>
-          <w:szCs w:val="24"/>
-        </w:rPr>
-      </w:pPr>
-      <w:r>
-        <w:rPr>
-          <w:sz w:val="24"/>
-          <w:szCs w:val="24"/>
-        </w:rPr>
-        <w:t>Clicke em Path,  editar, novo, colar o link que foi copiado, clique em ok , ok e ok.</w:t>
-      </w:r>
-    </w:p>
-    <w:p>
-      <w:pPr>
-        <w:ind w:left="227"/>
-        <w:jc w:val="both"/>
-        <w:rPr>
-          <w:sz w:val="24"/>
-          <w:szCs w:val="24"/>
-        </w:rPr>
-      </w:pPr>
-    </w:p>
-    <w:p>
-      <w:pPr>
-        <w:ind w:left="227"/>
-        <w:jc w:val="center"/>
+        <w:t xml:space="preserve">Instalando o </w:t>
+      </w:r>
+      <w:proofErr w:type="spellStart"/>
+      <w:r>
         <w:rPr>
           <w:b/>
           <w:bCs/>
           <w:sz w:val="32"/>
           <w:szCs w:val="32"/>
         </w:rPr>
-      </w:pPr>
-      <w:r>
+        <w:t>MySql</w:t>
+      </w:r>
+      <w:proofErr w:type="spellEnd"/>
+    </w:p>
+    <w:p>
+      <w:pPr>
+        <w:pStyle w:val="PargrafodaLista"/>
+        <w:numPr>
+          <w:ilvl w:val="0"/>
+          <w:numId w:val="5"/>
+        </w:numPr>
+        <w:ind w:left="227"/>
+        <w:jc w:val="both"/>
+        <w:rPr>
+          <w:sz w:val="24"/>
+          <w:szCs w:val="24"/>
+        </w:rPr>
+      </w:pPr>
+      <w:r>
+        <w:rPr>
+          <w:sz w:val="24"/>
+          <w:szCs w:val="24"/>
+        </w:rPr>
+        <w:t xml:space="preserve">Navegue até </w:t>
+      </w:r>
+      <w:proofErr w:type="spellStart"/>
+      <w:r>
+        <w:rPr>
+          <w:sz w:val="24"/>
+          <w:szCs w:val="24"/>
+        </w:rPr>
+        <w:t>á</w:t>
+      </w:r>
+      <w:proofErr w:type="spellEnd"/>
+      <w:r>
+        <w:rPr>
+          <w:sz w:val="24"/>
+          <w:szCs w:val="24"/>
+        </w:rPr>
+        <w:t xml:space="preserve"> a página mysql.com entre em Downloads, clique em </w:t>
+      </w:r>
+      <w:r>
+        <w:rPr>
+          <w:sz w:val="24"/>
+          <w:szCs w:val="24"/>
+        </w:rPr>
+        <w:t>“</w:t>
+      </w:r>
+      <w:r>
+        <w:rPr>
+          <w:sz w:val="24"/>
+          <w:szCs w:val="24"/>
+        </w:rPr>
+        <w:t>MySQL Community (GPL)</w:t>
+      </w:r>
+      <w:r>
+        <w:rPr>
+          <w:sz w:val="24"/>
+          <w:szCs w:val="24"/>
+        </w:rPr>
+        <w:t xml:space="preserve"> Downloads”</w:t>
+      </w:r>
+    </w:p>
+    <w:p>
+      <w:pPr>
+        <w:pStyle w:val="PargrafodaLista"/>
+        <w:numPr>
+          <w:ilvl w:val="0"/>
+          <w:numId w:val="5"/>
+        </w:numPr>
+        <w:ind w:left="227"/>
+        <w:jc w:val="both"/>
+        <w:rPr>
+          <w:sz w:val="24"/>
+          <w:szCs w:val="24"/>
+        </w:rPr>
+      </w:pPr>
+      <w:r>
+        <w:rPr>
+          <w:sz w:val="24"/>
+          <w:szCs w:val="24"/>
+        </w:rPr>
+        <w:t xml:space="preserve">Clique em “MySQL Community Server” </w:t>
+      </w:r>
+    </w:p>
+    <w:p>
+      <w:pPr>
+        <w:pStyle w:val="PargrafodaLista"/>
+        <w:numPr>
+          <w:ilvl w:val="0"/>
+          <w:numId w:val="5"/>
+        </w:numPr>
+        <w:ind w:left="227"/>
+        <w:jc w:val="both"/>
+        <w:rPr>
+          <w:sz w:val="24"/>
+          <w:szCs w:val="24"/>
+        </w:rPr>
+      </w:pPr>
+      <w:r>
+        <w:rPr>
+          <w:sz w:val="24"/>
+          <w:szCs w:val="24"/>
+        </w:rPr>
+        <w:t xml:space="preserve">Selecione o sistema operacional e clique em “Go </w:t>
+      </w:r>
+      <w:proofErr w:type="spellStart"/>
+      <w:r>
+        <w:rPr>
+          <w:sz w:val="24"/>
+          <w:szCs w:val="24"/>
+        </w:rPr>
+        <w:t>to</w:t>
+      </w:r>
+      <w:proofErr w:type="spellEnd"/>
+      <w:r>
+        <w:rPr>
+          <w:sz w:val="24"/>
+          <w:szCs w:val="24"/>
+        </w:rPr>
+        <w:t xml:space="preserve"> Download Page”</w:t>
+      </w:r>
+    </w:p>
+    <w:p>
+      <w:pPr>
+        <w:pStyle w:val="PargrafodaLista"/>
+        <w:numPr>
+          <w:ilvl w:val="0"/>
+          <w:numId w:val="5"/>
+        </w:numPr>
+        <w:ind w:left="227"/>
+        <w:jc w:val="both"/>
+        <w:rPr>
+          <w:sz w:val="24"/>
+          <w:szCs w:val="24"/>
+        </w:rPr>
+      </w:pPr>
+      <w:r>
+        <w:rPr>
+          <w:sz w:val="24"/>
+          <w:szCs w:val="24"/>
+        </w:rPr>
+        <w:t>Baixe a versão completa.</w:t>
+      </w:r>
+    </w:p>
+    <w:p>
+      <w:pPr>
+        <w:pStyle w:val="PargrafodaLista"/>
+        <w:numPr>
+          <w:ilvl w:val="0"/>
+          <w:numId w:val="5"/>
+        </w:numPr>
+        <w:ind w:left="227"/>
+        <w:jc w:val="both"/>
+        <w:rPr>
+          <w:sz w:val="24"/>
+          <w:szCs w:val="24"/>
+        </w:rPr>
+      </w:pPr>
+      <w:r>
+        <w:rPr>
+          <w:sz w:val="24"/>
+          <w:szCs w:val="24"/>
+        </w:rPr>
+        <w:t>Após baixar clique no arquivo para instalar.</w:t>
+      </w:r>
+    </w:p>
+    <w:p>
+      <w:pPr>
+        <w:pStyle w:val="PargrafodaLista"/>
+        <w:numPr>
+          <w:ilvl w:val="0"/>
+          <w:numId w:val="5"/>
+        </w:numPr>
+        <w:ind w:left="227"/>
+        <w:jc w:val="both"/>
+        <w:rPr>
+          <w:sz w:val="24"/>
+          <w:szCs w:val="24"/>
+        </w:rPr>
+      </w:pPr>
+      <w:r>
+        <w:rPr>
+          <w:sz w:val="24"/>
+          <w:szCs w:val="24"/>
+        </w:rPr>
+        <w:t>Quando abrir o programa, selecione a opção “Server Only”</w:t>
+      </w:r>
+      <w:r>
+        <w:rPr>
+          <w:sz w:val="24"/>
+          <w:szCs w:val="24"/>
+        </w:rPr>
+        <w:t xml:space="preserve"> e </w:t>
+      </w:r>
+      <w:proofErr w:type="spellStart"/>
+      <w:r>
+        <w:rPr>
+          <w:sz w:val="24"/>
+          <w:szCs w:val="24"/>
+        </w:rPr>
+        <w:t>next</w:t>
+      </w:r>
+      <w:proofErr w:type="spellEnd"/>
+    </w:p>
+    <w:p>
+      <w:pPr>
+        <w:pStyle w:val="PargrafodaLista"/>
+        <w:numPr>
+          <w:ilvl w:val="0"/>
+          <w:numId w:val="5"/>
+        </w:numPr>
+        <w:ind w:left="227"/>
+        <w:jc w:val="both"/>
+        <w:rPr>
+          <w:sz w:val="24"/>
+          <w:szCs w:val="24"/>
+        </w:rPr>
+      </w:pPr>
+      <w:r>
+        <w:rPr>
+          <w:sz w:val="24"/>
+          <w:szCs w:val="24"/>
+        </w:rPr>
+        <w:t>Clique em “execute” para finalizar a instalação</w:t>
+      </w:r>
+    </w:p>
+    <w:p>
+      <w:pPr>
+        <w:pStyle w:val="PargrafodaLista"/>
+        <w:numPr>
+          <w:ilvl w:val="0"/>
+          <w:numId w:val="5"/>
+        </w:numPr>
+        <w:ind w:left="227"/>
+        <w:jc w:val="both"/>
+        <w:rPr>
+          <w:sz w:val="24"/>
+          <w:szCs w:val="24"/>
+        </w:rPr>
+      </w:pPr>
+      <w:r>
+        <w:rPr>
+          <w:sz w:val="24"/>
+          <w:szCs w:val="24"/>
+        </w:rPr>
+        <w:t xml:space="preserve">Clique em </w:t>
+      </w:r>
+      <w:proofErr w:type="spellStart"/>
+      <w:r>
+        <w:rPr>
+          <w:sz w:val="24"/>
+          <w:szCs w:val="24"/>
+        </w:rPr>
+        <w:t>next</w:t>
+      </w:r>
+      <w:proofErr w:type="spellEnd"/>
+      <w:r>
+        <w:rPr>
+          <w:sz w:val="24"/>
+          <w:szCs w:val="24"/>
+        </w:rPr>
+        <w:t xml:space="preserve"> para iniciar a configuração.</w:t>
+      </w:r>
+    </w:p>
+    <w:p>
+      <w:pPr>
+        <w:pStyle w:val="PargrafodaLista"/>
+        <w:numPr>
+          <w:ilvl w:val="0"/>
+          <w:numId w:val="5"/>
+        </w:numPr>
+        <w:ind w:left="227"/>
+        <w:jc w:val="both"/>
+        <w:rPr>
+          <w:sz w:val="24"/>
+          <w:szCs w:val="24"/>
+        </w:rPr>
+      </w:pPr>
+      <w:r>
+        <w:rPr>
+          <w:sz w:val="24"/>
+          <w:szCs w:val="24"/>
+        </w:rPr>
+        <w:t xml:space="preserve">Clique em </w:t>
+      </w:r>
+      <w:proofErr w:type="spellStart"/>
+      <w:r>
+        <w:rPr>
+          <w:sz w:val="24"/>
+          <w:szCs w:val="24"/>
+        </w:rPr>
+        <w:t>next</w:t>
+      </w:r>
+      <w:proofErr w:type="spellEnd"/>
+      <w:r>
+        <w:rPr>
+          <w:sz w:val="24"/>
+          <w:szCs w:val="24"/>
+        </w:rPr>
+        <w:t xml:space="preserve"> novamente</w:t>
+      </w:r>
+    </w:p>
+    <w:p>
+      <w:pPr>
+        <w:pStyle w:val="PargrafodaLista"/>
+        <w:numPr>
+          <w:ilvl w:val="0"/>
+          <w:numId w:val="5"/>
+        </w:numPr>
+        <w:ind w:left="227"/>
+        <w:jc w:val="both"/>
+        <w:rPr>
+          <w:sz w:val="24"/>
+          <w:szCs w:val="24"/>
+        </w:rPr>
+      </w:pPr>
+      <w:r>
+        <w:rPr>
+          <w:sz w:val="24"/>
+          <w:szCs w:val="24"/>
+        </w:rPr>
+        <w:t xml:space="preserve">Primeiramente </w:t>
+      </w:r>
+      <w:proofErr w:type="spellStart"/>
+      <w:r>
+        <w:rPr>
+          <w:sz w:val="24"/>
+          <w:szCs w:val="24"/>
+        </w:rPr>
+        <w:t>seleci</w:t>
+      </w:r>
+      <w:r>
+        <w:rPr>
+          <w:sz w:val="24"/>
+          <w:szCs w:val="24"/>
+        </w:rPr>
+        <w:t>ne</w:t>
+      </w:r>
+      <w:proofErr w:type="spellEnd"/>
+      <w:r>
+        <w:rPr>
+          <w:sz w:val="24"/>
+          <w:szCs w:val="24"/>
+        </w:rPr>
+        <w:t xml:space="preserve"> “</w:t>
+      </w:r>
+      <w:proofErr w:type="spellStart"/>
+      <w:r>
+        <w:rPr>
+          <w:sz w:val="24"/>
+          <w:szCs w:val="24"/>
+        </w:rPr>
+        <w:t>Develelopment</w:t>
+      </w:r>
+      <w:proofErr w:type="spellEnd"/>
+      <w:r>
+        <w:rPr>
+          <w:sz w:val="24"/>
+          <w:szCs w:val="24"/>
+        </w:rPr>
+        <w:t xml:space="preserve"> Compute” em </w:t>
+      </w:r>
+      <w:proofErr w:type="spellStart"/>
+      <w:r>
+        <w:rPr>
+          <w:sz w:val="24"/>
+          <w:szCs w:val="24"/>
+        </w:rPr>
+        <w:t>Config</w:t>
+      </w:r>
+      <w:proofErr w:type="spellEnd"/>
+      <w:r>
+        <w:rPr>
+          <w:sz w:val="24"/>
+          <w:szCs w:val="24"/>
+        </w:rPr>
+        <w:t xml:space="preserve"> </w:t>
+      </w:r>
+      <w:proofErr w:type="spellStart"/>
+      <w:r>
+        <w:rPr>
+          <w:sz w:val="24"/>
+          <w:szCs w:val="24"/>
+        </w:rPr>
+        <w:t>type</w:t>
+      </w:r>
+      <w:proofErr w:type="spellEnd"/>
+      <w:r>
+        <w:rPr>
+          <w:sz w:val="24"/>
+          <w:szCs w:val="24"/>
+        </w:rPr>
+        <w:t>.</w:t>
+      </w:r>
+    </w:p>
+    <w:p>
+      <w:pPr>
+        <w:pStyle w:val="PargrafodaLista"/>
+        <w:numPr>
+          <w:ilvl w:val="0"/>
+          <w:numId w:val="5"/>
+        </w:numPr>
+        <w:ind w:left="227"/>
+        <w:jc w:val="both"/>
+        <w:rPr>
+          <w:sz w:val="24"/>
+          <w:szCs w:val="24"/>
+        </w:rPr>
+      </w:pPr>
+      <w:proofErr w:type="spellStart"/>
+      <w:r>
+        <w:rPr>
+          <w:sz w:val="24"/>
+          <w:szCs w:val="24"/>
+        </w:rPr>
+        <w:t>Clieque</w:t>
+      </w:r>
+      <w:proofErr w:type="spellEnd"/>
+      <w:r>
+        <w:rPr>
+          <w:sz w:val="24"/>
+          <w:szCs w:val="24"/>
+        </w:rPr>
+        <w:t xml:space="preserve"> em </w:t>
+      </w:r>
+      <w:proofErr w:type="spellStart"/>
+      <w:r>
+        <w:rPr>
+          <w:sz w:val="24"/>
+          <w:szCs w:val="24"/>
+        </w:rPr>
+        <w:t>next</w:t>
+      </w:r>
+      <w:proofErr w:type="spellEnd"/>
+    </w:p>
+    <w:p>
+      <w:pPr>
+        <w:pStyle w:val="PargrafodaLista"/>
+        <w:numPr>
+          <w:ilvl w:val="0"/>
+          <w:numId w:val="5"/>
+        </w:numPr>
+        <w:ind w:left="227"/>
+        <w:jc w:val="both"/>
+        <w:rPr>
+          <w:sz w:val="24"/>
+          <w:szCs w:val="24"/>
+        </w:rPr>
+      </w:pPr>
+      <w:r>
+        <w:rPr>
+          <w:sz w:val="24"/>
+          <w:szCs w:val="24"/>
+        </w:rPr>
+        <w:t xml:space="preserve">Cadastre </w:t>
+      </w:r>
+      <w:proofErr w:type="gramStart"/>
+      <w:r>
+        <w:rPr>
+          <w:sz w:val="24"/>
+          <w:szCs w:val="24"/>
+        </w:rPr>
+        <w:t>um senha</w:t>
+      </w:r>
+      <w:proofErr w:type="gramEnd"/>
+      <w:r>
+        <w:rPr>
+          <w:sz w:val="24"/>
+          <w:szCs w:val="24"/>
+        </w:rPr>
+        <w:t xml:space="preserve"> e </w:t>
+      </w:r>
+      <w:proofErr w:type="spellStart"/>
+      <w:r>
+        <w:rPr>
+          <w:sz w:val="24"/>
+          <w:szCs w:val="24"/>
+        </w:rPr>
+        <w:t>next</w:t>
+      </w:r>
+      <w:proofErr w:type="spellEnd"/>
+    </w:p>
+    <w:p>
+      <w:pPr>
+        <w:pStyle w:val="PargrafodaLista"/>
+        <w:numPr>
+          <w:ilvl w:val="0"/>
+          <w:numId w:val="5"/>
+        </w:numPr>
+        <w:ind w:left="227"/>
+        <w:jc w:val="both"/>
+        <w:rPr>
+          <w:sz w:val="24"/>
+          <w:szCs w:val="24"/>
+        </w:rPr>
+      </w:pPr>
+      <w:r>
+        <w:rPr>
+          <w:sz w:val="24"/>
+          <w:szCs w:val="24"/>
+        </w:rPr>
+        <w:t xml:space="preserve">Clique em </w:t>
+      </w:r>
+      <w:proofErr w:type="spellStart"/>
+      <w:r>
+        <w:rPr>
+          <w:sz w:val="24"/>
+          <w:szCs w:val="24"/>
+        </w:rPr>
+        <w:t>next</w:t>
+      </w:r>
+      <w:proofErr w:type="spellEnd"/>
+      <w:r>
+        <w:rPr>
+          <w:sz w:val="24"/>
+          <w:szCs w:val="24"/>
+        </w:rPr>
+        <w:t>.</w:t>
+      </w:r>
+    </w:p>
+    <w:p>
+      <w:pPr>
+        <w:pStyle w:val="PargrafodaLista"/>
+        <w:numPr>
+          <w:ilvl w:val="0"/>
+          <w:numId w:val="5"/>
+        </w:numPr>
+        <w:ind w:left="227"/>
+        <w:jc w:val="both"/>
+        <w:rPr>
+          <w:sz w:val="24"/>
+          <w:szCs w:val="24"/>
+        </w:rPr>
+      </w:pPr>
+      <w:r>
+        <w:rPr>
+          <w:sz w:val="24"/>
+          <w:szCs w:val="24"/>
+        </w:rPr>
+        <w:t>Clique em execute</w:t>
+      </w:r>
+    </w:p>
+    <w:p>
+      <w:pPr>
+        <w:pStyle w:val="PargrafodaLista"/>
+        <w:numPr>
+          <w:ilvl w:val="0"/>
+          <w:numId w:val="5"/>
+        </w:numPr>
+        <w:ind w:left="227"/>
+        <w:jc w:val="both"/>
+        <w:rPr>
+          <w:sz w:val="24"/>
+          <w:szCs w:val="24"/>
+        </w:rPr>
+      </w:pPr>
+      <w:r>
+        <w:rPr>
+          <w:sz w:val="24"/>
+          <w:szCs w:val="24"/>
+        </w:rPr>
+        <w:t xml:space="preserve">Clique em </w:t>
+      </w:r>
+      <w:proofErr w:type="spellStart"/>
+      <w:r>
+        <w:rPr>
+          <w:sz w:val="24"/>
+          <w:szCs w:val="24"/>
+        </w:rPr>
+        <w:t>finish</w:t>
+      </w:r>
+      <w:proofErr w:type="spellEnd"/>
+    </w:p>
+    <w:p>
+      <w:pPr>
+        <w:pStyle w:val="PargrafodaLista"/>
+        <w:numPr>
+          <w:ilvl w:val="0"/>
+          <w:numId w:val="5"/>
+        </w:numPr>
+        <w:ind w:left="227"/>
+        <w:jc w:val="both"/>
+        <w:rPr>
+          <w:sz w:val="24"/>
+          <w:szCs w:val="24"/>
+        </w:rPr>
+      </w:pPr>
+      <w:r>
+        <w:rPr>
+          <w:sz w:val="24"/>
+          <w:szCs w:val="24"/>
+        </w:rPr>
+        <w:t xml:space="preserve">Clique em </w:t>
+      </w:r>
+      <w:proofErr w:type="spellStart"/>
+      <w:r>
+        <w:rPr>
+          <w:sz w:val="24"/>
+          <w:szCs w:val="24"/>
+        </w:rPr>
+        <w:t>next</w:t>
+      </w:r>
+      <w:proofErr w:type="spellEnd"/>
+    </w:p>
+    <w:p>
+      <w:pPr>
+        <w:pStyle w:val="PargrafodaLista"/>
+        <w:numPr>
+          <w:ilvl w:val="0"/>
+          <w:numId w:val="5"/>
+        </w:numPr>
+        <w:ind w:left="227"/>
+        <w:jc w:val="both"/>
+        <w:rPr>
+          <w:sz w:val="24"/>
+          <w:szCs w:val="24"/>
+        </w:rPr>
+      </w:pPr>
+      <w:r>
+        <w:rPr>
+          <w:sz w:val="24"/>
+          <w:szCs w:val="24"/>
+        </w:rPr>
+        <w:t xml:space="preserve">E </w:t>
+      </w:r>
+      <w:proofErr w:type="spellStart"/>
+      <w:r>
+        <w:rPr>
+          <w:sz w:val="24"/>
+          <w:szCs w:val="24"/>
+        </w:rPr>
+        <w:t>Finish</w:t>
+      </w:r>
+      <w:proofErr w:type="spellEnd"/>
+    </w:p>
+    <w:p>
+      <w:pPr>
+        <w:pStyle w:val="PargrafodaLista"/>
+        <w:numPr>
+          <w:ilvl w:val="0"/>
+          <w:numId w:val="5"/>
+        </w:numPr>
+        <w:ind w:left="227"/>
+        <w:jc w:val="both"/>
+        <w:rPr>
+          <w:sz w:val="24"/>
+          <w:szCs w:val="24"/>
+        </w:rPr>
+      </w:pPr>
+      <w:r>
+        <w:rPr>
+          <w:sz w:val="24"/>
+          <w:szCs w:val="24"/>
+        </w:rPr>
+        <w:t xml:space="preserve">Vamos linkar o executável do </w:t>
+      </w:r>
+      <w:proofErr w:type="spellStart"/>
+      <w:r>
+        <w:rPr>
+          <w:sz w:val="24"/>
+          <w:szCs w:val="24"/>
+        </w:rPr>
+        <w:t>mysql</w:t>
+      </w:r>
+      <w:proofErr w:type="spellEnd"/>
+      <w:r>
+        <w:rPr>
+          <w:sz w:val="24"/>
+          <w:szCs w:val="24"/>
+        </w:rPr>
+        <w:t xml:space="preserve"> no </w:t>
+      </w:r>
+      <w:proofErr w:type="spellStart"/>
+      <w:r>
+        <w:rPr>
+          <w:sz w:val="24"/>
+          <w:szCs w:val="24"/>
+        </w:rPr>
+        <w:t>cmd</w:t>
+      </w:r>
+      <w:proofErr w:type="spellEnd"/>
+    </w:p>
+    <w:p>
+      <w:pPr>
+        <w:pStyle w:val="PargrafodaLista"/>
+        <w:numPr>
+          <w:ilvl w:val="0"/>
+          <w:numId w:val="5"/>
+        </w:numPr>
+        <w:ind w:left="227"/>
+        <w:jc w:val="both"/>
+        <w:rPr>
+          <w:sz w:val="24"/>
+          <w:szCs w:val="24"/>
+        </w:rPr>
+      </w:pPr>
+      <w:r>
+        <w:rPr>
+          <w:sz w:val="24"/>
+          <w:szCs w:val="24"/>
+        </w:rPr>
+        <w:t xml:space="preserve">Vá até a pasta </w:t>
+      </w:r>
+      <w:proofErr w:type="spellStart"/>
+      <w:r>
+        <w:rPr>
+          <w:sz w:val="24"/>
+          <w:szCs w:val="24"/>
+        </w:rPr>
+        <w:t>mysql</w:t>
+      </w:r>
+      <w:proofErr w:type="spellEnd"/>
+      <w:r>
+        <w:rPr>
+          <w:sz w:val="24"/>
+          <w:szCs w:val="24"/>
+        </w:rPr>
+        <w:t xml:space="preserve"> em arquivos de programas</w:t>
+      </w:r>
+    </w:p>
+    <w:p>
+      <w:pPr>
+        <w:pStyle w:val="PargrafodaLista"/>
+        <w:numPr>
+          <w:ilvl w:val="0"/>
+          <w:numId w:val="5"/>
+        </w:numPr>
+        <w:ind w:left="227"/>
+        <w:jc w:val="both"/>
+        <w:rPr>
+          <w:sz w:val="24"/>
+          <w:szCs w:val="24"/>
+        </w:rPr>
+      </w:pPr>
+      <w:r>
+        <w:rPr>
+          <w:sz w:val="24"/>
+          <w:szCs w:val="24"/>
+        </w:rPr>
+        <w:t>Entre na pasta bin</w:t>
+      </w:r>
+    </w:p>
+    <w:p>
+      <w:pPr>
+        <w:pStyle w:val="PargrafodaLista"/>
+        <w:numPr>
+          <w:ilvl w:val="0"/>
+          <w:numId w:val="5"/>
+        </w:numPr>
+        <w:ind w:left="227"/>
+        <w:jc w:val="both"/>
+        <w:rPr>
+          <w:sz w:val="24"/>
+          <w:szCs w:val="24"/>
+        </w:rPr>
+      </w:pPr>
+      <w:r>
+        <w:rPr>
+          <w:sz w:val="24"/>
+          <w:szCs w:val="24"/>
+        </w:rPr>
+        <w:t>Copie o endereço desta pasta</w:t>
+      </w:r>
+    </w:p>
+    <w:p>
+      <w:pPr>
+        <w:pStyle w:val="PargrafodaLista"/>
+        <w:numPr>
+          <w:ilvl w:val="0"/>
+          <w:numId w:val="5"/>
+        </w:numPr>
+        <w:ind w:left="227"/>
+        <w:jc w:val="both"/>
+        <w:rPr>
+          <w:sz w:val="24"/>
+          <w:szCs w:val="24"/>
+        </w:rPr>
+      </w:pPr>
+      <w:r>
+        <w:rPr>
+          <w:sz w:val="24"/>
+          <w:szCs w:val="24"/>
+        </w:rPr>
+        <w:t xml:space="preserve">Vá em </w:t>
+      </w:r>
+      <w:r>
+        <w:rPr>
+          <w:sz w:val="24"/>
+          <w:szCs w:val="24"/>
+        </w:rPr>
+        <w:t>painel de controle, sistema e segurança, sistema</w:t>
+      </w:r>
+      <w:r>
+        <w:rPr>
+          <w:sz w:val="24"/>
+          <w:szCs w:val="24"/>
+        </w:rPr>
+        <w:t>, propriedades do sistema, variáveis de ambiente,</w:t>
+      </w:r>
+    </w:p>
+    <w:p>
+      <w:pPr>
+        <w:pStyle w:val="PargrafodaLista"/>
+        <w:numPr>
+          <w:ilvl w:val="0"/>
+          <w:numId w:val="5"/>
+        </w:numPr>
+        <w:ind w:left="227"/>
+        <w:jc w:val="both"/>
+        <w:rPr>
+          <w:sz w:val="24"/>
+          <w:szCs w:val="24"/>
+        </w:rPr>
+      </w:pPr>
+      <w:r>
+        <w:rPr>
+          <w:sz w:val="24"/>
+          <w:szCs w:val="24"/>
+        </w:rPr>
+        <w:t>Em variáveis de usuário para ...</w:t>
+      </w:r>
+    </w:p>
+    <w:p>
+      <w:pPr>
+        <w:pStyle w:val="PargrafodaLista"/>
+        <w:numPr>
+          <w:ilvl w:val="0"/>
+          <w:numId w:val="5"/>
+        </w:numPr>
+        <w:ind w:left="227"/>
+        <w:jc w:val="both"/>
+        <w:rPr>
+          <w:sz w:val="24"/>
+          <w:szCs w:val="24"/>
+        </w:rPr>
+      </w:pPr>
+      <w:proofErr w:type="spellStart"/>
+      <w:r>
+        <w:rPr>
+          <w:sz w:val="24"/>
+          <w:szCs w:val="24"/>
+        </w:rPr>
+        <w:t>Clicke</w:t>
+      </w:r>
+      <w:proofErr w:type="spellEnd"/>
+      <w:r>
+        <w:rPr>
+          <w:sz w:val="24"/>
+          <w:szCs w:val="24"/>
+        </w:rPr>
+        <w:t xml:space="preserve"> em </w:t>
+      </w:r>
+      <w:proofErr w:type="gramStart"/>
+      <w:r>
+        <w:rPr>
+          <w:sz w:val="24"/>
+          <w:szCs w:val="24"/>
+        </w:rPr>
+        <w:t>Path,  editar</w:t>
+      </w:r>
+      <w:proofErr w:type="gramEnd"/>
+      <w:r>
+        <w:rPr>
+          <w:sz w:val="24"/>
+          <w:szCs w:val="24"/>
+        </w:rPr>
+        <w:t>, novo, colar o link que foi copiado, clique em ok , ok e ok.</w:t>
+      </w:r>
+    </w:p>
+    <w:p>
+      <w:pPr>
+        <w:ind w:left="227"/>
+        <w:jc w:val="both"/>
+        <w:rPr>
+          <w:sz w:val="24"/>
+          <w:szCs w:val="24"/>
+        </w:rPr>
+      </w:pPr>
+    </w:p>
+    <w:p>
+      <w:pPr>
+        <w:ind w:left="227"/>
+        <w:jc w:val="center"/>
         <w:rPr>
           <w:b/>
           <w:bCs/>
           <w:sz w:val="32"/>
           <w:szCs w:val="32"/>
         </w:rPr>
+      </w:pPr>
+      <w:r>
+        <w:rPr>
+          <w:b/>
+          <w:bCs/>
+          <w:sz w:val="32"/>
+          <w:szCs w:val="32"/>
+        </w:rPr>
         <w:lastRenderedPageBreak/>
-        <w:t>Começando a crianção com o banco de dados</w:t>
+        <w:t xml:space="preserve">Começando a </w:t>
+      </w:r>
+      <w:proofErr w:type="spellStart"/>
+      <w:r>
+        <w:rPr>
+          <w:b/>
+          <w:bCs/>
+          <w:sz w:val="32"/>
+          <w:szCs w:val="32"/>
+        </w:rPr>
+        <w:t>crianção</w:t>
+      </w:r>
+      <w:proofErr w:type="spellEnd"/>
+      <w:r>
+        <w:rPr>
+          <w:b/>
+          <w:bCs/>
+          <w:sz w:val="32"/>
+          <w:szCs w:val="32"/>
+        </w:rPr>
+        <w:t xml:space="preserve"> com o banco de dados</w:t>
       </w:r>
     </w:p>
     <w:p>
@@ -1038,7 +1608,71 @@
           <w:sz w:val="24"/>
           <w:szCs w:val="24"/>
         </w:rPr>
-        <w:t xml:space="preserve">Sempre que vc for criar uma aplicação com query builder como o Knex, temos que começar com a definição do banco de dados. Vamos utilizar o SGBD HeidiSql. </w:t>
+        <w:t xml:space="preserve">Sempre que </w:t>
+      </w:r>
+      <w:proofErr w:type="spellStart"/>
+      <w:r>
+        <w:rPr>
+          <w:sz w:val="24"/>
+          <w:szCs w:val="24"/>
+        </w:rPr>
+        <w:t>vc</w:t>
+      </w:r>
+      <w:proofErr w:type="spellEnd"/>
+      <w:r>
+        <w:rPr>
+          <w:sz w:val="24"/>
+          <w:szCs w:val="24"/>
+        </w:rPr>
+        <w:t xml:space="preserve"> for criar uma aplicação com query </w:t>
+      </w:r>
+      <w:proofErr w:type="spellStart"/>
+      <w:r>
+        <w:rPr>
+          <w:sz w:val="24"/>
+          <w:szCs w:val="24"/>
+        </w:rPr>
+        <w:t>builder</w:t>
+      </w:r>
+      <w:proofErr w:type="spellEnd"/>
+      <w:r>
+        <w:rPr>
+          <w:sz w:val="24"/>
+          <w:szCs w:val="24"/>
+        </w:rPr>
+        <w:t xml:space="preserve"> como o </w:t>
+      </w:r>
+      <w:proofErr w:type="spellStart"/>
+      <w:r>
+        <w:rPr>
+          <w:sz w:val="24"/>
+          <w:szCs w:val="24"/>
+        </w:rPr>
+        <w:t>Knex</w:t>
+      </w:r>
+      <w:proofErr w:type="spellEnd"/>
+      <w:r>
+        <w:rPr>
+          <w:sz w:val="24"/>
+          <w:szCs w:val="24"/>
+        </w:rPr>
+        <w:t xml:space="preserve">, temos que começar com a definição do banco de dados. Vamos utilizar o SGBD </w:t>
+      </w:r>
+      <w:proofErr w:type="spellStart"/>
+      <w:r>
+        <w:rPr>
+          <w:sz w:val="24"/>
+          <w:szCs w:val="24"/>
+        </w:rPr>
+        <w:t>HeidiSql</w:t>
+      </w:r>
+      <w:proofErr w:type="spellEnd"/>
+      <w:r>
+        <w:rPr>
+          <w:sz w:val="24"/>
+          <w:szCs w:val="24"/>
+        </w:rPr>
+        <w:t xml:space="preserve">. </w:t>
       </w:r>
     </w:p>
     <w:p>
@@ -1139,8 +1773,17 @@
           <w:sz w:val="24"/>
           <w:szCs w:val="24"/>
         </w:rPr>
-        <w:t>Substituía os valores no arquivo connection, pelos dados de sua conexão com o mysql</w:t>
-      </w:r>
+        <w:t xml:space="preserve">Substituía os valores no arquivo connection, pelos dados de sua conexão com o </w:t>
+      </w:r>
+      <w:proofErr w:type="spellStart"/>
+      <w:r>
+        <w:rPr>
+          <w:sz w:val="24"/>
+          <w:szCs w:val="24"/>
+        </w:rPr>
+        <w:t>mysql</w:t>
+      </w:r>
+      <w:proofErr w:type="spellEnd"/>
     </w:p>
     <w:p>
       <w:pPr>
@@ -1218,14 +1861,30 @@
           <w:sz w:val="24"/>
           <w:szCs w:val="24"/>
         </w:rPr>
-        <w:t>Após isso vá no SGBD, neste caso no Hei</w:t>
-      </w:r>
-      <w:r>
-        <w:rPr>
-          <w:sz w:val="24"/>
-          <w:szCs w:val="24"/>
-        </w:rPr>
-        <w:t>diSQL e crie um banco de dados</w:t>
+        <w:t xml:space="preserve">Após isso vá no SGBD, neste caso no </w:t>
+      </w:r>
+      <w:proofErr w:type="spellStart"/>
+      <w:r>
+        <w:rPr>
+          <w:sz w:val="24"/>
+          <w:szCs w:val="24"/>
+        </w:rPr>
+        <w:t>Hei</w:t>
+      </w:r>
+      <w:r>
+        <w:rPr>
+          <w:sz w:val="24"/>
+          <w:szCs w:val="24"/>
+        </w:rPr>
+        <w:t>diSQL</w:t>
+      </w:r>
+      <w:proofErr w:type="spellEnd"/>
+      <w:r>
+        <w:rPr>
+          <w:sz w:val="24"/>
+          <w:szCs w:val="24"/>
+        </w:rPr>
+        <w:t xml:space="preserve"> e crie um banco de dados</w:t>
       </w:r>
     </w:p>
     <w:p>
@@ -1305,15 +1964,33 @@
           <w:sz w:val="24"/>
           <w:szCs w:val="24"/>
         </w:rPr>
-        <w:t>Agora vamos definir a única tabela da api</w:t>
-      </w:r>
-      <w:r>
-        <w:rPr>
-          <w:sz w:val="24"/>
-          <w:szCs w:val="24"/>
-        </w:rPr>
-        <w:t xml:space="preserve"> chamada users</w:t>
-      </w:r>
+        <w:t xml:space="preserve">Agora vamos definir a única tabela da </w:t>
+      </w:r>
+      <w:proofErr w:type="spellStart"/>
+      <w:r>
+        <w:rPr>
+          <w:sz w:val="24"/>
+          <w:szCs w:val="24"/>
+        </w:rPr>
+        <w:t>api</w:t>
+      </w:r>
+      <w:proofErr w:type="spellEnd"/>
+      <w:r>
+        <w:rPr>
+          <w:sz w:val="24"/>
+          <w:szCs w:val="24"/>
+        </w:rPr>
+        <w:t xml:space="preserve"> chamada </w:t>
+      </w:r>
+      <w:proofErr w:type="spellStart"/>
+      <w:r>
+        <w:rPr>
+          <w:sz w:val="24"/>
+          <w:szCs w:val="24"/>
+        </w:rPr>
+        <w:t>users</w:t>
+      </w:r>
+      <w:proofErr w:type="spellEnd"/>
     </w:p>
     <w:p>
       <w:pPr>
@@ -1341,7 +2018,15 @@
           <w:sz w:val="24"/>
           <w:szCs w:val="24"/>
         </w:rPr>
-        <w:t>s ca</w:t>
+        <w:t xml:space="preserve">s </w:t>
+      </w:r>
+      <w:proofErr w:type="gramStart"/>
+      <w:r>
+        <w:rPr>
+          <w:sz w:val="24"/>
+          <w:szCs w:val="24"/>
+        </w:rPr>
+        <w:t>ca</w:t>
       </w:r>
       <w:r>
         <w:rPr>
@@ -1371,6 +2056,7 @@
         </w:rPr>
         <w:t>:</w:t>
       </w:r>
+      <w:proofErr w:type="gramEnd"/>
     </w:p>
     <w:p>
       <w:pPr>
@@ -1486,20 +2172,31 @@
           <w:sz w:val="32"/>
           <w:szCs w:val="32"/>
         </w:rPr>
-        <w:t>os Controllers</w:t>
-      </w:r>
-    </w:p>
-    <w:p>
-      <w:pPr>
-        <w:pStyle w:val="PargrafodaLista"/>
-        <w:ind w:left="227"/>
-        <w:jc w:val="center"/>
+        <w:t xml:space="preserve">os </w:t>
+      </w:r>
+      <w:proofErr w:type="spellStart"/>
+      <w:r>
         <w:rPr>
           <w:b/>
           <w:bCs/>
           <w:sz w:val="32"/>
           <w:szCs w:val="32"/>
         </w:rPr>
+        <w:t>Controllers</w:t>
+      </w:r>
+      <w:proofErr w:type="spellEnd"/>
+    </w:p>
+    <w:p>
+      <w:pPr>
+        <w:pStyle w:val="PargrafodaLista"/>
+        <w:ind w:left="227"/>
+        <w:jc w:val="center"/>
+        <w:rPr>
+          <w:b/>
+          <w:bCs/>
+          <w:sz w:val="32"/>
+          <w:szCs w:val="32"/>
+        </w:rPr>
       </w:pPr>
     </w:p>
     <w:p>
@@ -1527,7 +2224,23 @@
           <w:sz w:val="24"/>
           <w:szCs w:val="24"/>
         </w:rPr>
-        <w:t xml:space="preserve"> pasta controllers, crie o arquivo UserController.js para criar a lógica de acesso aos dados da aplicação</w:t>
+        <w:t xml:space="preserve"> pasta </w:t>
+      </w:r>
+      <w:proofErr w:type="spellStart"/>
+      <w:r>
+        <w:rPr>
+          <w:sz w:val="24"/>
+          <w:szCs w:val="24"/>
+        </w:rPr>
+        <w:t>controllers</w:t>
+      </w:r>
+      <w:proofErr w:type="spellEnd"/>
+      <w:r>
+        <w:rPr>
+          <w:sz w:val="24"/>
+          <w:szCs w:val="24"/>
+        </w:rPr>
+        <w:t>, crie o arquivo UserController.js para criar a lógica de acesso aos dados da aplicação</w:t>
       </w:r>
     </w:p>
     <w:p>
@@ -1549,7 +2262,23 @@
           <w:sz w:val="24"/>
           <w:szCs w:val="24"/>
         </w:rPr>
-        <w:t>Lembrando que todo end point da aplicação deve ter uma resposta ‘res’</w:t>
+        <w:t xml:space="preserve">Lembrando que todo </w:t>
+      </w:r>
+      <w:proofErr w:type="spellStart"/>
+      <w:r>
+        <w:rPr>
+          <w:sz w:val="24"/>
+          <w:szCs w:val="24"/>
+        </w:rPr>
+        <w:t>end</w:t>
+      </w:r>
+      <w:proofErr w:type="spellEnd"/>
+      <w:r>
+        <w:rPr>
+          <w:sz w:val="24"/>
+          <w:szCs w:val="24"/>
+        </w:rPr>
+        <w:t xml:space="preserve"> point da aplicação deve ter uma resposta ‘res’</w:t>
       </w:r>
     </w:p>
     <w:p>
@@ -1571,8 +2300,35 @@
           <w:sz w:val="24"/>
           <w:szCs w:val="24"/>
         </w:rPr>
-        <w:t>No fim do arquivo crie um module.exports para exportar o UserController</w:t>
-      </w:r>
+        <w:t xml:space="preserve">No fim do arquivo crie um </w:t>
+      </w:r>
+      <w:proofErr w:type="spellStart"/>
+      <w:proofErr w:type="gramStart"/>
+      <w:r>
+        <w:rPr>
+          <w:sz w:val="24"/>
+          <w:szCs w:val="24"/>
+        </w:rPr>
+        <w:t>module.exports</w:t>
+      </w:r>
+      <w:proofErr w:type="spellEnd"/>
+      <w:proofErr w:type="gramEnd"/>
+      <w:r>
+        <w:rPr>
+          <w:sz w:val="24"/>
+          <w:szCs w:val="24"/>
+        </w:rPr>
+        <w:t xml:space="preserve"> para exportar o </w:t>
+      </w:r>
+      <w:proofErr w:type="spellStart"/>
+      <w:r>
+        <w:rPr>
+          <w:sz w:val="24"/>
+          <w:szCs w:val="24"/>
+        </w:rPr>
+        <w:t>UserController</w:t>
+      </w:r>
+      <w:proofErr w:type="spellEnd"/>
       <w:r>
         <w:rPr>
           <w:sz w:val="24"/>
@@ -1658,7 +2414,23 @@
           <w:sz w:val="24"/>
           <w:szCs w:val="24"/>
         </w:rPr>
-        <w:t xml:space="preserve">Para usar o controller temos que importa-lo no arquivo de rotas e criar a rota em seguida. Neste caso vamos criar uma rota post já que vamos criar um novo usuário. </w:t>
+        <w:t xml:space="preserve">Para usar o </w:t>
+      </w:r>
+      <w:proofErr w:type="spellStart"/>
+      <w:r>
+        <w:rPr>
+          <w:sz w:val="24"/>
+          <w:szCs w:val="24"/>
+        </w:rPr>
+        <w:t>controller</w:t>
+      </w:r>
+      <w:proofErr w:type="spellEnd"/>
+      <w:r>
+        <w:rPr>
+          <w:sz w:val="24"/>
+          <w:szCs w:val="24"/>
+        </w:rPr>
+        <w:t xml:space="preserve"> temos que importa-lo no arquivo de rotas e criar a rota em seguida. Neste caso vamos criar uma rota post já que vamos criar um novo usuário. </w:t>
       </w:r>
     </w:p>
     <w:p>
@@ -1675,13 +2447,39 @@
           <w:szCs w:val="24"/>
         </w:rPr>
       </w:pPr>
-      <w:r>
-        <w:rPr>
-          <w:sz w:val="24"/>
-          <w:szCs w:val="24"/>
-        </w:rPr>
-        <w:t xml:space="preserve">Router.post(‘/user’), o </w:t>
-      </w:r>
+      <w:proofErr w:type="spellStart"/>
+      <w:r>
+        <w:rPr>
+          <w:sz w:val="24"/>
+          <w:szCs w:val="24"/>
+        </w:rPr>
+        <w:t>Router.post</w:t>
+      </w:r>
+      <w:proofErr w:type="spellEnd"/>
+      <w:r>
+        <w:rPr>
+          <w:sz w:val="24"/>
+          <w:szCs w:val="24"/>
+        </w:rPr>
+        <w:t>(‘/</w:t>
+      </w:r>
+      <w:proofErr w:type="spellStart"/>
+      <w:r>
+        <w:rPr>
+          <w:sz w:val="24"/>
+          <w:szCs w:val="24"/>
+        </w:rPr>
+        <w:t>user</w:t>
+      </w:r>
+      <w:proofErr w:type="spellEnd"/>
+      <w:r>
+        <w:rPr>
+          <w:sz w:val="24"/>
+          <w:szCs w:val="24"/>
+        </w:rPr>
+        <w:t xml:space="preserve">’), o </w:t>
+      </w:r>
+      <w:proofErr w:type="spellStart"/>
       <w:r>
         <w:rPr>
           <w:sz w:val="24"/>
@@ -1694,7 +2492,31 @@
           <w:sz w:val="24"/>
           <w:szCs w:val="24"/>
         </w:rPr>
-        <w:t xml:space="preserve">ast entende que como a rota é post e é passado somente o user, </w:t>
+        <w:t>ast</w:t>
+      </w:r>
+      <w:proofErr w:type="spellEnd"/>
+      <w:r>
+        <w:rPr>
+          <w:sz w:val="24"/>
+          <w:szCs w:val="24"/>
+        </w:rPr>
+        <w:t xml:space="preserve"> entende que como a rota é post e é passado somente o </w:t>
+      </w:r>
+      <w:proofErr w:type="spellStart"/>
+      <w:r>
+        <w:rPr>
+          <w:sz w:val="24"/>
+          <w:szCs w:val="24"/>
+        </w:rPr>
+        <w:t>user</w:t>
+      </w:r>
+      <w:proofErr w:type="spellEnd"/>
+      <w:r>
+        <w:rPr>
+          <w:sz w:val="24"/>
+          <w:szCs w:val="24"/>
+        </w:rPr>
+        <w:t xml:space="preserve">, </w:t>
       </w:r>
       <w:r>
         <w:rPr>
@@ -1723,7 +2545,23 @@
           <w:sz w:val="24"/>
           <w:szCs w:val="24"/>
         </w:rPr>
-        <w:t>Para testar rotas post, temos que trabalhar om o Postman, por isso vamos instala-lo.</w:t>
+        <w:t xml:space="preserve">Para testar rotas post, temos que trabalhar om o </w:t>
+      </w:r>
+      <w:proofErr w:type="spellStart"/>
+      <w:r>
+        <w:rPr>
+          <w:sz w:val="24"/>
+          <w:szCs w:val="24"/>
+        </w:rPr>
+        <w:t>Postman</w:t>
+      </w:r>
+      <w:proofErr w:type="spellEnd"/>
+      <w:r>
+        <w:rPr>
+          <w:sz w:val="24"/>
+          <w:szCs w:val="24"/>
+        </w:rPr>
+        <w:t>, por isso vamos instala-lo.</w:t>
       </w:r>
     </w:p>
     <w:p>
@@ -1767,7 +2605,39 @@
           <w:sz w:val="24"/>
           <w:szCs w:val="24"/>
         </w:rPr>
-        <w:t xml:space="preserve">Vá no postman e digite a url </w:t>
+        <w:t xml:space="preserve">Vá no </w:t>
+      </w:r>
+      <w:proofErr w:type="spellStart"/>
+      <w:r>
+        <w:rPr>
+          <w:sz w:val="24"/>
+          <w:szCs w:val="24"/>
+        </w:rPr>
+        <w:t>postman</w:t>
+      </w:r>
+      <w:proofErr w:type="spellEnd"/>
+      <w:r>
+        <w:rPr>
+          <w:sz w:val="24"/>
+          <w:szCs w:val="24"/>
+        </w:rPr>
+        <w:t xml:space="preserve"> e digite a </w:t>
+      </w:r>
+      <w:proofErr w:type="spellStart"/>
+      <w:r>
+        <w:rPr>
+          <w:sz w:val="24"/>
+          <w:szCs w:val="24"/>
+        </w:rPr>
+        <w:t>url</w:t>
+      </w:r>
+      <w:proofErr w:type="spellEnd"/>
+      <w:r>
+        <w:rPr>
+          <w:sz w:val="24"/>
+          <w:szCs w:val="24"/>
+        </w:rPr>
+        <w:t xml:space="preserve"> </w:t>
       </w:r>
       <w:hyperlink r:id="rId11" w:history="1">
         <w:r>
@@ -1806,8 +2676,33 @@
           <w:sz w:val="24"/>
           <w:szCs w:val="24"/>
         </w:rPr>
-        <w:t>Aparecerá a mensagem que configuramos no método create no UserController</w:t>
-      </w:r>
+        <w:t xml:space="preserve">Aparecerá a mensagem que configuramos no método </w:t>
+      </w:r>
+      <w:proofErr w:type="spellStart"/>
+      <w:r>
+        <w:rPr>
+          <w:sz w:val="24"/>
+          <w:szCs w:val="24"/>
+        </w:rPr>
+        <w:t>create</w:t>
+      </w:r>
+      <w:proofErr w:type="spellEnd"/>
+      <w:r>
+        <w:rPr>
+          <w:sz w:val="24"/>
+          <w:szCs w:val="24"/>
+        </w:rPr>
+        <w:t xml:space="preserve"> no </w:t>
+      </w:r>
+      <w:proofErr w:type="spellStart"/>
+      <w:r>
+        <w:rPr>
+          <w:sz w:val="24"/>
+          <w:szCs w:val="24"/>
+        </w:rPr>
+        <w:t>UserController</w:t>
+      </w:r>
+      <w:proofErr w:type="spellEnd"/>
       <w:r>
         <w:rPr>
           <w:sz w:val="24"/>
@@ -1832,6 +2727,7 @@
       </w:pPr>
       <w:r>
         <w:rPr>
+          <w:noProof/>
           <w:sz w:val="24"/>
           <w:szCs w:val="24"/>
         </w:rPr>
@@ -1937,7 +2833,103 @@
           <w:szCs w:val="24"/>
         </w:rPr>
         <w:lastRenderedPageBreak/>
-        <w:t>Para testar se os dados estão sendo enviados pelo corpo da páigna, no Postman, clique em Body, raw, selecione o formato Json. Escreva uma mensagem em Json. E clique em send.</w:t>
+        <w:t xml:space="preserve">Para testar se os dados estão sendo enviados pelo corpo da </w:t>
+      </w:r>
+      <w:proofErr w:type="spellStart"/>
+      <w:r>
+        <w:rPr>
+          <w:sz w:val="24"/>
+          <w:szCs w:val="24"/>
+        </w:rPr>
+        <w:t>páigna</w:t>
+      </w:r>
+      <w:proofErr w:type="spellEnd"/>
+      <w:r>
+        <w:rPr>
+          <w:sz w:val="24"/>
+          <w:szCs w:val="24"/>
+        </w:rPr>
+        <w:t xml:space="preserve">, no </w:t>
+      </w:r>
+      <w:proofErr w:type="spellStart"/>
+      <w:r>
+        <w:rPr>
+          <w:sz w:val="24"/>
+          <w:szCs w:val="24"/>
+        </w:rPr>
+        <w:t>Postman</w:t>
+      </w:r>
+      <w:proofErr w:type="spellEnd"/>
+      <w:r>
+        <w:rPr>
+          <w:sz w:val="24"/>
+          <w:szCs w:val="24"/>
+        </w:rPr>
+        <w:t xml:space="preserve">, clique em Body, </w:t>
+      </w:r>
+      <w:proofErr w:type="spellStart"/>
+      <w:r>
+        <w:rPr>
+          <w:sz w:val="24"/>
+          <w:szCs w:val="24"/>
+        </w:rPr>
+        <w:t>raw</w:t>
+      </w:r>
+      <w:proofErr w:type="spellEnd"/>
+      <w:r>
+        <w:rPr>
+          <w:sz w:val="24"/>
+          <w:szCs w:val="24"/>
+        </w:rPr>
+        <w:t xml:space="preserve">, selecione o formato </w:t>
+      </w:r>
+      <w:proofErr w:type="spellStart"/>
+      <w:r>
+        <w:rPr>
+          <w:sz w:val="24"/>
+          <w:szCs w:val="24"/>
+        </w:rPr>
+        <w:t>Json</w:t>
+      </w:r>
+      <w:proofErr w:type="spellEnd"/>
+      <w:r>
+        <w:rPr>
+          <w:sz w:val="24"/>
+          <w:szCs w:val="24"/>
+        </w:rPr>
+        <w:t xml:space="preserve">. Escreva uma mensagem em </w:t>
+      </w:r>
+      <w:proofErr w:type="spellStart"/>
+      <w:r>
+        <w:rPr>
+          <w:sz w:val="24"/>
+          <w:szCs w:val="24"/>
+        </w:rPr>
+        <w:t>Json</w:t>
+      </w:r>
+      <w:proofErr w:type="spellEnd"/>
+      <w:r>
+        <w:rPr>
+          <w:sz w:val="24"/>
+          <w:szCs w:val="24"/>
+        </w:rPr>
+        <w:t xml:space="preserve">. E clique em </w:t>
+      </w:r>
+      <w:proofErr w:type="spellStart"/>
+      <w:r>
+        <w:rPr>
+          <w:sz w:val="24"/>
+          <w:szCs w:val="24"/>
+        </w:rPr>
+        <w:t>send</w:t>
+      </w:r>
+      <w:proofErr w:type="spellEnd"/>
+      <w:r>
+        <w:rPr>
+          <w:sz w:val="24"/>
+          <w:szCs w:val="24"/>
+        </w:rPr>
+        <w:t>.</w:t>
       </w:r>
     </w:p>
     <w:p>
@@ -1956,6 +2948,7 @@
       </w:pPr>
       <w:r>
         <w:rPr>
+          <w:noProof/>
           <w:sz w:val="24"/>
           <w:szCs w:val="24"/>
         </w:rPr>
@@ -2015,7 +3008,23 @@
           <w:sz w:val="24"/>
           <w:szCs w:val="24"/>
         </w:rPr>
-        <w:t>No console do Vscode aparecerá a mensagem que foi enviada.</w:t>
+        <w:t xml:space="preserve">No console do </w:t>
+      </w:r>
+      <w:proofErr w:type="spellStart"/>
+      <w:r>
+        <w:rPr>
+          <w:sz w:val="24"/>
+          <w:szCs w:val="24"/>
+        </w:rPr>
+        <w:t>Vscode</w:t>
+      </w:r>
+      <w:proofErr w:type="spellEnd"/>
+      <w:r>
+        <w:rPr>
+          <w:sz w:val="24"/>
+          <w:szCs w:val="24"/>
+        </w:rPr>
+        <w:t xml:space="preserve"> aparecerá a mensagem que foi enviada.</w:t>
       </w:r>
     </w:p>
     <w:p>
@@ -2034,6 +3043,7 @@
       </w:pPr>
       <w:r>
         <w:rPr>
+          <w:noProof/>
           <w:sz w:val="24"/>
           <w:szCs w:val="24"/>
         </w:rPr>
@@ -2187,7 +3197,55 @@
           <w:sz w:val="24"/>
           <w:szCs w:val="24"/>
         </w:rPr>
-        <w:t>No método create do UserController vamos fazer um destruct, criando três variáveis</w:t>
+        <w:t xml:space="preserve">No método </w:t>
+      </w:r>
+      <w:proofErr w:type="spellStart"/>
+      <w:r>
+        <w:rPr>
+          <w:sz w:val="24"/>
+          <w:szCs w:val="24"/>
+        </w:rPr>
+        <w:t>create</w:t>
+      </w:r>
+      <w:proofErr w:type="spellEnd"/>
+      <w:r>
+        <w:rPr>
+          <w:sz w:val="24"/>
+          <w:szCs w:val="24"/>
+        </w:rPr>
+        <w:t xml:space="preserve"> do </w:t>
+      </w:r>
+      <w:proofErr w:type="spellStart"/>
+      <w:r>
+        <w:rPr>
+          <w:sz w:val="24"/>
+          <w:szCs w:val="24"/>
+        </w:rPr>
+        <w:t>UserController</w:t>
+      </w:r>
+      <w:proofErr w:type="spellEnd"/>
+      <w:r>
+        <w:rPr>
+          <w:sz w:val="24"/>
+          <w:szCs w:val="24"/>
+        </w:rPr>
+        <w:t xml:space="preserve"> vamos fazer um </w:t>
+      </w:r>
+      <w:proofErr w:type="spellStart"/>
+      <w:r>
+        <w:rPr>
+          <w:sz w:val="24"/>
+          <w:szCs w:val="24"/>
+        </w:rPr>
+        <w:t>destruct</w:t>
+      </w:r>
+      <w:proofErr w:type="spellEnd"/>
+      <w:r>
+        <w:rPr>
+          <w:sz w:val="24"/>
+          <w:szCs w:val="24"/>
+        </w:rPr>
+        <w:t>, criando três variáveis</w:t>
       </w:r>
       <w:r>
         <w:rPr>
@@ -2213,6 +3271,7 @@
       </w:pPr>
       <w:r>
         <w:rPr>
+          <w:noProof/>
           <w:sz w:val="24"/>
           <w:szCs w:val="24"/>
         </w:rPr>
@@ -2273,14 +3332,62 @@
           <w:szCs w:val="24"/>
         </w:rPr>
         <w:lastRenderedPageBreak/>
-        <w:t xml:space="preserve">Na sequência verificamos se o email é undefined, neste caso será enviado </w:t>
-      </w:r>
-      <w:r>
-        <w:rPr>
-          <w:sz w:val="24"/>
-          <w:szCs w:val="24"/>
-        </w:rPr>
-        <w:t>o status code 400 -</w:t>
+        <w:t xml:space="preserve">Na sequência verificamos se o </w:t>
+      </w:r>
+      <w:proofErr w:type="spellStart"/>
+      <w:r>
+        <w:rPr>
+          <w:sz w:val="24"/>
+          <w:szCs w:val="24"/>
+        </w:rPr>
+        <w:t>email</w:t>
+      </w:r>
+      <w:proofErr w:type="spellEnd"/>
+      <w:r>
+        <w:rPr>
+          <w:sz w:val="24"/>
+          <w:szCs w:val="24"/>
+        </w:rPr>
+        <w:t xml:space="preserve"> é </w:t>
+      </w:r>
+      <w:proofErr w:type="spellStart"/>
+      <w:r>
+        <w:rPr>
+          <w:sz w:val="24"/>
+          <w:szCs w:val="24"/>
+        </w:rPr>
+        <w:t>undefined</w:t>
+      </w:r>
+      <w:proofErr w:type="spellEnd"/>
+      <w:r>
+        <w:rPr>
+          <w:sz w:val="24"/>
+          <w:szCs w:val="24"/>
+        </w:rPr>
+        <w:t xml:space="preserve">, neste caso será enviado </w:t>
+      </w:r>
+      <w:r>
+        <w:rPr>
+          <w:sz w:val="24"/>
+          <w:szCs w:val="24"/>
+        </w:rPr>
+        <w:t xml:space="preserve">o status </w:t>
+      </w:r>
+      <w:proofErr w:type="spellStart"/>
+      <w:r>
+        <w:rPr>
+          <w:sz w:val="24"/>
+          <w:szCs w:val="24"/>
+        </w:rPr>
+        <w:t>code</w:t>
+      </w:r>
+      <w:proofErr w:type="spellEnd"/>
+      <w:r>
+        <w:rPr>
+          <w:sz w:val="24"/>
+          <w:szCs w:val="24"/>
+        </w:rPr>
+        <w:t xml:space="preserve"> 400 -</w:t>
       </w:r>
       <w:r>
         <w:rPr>
@@ -2289,12 +3396,37 @@
         </w:rPr>
         <w:t xml:space="preserve"> </w:t>
       </w:r>
-      <w:r>
-        <w:rPr>
-          <w:sz w:val="24"/>
-          <w:szCs w:val="24"/>
-        </w:rPr>
-        <w:t>bad request.</w:t>
+      <w:proofErr w:type="spellStart"/>
+      <w:r>
+        <w:rPr>
+          <w:sz w:val="24"/>
+          <w:szCs w:val="24"/>
+        </w:rPr>
+        <w:t>bad</w:t>
+      </w:r>
+      <w:proofErr w:type="spellEnd"/>
+      <w:r>
+        <w:rPr>
+          <w:sz w:val="24"/>
+          <w:szCs w:val="24"/>
+        </w:rPr>
+        <w:t xml:space="preserve"> </w:t>
+      </w:r>
+      <w:proofErr w:type="spellStart"/>
+      <w:r>
+        <w:rPr>
+          <w:sz w:val="24"/>
+          <w:szCs w:val="24"/>
+        </w:rPr>
+        <w:t>request</w:t>
+      </w:r>
+      <w:proofErr w:type="spellEnd"/>
+      <w:r>
+        <w:rPr>
+          <w:sz w:val="24"/>
+          <w:szCs w:val="24"/>
+        </w:rPr>
+        <w:t>.</w:t>
       </w:r>
     </w:p>
     <w:p>
@@ -2313,6 +3445,7 @@
       </w:pPr>
       <w:r>
         <w:rPr>
+          <w:noProof/>
           <w:sz w:val="24"/>
           <w:szCs w:val="24"/>
         </w:rPr>
@@ -2372,8 +3505,33 @@
           <w:sz w:val="24"/>
           <w:szCs w:val="24"/>
         </w:rPr>
-        <w:t xml:space="preserve"> E caso contrário será enviado a resposta de status code 200 -  ok</w:t>
-      </w:r>
+        <w:t xml:space="preserve"> E caso contrário será enviado a resposta de status </w:t>
+      </w:r>
+      <w:proofErr w:type="spellStart"/>
+      <w:r>
+        <w:rPr>
+          <w:sz w:val="24"/>
+          <w:szCs w:val="24"/>
+        </w:rPr>
+        <w:t>code</w:t>
+      </w:r>
+      <w:proofErr w:type="spellEnd"/>
+      <w:r>
+        <w:rPr>
+          <w:sz w:val="24"/>
+          <w:szCs w:val="24"/>
+        </w:rPr>
+        <w:t xml:space="preserve"> 200 </w:t>
+      </w:r>
+      <w:proofErr w:type="gramStart"/>
+      <w:r>
+        <w:rPr>
+          <w:sz w:val="24"/>
+          <w:szCs w:val="24"/>
+        </w:rPr>
+        <w:t>-  ok</w:t>
+      </w:r>
+      <w:proofErr w:type="gramEnd"/>
     </w:p>
     <w:p>
       <w:pPr>
@@ -2391,6 +3549,7 @@
       </w:pPr>
       <w:r>
         <w:rPr>
+          <w:noProof/>
           <w:sz w:val="24"/>
           <w:szCs w:val="24"/>
         </w:rPr>
@@ -2469,6 +3628,7 @@
       </w:pPr>
       <w:r>
         <w:rPr>
+          <w:noProof/>
           <w:sz w:val="24"/>
           <w:szCs w:val="24"/>
         </w:rPr>
@@ -2508,6 +3668,1243 @@
           </wp:inline>
         </w:drawing>
       </w:r>
+    </w:p>
+    <w:p>
+      <w:pPr>
+        <w:pStyle w:val="PargrafodaLista"/>
+        <w:ind w:left="227"/>
+        <w:jc w:val="both"/>
+        <w:rPr>
+          <w:sz w:val="24"/>
+          <w:szCs w:val="24"/>
+        </w:rPr>
+      </w:pPr>
+    </w:p>
+    <w:p>
+      <w:pPr>
+        <w:pStyle w:val="PargrafodaLista"/>
+        <w:ind w:left="227"/>
+        <w:jc w:val="center"/>
+        <w:rPr>
+          <w:b/>
+          <w:bCs/>
+          <w:sz w:val="32"/>
+          <w:szCs w:val="32"/>
+        </w:rPr>
+      </w:pPr>
+      <w:r>
+        <w:rPr>
+          <w:b/>
+          <w:bCs/>
+          <w:sz w:val="32"/>
+          <w:szCs w:val="32"/>
+        </w:rPr>
+        <w:t>Trabalhando com banco de dados</w:t>
+      </w:r>
+    </w:p>
+    <w:p>
+      <w:pPr>
+        <w:pStyle w:val="PargrafodaLista"/>
+        <w:numPr>
+          <w:ilvl w:val="0"/>
+          <w:numId w:val="6"/>
+        </w:numPr>
+        <w:ind w:left="227"/>
+        <w:jc w:val="both"/>
+        <w:rPr>
+          <w:sz w:val="24"/>
+          <w:szCs w:val="24"/>
+        </w:rPr>
+      </w:pPr>
+      <w:r>
+        <w:rPr>
+          <w:sz w:val="24"/>
+          <w:szCs w:val="24"/>
+        </w:rPr>
+        <w:t>Iremos receber dados via requisição para cadastrar um usuário no banco, porém precisamos criptografar a senha.</w:t>
+      </w:r>
+    </w:p>
+    <w:p>
+      <w:pPr>
+        <w:pStyle w:val="PargrafodaLista"/>
+        <w:numPr>
+          <w:ilvl w:val="0"/>
+          <w:numId w:val="6"/>
+        </w:numPr>
+        <w:ind w:left="227"/>
+        <w:jc w:val="both"/>
+        <w:rPr>
+          <w:sz w:val="24"/>
+          <w:szCs w:val="24"/>
+        </w:rPr>
+      </w:pPr>
+      <w:r>
+        <w:rPr>
+          <w:sz w:val="24"/>
+          <w:szCs w:val="24"/>
+        </w:rPr>
+        <w:t xml:space="preserve">Não podemos salvar a senha do usuário de forma plana, </w:t>
+      </w:r>
+      <w:r>
+        <w:rPr>
+          <w:sz w:val="24"/>
+          <w:szCs w:val="24"/>
+        </w:rPr>
+        <w:t xml:space="preserve">a maneira mais segura é utilizando um </w:t>
+      </w:r>
+      <w:proofErr w:type="spellStart"/>
+      <w:r>
+        <w:rPr>
+          <w:sz w:val="24"/>
+          <w:szCs w:val="24"/>
+        </w:rPr>
+        <w:t>hash</w:t>
+      </w:r>
+      <w:proofErr w:type="spellEnd"/>
+      <w:r>
+        <w:rPr>
+          <w:sz w:val="24"/>
+          <w:szCs w:val="24"/>
+        </w:rPr>
+        <w:t xml:space="preserve"> temos então que transformar a senha em um </w:t>
+      </w:r>
+      <w:proofErr w:type="spellStart"/>
+      <w:r>
+        <w:rPr>
+          <w:sz w:val="24"/>
+          <w:szCs w:val="24"/>
+        </w:rPr>
+        <w:t>hash</w:t>
+      </w:r>
+      <w:proofErr w:type="spellEnd"/>
+      <w:r>
+        <w:rPr>
+          <w:sz w:val="24"/>
+          <w:szCs w:val="24"/>
+        </w:rPr>
+        <w:t>.</w:t>
+      </w:r>
+    </w:p>
+    <w:p>
+      <w:pPr>
+        <w:pStyle w:val="PargrafodaLista"/>
+        <w:numPr>
+          <w:ilvl w:val="0"/>
+          <w:numId w:val="6"/>
+        </w:numPr>
+        <w:ind w:left="227"/>
+        <w:jc w:val="both"/>
+        <w:rPr>
+          <w:sz w:val="24"/>
+          <w:szCs w:val="24"/>
+        </w:rPr>
+      </w:pPr>
+      <w:r>
+        <w:rPr>
+          <w:sz w:val="24"/>
+          <w:szCs w:val="24"/>
+        </w:rPr>
+        <w:t xml:space="preserve">Para trabalhar com </w:t>
+      </w:r>
+      <w:proofErr w:type="spellStart"/>
+      <w:r>
+        <w:rPr>
+          <w:sz w:val="24"/>
+          <w:szCs w:val="24"/>
+        </w:rPr>
+        <w:t>hash</w:t>
+      </w:r>
+      <w:proofErr w:type="spellEnd"/>
+      <w:r>
+        <w:rPr>
+          <w:sz w:val="24"/>
+          <w:szCs w:val="24"/>
+        </w:rPr>
+        <w:t xml:space="preserve"> no </w:t>
+      </w:r>
+      <w:proofErr w:type="spellStart"/>
+      <w:r>
+        <w:rPr>
+          <w:sz w:val="24"/>
+          <w:szCs w:val="24"/>
+        </w:rPr>
+        <w:t>nodejs</w:t>
+      </w:r>
+      <w:proofErr w:type="spellEnd"/>
+      <w:r>
+        <w:rPr>
+          <w:sz w:val="24"/>
+          <w:szCs w:val="24"/>
+        </w:rPr>
+        <w:t xml:space="preserve">, vamos instalar a biblioteca </w:t>
+      </w:r>
+      <w:proofErr w:type="spellStart"/>
+      <w:r>
+        <w:rPr>
+          <w:sz w:val="24"/>
+          <w:szCs w:val="24"/>
+        </w:rPr>
+        <w:t>bcrypt</w:t>
+      </w:r>
+      <w:proofErr w:type="spellEnd"/>
+      <w:r>
+        <w:rPr>
+          <w:sz w:val="24"/>
+          <w:szCs w:val="24"/>
+        </w:rPr>
+        <w:t>.</w:t>
+      </w:r>
+    </w:p>
+    <w:p>
+      <w:pPr>
+        <w:pStyle w:val="PargrafodaLista"/>
+        <w:numPr>
+          <w:ilvl w:val="0"/>
+          <w:numId w:val="6"/>
+        </w:numPr>
+        <w:ind w:left="227"/>
+        <w:jc w:val="both"/>
+        <w:rPr>
+          <w:sz w:val="24"/>
+          <w:szCs w:val="24"/>
+        </w:rPr>
+      </w:pPr>
+      <w:r>
+        <w:rPr>
+          <w:sz w:val="24"/>
+          <w:szCs w:val="24"/>
+        </w:rPr>
+        <w:t xml:space="preserve">Npm install </w:t>
+      </w:r>
+      <w:proofErr w:type="spellStart"/>
+      <w:r>
+        <w:rPr>
+          <w:sz w:val="24"/>
+          <w:szCs w:val="24"/>
+        </w:rPr>
+        <w:t>bcrypt</w:t>
+      </w:r>
+      <w:proofErr w:type="spellEnd"/>
+      <w:r>
+        <w:rPr>
+          <w:sz w:val="24"/>
+          <w:szCs w:val="24"/>
+        </w:rPr>
+        <w:t xml:space="preserve"> - -save.</w:t>
+      </w:r>
+    </w:p>
+    <w:p>
+      <w:pPr>
+        <w:pStyle w:val="PargrafodaLista"/>
+        <w:numPr>
+          <w:ilvl w:val="0"/>
+          <w:numId w:val="6"/>
+        </w:numPr>
+        <w:ind w:left="227"/>
+        <w:jc w:val="both"/>
+        <w:rPr>
+          <w:sz w:val="24"/>
+          <w:szCs w:val="24"/>
+        </w:rPr>
+      </w:pPr>
+      <w:r>
+        <w:rPr>
+          <w:sz w:val="24"/>
+          <w:szCs w:val="24"/>
+        </w:rPr>
+        <w:t xml:space="preserve">Vamos trabalhar com models utilizando o </w:t>
+      </w:r>
+      <w:proofErr w:type="spellStart"/>
+      <w:r>
+        <w:rPr>
+          <w:sz w:val="24"/>
+          <w:szCs w:val="24"/>
+        </w:rPr>
+        <w:t>knex</w:t>
+      </w:r>
+      <w:proofErr w:type="spellEnd"/>
+      <w:r>
+        <w:rPr>
+          <w:sz w:val="24"/>
+          <w:szCs w:val="24"/>
+        </w:rPr>
+        <w:t xml:space="preserve"> para acessar banco de dados.</w:t>
+      </w:r>
+    </w:p>
+    <w:p>
+      <w:pPr>
+        <w:pStyle w:val="PargrafodaLista"/>
+        <w:numPr>
+          <w:ilvl w:val="0"/>
+          <w:numId w:val="6"/>
+        </w:numPr>
+        <w:ind w:left="227"/>
+        <w:jc w:val="both"/>
+        <w:rPr>
+          <w:sz w:val="24"/>
+          <w:szCs w:val="24"/>
+        </w:rPr>
+      </w:pPr>
+      <w:r>
+        <w:rPr>
+          <w:sz w:val="24"/>
+          <w:szCs w:val="24"/>
+        </w:rPr>
+        <w:t>Vamos criar um model chamado User.js que será uma classe que terá os métodos dela</w:t>
+      </w:r>
+    </w:p>
+    <w:p>
+      <w:pPr>
+        <w:pStyle w:val="PargrafodaLista"/>
+        <w:numPr>
+          <w:ilvl w:val="0"/>
+          <w:numId w:val="6"/>
+        </w:numPr>
+        <w:ind w:left="227"/>
+        <w:jc w:val="both"/>
+        <w:rPr>
+          <w:sz w:val="24"/>
+          <w:szCs w:val="24"/>
+        </w:rPr>
+      </w:pPr>
+      <w:r>
+        <w:rPr>
+          <w:sz w:val="24"/>
+          <w:szCs w:val="24"/>
+        </w:rPr>
+        <w:t xml:space="preserve">Na classe </w:t>
+      </w:r>
+      <w:proofErr w:type="spellStart"/>
+      <w:r>
+        <w:rPr>
+          <w:sz w:val="24"/>
+          <w:szCs w:val="24"/>
+        </w:rPr>
+        <w:t>User</w:t>
+      </w:r>
+      <w:proofErr w:type="spellEnd"/>
+      <w:r>
+        <w:rPr>
+          <w:sz w:val="24"/>
+          <w:szCs w:val="24"/>
+        </w:rPr>
+        <w:t xml:space="preserve"> vamos carregar o </w:t>
+      </w:r>
+      <w:proofErr w:type="spellStart"/>
+      <w:r>
+        <w:rPr>
+          <w:sz w:val="24"/>
+          <w:szCs w:val="24"/>
+        </w:rPr>
+        <w:t>Knex</w:t>
+      </w:r>
+      <w:proofErr w:type="spellEnd"/>
+      <w:r>
+        <w:rPr>
+          <w:sz w:val="24"/>
+          <w:szCs w:val="24"/>
+        </w:rPr>
+        <w:t xml:space="preserve"> e o </w:t>
+      </w:r>
+      <w:proofErr w:type="spellStart"/>
+      <w:r>
+        <w:rPr>
+          <w:sz w:val="24"/>
+          <w:szCs w:val="24"/>
+        </w:rPr>
+        <w:t>bcrypt</w:t>
+      </w:r>
+      <w:proofErr w:type="spellEnd"/>
+      <w:r>
+        <w:rPr>
+          <w:sz w:val="24"/>
+          <w:szCs w:val="24"/>
+        </w:rPr>
+        <w:t>.</w:t>
+      </w:r>
+      <w:r>
+        <w:rPr>
+          <w:sz w:val="24"/>
+          <w:szCs w:val="24"/>
+        </w:rPr>
+        <w:t xml:space="preserve"> O </w:t>
+      </w:r>
+      <w:proofErr w:type="spellStart"/>
+      <w:r>
+        <w:rPr>
+          <w:sz w:val="24"/>
+          <w:szCs w:val="24"/>
+        </w:rPr>
+        <w:t>knex</w:t>
+      </w:r>
+      <w:proofErr w:type="spellEnd"/>
+      <w:r>
+        <w:rPr>
+          <w:sz w:val="24"/>
+          <w:szCs w:val="24"/>
+        </w:rPr>
+        <w:t xml:space="preserve"> </w:t>
+      </w:r>
+      <w:r>
+        <w:rPr>
+          <w:sz w:val="24"/>
+          <w:szCs w:val="24"/>
+        </w:rPr>
+        <w:t xml:space="preserve">irá se conectar ao banco de dados utilizando o arquivo connection da pasta </w:t>
+      </w:r>
+      <w:proofErr w:type="spellStart"/>
+      <w:r>
+        <w:rPr>
+          <w:sz w:val="24"/>
+          <w:szCs w:val="24"/>
+        </w:rPr>
+        <w:t>database</w:t>
+      </w:r>
+      <w:proofErr w:type="spellEnd"/>
+      <w:r>
+        <w:rPr>
+          <w:sz w:val="24"/>
+          <w:szCs w:val="24"/>
+        </w:rPr>
+        <w:t>.</w:t>
+      </w:r>
+    </w:p>
+    <w:p>
+      <w:pPr>
+        <w:pStyle w:val="PargrafodaLista"/>
+        <w:numPr>
+          <w:ilvl w:val="0"/>
+          <w:numId w:val="6"/>
+        </w:numPr>
+        <w:ind w:left="227"/>
+        <w:jc w:val="both"/>
+        <w:rPr>
+          <w:sz w:val="24"/>
+          <w:szCs w:val="24"/>
+        </w:rPr>
+      </w:pPr>
+      <w:r>
+        <w:rPr>
+          <w:sz w:val="24"/>
+          <w:szCs w:val="24"/>
+        </w:rPr>
+        <w:lastRenderedPageBreak/>
+        <w:drawing>
+          <wp:inline distT="0" distB="0" distL="0" distR="0" wp14:anchorId="61FB2B4C" wp14:editId="14D17A08">
+            <wp:extent cx="5683521" cy="3020096"/>
+            <wp:effectExtent l="0" t="0" r="0" b="8890"/>
+            <wp:docPr id="15" name="Imagem 15"/>
+            <wp:cNvGraphicFramePr>
+              <a:graphicFrameLocks xmlns:a="http://schemas.openxmlformats.org/drawingml/2006/main" noChangeAspect="1"/>
+            </wp:cNvGraphicFramePr>
+            <a:graphic xmlns:a="http://schemas.openxmlformats.org/drawingml/2006/main">
+              <a:graphicData uri="http://schemas.openxmlformats.org/drawingml/2006/picture">
+                <pic:pic xmlns:pic="http://schemas.openxmlformats.org/drawingml/2006/picture">
+                  <pic:nvPicPr>
+                    <pic:cNvPr id="1" name=""/>
+                    <pic:cNvPicPr/>
+                  </pic:nvPicPr>
+                  <pic:blipFill>
+                    <a:blip r:embed="rId19"/>
+                    <a:stretch>
+                      <a:fillRect/>
+                    </a:stretch>
+                  </pic:blipFill>
+                  <pic:spPr>
+                    <a:xfrm>
+                      <a:off x="0" y="0"/>
+                      <a:ext cx="5697676" cy="3027617"/>
+                    </a:xfrm>
+                    <a:prstGeom prst="rect">
+                      <a:avLst/>
+                    </a:prstGeom>
+                  </pic:spPr>
+                </pic:pic>
+              </a:graphicData>
+            </a:graphic>
+          </wp:inline>
+        </w:drawing>
+      </w:r>
+    </w:p>
+    <w:p>
+      <w:pPr>
+        <w:pStyle w:val="PargrafodaLista"/>
+        <w:numPr>
+          <w:ilvl w:val="0"/>
+          <w:numId w:val="6"/>
+        </w:numPr>
+        <w:ind w:left="227"/>
+        <w:jc w:val="both"/>
+        <w:rPr>
+          <w:sz w:val="24"/>
+          <w:szCs w:val="24"/>
+        </w:rPr>
+      </w:pPr>
+      <w:r>
+        <w:rPr>
+          <w:sz w:val="24"/>
+          <w:szCs w:val="24"/>
+        </w:rPr>
+        <w:t xml:space="preserve">Esse model terá uma função assíncrona chamada </w:t>
+      </w:r>
+      <w:proofErr w:type="gramStart"/>
+      <w:r>
+        <w:rPr>
+          <w:sz w:val="24"/>
+          <w:szCs w:val="24"/>
+        </w:rPr>
+        <w:t>new(</w:t>
+      </w:r>
+      <w:proofErr w:type="gramEnd"/>
+      <w:r>
+        <w:rPr>
+          <w:sz w:val="24"/>
+          <w:szCs w:val="24"/>
+        </w:rPr>
+        <w:t xml:space="preserve">) que receberá um </w:t>
+      </w:r>
+      <w:proofErr w:type="spellStart"/>
+      <w:r>
+        <w:rPr>
+          <w:sz w:val="24"/>
+          <w:szCs w:val="24"/>
+        </w:rPr>
+        <w:t>email</w:t>
+      </w:r>
+      <w:proofErr w:type="spellEnd"/>
+      <w:r>
+        <w:rPr>
+          <w:sz w:val="24"/>
+          <w:szCs w:val="24"/>
+        </w:rPr>
+        <w:t xml:space="preserve">, </w:t>
+      </w:r>
+      <w:proofErr w:type="spellStart"/>
+      <w:r>
+        <w:rPr>
+          <w:sz w:val="24"/>
+          <w:szCs w:val="24"/>
+        </w:rPr>
+        <w:t>password</w:t>
+      </w:r>
+      <w:proofErr w:type="spellEnd"/>
+      <w:r>
+        <w:rPr>
+          <w:sz w:val="24"/>
+          <w:szCs w:val="24"/>
+        </w:rPr>
+        <w:t xml:space="preserve"> e </w:t>
+      </w:r>
+      <w:proofErr w:type="spellStart"/>
+      <w:r>
+        <w:rPr>
+          <w:sz w:val="24"/>
+          <w:szCs w:val="24"/>
+        </w:rPr>
+        <w:t>name</w:t>
+      </w:r>
+      <w:proofErr w:type="spellEnd"/>
+      <w:r>
+        <w:rPr>
+          <w:sz w:val="24"/>
+          <w:szCs w:val="24"/>
+        </w:rPr>
+        <w:t xml:space="preserve"> para cadastrar, chamaremos o </w:t>
+      </w:r>
+      <w:proofErr w:type="spellStart"/>
+      <w:r>
+        <w:rPr>
+          <w:sz w:val="24"/>
+          <w:szCs w:val="24"/>
+        </w:rPr>
+        <w:t>knex.insert</w:t>
+      </w:r>
+      <w:proofErr w:type="spellEnd"/>
+      <w:r>
+        <w:rPr>
+          <w:sz w:val="24"/>
+          <w:szCs w:val="24"/>
+        </w:rPr>
+        <w:t xml:space="preserve"> passando </w:t>
+      </w:r>
+      <w:proofErr w:type="spellStart"/>
+      <w:r>
+        <w:rPr>
+          <w:sz w:val="24"/>
+          <w:szCs w:val="24"/>
+        </w:rPr>
+        <w:t>email</w:t>
+      </w:r>
+      <w:proofErr w:type="spellEnd"/>
+      <w:r>
+        <w:rPr>
+          <w:sz w:val="24"/>
+          <w:szCs w:val="24"/>
+        </w:rPr>
+        <w:t xml:space="preserve">, </w:t>
+      </w:r>
+      <w:proofErr w:type="spellStart"/>
+      <w:r>
+        <w:rPr>
+          <w:sz w:val="24"/>
+          <w:szCs w:val="24"/>
+        </w:rPr>
+        <w:t>password</w:t>
+      </w:r>
+      <w:proofErr w:type="spellEnd"/>
+      <w:r>
+        <w:rPr>
+          <w:sz w:val="24"/>
+          <w:szCs w:val="24"/>
+        </w:rPr>
+        <w:t xml:space="preserve">, </w:t>
+      </w:r>
+      <w:proofErr w:type="spellStart"/>
+      <w:r>
+        <w:rPr>
+          <w:sz w:val="24"/>
+          <w:szCs w:val="24"/>
+        </w:rPr>
+        <w:t>name</w:t>
+      </w:r>
+      <w:proofErr w:type="spellEnd"/>
+      <w:r>
+        <w:rPr>
+          <w:sz w:val="24"/>
+          <w:szCs w:val="24"/>
+        </w:rPr>
+        <w:t xml:space="preserve"> e role</w:t>
+      </w:r>
+      <w:r>
+        <w:rPr>
+          <w:sz w:val="24"/>
+          <w:szCs w:val="24"/>
+        </w:rPr>
+        <w:t xml:space="preserve"> como parâmetros.</w:t>
+      </w:r>
+    </w:p>
+    <w:p>
+      <w:pPr>
+        <w:pStyle w:val="PargrafodaLista"/>
+        <w:numPr>
+          <w:ilvl w:val="0"/>
+          <w:numId w:val="6"/>
+        </w:numPr>
+        <w:ind w:left="227"/>
+        <w:jc w:val="both"/>
+        <w:rPr>
+          <w:sz w:val="24"/>
+          <w:szCs w:val="24"/>
+        </w:rPr>
+      </w:pPr>
+      <w:r>
+        <w:rPr>
+          <w:sz w:val="24"/>
+          <w:szCs w:val="24"/>
+        </w:rPr>
+        <w:t xml:space="preserve">Role por padrão será </w:t>
+      </w:r>
+      <w:proofErr w:type="gramStart"/>
+      <w:r>
+        <w:rPr>
+          <w:sz w:val="24"/>
+          <w:szCs w:val="24"/>
+        </w:rPr>
+        <w:t>zero ou seja</w:t>
+      </w:r>
+      <w:proofErr w:type="gramEnd"/>
+      <w:r>
+        <w:rPr>
+          <w:sz w:val="24"/>
+          <w:szCs w:val="24"/>
+        </w:rPr>
+        <w:t xml:space="preserve"> todo usuário novo será do tipo comum.</w:t>
+      </w:r>
+      <w:r>
+        <w:rPr>
+          <w:sz w:val="24"/>
+          <w:szCs w:val="24"/>
+        </w:rPr>
+        <w:t xml:space="preserve"> </w:t>
+      </w:r>
+    </w:p>
+    <w:p>
+      <w:pPr>
+        <w:pStyle w:val="PargrafodaLista"/>
+        <w:numPr>
+          <w:ilvl w:val="0"/>
+          <w:numId w:val="6"/>
+        </w:numPr>
+        <w:ind w:left="227"/>
+        <w:jc w:val="both"/>
+        <w:rPr>
+          <w:sz w:val="24"/>
+          <w:szCs w:val="24"/>
+        </w:rPr>
+      </w:pPr>
+      <w:r>
+        <w:rPr>
+          <w:sz w:val="24"/>
+          <w:szCs w:val="24"/>
+        </w:rPr>
+        <w:t xml:space="preserve">Será passado ainda como parâmetro dentro de </w:t>
+      </w:r>
+      <w:proofErr w:type="spellStart"/>
+      <w:proofErr w:type="gramStart"/>
+      <w:r>
+        <w:rPr>
+          <w:sz w:val="24"/>
+          <w:szCs w:val="24"/>
+        </w:rPr>
+        <w:t>table</w:t>
+      </w:r>
+      <w:proofErr w:type="spellEnd"/>
+      <w:r>
+        <w:rPr>
+          <w:sz w:val="24"/>
+          <w:szCs w:val="24"/>
+        </w:rPr>
+        <w:t>(</w:t>
+      </w:r>
+      <w:proofErr w:type="gramEnd"/>
+      <w:r>
+        <w:rPr>
+          <w:sz w:val="24"/>
+          <w:szCs w:val="24"/>
+        </w:rPr>
+        <w:t xml:space="preserve">) a tabela onde os dados serão gravados, neste caso </w:t>
+      </w:r>
+      <w:proofErr w:type="spellStart"/>
+      <w:r>
+        <w:rPr>
+          <w:sz w:val="24"/>
+          <w:szCs w:val="24"/>
+        </w:rPr>
+        <w:t>users</w:t>
+      </w:r>
+      <w:proofErr w:type="spellEnd"/>
+      <w:r>
+        <w:rPr>
+          <w:sz w:val="24"/>
+          <w:szCs w:val="24"/>
+        </w:rPr>
+        <w:t>.</w:t>
+      </w:r>
+      <w:r>
+        <w:rPr>
+          <w:sz w:val="24"/>
+          <w:szCs w:val="24"/>
+        </w:rPr>
+        <w:t xml:space="preserve"> </w:t>
+      </w:r>
+    </w:p>
+    <w:p>
+      <w:pPr>
+        <w:pStyle w:val="PargrafodaLista"/>
+        <w:numPr>
+          <w:ilvl w:val="0"/>
+          <w:numId w:val="6"/>
+        </w:numPr>
+        <w:ind w:left="227"/>
+        <w:jc w:val="both"/>
+        <w:rPr>
+          <w:sz w:val="24"/>
+          <w:szCs w:val="24"/>
+        </w:rPr>
+      </w:pPr>
+      <w:r>
+        <w:rPr>
+          <w:sz w:val="24"/>
+          <w:szCs w:val="24"/>
+        </w:rPr>
+        <w:t xml:space="preserve">Vamos criar um </w:t>
+      </w:r>
+      <w:proofErr w:type="spellStart"/>
+      <w:r>
+        <w:rPr>
+          <w:sz w:val="24"/>
+          <w:szCs w:val="24"/>
+        </w:rPr>
+        <w:t>try</w:t>
+      </w:r>
+      <w:proofErr w:type="spellEnd"/>
+      <w:r>
+        <w:rPr>
+          <w:sz w:val="24"/>
+          <w:szCs w:val="24"/>
+        </w:rPr>
+        <w:t xml:space="preserve"> e </w:t>
+      </w:r>
+      <w:proofErr w:type="spellStart"/>
+      <w:r>
+        <w:rPr>
+          <w:sz w:val="24"/>
+          <w:szCs w:val="24"/>
+        </w:rPr>
+        <w:t>cath</w:t>
+      </w:r>
+      <w:proofErr w:type="spellEnd"/>
+      <w:r>
+        <w:rPr>
+          <w:sz w:val="24"/>
+          <w:szCs w:val="24"/>
+        </w:rPr>
+        <w:t xml:space="preserve"> e colocar </w:t>
+      </w:r>
+      <w:proofErr w:type="spellStart"/>
+      <w:r>
+        <w:rPr>
+          <w:sz w:val="24"/>
+          <w:szCs w:val="24"/>
+        </w:rPr>
+        <w:t>await</w:t>
+      </w:r>
+      <w:proofErr w:type="spellEnd"/>
+      <w:r>
+        <w:rPr>
+          <w:sz w:val="24"/>
+          <w:szCs w:val="24"/>
+        </w:rPr>
+        <w:t xml:space="preserve"> antes de </w:t>
+      </w:r>
+      <w:proofErr w:type="spellStart"/>
+      <w:r>
+        <w:rPr>
+          <w:sz w:val="24"/>
+          <w:szCs w:val="24"/>
+        </w:rPr>
+        <w:t>knex</w:t>
+      </w:r>
+      <w:proofErr w:type="spellEnd"/>
+      <w:r>
+        <w:rPr>
+          <w:sz w:val="24"/>
+          <w:szCs w:val="24"/>
+        </w:rPr>
+        <w:t xml:space="preserve"> para tornar a função assíncrona.</w:t>
+      </w:r>
+    </w:p>
+    <w:p>
+      <w:pPr>
+        <w:pStyle w:val="PargrafodaLista"/>
+        <w:numPr>
+          <w:ilvl w:val="0"/>
+          <w:numId w:val="6"/>
+        </w:numPr>
+        <w:ind w:left="227"/>
+        <w:jc w:val="both"/>
+        <w:rPr>
+          <w:sz w:val="24"/>
+          <w:szCs w:val="24"/>
+        </w:rPr>
+      </w:pPr>
+      <w:r>
+        <w:rPr>
+          <w:sz w:val="24"/>
+          <w:szCs w:val="24"/>
+        </w:rPr>
+        <w:drawing>
+          <wp:inline distT="0" distB="0" distL="0" distR="0" wp14:anchorId="291B7C42" wp14:editId="04F08913">
+            <wp:extent cx="5545893" cy="2483605"/>
+            <wp:effectExtent l="0" t="0" r="0" b="0"/>
+            <wp:docPr id="16" name="Imagem 16"/>
+            <wp:cNvGraphicFramePr>
+              <a:graphicFrameLocks xmlns:a="http://schemas.openxmlformats.org/drawingml/2006/main" noChangeAspect="1"/>
+            </wp:cNvGraphicFramePr>
+            <a:graphic xmlns:a="http://schemas.openxmlformats.org/drawingml/2006/main">
+              <a:graphicData uri="http://schemas.openxmlformats.org/drawingml/2006/picture">
+                <pic:pic xmlns:pic="http://schemas.openxmlformats.org/drawingml/2006/picture">
+                  <pic:nvPicPr>
+                    <pic:cNvPr id="1" name=""/>
+                    <pic:cNvPicPr/>
+                  </pic:nvPicPr>
+                  <pic:blipFill>
+                    <a:blip r:embed="rId20"/>
+                    <a:stretch>
+                      <a:fillRect/>
+                    </a:stretch>
+                  </pic:blipFill>
+                  <pic:spPr>
+                    <a:xfrm>
+                      <a:off x="0" y="0"/>
+                      <a:ext cx="5574575" cy="2496450"/>
+                    </a:xfrm>
+                    <a:prstGeom prst="rect">
+                      <a:avLst/>
+                    </a:prstGeom>
+                  </pic:spPr>
+                </pic:pic>
+              </a:graphicData>
+            </a:graphic>
+          </wp:inline>
+        </w:drawing>
+      </w:r>
+    </w:p>
+    <w:p>
+      <w:pPr>
+        <w:pStyle w:val="PargrafodaLista"/>
+        <w:numPr>
+          <w:ilvl w:val="0"/>
+          <w:numId w:val="6"/>
+        </w:numPr>
+        <w:ind w:left="227"/>
+        <w:jc w:val="both"/>
+        <w:rPr>
+          <w:sz w:val="24"/>
+          <w:szCs w:val="24"/>
+        </w:rPr>
+      </w:pPr>
+      <w:r>
+        <w:rPr>
+          <w:sz w:val="24"/>
+          <w:szCs w:val="24"/>
+        </w:rPr>
+        <w:t xml:space="preserve">Vamos importar o model </w:t>
+      </w:r>
+      <w:proofErr w:type="spellStart"/>
+      <w:r>
+        <w:rPr>
+          <w:sz w:val="24"/>
+          <w:szCs w:val="24"/>
+        </w:rPr>
+        <w:t>User</w:t>
+      </w:r>
+      <w:proofErr w:type="spellEnd"/>
+      <w:r>
+        <w:rPr>
+          <w:sz w:val="24"/>
+          <w:szCs w:val="24"/>
+        </w:rPr>
+        <w:t xml:space="preserve"> dentro do </w:t>
+      </w:r>
+      <w:proofErr w:type="spellStart"/>
+      <w:r>
+        <w:rPr>
+          <w:sz w:val="24"/>
+          <w:szCs w:val="24"/>
+        </w:rPr>
+        <w:t>controler</w:t>
+      </w:r>
+      <w:proofErr w:type="spellEnd"/>
+      <w:r>
+        <w:rPr>
+          <w:sz w:val="24"/>
+          <w:szCs w:val="24"/>
+        </w:rPr>
+        <w:t xml:space="preserve"> </w:t>
+      </w:r>
+      <w:proofErr w:type="spellStart"/>
+      <w:r>
+        <w:rPr>
+          <w:sz w:val="24"/>
+          <w:szCs w:val="24"/>
+        </w:rPr>
+        <w:t>UserController</w:t>
+      </w:r>
+      <w:proofErr w:type="spellEnd"/>
+      <w:r>
+        <w:rPr>
+          <w:sz w:val="24"/>
+          <w:szCs w:val="24"/>
+        </w:rPr>
+        <w:t>.</w:t>
+      </w:r>
+    </w:p>
+    <w:p>
+      <w:pPr>
+        <w:pStyle w:val="PargrafodaLista"/>
+        <w:numPr>
+          <w:ilvl w:val="0"/>
+          <w:numId w:val="6"/>
+        </w:numPr>
+        <w:ind w:left="227"/>
+        <w:jc w:val="both"/>
+        <w:rPr>
+          <w:sz w:val="24"/>
+          <w:szCs w:val="24"/>
+        </w:rPr>
+      </w:pPr>
+      <w:r>
+        <w:rPr>
+          <w:sz w:val="24"/>
+          <w:szCs w:val="24"/>
+        </w:rPr>
+        <w:t xml:space="preserve">Após a validação utilizaremos o model </w:t>
+      </w:r>
+      <w:proofErr w:type="spellStart"/>
+      <w:r>
+        <w:rPr>
+          <w:sz w:val="24"/>
+          <w:szCs w:val="24"/>
+        </w:rPr>
+        <w:t>User</w:t>
+      </w:r>
+      <w:proofErr w:type="spellEnd"/>
+      <w:r>
+        <w:rPr>
+          <w:sz w:val="24"/>
+          <w:szCs w:val="24"/>
+        </w:rPr>
+        <w:t xml:space="preserve"> com o método new e os parâmetros </w:t>
+      </w:r>
+      <w:proofErr w:type="spellStart"/>
+      <w:r>
+        <w:rPr>
+          <w:sz w:val="24"/>
+          <w:szCs w:val="24"/>
+        </w:rPr>
+        <w:t>email</w:t>
+      </w:r>
+      <w:proofErr w:type="spellEnd"/>
+      <w:r>
+        <w:rPr>
+          <w:sz w:val="24"/>
+          <w:szCs w:val="24"/>
+        </w:rPr>
+        <w:t xml:space="preserve">, </w:t>
+      </w:r>
+      <w:proofErr w:type="spellStart"/>
+      <w:r>
+        <w:rPr>
+          <w:sz w:val="24"/>
+          <w:szCs w:val="24"/>
+        </w:rPr>
+        <w:t>name</w:t>
+      </w:r>
+      <w:proofErr w:type="spellEnd"/>
+      <w:r>
+        <w:rPr>
+          <w:sz w:val="24"/>
+          <w:szCs w:val="24"/>
+        </w:rPr>
+        <w:t xml:space="preserve"> e </w:t>
+      </w:r>
+      <w:proofErr w:type="spellStart"/>
+      <w:r>
+        <w:rPr>
+          <w:sz w:val="24"/>
+          <w:szCs w:val="24"/>
+        </w:rPr>
+        <w:t>password</w:t>
+      </w:r>
+      <w:proofErr w:type="spellEnd"/>
+      <w:r>
+        <w:rPr>
+          <w:sz w:val="24"/>
+          <w:szCs w:val="24"/>
+        </w:rPr>
+        <w:t xml:space="preserve">. Temos que utilizar </w:t>
+      </w:r>
+      <w:proofErr w:type="spellStart"/>
+      <w:r>
+        <w:rPr>
+          <w:sz w:val="24"/>
+          <w:szCs w:val="24"/>
+        </w:rPr>
+        <w:t>await</w:t>
+      </w:r>
+      <w:proofErr w:type="spellEnd"/>
+      <w:r>
+        <w:rPr>
+          <w:sz w:val="24"/>
+          <w:szCs w:val="24"/>
+        </w:rPr>
+        <w:t xml:space="preserve"> pois é uma função </w:t>
+      </w:r>
+      <w:r>
+        <w:rPr>
+          <w:sz w:val="24"/>
+          <w:szCs w:val="24"/>
+        </w:rPr>
+        <w:t>assíncrona.</w:t>
+      </w:r>
+    </w:p>
+    <w:p>
+      <w:pPr>
+        <w:pStyle w:val="PargrafodaLista"/>
+        <w:numPr>
+          <w:ilvl w:val="0"/>
+          <w:numId w:val="6"/>
+        </w:numPr>
+        <w:shd w:val="clear" w:color="auto" w:fill="272822"/>
+        <w:spacing w:after="0" w:line="285" w:lineRule="atLeast"/>
+        <w:rPr>
+          <w:rFonts w:ascii="Consolas" w:eastAsia="Times New Roman" w:hAnsi="Consolas" w:cs="Times New Roman"/>
+          <w:color w:val="F8F8F2"/>
+          <w:sz w:val="21"/>
+          <w:szCs w:val="21"/>
+          <w:lang w:eastAsia="pt-BR"/>
+        </w:rPr>
+      </w:pPr>
+      <w:r>
+        <w:rPr>
+          <w:rFonts w:ascii="Consolas" w:eastAsia="Times New Roman" w:hAnsi="Consolas" w:cs="Times New Roman"/>
+          <w:i/>
+          <w:iCs/>
+          <w:color w:val="66D9EF"/>
+          <w:sz w:val="21"/>
+          <w:szCs w:val="21"/>
+          <w:lang w:eastAsia="pt-BR"/>
+        </w:rPr>
+        <w:t>"</w:t>
+      </w:r>
+      <w:proofErr w:type="spellStart"/>
+      <w:r>
+        <w:rPr>
+          <w:rFonts w:ascii="Consolas" w:eastAsia="Times New Roman" w:hAnsi="Consolas" w:cs="Times New Roman"/>
+          <w:i/>
+          <w:iCs/>
+          <w:color w:val="66D9EF"/>
+          <w:sz w:val="21"/>
+          <w:szCs w:val="21"/>
+          <w:lang w:eastAsia="pt-BR"/>
+        </w:rPr>
+        <w:t>brcypt</w:t>
+      </w:r>
+      <w:proofErr w:type="spellEnd"/>
+      <w:r>
+        <w:rPr>
+          <w:rFonts w:ascii="Consolas" w:eastAsia="Times New Roman" w:hAnsi="Consolas" w:cs="Times New Roman"/>
+          <w:i/>
+          <w:iCs/>
+          <w:color w:val="66D9EF"/>
+          <w:sz w:val="21"/>
+          <w:szCs w:val="21"/>
+          <w:lang w:eastAsia="pt-BR"/>
+        </w:rPr>
+        <w:t>"</w:t>
+      </w:r>
+      <w:r>
+        <w:rPr>
+          <w:rFonts w:ascii="Consolas" w:eastAsia="Times New Roman" w:hAnsi="Consolas" w:cs="Times New Roman"/>
+          <w:color w:val="F8F8F2"/>
+          <w:sz w:val="21"/>
+          <w:szCs w:val="21"/>
+          <w:lang w:eastAsia="pt-BR"/>
+        </w:rPr>
+        <w:t xml:space="preserve">: </w:t>
+      </w:r>
+      <w:r>
+        <w:rPr>
+          <w:rFonts w:ascii="Consolas" w:eastAsia="Times New Roman" w:hAnsi="Consolas" w:cs="Times New Roman"/>
+          <w:color w:val="CFCFC2"/>
+          <w:sz w:val="21"/>
+          <w:szCs w:val="21"/>
+          <w:lang w:eastAsia="pt-BR"/>
+        </w:rPr>
+        <w:t>"^1.0.1"</w:t>
+      </w:r>
+      <w:r>
+        <w:rPr>
+          <w:rFonts w:ascii="Consolas" w:eastAsia="Times New Roman" w:hAnsi="Consolas" w:cs="Times New Roman"/>
+          <w:color w:val="F8F8F2"/>
+          <w:sz w:val="21"/>
+          <w:szCs w:val="21"/>
+          <w:lang w:eastAsia="pt-BR"/>
+        </w:rPr>
+        <w:t>,</w:t>
+      </w:r>
+    </w:p>
+    <w:p>
+      <w:pPr>
+        <w:pStyle w:val="PargrafodaLista"/>
+        <w:numPr>
+          <w:ilvl w:val="0"/>
+          <w:numId w:val="6"/>
+        </w:numPr>
+        <w:shd w:val="clear" w:color="auto" w:fill="272822"/>
+        <w:spacing w:after="0" w:line="285" w:lineRule="atLeast"/>
+        <w:rPr>
+          <w:rFonts w:ascii="Consolas" w:eastAsia="Times New Roman" w:hAnsi="Consolas" w:cs="Times New Roman"/>
+          <w:color w:val="F8F8F2"/>
+          <w:sz w:val="21"/>
+          <w:szCs w:val="21"/>
+          <w:lang w:eastAsia="pt-BR"/>
+        </w:rPr>
+      </w:pPr>
+      <w:r>
+        <w:rPr>
+          <w:rFonts w:ascii="Consolas" w:eastAsia="Times New Roman" w:hAnsi="Consolas" w:cs="Times New Roman"/>
+          <w:i/>
+          <w:iCs/>
+          <w:color w:val="66D9EF"/>
+          <w:sz w:val="21"/>
+          <w:szCs w:val="21"/>
+          <w:lang w:eastAsia="pt-BR"/>
+        </w:rPr>
+        <w:t>"</w:t>
+      </w:r>
+      <w:proofErr w:type="spellStart"/>
+      <w:r>
+        <w:rPr>
+          <w:rFonts w:ascii="Consolas" w:eastAsia="Times New Roman" w:hAnsi="Consolas" w:cs="Times New Roman"/>
+          <w:i/>
+          <w:iCs/>
+          <w:color w:val="66D9EF"/>
+          <w:sz w:val="21"/>
+          <w:szCs w:val="21"/>
+          <w:lang w:eastAsia="pt-BR"/>
+        </w:rPr>
+        <w:t>bcrypt</w:t>
+      </w:r>
+      <w:proofErr w:type="spellEnd"/>
+      <w:r>
+        <w:rPr>
+          <w:rFonts w:ascii="Consolas" w:eastAsia="Times New Roman" w:hAnsi="Consolas" w:cs="Times New Roman"/>
+          <w:i/>
+          <w:iCs/>
+          <w:color w:val="66D9EF"/>
+          <w:sz w:val="21"/>
+          <w:szCs w:val="21"/>
+          <w:lang w:eastAsia="pt-BR"/>
+        </w:rPr>
+        <w:t>"</w:t>
+      </w:r>
+      <w:r>
+        <w:rPr>
+          <w:rFonts w:ascii="Consolas" w:eastAsia="Times New Roman" w:hAnsi="Consolas" w:cs="Times New Roman"/>
+          <w:color w:val="F8F8F2"/>
+          <w:sz w:val="21"/>
+          <w:szCs w:val="21"/>
+          <w:lang w:eastAsia="pt-BR"/>
+        </w:rPr>
+        <w:t xml:space="preserve">: </w:t>
+      </w:r>
+      <w:r>
+        <w:rPr>
+          <w:rFonts w:ascii="Consolas" w:eastAsia="Times New Roman" w:hAnsi="Consolas" w:cs="Times New Roman"/>
+          <w:color w:val="CFCFC2"/>
+          <w:sz w:val="21"/>
+          <w:szCs w:val="21"/>
+          <w:lang w:eastAsia="pt-BR"/>
+        </w:rPr>
+        <w:t>"^5.0.1"</w:t>
+      </w:r>
+      <w:r>
+        <w:rPr>
+          <w:rFonts w:ascii="Consolas" w:eastAsia="Times New Roman" w:hAnsi="Consolas" w:cs="Times New Roman"/>
+          <w:color w:val="F8F8F2"/>
+          <w:sz w:val="21"/>
+          <w:szCs w:val="21"/>
+          <w:lang w:eastAsia="pt-BR"/>
+        </w:rPr>
+        <w:t>,</w:t>
+      </w:r>
+    </w:p>
+    <w:p>
+      <w:pPr>
+        <w:pStyle w:val="PargrafodaLista"/>
+        <w:numPr>
+          <w:ilvl w:val="0"/>
+          <w:numId w:val="6"/>
+        </w:numPr>
+        <w:ind w:left="227"/>
+        <w:jc w:val="both"/>
+        <w:rPr>
+          <w:sz w:val="24"/>
+          <w:szCs w:val="24"/>
+        </w:rPr>
+      </w:pPr>
     </w:p>
     <w:sectPr>
       <w:pgSz w:w="11906" w:h="16838"/>

</xml_diff>

<commit_message>
Salvando usuário no banco de dados, porém sem o hash da senha
</commit_message>
<xml_diff>
--- a/instruções/SISTEMA DE GESTÃO DE USUÁRIOS.docx
+++ b/instruções/SISTEMA DE GESTÃO DE USUÁRIOS.docx
@@ -42,23 +42,7 @@
           <w:sz w:val="24"/>
           <w:szCs w:val="24"/>
         </w:rPr>
-        <w:t xml:space="preserve">Neste projeto iremos aprender a </w:t>
-      </w:r>
-      <w:proofErr w:type="spellStart"/>
-      <w:r>
-        <w:rPr>
-          <w:sz w:val="24"/>
-          <w:szCs w:val="24"/>
-        </w:rPr>
-        <w:t>logica</w:t>
-      </w:r>
-      <w:proofErr w:type="spellEnd"/>
-      <w:r>
-        <w:rPr>
-          <w:sz w:val="24"/>
-          <w:szCs w:val="24"/>
-        </w:rPr>
-        <w:t xml:space="preserve"> para implementação de um sistema de gestão de usuário completo, que pode ser utilizado em qualquer projeto futuro. Com cadastro, alterações, recuperação de senha etc...</w:t>
+        <w:t>Neste projeto iremos aprender a logica para implementação de um sistema de gestão de usuário completo, que pode ser utilizado em qualquer projeto futuro. Com cadastro, alterações, recuperação de senha etc...</w:t>
       </w:r>
     </w:p>
     <w:p>
@@ -87,23 +71,7 @@
           <w:sz w:val="24"/>
           <w:szCs w:val="24"/>
         </w:rPr>
-        <w:t xml:space="preserve"> foi criado a base de um projeto node no </w:t>
-      </w:r>
-      <w:proofErr w:type="spellStart"/>
-      <w:r>
-        <w:rPr>
-          <w:sz w:val="24"/>
-          <w:szCs w:val="24"/>
-        </w:rPr>
-        <w:t>git</w:t>
-      </w:r>
-      <w:proofErr w:type="spellEnd"/>
-      <w:r>
-        <w:rPr>
-          <w:sz w:val="24"/>
-          <w:szCs w:val="24"/>
-        </w:rPr>
-        <w:t xml:space="preserve"> hub para agilizar a criação </w:t>
+        <w:t xml:space="preserve"> foi criado a base de um projeto node no git hub para agilizar a criação </w:t>
       </w:r>
     </w:p>
     <w:p>
@@ -125,94 +93,14 @@
           <w:sz w:val="24"/>
           <w:szCs w:val="24"/>
         </w:rPr>
-        <w:t>Link: github.com/</w:t>
-      </w:r>
-      <w:proofErr w:type="spellStart"/>
-      <w:r>
-        <w:rPr>
-          <w:sz w:val="24"/>
-          <w:szCs w:val="24"/>
-        </w:rPr>
-        <w:t>tech</w:t>
-      </w:r>
-      <w:r>
-        <w:rPr>
-          <w:sz w:val="24"/>
-          <w:szCs w:val="24"/>
-        </w:rPr>
-        <w:t>tuxbr</w:t>
-      </w:r>
-      <w:proofErr w:type="spellEnd"/>
-      <w:r>
-        <w:rPr>
-          <w:sz w:val="24"/>
-          <w:szCs w:val="24"/>
-        </w:rPr>
-        <w:t>/</w:t>
-      </w:r>
-      <w:proofErr w:type="spellStart"/>
-      <w:r>
-        <w:rPr>
-          <w:sz w:val="24"/>
-          <w:szCs w:val="24"/>
-        </w:rPr>
-        <w:t>express</w:t>
-      </w:r>
-      <w:proofErr w:type="spellEnd"/>
-      <w:r>
-        <w:rPr>
-          <w:sz w:val="24"/>
-          <w:szCs w:val="24"/>
-        </w:rPr>
-        <w:t>-</w:t>
-      </w:r>
-      <w:proofErr w:type="spellStart"/>
-      <w:r>
-        <w:rPr>
-          <w:sz w:val="24"/>
-          <w:szCs w:val="24"/>
-        </w:rPr>
-        <w:t>js</w:t>
-      </w:r>
-      <w:proofErr w:type="spellEnd"/>
-      <w:r>
-        <w:rPr>
-          <w:sz w:val="24"/>
-          <w:szCs w:val="24"/>
-        </w:rPr>
-        <w:t>-</w:t>
-      </w:r>
-      <w:proofErr w:type="spellStart"/>
-      <w:r>
-        <w:rPr>
-          <w:sz w:val="24"/>
-          <w:szCs w:val="24"/>
-        </w:rPr>
-        <w:t>rest</w:t>
-      </w:r>
-      <w:proofErr w:type="spellEnd"/>
-      <w:r>
-        <w:rPr>
-          <w:sz w:val="24"/>
-          <w:szCs w:val="24"/>
-        </w:rPr>
-        <w:t>-</w:t>
-      </w:r>
-      <w:proofErr w:type="spellStart"/>
-      <w:r>
-        <w:rPr>
-          <w:sz w:val="24"/>
-          <w:szCs w:val="24"/>
-        </w:rPr>
-        <w:t>api</w:t>
-      </w:r>
-      <w:proofErr w:type="spellEnd"/>
-      <w:r>
-        <w:rPr>
-          <w:sz w:val="24"/>
-          <w:szCs w:val="24"/>
-        </w:rPr>
-        <w:t>-base</w:t>
+        <w:t>Link: github.com/tech</w:t>
+      </w:r>
+      <w:r>
+        <w:rPr>
+          <w:sz w:val="24"/>
+          <w:szCs w:val="24"/>
+        </w:rPr>
+        <w:t>tuxbr/express-js-rest-api-base</w:t>
       </w:r>
     </w:p>
     <w:p>
@@ -256,23 +144,7 @@
           <w:sz w:val="24"/>
           <w:szCs w:val="24"/>
         </w:rPr>
-        <w:t xml:space="preserve">Entrar na pasta do projeto e </w:t>
-      </w:r>
-      <w:proofErr w:type="gramStart"/>
-      <w:r>
-        <w:rPr>
-          <w:sz w:val="24"/>
-          <w:szCs w:val="24"/>
-        </w:rPr>
-        <w:t>digitar :</w:t>
-      </w:r>
-      <w:proofErr w:type="gramEnd"/>
-      <w:r>
-        <w:rPr>
-          <w:sz w:val="24"/>
-          <w:szCs w:val="24"/>
-        </w:rPr>
-        <w:t xml:space="preserve"> npm install</w:t>
+        <w:t>Entrar na pasta do projeto e digitar : npm install</w:t>
       </w:r>
     </w:p>
     <w:p>
@@ -316,41 +188,7 @@
           <w:sz w:val="24"/>
           <w:szCs w:val="24"/>
         </w:rPr>
-        <w:t xml:space="preserve">-  </w:t>
-      </w:r>
-      <w:proofErr w:type="spellStart"/>
-      <w:proofErr w:type="gramStart"/>
-      <w:r>
-        <w:rPr>
-          <w:sz w:val="24"/>
-          <w:szCs w:val="24"/>
-        </w:rPr>
-        <w:t>boyParser</w:t>
-      </w:r>
-      <w:proofErr w:type="spellEnd"/>
-      <w:proofErr w:type="gramEnd"/>
-      <w:r>
-        <w:rPr>
-          <w:sz w:val="24"/>
-          <w:szCs w:val="24"/>
-        </w:rPr>
-        <w:t xml:space="preserve"> que é utilizado para receber dados </w:t>
-      </w:r>
-      <w:proofErr w:type="spellStart"/>
-      <w:r>
-        <w:rPr>
-          <w:sz w:val="24"/>
-          <w:szCs w:val="24"/>
-        </w:rPr>
-        <w:t>json</w:t>
-      </w:r>
-      <w:proofErr w:type="spellEnd"/>
-      <w:r>
-        <w:rPr>
-          <w:sz w:val="24"/>
-          <w:szCs w:val="24"/>
-        </w:rPr>
-        <w:t xml:space="preserve"> via post.</w:t>
+        <w:t>-  boyParser que é utilizado para receber dados json via post.</w:t>
       </w:r>
     </w:p>
     <w:p>
@@ -372,19 +210,8 @@
           <w:sz w:val="24"/>
           <w:szCs w:val="24"/>
         </w:rPr>
-        <w:t xml:space="preserve">– </w:t>
-      </w:r>
-      <w:proofErr w:type="spellStart"/>
-      <w:proofErr w:type="gramStart"/>
-      <w:r>
-        <w:rPr>
-          <w:sz w:val="24"/>
-          <w:szCs w:val="24"/>
-        </w:rPr>
-        <w:t>express</w:t>
-      </w:r>
-      <w:proofErr w:type="spellEnd"/>
-      <w:proofErr w:type="gramEnd"/>
+        <w:t>– express</w:t>
+      </w:r>
     </w:p>
     <w:p>
       <w:pPr>
@@ -405,19 +232,8 @@
           <w:sz w:val="24"/>
           <w:szCs w:val="24"/>
         </w:rPr>
-        <w:t xml:space="preserve">– </w:t>
-      </w:r>
-      <w:proofErr w:type="spellStart"/>
-      <w:proofErr w:type="gramStart"/>
-      <w:r>
-        <w:rPr>
-          <w:sz w:val="24"/>
-          <w:szCs w:val="24"/>
-        </w:rPr>
-        <w:t>router</w:t>
-      </w:r>
-      <w:proofErr w:type="spellEnd"/>
-      <w:proofErr w:type="gramEnd"/>
+        <w:t>– router</w:t>
+      </w:r>
     </w:p>
     <w:p>
       <w:pPr>
@@ -438,17 +254,8 @@
           <w:sz w:val="24"/>
           <w:szCs w:val="24"/>
         </w:rPr>
-        <w:t xml:space="preserve">Todas as rotas da aplicação serão definidas na pasta </w:t>
-      </w:r>
-      <w:proofErr w:type="spellStart"/>
-      <w:r>
-        <w:rPr>
-          <w:sz w:val="24"/>
-          <w:szCs w:val="24"/>
-        </w:rPr>
-        <w:t>routes</w:t>
-      </w:r>
-      <w:proofErr w:type="spellEnd"/>
+        <w:t>Todas as rotas da aplicação serão definidas na pasta routes</w:t>
+      </w:r>
     </w:p>
     <w:p>
       <w:pPr>
@@ -464,21 +271,12 @@
           <w:szCs w:val="24"/>
         </w:rPr>
       </w:pPr>
-      <w:proofErr w:type="gramStart"/>
-      <w:r>
-        <w:rPr>
-          <w:sz w:val="24"/>
-          <w:szCs w:val="24"/>
-        </w:rPr>
-        <w:t>Todos os códigos que se comunicam com o banco de dados será</w:t>
-      </w:r>
-      <w:proofErr w:type="gramEnd"/>
-      <w:r>
-        <w:rPr>
-          <w:sz w:val="24"/>
-          <w:szCs w:val="24"/>
-        </w:rPr>
-        <w:t xml:space="preserve"> construído dentro da pasta models.</w:t>
+      <w:r>
+        <w:rPr>
+          <w:sz w:val="24"/>
+          <w:szCs w:val="24"/>
+        </w:rPr>
+        <w:t>Todos os códigos que se comunicam com o banco de dados será construído dentro da pasta models.</w:t>
       </w:r>
     </w:p>
     <w:p>
@@ -500,69 +298,21 @@
           <w:sz w:val="24"/>
           <w:szCs w:val="24"/>
         </w:rPr>
-        <w:t xml:space="preserve">Para permitir código no </w:t>
-      </w:r>
-      <w:proofErr w:type="spellStart"/>
-      <w:r>
-        <w:rPr>
-          <w:sz w:val="24"/>
-          <w:szCs w:val="24"/>
-        </w:rPr>
-        <w:t>powershell</w:t>
-      </w:r>
-      <w:proofErr w:type="spellEnd"/>
-      <w:r>
-        <w:rPr>
-          <w:sz w:val="24"/>
-          <w:szCs w:val="24"/>
-        </w:rPr>
-        <w:t xml:space="preserve"> do Windows </w:t>
-      </w:r>
-      <w:r>
-        <w:rPr>
-          <w:sz w:val="24"/>
-          <w:szCs w:val="24"/>
-        </w:rPr>
-        <w:t xml:space="preserve">entre no </w:t>
-      </w:r>
-      <w:proofErr w:type="spellStart"/>
-      <w:r>
-        <w:rPr>
-          <w:sz w:val="24"/>
-          <w:szCs w:val="24"/>
-        </w:rPr>
-        <w:t>powershell</w:t>
-      </w:r>
-      <w:proofErr w:type="spellEnd"/>
-      <w:r>
-        <w:rPr>
-          <w:sz w:val="24"/>
-          <w:szCs w:val="24"/>
-        </w:rPr>
-        <w:t xml:space="preserve"> no modo administrador e </w:t>
-      </w:r>
-      <w:r>
-        <w:rPr>
-          <w:sz w:val="24"/>
-          <w:szCs w:val="24"/>
-        </w:rPr>
-        <w:t xml:space="preserve">altere a </w:t>
-      </w:r>
-      <w:proofErr w:type="spellStart"/>
-      <w:r>
-        <w:rPr>
-          <w:sz w:val="24"/>
-          <w:szCs w:val="24"/>
-        </w:rPr>
-        <w:t>politica</w:t>
-      </w:r>
-      <w:proofErr w:type="spellEnd"/>
-      <w:r>
-        <w:rPr>
-          <w:sz w:val="24"/>
-          <w:szCs w:val="24"/>
-        </w:rPr>
-        <w:t xml:space="preserve"> de segurança </w:t>
+        <w:t xml:space="preserve">Para permitir código no powershell do Windows </w:t>
+      </w:r>
+      <w:r>
+        <w:rPr>
+          <w:sz w:val="24"/>
+          <w:szCs w:val="24"/>
+        </w:rPr>
+        <w:t xml:space="preserve">entre no powershell no modo administrador e </w:t>
+      </w:r>
+      <w:r>
+        <w:rPr>
+          <w:sz w:val="24"/>
+          <w:szCs w:val="24"/>
+        </w:rPr>
+        <w:t xml:space="preserve">altere a politica de segurança </w:t>
       </w:r>
       <w:r>
         <w:rPr>
@@ -657,936 +407,616 @@
           <w:sz w:val="32"/>
           <w:szCs w:val="32"/>
         </w:rPr>
-        <w:t xml:space="preserve">Instalando o </w:t>
-      </w:r>
-      <w:proofErr w:type="spellStart"/>
-      <w:r>
+        <w:t>Instalando o MySql</w:t>
+      </w:r>
+    </w:p>
+    <w:p>
+      <w:pPr>
+        <w:pStyle w:val="PargrafodaLista"/>
+        <w:numPr>
+          <w:ilvl w:val="0"/>
+          <w:numId w:val="5"/>
+        </w:numPr>
+        <w:ind w:left="227"/>
+        <w:jc w:val="both"/>
+        <w:rPr>
+          <w:sz w:val="24"/>
+          <w:szCs w:val="24"/>
+        </w:rPr>
+      </w:pPr>
+      <w:r>
+        <w:rPr>
+          <w:sz w:val="24"/>
+          <w:szCs w:val="24"/>
+        </w:rPr>
+        <w:t xml:space="preserve">Navegue até á a página mysql.com entre em Downloads, clique em </w:t>
+      </w:r>
+      <w:r>
+        <w:rPr>
+          <w:sz w:val="24"/>
+          <w:szCs w:val="24"/>
+        </w:rPr>
+        <w:t>“</w:t>
+      </w:r>
+      <w:r>
+        <w:rPr>
+          <w:sz w:val="24"/>
+          <w:szCs w:val="24"/>
+        </w:rPr>
+        <w:t>MySQL Community (GPL)</w:t>
+      </w:r>
+      <w:r>
+        <w:rPr>
+          <w:sz w:val="24"/>
+          <w:szCs w:val="24"/>
+        </w:rPr>
+        <w:t xml:space="preserve"> Downloads”</w:t>
+      </w:r>
+    </w:p>
+    <w:p>
+      <w:pPr>
+        <w:pStyle w:val="PargrafodaLista"/>
+        <w:numPr>
+          <w:ilvl w:val="0"/>
+          <w:numId w:val="5"/>
+        </w:numPr>
+        <w:ind w:left="227"/>
+        <w:jc w:val="both"/>
+        <w:rPr>
+          <w:sz w:val="24"/>
+          <w:szCs w:val="24"/>
+        </w:rPr>
+      </w:pPr>
+      <w:r>
+        <w:rPr>
+          <w:sz w:val="24"/>
+          <w:szCs w:val="24"/>
+        </w:rPr>
+        <w:t xml:space="preserve">Clique em “MySQL Community Server” </w:t>
+      </w:r>
+    </w:p>
+    <w:p>
+      <w:pPr>
+        <w:pStyle w:val="PargrafodaLista"/>
+        <w:numPr>
+          <w:ilvl w:val="0"/>
+          <w:numId w:val="5"/>
+        </w:numPr>
+        <w:ind w:left="227"/>
+        <w:jc w:val="both"/>
+        <w:rPr>
+          <w:sz w:val="24"/>
+          <w:szCs w:val="24"/>
+        </w:rPr>
+      </w:pPr>
+      <w:r>
+        <w:rPr>
+          <w:sz w:val="24"/>
+          <w:szCs w:val="24"/>
+        </w:rPr>
+        <w:t>Selecione o sistema operacional e clique em “Go to Download Page”</w:t>
+      </w:r>
+    </w:p>
+    <w:p>
+      <w:pPr>
+        <w:pStyle w:val="PargrafodaLista"/>
+        <w:numPr>
+          <w:ilvl w:val="0"/>
+          <w:numId w:val="5"/>
+        </w:numPr>
+        <w:ind w:left="227"/>
+        <w:jc w:val="both"/>
+        <w:rPr>
+          <w:sz w:val="24"/>
+          <w:szCs w:val="24"/>
+        </w:rPr>
+      </w:pPr>
+      <w:r>
+        <w:rPr>
+          <w:sz w:val="24"/>
+          <w:szCs w:val="24"/>
+        </w:rPr>
+        <w:t>Baixe a versão completa.</w:t>
+      </w:r>
+    </w:p>
+    <w:p>
+      <w:pPr>
+        <w:pStyle w:val="PargrafodaLista"/>
+        <w:numPr>
+          <w:ilvl w:val="0"/>
+          <w:numId w:val="5"/>
+        </w:numPr>
+        <w:ind w:left="227"/>
+        <w:jc w:val="both"/>
+        <w:rPr>
+          <w:sz w:val="24"/>
+          <w:szCs w:val="24"/>
+        </w:rPr>
+      </w:pPr>
+      <w:r>
+        <w:rPr>
+          <w:sz w:val="24"/>
+          <w:szCs w:val="24"/>
+        </w:rPr>
+        <w:t>Após baixar clique no arquivo para instalar.</w:t>
+      </w:r>
+    </w:p>
+    <w:p>
+      <w:pPr>
+        <w:pStyle w:val="PargrafodaLista"/>
+        <w:numPr>
+          <w:ilvl w:val="0"/>
+          <w:numId w:val="5"/>
+        </w:numPr>
+        <w:ind w:left="227"/>
+        <w:jc w:val="both"/>
+        <w:rPr>
+          <w:sz w:val="24"/>
+          <w:szCs w:val="24"/>
+        </w:rPr>
+      </w:pPr>
+      <w:r>
+        <w:rPr>
+          <w:sz w:val="24"/>
+          <w:szCs w:val="24"/>
+        </w:rPr>
+        <w:t>Quando abrir o programa, selecione a opção “Server Only”</w:t>
+      </w:r>
+      <w:r>
+        <w:rPr>
+          <w:sz w:val="24"/>
+          <w:szCs w:val="24"/>
+        </w:rPr>
+        <w:t xml:space="preserve"> e next</w:t>
+      </w:r>
+    </w:p>
+    <w:p>
+      <w:pPr>
+        <w:pStyle w:val="PargrafodaLista"/>
+        <w:numPr>
+          <w:ilvl w:val="0"/>
+          <w:numId w:val="5"/>
+        </w:numPr>
+        <w:ind w:left="227"/>
+        <w:jc w:val="both"/>
+        <w:rPr>
+          <w:sz w:val="24"/>
+          <w:szCs w:val="24"/>
+        </w:rPr>
+      </w:pPr>
+      <w:r>
+        <w:rPr>
+          <w:sz w:val="24"/>
+          <w:szCs w:val="24"/>
+        </w:rPr>
+        <w:t>Clique em “execute” para finalizar a instalação</w:t>
+      </w:r>
+    </w:p>
+    <w:p>
+      <w:pPr>
+        <w:pStyle w:val="PargrafodaLista"/>
+        <w:numPr>
+          <w:ilvl w:val="0"/>
+          <w:numId w:val="5"/>
+        </w:numPr>
+        <w:ind w:left="227"/>
+        <w:jc w:val="both"/>
+        <w:rPr>
+          <w:sz w:val="24"/>
+          <w:szCs w:val="24"/>
+        </w:rPr>
+      </w:pPr>
+      <w:r>
+        <w:rPr>
+          <w:sz w:val="24"/>
+          <w:szCs w:val="24"/>
+        </w:rPr>
+        <w:t>Clique em next para iniciar a configuração.</w:t>
+      </w:r>
+    </w:p>
+    <w:p>
+      <w:pPr>
+        <w:pStyle w:val="PargrafodaLista"/>
+        <w:numPr>
+          <w:ilvl w:val="0"/>
+          <w:numId w:val="5"/>
+        </w:numPr>
+        <w:ind w:left="227"/>
+        <w:jc w:val="both"/>
+        <w:rPr>
+          <w:sz w:val="24"/>
+          <w:szCs w:val="24"/>
+        </w:rPr>
+      </w:pPr>
+      <w:r>
+        <w:rPr>
+          <w:sz w:val="24"/>
+          <w:szCs w:val="24"/>
+        </w:rPr>
+        <w:t>Clique em next novamente</w:t>
+      </w:r>
+    </w:p>
+    <w:p>
+      <w:pPr>
+        <w:pStyle w:val="PargrafodaLista"/>
+        <w:numPr>
+          <w:ilvl w:val="0"/>
+          <w:numId w:val="5"/>
+        </w:numPr>
+        <w:ind w:left="227"/>
+        <w:jc w:val="both"/>
+        <w:rPr>
+          <w:sz w:val="24"/>
+          <w:szCs w:val="24"/>
+        </w:rPr>
+      </w:pPr>
+      <w:r>
+        <w:rPr>
+          <w:sz w:val="24"/>
+          <w:szCs w:val="24"/>
+        </w:rPr>
+        <w:t>Primeiramente seleci</w:t>
+      </w:r>
+      <w:r>
+        <w:rPr>
+          <w:sz w:val="24"/>
+          <w:szCs w:val="24"/>
+        </w:rPr>
+        <w:t>ne “Develelopment Compute” em Config type.</w:t>
+      </w:r>
+    </w:p>
+    <w:p>
+      <w:pPr>
+        <w:pStyle w:val="PargrafodaLista"/>
+        <w:numPr>
+          <w:ilvl w:val="0"/>
+          <w:numId w:val="5"/>
+        </w:numPr>
+        <w:ind w:left="227"/>
+        <w:jc w:val="both"/>
+        <w:rPr>
+          <w:sz w:val="24"/>
+          <w:szCs w:val="24"/>
+        </w:rPr>
+      </w:pPr>
+      <w:r>
+        <w:rPr>
+          <w:sz w:val="24"/>
+          <w:szCs w:val="24"/>
+        </w:rPr>
+        <w:t>Clieque em next</w:t>
+      </w:r>
+    </w:p>
+    <w:p>
+      <w:pPr>
+        <w:pStyle w:val="PargrafodaLista"/>
+        <w:numPr>
+          <w:ilvl w:val="0"/>
+          <w:numId w:val="5"/>
+        </w:numPr>
+        <w:ind w:left="227"/>
+        <w:jc w:val="both"/>
+        <w:rPr>
+          <w:sz w:val="24"/>
+          <w:szCs w:val="24"/>
+        </w:rPr>
+      </w:pPr>
+      <w:r>
+        <w:rPr>
+          <w:sz w:val="24"/>
+          <w:szCs w:val="24"/>
+        </w:rPr>
+        <w:t>Cadastre um senha e next</w:t>
+      </w:r>
+    </w:p>
+    <w:p>
+      <w:pPr>
+        <w:pStyle w:val="PargrafodaLista"/>
+        <w:numPr>
+          <w:ilvl w:val="0"/>
+          <w:numId w:val="5"/>
+        </w:numPr>
+        <w:ind w:left="227"/>
+        <w:jc w:val="both"/>
+        <w:rPr>
+          <w:sz w:val="24"/>
+          <w:szCs w:val="24"/>
+        </w:rPr>
+      </w:pPr>
+      <w:r>
+        <w:rPr>
+          <w:sz w:val="24"/>
+          <w:szCs w:val="24"/>
+        </w:rPr>
+        <w:t>Clique em next.</w:t>
+      </w:r>
+    </w:p>
+    <w:p>
+      <w:pPr>
+        <w:pStyle w:val="PargrafodaLista"/>
+        <w:numPr>
+          <w:ilvl w:val="0"/>
+          <w:numId w:val="5"/>
+        </w:numPr>
+        <w:ind w:left="227"/>
+        <w:jc w:val="both"/>
+        <w:rPr>
+          <w:sz w:val="24"/>
+          <w:szCs w:val="24"/>
+        </w:rPr>
+      </w:pPr>
+      <w:r>
+        <w:rPr>
+          <w:sz w:val="24"/>
+          <w:szCs w:val="24"/>
+        </w:rPr>
+        <w:t>Clique em execute</w:t>
+      </w:r>
+    </w:p>
+    <w:p>
+      <w:pPr>
+        <w:pStyle w:val="PargrafodaLista"/>
+        <w:numPr>
+          <w:ilvl w:val="0"/>
+          <w:numId w:val="5"/>
+        </w:numPr>
+        <w:ind w:left="227"/>
+        <w:jc w:val="both"/>
+        <w:rPr>
+          <w:sz w:val="24"/>
+          <w:szCs w:val="24"/>
+        </w:rPr>
+      </w:pPr>
+      <w:r>
+        <w:rPr>
+          <w:sz w:val="24"/>
+          <w:szCs w:val="24"/>
+        </w:rPr>
+        <w:t>Clique em finish</w:t>
+      </w:r>
+    </w:p>
+    <w:p>
+      <w:pPr>
+        <w:pStyle w:val="PargrafodaLista"/>
+        <w:numPr>
+          <w:ilvl w:val="0"/>
+          <w:numId w:val="5"/>
+        </w:numPr>
+        <w:ind w:left="227"/>
+        <w:jc w:val="both"/>
+        <w:rPr>
+          <w:sz w:val="24"/>
+          <w:szCs w:val="24"/>
+        </w:rPr>
+      </w:pPr>
+      <w:r>
+        <w:rPr>
+          <w:sz w:val="24"/>
+          <w:szCs w:val="24"/>
+        </w:rPr>
+        <w:t>Clique em next</w:t>
+      </w:r>
+    </w:p>
+    <w:p>
+      <w:pPr>
+        <w:pStyle w:val="PargrafodaLista"/>
+        <w:numPr>
+          <w:ilvl w:val="0"/>
+          <w:numId w:val="5"/>
+        </w:numPr>
+        <w:ind w:left="227"/>
+        <w:jc w:val="both"/>
+        <w:rPr>
+          <w:sz w:val="24"/>
+          <w:szCs w:val="24"/>
+        </w:rPr>
+      </w:pPr>
+      <w:r>
+        <w:rPr>
+          <w:sz w:val="24"/>
+          <w:szCs w:val="24"/>
+        </w:rPr>
+        <w:t>E Finish</w:t>
+      </w:r>
+    </w:p>
+    <w:p>
+      <w:pPr>
+        <w:pStyle w:val="PargrafodaLista"/>
+        <w:numPr>
+          <w:ilvl w:val="0"/>
+          <w:numId w:val="5"/>
+        </w:numPr>
+        <w:ind w:left="227"/>
+        <w:jc w:val="both"/>
+        <w:rPr>
+          <w:sz w:val="24"/>
+          <w:szCs w:val="24"/>
+        </w:rPr>
+      </w:pPr>
+      <w:r>
+        <w:rPr>
+          <w:sz w:val="24"/>
+          <w:szCs w:val="24"/>
+        </w:rPr>
+        <w:t>Vamos linkar o executável do mysql no cmd</w:t>
+      </w:r>
+    </w:p>
+    <w:p>
+      <w:pPr>
+        <w:pStyle w:val="PargrafodaLista"/>
+        <w:numPr>
+          <w:ilvl w:val="0"/>
+          <w:numId w:val="5"/>
+        </w:numPr>
+        <w:ind w:left="227"/>
+        <w:jc w:val="both"/>
+        <w:rPr>
+          <w:sz w:val="24"/>
+          <w:szCs w:val="24"/>
+        </w:rPr>
+      </w:pPr>
+      <w:r>
+        <w:rPr>
+          <w:sz w:val="24"/>
+          <w:szCs w:val="24"/>
+        </w:rPr>
+        <w:t>Vá até a pasta mysql em arquivos de programas</w:t>
+      </w:r>
+    </w:p>
+    <w:p>
+      <w:pPr>
+        <w:pStyle w:val="PargrafodaLista"/>
+        <w:numPr>
+          <w:ilvl w:val="0"/>
+          <w:numId w:val="5"/>
+        </w:numPr>
+        <w:ind w:left="227"/>
+        <w:jc w:val="both"/>
+        <w:rPr>
+          <w:sz w:val="24"/>
+          <w:szCs w:val="24"/>
+        </w:rPr>
+      </w:pPr>
+      <w:r>
+        <w:rPr>
+          <w:sz w:val="24"/>
+          <w:szCs w:val="24"/>
+        </w:rPr>
+        <w:t>Entre na pasta bin</w:t>
+      </w:r>
+    </w:p>
+    <w:p>
+      <w:pPr>
+        <w:pStyle w:val="PargrafodaLista"/>
+        <w:numPr>
+          <w:ilvl w:val="0"/>
+          <w:numId w:val="5"/>
+        </w:numPr>
+        <w:ind w:left="227"/>
+        <w:jc w:val="both"/>
+        <w:rPr>
+          <w:sz w:val="24"/>
+          <w:szCs w:val="24"/>
+        </w:rPr>
+      </w:pPr>
+      <w:r>
+        <w:rPr>
+          <w:sz w:val="24"/>
+          <w:szCs w:val="24"/>
+        </w:rPr>
+        <w:t>Copie o endereço desta pasta</w:t>
+      </w:r>
+    </w:p>
+    <w:p>
+      <w:pPr>
+        <w:pStyle w:val="PargrafodaLista"/>
+        <w:numPr>
+          <w:ilvl w:val="0"/>
+          <w:numId w:val="5"/>
+        </w:numPr>
+        <w:ind w:left="227"/>
+        <w:jc w:val="both"/>
+        <w:rPr>
+          <w:sz w:val="24"/>
+          <w:szCs w:val="24"/>
+        </w:rPr>
+      </w:pPr>
+      <w:r>
+        <w:rPr>
+          <w:sz w:val="24"/>
+          <w:szCs w:val="24"/>
+        </w:rPr>
+        <w:t xml:space="preserve">Vá em </w:t>
+      </w:r>
+      <w:r>
+        <w:rPr>
+          <w:sz w:val="24"/>
+          <w:szCs w:val="24"/>
+        </w:rPr>
+        <w:t>painel de controle, sistema e segurança, sistema</w:t>
+      </w:r>
+      <w:r>
+        <w:rPr>
+          <w:sz w:val="24"/>
+          <w:szCs w:val="24"/>
+        </w:rPr>
+        <w:t>, propriedades do sistema, variáveis de ambiente,</w:t>
+      </w:r>
+    </w:p>
+    <w:p>
+      <w:pPr>
+        <w:pStyle w:val="PargrafodaLista"/>
+        <w:numPr>
+          <w:ilvl w:val="0"/>
+          <w:numId w:val="5"/>
+        </w:numPr>
+        <w:ind w:left="227"/>
+        <w:jc w:val="both"/>
+        <w:rPr>
+          <w:sz w:val="24"/>
+          <w:szCs w:val="24"/>
+        </w:rPr>
+      </w:pPr>
+      <w:r>
+        <w:rPr>
+          <w:sz w:val="24"/>
+          <w:szCs w:val="24"/>
+        </w:rPr>
+        <w:t>Em variáveis de usuário para ...</w:t>
+      </w:r>
+    </w:p>
+    <w:p>
+      <w:pPr>
+        <w:pStyle w:val="PargrafodaLista"/>
+        <w:numPr>
+          <w:ilvl w:val="0"/>
+          <w:numId w:val="5"/>
+        </w:numPr>
+        <w:ind w:left="227"/>
+        <w:jc w:val="both"/>
+        <w:rPr>
+          <w:sz w:val="24"/>
+          <w:szCs w:val="24"/>
+        </w:rPr>
+      </w:pPr>
+      <w:r>
+        <w:rPr>
+          <w:sz w:val="24"/>
+          <w:szCs w:val="24"/>
+        </w:rPr>
+        <w:t>Clicke em Path,  editar, novo, colar o link que foi copiado, clique em ok , ok e ok.</w:t>
+      </w:r>
+    </w:p>
+    <w:p>
+      <w:pPr>
+        <w:ind w:left="227"/>
+        <w:jc w:val="both"/>
+        <w:rPr>
+          <w:sz w:val="24"/>
+          <w:szCs w:val="24"/>
+        </w:rPr>
+      </w:pPr>
+    </w:p>
+    <w:p>
+      <w:pPr>
+        <w:ind w:left="227"/>
+        <w:jc w:val="center"/>
         <w:rPr>
           <w:b/>
           <w:bCs/>
           <w:sz w:val="32"/>
           <w:szCs w:val="32"/>
         </w:rPr>
-        <w:t>MySql</w:t>
-      </w:r>
-      <w:proofErr w:type="spellEnd"/>
-    </w:p>
-    <w:p>
-      <w:pPr>
-        <w:pStyle w:val="PargrafodaLista"/>
-        <w:numPr>
-          <w:ilvl w:val="0"/>
-          <w:numId w:val="5"/>
-        </w:numPr>
-        <w:ind w:left="227"/>
-        <w:jc w:val="both"/>
-        <w:rPr>
-          <w:sz w:val="24"/>
-          <w:szCs w:val="24"/>
-        </w:rPr>
-      </w:pPr>
-      <w:r>
-        <w:rPr>
-          <w:sz w:val="24"/>
-          <w:szCs w:val="24"/>
-        </w:rPr>
-        <w:t xml:space="preserve">Navegue até </w:t>
-      </w:r>
-      <w:proofErr w:type="spellStart"/>
-      <w:r>
-        <w:rPr>
-          <w:sz w:val="24"/>
-          <w:szCs w:val="24"/>
-        </w:rPr>
-        <w:t>á</w:t>
-      </w:r>
-      <w:proofErr w:type="spellEnd"/>
-      <w:r>
-        <w:rPr>
-          <w:sz w:val="24"/>
-          <w:szCs w:val="24"/>
-        </w:rPr>
-        <w:t xml:space="preserve"> a página mysql.com entre em Downloads, clique em </w:t>
-      </w:r>
-      <w:r>
-        <w:rPr>
-          <w:sz w:val="24"/>
-          <w:szCs w:val="24"/>
-        </w:rPr>
-        <w:t>“</w:t>
-      </w:r>
-      <w:r>
-        <w:rPr>
-          <w:sz w:val="24"/>
-          <w:szCs w:val="24"/>
-        </w:rPr>
-        <w:t>MySQL Community (GPL)</w:t>
-      </w:r>
-      <w:r>
-        <w:rPr>
-          <w:sz w:val="24"/>
-          <w:szCs w:val="24"/>
-        </w:rPr>
-        <w:t xml:space="preserve"> Downloads”</w:t>
-      </w:r>
-    </w:p>
-    <w:p>
-      <w:pPr>
-        <w:pStyle w:val="PargrafodaLista"/>
-        <w:numPr>
-          <w:ilvl w:val="0"/>
-          <w:numId w:val="5"/>
-        </w:numPr>
-        <w:ind w:left="227"/>
-        <w:jc w:val="both"/>
-        <w:rPr>
-          <w:sz w:val="24"/>
-          <w:szCs w:val="24"/>
-        </w:rPr>
-      </w:pPr>
-      <w:r>
-        <w:rPr>
-          <w:sz w:val="24"/>
-          <w:szCs w:val="24"/>
-        </w:rPr>
-        <w:t xml:space="preserve">Clique em “MySQL Community Server” </w:t>
-      </w:r>
-    </w:p>
-    <w:p>
-      <w:pPr>
-        <w:pStyle w:val="PargrafodaLista"/>
-        <w:numPr>
-          <w:ilvl w:val="0"/>
-          <w:numId w:val="5"/>
-        </w:numPr>
-        <w:ind w:left="227"/>
-        <w:jc w:val="both"/>
-        <w:rPr>
-          <w:sz w:val="24"/>
-          <w:szCs w:val="24"/>
-        </w:rPr>
-      </w:pPr>
-      <w:r>
-        <w:rPr>
-          <w:sz w:val="24"/>
-          <w:szCs w:val="24"/>
-        </w:rPr>
-        <w:t xml:space="preserve">Selecione o sistema operacional e clique em “Go </w:t>
-      </w:r>
-      <w:proofErr w:type="spellStart"/>
-      <w:r>
-        <w:rPr>
-          <w:sz w:val="24"/>
-          <w:szCs w:val="24"/>
-        </w:rPr>
-        <w:t>to</w:t>
-      </w:r>
-      <w:proofErr w:type="spellEnd"/>
-      <w:r>
-        <w:rPr>
-          <w:sz w:val="24"/>
-          <w:szCs w:val="24"/>
-        </w:rPr>
-        <w:t xml:space="preserve"> Download Page”</w:t>
-      </w:r>
-    </w:p>
-    <w:p>
-      <w:pPr>
-        <w:pStyle w:val="PargrafodaLista"/>
-        <w:numPr>
-          <w:ilvl w:val="0"/>
-          <w:numId w:val="5"/>
-        </w:numPr>
-        <w:ind w:left="227"/>
-        <w:jc w:val="both"/>
-        <w:rPr>
-          <w:sz w:val="24"/>
-          <w:szCs w:val="24"/>
-        </w:rPr>
-      </w:pPr>
-      <w:r>
-        <w:rPr>
-          <w:sz w:val="24"/>
-          <w:szCs w:val="24"/>
-        </w:rPr>
-        <w:t>Baixe a versão completa.</w:t>
-      </w:r>
-    </w:p>
-    <w:p>
-      <w:pPr>
-        <w:pStyle w:val="PargrafodaLista"/>
-        <w:numPr>
-          <w:ilvl w:val="0"/>
-          <w:numId w:val="5"/>
-        </w:numPr>
-        <w:ind w:left="227"/>
-        <w:jc w:val="both"/>
-        <w:rPr>
-          <w:sz w:val="24"/>
-          <w:szCs w:val="24"/>
-        </w:rPr>
-      </w:pPr>
-      <w:r>
-        <w:rPr>
-          <w:sz w:val="24"/>
-          <w:szCs w:val="24"/>
-        </w:rPr>
-        <w:t>Após baixar clique no arquivo para instalar.</w:t>
-      </w:r>
-    </w:p>
-    <w:p>
-      <w:pPr>
-        <w:pStyle w:val="PargrafodaLista"/>
-        <w:numPr>
-          <w:ilvl w:val="0"/>
-          <w:numId w:val="5"/>
-        </w:numPr>
-        <w:ind w:left="227"/>
-        <w:jc w:val="both"/>
-        <w:rPr>
-          <w:sz w:val="24"/>
-          <w:szCs w:val="24"/>
-        </w:rPr>
-      </w:pPr>
-      <w:r>
-        <w:rPr>
-          <w:sz w:val="24"/>
-          <w:szCs w:val="24"/>
-        </w:rPr>
-        <w:t>Quando abrir o programa, selecione a opção “Server Only”</w:t>
-      </w:r>
-      <w:r>
-        <w:rPr>
-          <w:sz w:val="24"/>
-          <w:szCs w:val="24"/>
-        </w:rPr>
-        <w:t xml:space="preserve"> e </w:t>
-      </w:r>
-      <w:proofErr w:type="spellStart"/>
-      <w:r>
-        <w:rPr>
-          <w:sz w:val="24"/>
-          <w:szCs w:val="24"/>
-        </w:rPr>
-        <w:t>next</w:t>
-      </w:r>
-      <w:proofErr w:type="spellEnd"/>
-    </w:p>
-    <w:p>
-      <w:pPr>
-        <w:pStyle w:val="PargrafodaLista"/>
-        <w:numPr>
-          <w:ilvl w:val="0"/>
-          <w:numId w:val="5"/>
-        </w:numPr>
-        <w:ind w:left="227"/>
-        <w:jc w:val="both"/>
-        <w:rPr>
-          <w:sz w:val="24"/>
-          <w:szCs w:val="24"/>
-        </w:rPr>
-      </w:pPr>
-      <w:r>
-        <w:rPr>
-          <w:sz w:val="24"/>
-          <w:szCs w:val="24"/>
-        </w:rPr>
-        <w:t>Clique em “execute” para finalizar a instalação</w:t>
-      </w:r>
-    </w:p>
-    <w:p>
-      <w:pPr>
-        <w:pStyle w:val="PargrafodaLista"/>
-        <w:numPr>
-          <w:ilvl w:val="0"/>
-          <w:numId w:val="5"/>
-        </w:numPr>
-        <w:ind w:left="227"/>
-        <w:jc w:val="both"/>
-        <w:rPr>
-          <w:sz w:val="24"/>
-          <w:szCs w:val="24"/>
-        </w:rPr>
-      </w:pPr>
-      <w:r>
-        <w:rPr>
-          <w:sz w:val="24"/>
-          <w:szCs w:val="24"/>
-        </w:rPr>
-        <w:t xml:space="preserve">Clique em </w:t>
-      </w:r>
-      <w:proofErr w:type="spellStart"/>
-      <w:r>
-        <w:rPr>
-          <w:sz w:val="24"/>
-          <w:szCs w:val="24"/>
-        </w:rPr>
-        <w:t>next</w:t>
-      </w:r>
-      <w:proofErr w:type="spellEnd"/>
-      <w:r>
-        <w:rPr>
-          <w:sz w:val="24"/>
-          <w:szCs w:val="24"/>
-        </w:rPr>
-        <w:t xml:space="preserve"> para iniciar a configuração.</w:t>
-      </w:r>
-    </w:p>
-    <w:p>
-      <w:pPr>
-        <w:pStyle w:val="PargrafodaLista"/>
-        <w:numPr>
-          <w:ilvl w:val="0"/>
-          <w:numId w:val="5"/>
-        </w:numPr>
-        <w:ind w:left="227"/>
-        <w:jc w:val="both"/>
-        <w:rPr>
-          <w:sz w:val="24"/>
-          <w:szCs w:val="24"/>
-        </w:rPr>
-      </w:pPr>
-      <w:r>
-        <w:rPr>
-          <w:sz w:val="24"/>
-          <w:szCs w:val="24"/>
-        </w:rPr>
-        <w:t xml:space="preserve">Clique em </w:t>
-      </w:r>
-      <w:proofErr w:type="spellStart"/>
-      <w:r>
-        <w:rPr>
-          <w:sz w:val="24"/>
-          <w:szCs w:val="24"/>
-        </w:rPr>
-        <w:t>next</w:t>
-      </w:r>
-      <w:proofErr w:type="spellEnd"/>
-      <w:r>
-        <w:rPr>
-          <w:sz w:val="24"/>
-          <w:szCs w:val="24"/>
-        </w:rPr>
-        <w:t xml:space="preserve"> novamente</w:t>
-      </w:r>
-    </w:p>
-    <w:p>
-      <w:pPr>
-        <w:pStyle w:val="PargrafodaLista"/>
-        <w:numPr>
-          <w:ilvl w:val="0"/>
-          <w:numId w:val="5"/>
-        </w:numPr>
-        <w:ind w:left="227"/>
-        <w:jc w:val="both"/>
-        <w:rPr>
-          <w:sz w:val="24"/>
-          <w:szCs w:val="24"/>
-        </w:rPr>
-      </w:pPr>
-      <w:r>
-        <w:rPr>
-          <w:sz w:val="24"/>
-          <w:szCs w:val="24"/>
-        </w:rPr>
-        <w:t xml:space="preserve">Primeiramente </w:t>
-      </w:r>
-      <w:proofErr w:type="spellStart"/>
-      <w:r>
-        <w:rPr>
-          <w:sz w:val="24"/>
-          <w:szCs w:val="24"/>
-        </w:rPr>
-        <w:t>seleci</w:t>
-      </w:r>
-      <w:r>
-        <w:rPr>
-          <w:sz w:val="24"/>
-          <w:szCs w:val="24"/>
-        </w:rPr>
-        <w:t>ne</w:t>
-      </w:r>
-      <w:proofErr w:type="spellEnd"/>
-      <w:r>
-        <w:rPr>
-          <w:sz w:val="24"/>
-          <w:szCs w:val="24"/>
-        </w:rPr>
-        <w:t xml:space="preserve"> “</w:t>
-      </w:r>
-      <w:proofErr w:type="spellStart"/>
-      <w:r>
-        <w:rPr>
-          <w:sz w:val="24"/>
-          <w:szCs w:val="24"/>
-        </w:rPr>
-        <w:t>Develelopment</w:t>
-      </w:r>
-      <w:proofErr w:type="spellEnd"/>
-      <w:r>
-        <w:rPr>
-          <w:sz w:val="24"/>
-          <w:szCs w:val="24"/>
-        </w:rPr>
-        <w:t xml:space="preserve"> Compute” em </w:t>
-      </w:r>
-      <w:proofErr w:type="spellStart"/>
-      <w:r>
-        <w:rPr>
-          <w:sz w:val="24"/>
-          <w:szCs w:val="24"/>
-        </w:rPr>
-        <w:t>Config</w:t>
-      </w:r>
-      <w:proofErr w:type="spellEnd"/>
-      <w:r>
-        <w:rPr>
-          <w:sz w:val="24"/>
-          <w:szCs w:val="24"/>
-        </w:rPr>
-        <w:t xml:space="preserve"> </w:t>
-      </w:r>
-      <w:proofErr w:type="spellStart"/>
-      <w:r>
-        <w:rPr>
-          <w:sz w:val="24"/>
-          <w:szCs w:val="24"/>
-        </w:rPr>
-        <w:t>type</w:t>
-      </w:r>
-      <w:proofErr w:type="spellEnd"/>
-      <w:r>
-        <w:rPr>
-          <w:sz w:val="24"/>
-          <w:szCs w:val="24"/>
-        </w:rPr>
-        <w:t>.</w:t>
-      </w:r>
-    </w:p>
-    <w:p>
-      <w:pPr>
-        <w:pStyle w:val="PargrafodaLista"/>
-        <w:numPr>
-          <w:ilvl w:val="0"/>
-          <w:numId w:val="5"/>
-        </w:numPr>
-        <w:ind w:left="227"/>
-        <w:jc w:val="both"/>
-        <w:rPr>
-          <w:sz w:val="24"/>
-          <w:szCs w:val="24"/>
-        </w:rPr>
-      </w:pPr>
-      <w:proofErr w:type="spellStart"/>
-      <w:r>
-        <w:rPr>
-          <w:sz w:val="24"/>
-          <w:szCs w:val="24"/>
-        </w:rPr>
-        <w:t>Clieque</w:t>
-      </w:r>
-      <w:proofErr w:type="spellEnd"/>
-      <w:r>
-        <w:rPr>
-          <w:sz w:val="24"/>
-          <w:szCs w:val="24"/>
-        </w:rPr>
-        <w:t xml:space="preserve"> em </w:t>
-      </w:r>
-      <w:proofErr w:type="spellStart"/>
-      <w:r>
-        <w:rPr>
-          <w:sz w:val="24"/>
-          <w:szCs w:val="24"/>
-        </w:rPr>
-        <w:t>next</w:t>
-      </w:r>
-      <w:proofErr w:type="spellEnd"/>
-    </w:p>
-    <w:p>
-      <w:pPr>
-        <w:pStyle w:val="PargrafodaLista"/>
-        <w:numPr>
-          <w:ilvl w:val="0"/>
-          <w:numId w:val="5"/>
-        </w:numPr>
-        <w:ind w:left="227"/>
-        <w:jc w:val="both"/>
-        <w:rPr>
-          <w:sz w:val="24"/>
-          <w:szCs w:val="24"/>
-        </w:rPr>
-      </w:pPr>
-      <w:r>
-        <w:rPr>
-          <w:sz w:val="24"/>
-          <w:szCs w:val="24"/>
-        </w:rPr>
-        <w:t xml:space="preserve">Cadastre </w:t>
-      </w:r>
-      <w:proofErr w:type="gramStart"/>
-      <w:r>
-        <w:rPr>
-          <w:sz w:val="24"/>
-          <w:szCs w:val="24"/>
-        </w:rPr>
-        <w:t>um senha</w:t>
-      </w:r>
-      <w:proofErr w:type="gramEnd"/>
-      <w:r>
-        <w:rPr>
-          <w:sz w:val="24"/>
-          <w:szCs w:val="24"/>
-        </w:rPr>
-        <w:t xml:space="preserve"> e </w:t>
-      </w:r>
-      <w:proofErr w:type="spellStart"/>
-      <w:r>
-        <w:rPr>
-          <w:sz w:val="24"/>
-          <w:szCs w:val="24"/>
-        </w:rPr>
-        <w:t>next</w:t>
-      </w:r>
-      <w:proofErr w:type="spellEnd"/>
-    </w:p>
-    <w:p>
-      <w:pPr>
-        <w:pStyle w:val="PargrafodaLista"/>
-        <w:numPr>
-          <w:ilvl w:val="0"/>
-          <w:numId w:val="5"/>
-        </w:numPr>
-        <w:ind w:left="227"/>
-        <w:jc w:val="both"/>
-        <w:rPr>
-          <w:sz w:val="24"/>
-          <w:szCs w:val="24"/>
-        </w:rPr>
-      </w:pPr>
-      <w:r>
-        <w:rPr>
-          <w:sz w:val="24"/>
-          <w:szCs w:val="24"/>
-        </w:rPr>
-        <w:t xml:space="preserve">Clique em </w:t>
-      </w:r>
-      <w:proofErr w:type="spellStart"/>
-      <w:r>
-        <w:rPr>
-          <w:sz w:val="24"/>
-          <w:szCs w:val="24"/>
-        </w:rPr>
-        <w:t>next</w:t>
-      </w:r>
-      <w:proofErr w:type="spellEnd"/>
-      <w:r>
-        <w:rPr>
-          <w:sz w:val="24"/>
-          <w:szCs w:val="24"/>
-        </w:rPr>
-        <w:t>.</w:t>
-      </w:r>
-    </w:p>
-    <w:p>
-      <w:pPr>
-        <w:pStyle w:val="PargrafodaLista"/>
-        <w:numPr>
-          <w:ilvl w:val="0"/>
-          <w:numId w:val="5"/>
-        </w:numPr>
-        <w:ind w:left="227"/>
-        <w:jc w:val="both"/>
-        <w:rPr>
-          <w:sz w:val="24"/>
-          <w:szCs w:val="24"/>
-        </w:rPr>
-      </w:pPr>
-      <w:r>
-        <w:rPr>
-          <w:sz w:val="24"/>
-          <w:szCs w:val="24"/>
-        </w:rPr>
-        <w:t>Clique em execute</w:t>
-      </w:r>
-    </w:p>
-    <w:p>
-      <w:pPr>
-        <w:pStyle w:val="PargrafodaLista"/>
-        <w:numPr>
-          <w:ilvl w:val="0"/>
-          <w:numId w:val="5"/>
-        </w:numPr>
-        <w:ind w:left="227"/>
-        <w:jc w:val="both"/>
-        <w:rPr>
-          <w:sz w:val="24"/>
-          <w:szCs w:val="24"/>
-        </w:rPr>
-      </w:pPr>
-      <w:r>
-        <w:rPr>
-          <w:sz w:val="24"/>
-          <w:szCs w:val="24"/>
-        </w:rPr>
-        <w:t xml:space="preserve">Clique em </w:t>
-      </w:r>
-      <w:proofErr w:type="spellStart"/>
-      <w:r>
-        <w:rPr>
-          <w:sz w:val="24"/>
-          <w:szCs w:val="24"/>
-        </w:rPr>
-        <w:t>finish</w:t>
-      </w:r>
-      <w:proofErr w:type="spellEnd"/>
-    </w:p>
-    <w:p>
-      <w:pPr>
-        <w:pStyle w:val="PargrafodaLista"/>
-        <w:numPr>
-          <w:ilvl w:val="0"/>
-          <w:numId w:val="5"/>
-        </w:numPr>
-        <w:ind w:left="227"/>
-        <w:jc w:val="both"/>
-        <w:rPr>
-          <w:sz w:val="24"/>
-          <w:szCs w:val="24"/>
-        </w:rPr>
-      </w:pPr>
-      <w:r>
-        <w:rPr>
-          <w:sz w:val="24"/>
-          <w:szCs w:val="24"/>
-        </w:rPr>
-        <w:t xml:space="preserve">Clique em </w:t>
-      </w:r>
-      <w:proofErr w:type="spellStart"/>
-      <w:r>
-        <w:rPr>
-          <w:sz w:val="24"/>
-          <w:szCs w:val="24"/>
-        </w:rPr>
-        <w:t>next</w:t>
-      </w:r>
-      <w:proofErr w:type="spellEnd"/>
-    </w:p>
-    <w:p>
-      <w:pPr>
-        <w:pStyle w:val="PargrafodaLista"/>
-        <w:numPr>
-          <w:ilvl w:val="0"/>
-          <w:numId w:val="5"/>
-        </w:numPr>
-        <w:ind w:left="227"/>
-        <w:jc w:val="both"/>
-        <w:rPr>
-          <w:sz w:val="24"/>
-          <w:szCs w:val="24"/>
-        </w:rPr>
-      </w:pPr>
-      <w:r>
-        <w:rPr>
-          <w:sz w:val="24"/>
-          <w:szCs w:val="24"/>
-        </w:rPr>
-        <w:t xml:space="preserve">E </w:t>
-      </w:r>
-      <w:proofErr w:type="spellStart"/>
-      <w:r>
-        <w:rPr>
-          <w:sz w:val="24"/>
-          <w:szCs w:val="24"/>
-        </w:rPr>
-        <w:t>Finish</w:t>
-      </w:r>
-      <w:proofErr w:type="spellEnd"/>
-    </w:p>
-    <w:p>
-      <w:pPr>
-        <w:pStyle w:val="PargrafodaLista"/>
-        <w:numPr>
-          <w:ilvl w:val="0"/>
-          <w:numId w:val="5"/>
-        </w:numPr>
-        <w:ind w:left="227"/>
-        <w:jc w:val="both"/>
-        <w:rPr>
-          <w:sz w:val="24"/>
-          <w:szCs w:val="24"/>
-        </w:rPr>
-      </w:pPr>
-      <w:r>
-        <w:rPr>
-          <w:sz w:val="24"/>
-          <w:szCs w:val="24"/>
-        </w:rPr>
-        <w:t xml:space="preserve">Vamos linkar o executável do </w:t>
-      </w:r>
-      <w:proofErr w:type="spellStart"/>
-      <w:r>
-        <w:rPr>
-          <w:sz w:val="24"/>
-          <w:szCs w:val="24"/>
-        </w:rPr>
-        <w:t>mysql</w:t>
-      </w:r>
-      <w:proofErr w:type="spellEnd"/>
-      <w:r>
-        <w:rPr>
-          <w:sz w:val="24"/>
-          <w:szCs w:val="24"/>
-        </w:rPr>
-        <w:t xml:space="preserve"> no </w:t>
-      </w:r>
-      <w:proofErr w:type="spellStart"/>
-      <w:r>
-        <w:rPr>
-          <w:sz w:val="24"/>
-          <w:szCs w:val="24"/>
-        </w:rPr>
-        <w:t>cmd</w:t>
-      </w:r>
-      <w:proofErr w:type="spellEnd"/>
-    </w:p>
-    <w:p>
-      <w:pPr>
-        <w:pStyle w:val="PargrafodaLista"/>
-        <w:numPr>
-          <w:ilvl w:val="0"/>
-          <w:numId w:val="5"/>
-        </w:numPr>
-        <w:ind w:left="227"/>
-        <w:jc w:val="both"/>
-        <w:rPr>
-          <w:sz w:val="24"/>
-          <w:szCs w:val="24"/>
-        </w:rPr>
-      </w:pPr>
-      <w:r>
-        <w:rPr>
-          <w:sz w:val="24"/>
-          <w:szCs w:val="24"/>
-        </w:rPr>
-        <w:t xml:space="preserve">Vá até a pasta </w:t>
-      </w:r>
-      <w:proofErr w:type="spellStart"/>
-      <w:r>
-        <w:rPr>
-          <w:sz w:val="24"/>
-          <w:szCs w:val="24"/>
-        </w:rPr>
-        <w:t>mysql</w:t>
-      </w:r>
-      <w:proofErr w:type="spellEnd"/>
-      <w:r>
-        <w:rPr>
-          <w:sz w:val="24"/>
-          <w:szCs w:val="24"/>
-        </w:rPr>
-        <w:t xml:space="preserve"> em arquivos de programas</w:t>
-      </w:r>
-    </w:p>
-    <w:p>
-      <w:pPr>
-        <w:pStyle w:val="PargrafodaLista"/>
-        <w:numPr>
-          <w:ilvl w:val="0"/>
-          <w:numId w:val="5"/>
-        </w:numPr>
-        <w:ind w:left="227"/>
-        <w:jc w:val="both"/>
-        <w:rPr>
-          <w:sz w:val="24"/>
-          <w:szCs w:val="24"/>
-        </w:rPr>
-      </w:pPr>
-      <w:r>
-        <w:rPr>
-          <w:sz w:val="24"/>
-          <w:szCs w:val="24"/>
-        </w:rPr>
-        <w:t>Entre na pasta bin</w:t>
-      </w:r>
-    </w:p>
-    <w:p>
-      <w:pPr>
-        <w:pStyle w:val="PargrafodaLista"/>
-        <w:numPr>
-          <w:ilvl w:val="0"/>
-          <w:numId w:val="5"/>
-        </w:numPr>
-        <w:ind w:left="227"/>
-        <w:jc w:val="both"/>
-        <w:rPr>
-          <w:sz w:val="24"/>
-          <w:szCs w:val="24"/>
-        </w:rPr>
-      </w:pPr>
-      <w:r>
-        <w:rPr>
-          <w:sz w:val="24"/>
-          <w:szCs w:val="24"/>
-        </w:rPr>
-        <w:t>Copie o endereço desta pasta</w:t>
-      </w:r>
-    </w:p>
-    <w:p>
-      <w:pPr>
-        <w:pStyle w:val="PargrafodaLista"/>
-        <w:numPr>
-          <w:ilvl w:val="0"/>
-          <w:numId w:val="5"/>
-        </w:numPr>
-        <w:ind w:left="227"/>
-        <w:jc w:val="both"/>
-        <w:rPr>
-          <w:sz w:val="24"/>
-          <w:szCs w:val="24"/>
-        </w:rPr>
-      </w:pPr>
-      <w:r>
-        <w:rPr>
-          <w:sz w:val="24"/>
-          <w:szCs w:val="24"/>
-        </w:rPr>
-        <w:t xml:space="preserve">Vá em </w:t>
-      </w:r>
-      <w:r>
-        <w:rPr>
-          <w:sz w:val="24"/>
-          <w:szCs w:val="24"/>
-        </w:rPr>
-        <w:t>painel de controle, sistema e segurança, sistema</w:t>
-      </w:r>
-      <w:r>
-        <w:rPr>
-          <w:sz w:val="24"/>
-          <w:szCs w:val="24"/>
-        </w:rPr>
-        <w:t>, propriedades do sistema, variáveis de ambiente,</w:t>
-      </w:r>
-    </w:p>
-    <w:p>
-      <w:pPr>
-        <w:pStyle w:val="PargrafodaLista"/>
-        <w:numPr>
-          <w:ilvl w:val="0"/>
-          <w:numId w:val="5"/>
-        </w:numPr>
-        <w:ind w:left="227"/>
-        <w:jc w:val="both"/>
-        <w:rPr>
-          <w:sz w:val="24"/>
-          <w:szCs w:val="24"/>
-        </w:rPr>
-      </w:pPr>
-      <w:r>
-        <w:rPr>
-          <w:sz w:val="24"/>
-          <w:szCs w:val="24"/>
-        </w:rPr>
-        <w:t>Em variáveis de usuário para ...</w:t>
-      </w:r>
-    </w:p>
-    <w:p>
-      <w:pPr>
-        <w:pStyle w:val="PargrafodaLista"/>
-        <w:numPr>
-          <w:ilvl w:val="0"/>
-          <w:numId w:val="5"/>
-        </w:numPr>
-        <w:ind w:left="227"/>
-        <w:jc w:val="both"/>
-        <w:rPr>
-          <w:sz w:val="24"/>
-          <w:szCs w:val="24"/>
-        </w:rPr>
-      </w:pPr>
-      <w:proofErr w:type="spellStart"/>
-      <w:r>
-        <w:rPr>
-          <w:sz w:val="24"/>
-          <w:szCs w:val="24"/>
-        </w:rPr>
-        <w:t>Clicke</w:t>
-      </w:r>
-      <w:proofErr w:type="spellEnd"/>
-      <w:r>
-        <w:rPr>
-          <w:sz w:val="24"/>
-          <w:szCs w:val="24"/>
-        </w:rPr>
-        <w:t xml:space="preserve"> em </w:t>
-      </w:r>
-      <w:proofErr w:type="gramStart"/>
-      <w:r>
-        <w:rPr>
-          <w:sz w:val="24"/>
-          <w:szCs w:val="24"/>
-        </w:rPr>
-        <w:t>Path,  editar</w:t>
-      </w:r>
-      <w:proofErr w:type="gramEnd"/>
-      <w:r>
-        <w:rPr>
-          <w:sz w:val="24"/>
-          <w:szCs w:val="24"/>
-        </w:rPr>
-        <w:t>, novo, colar o link que foi copiado, clique em ok , ok e ok.</w:t>
-      </w:r>
-    </w:p>
-    <w:p>
-      <w:pPr>
-        <w:ind w:left="227"/>
-        <w:jc w:val="both"/>
-        <w:rPr>
-          <w:sz w:val="24"/>
-          <w:szCs w:val="24"/>
-        </w:rPr>
-      </w:pPr>
-    </w:p>
-    <w:p>
-      <w:pPr>
-        <w:ind w:left="227"/>
-        <w:jc w:val="center"/>
+      </w:pPr>
+      <w:r>
         <w:rPr>
           <w:b/>
           <w:bCs/>
           <w:sz w:val="32"/>
           <w:szCs w:val="32"/>
         </w:rPr>
-      </w:pPr>
-      <w:r>
-        <w:rPr>
-          <w:b/>
-          <w:bCs/>
-          <w:sz w:val="32"/>
-          <w:szCs w:val="32"/>
-        </w:rPr>
         <w:lastRenderedPageBreak/>
-        <w:t xml:space="preserve">Começando a </w:t>
-      </w:r>
-      <w:proofErr w:type="spellStart"/>
-      <w:r>
-        <w:rPr>
-          <w:b/>
-          <w:bCs/>
-          <w:sz w:val="32"/>
-          <w:szCs w:val="32"/>
-        </w:rPr>
-        <w:t>crianção</w:t>
-      </w:r>
-      <w:proofErr w:type="spellEnd"/>
-      <w:r>
-        <w:rPr>
-          <w:b/>
-          <w:bCs/>
-          <w:sz w:val="32"/>
-          <w:szCs w:val="32"/>
-        </w:rPr>
-        <w:t xml:space="preserve"> com o banco de dados</w:t>
+        <w:t>Começando a crianção com o banco de dados</w:t>
       </w:r>
     </w:p>
     <w:p>
@@ -1608,71 +1038,7 @@
           <w:sz w:val="24"/>
           <w:szCs w:val="24"/>
         </w:rPr>
-        <w:t xml:space="preserve">Sempre que </w:t>
-      </w:r>
-      <w:proofErr w:type="spellStart"/>
-      <w:r>
-        <w:rPr>
-          <w:sz w:val="24"/>
-          <w:szCs w:val="24"/>
-        </w:rPr>
-        <w:t>vc</w:t>
-      </w:r>
-      <w:proofErr w:type="spellEnd"/>
-      <w:r>
-        <w:rPr>
-          <w:sz w:val="24"/>
-          <w:szCs w:val="24"/>
-        </w:rPr>
-        <w:t xml:space="preserve"> for criar uma aplicação com query </w:t>
-      </w:r>
-      <w:proofErr w:type="spellStart"/>
-      <w:r>
-        <w:rPr>
-          <w:sz w:val="24"/>
-          <w:szCs w:val="24"/>
-        </w:rPr>
-        <w:t>builder</w:t>
-      </w:r>
-      <w:proofErr w:type="spellEnd"/>
-      <w:r>
-        <w:rPr>
-          <w:sz w:val="24"/>
-          <w:szCs w:val="24"/>
-        </w:rPr>
-        <w:t xml:space="preserve"> como o </w:t>
-      </w:r>
-      <w:proofErr w:type="spellStart"/>
-      <w:r>
-        <w:rPr>
-          <w:sz w:val="24"/>
-          <w:szCs w:val="24"/>
-        </w:rPr>
-        <w:t>Knex</w:t>
-      </w:r>
-      <w:proofErr w:type="spellEnd"/>
-      <w:r>
-        <w:rPr>
-          <w:sz w:val="24"/>
-          <w:szCs w:val="24"/>
-        </w:rPr>
-        <w:t xml:space="preserve">, temos que começar com a definição do banco de dados. Vamos utilizar o SGBD </w:t>
-      </w:r>
-      <w:proofErr w:type="spellStart"/>
-      <w:r>
-        <w:rPr>
-          <w:sz w:val="24"/>
-          <w:szCs w:val="24"/>
-        </w:rPr>
-        <w:t>HeidiSql</w:t>
-      </w:r>
-      <w:proofErr w:type="spellEnd"/>
-      <w:r>
-        <w:rPr>
-          <w:sz w:val="24"/>
-          <w:szCs w:val="24"/>
-        </w:rPr>
-        <w:t xml:space="preserve">. </w:t>
+        <w:t xml:space="preserve">Sempre que vc for criar uma aplicação com query builder como o Knex, temos que começar com a definição do banco de dados. Vamos utilizar o SGBD HeidiSql. </w:t>
       </w:r>
     </w:p>
     <w:p>
@@ -1773,17 +1139,15 @@
           <w:sz w:val="24"/>
           <w:szCs w:val="24"/>
         </w:rPr>
-        <w:t xml:space="preserve">Substituía os valores no arquivo connection, pelos dados de sua conexão com o </w:t>
-      </w:r>
-      <w:proofErr w:type="spellStart"/>
-      <w:r>
-        <w:rPr>
-          <w:sz w:val="24"/>
-          <w:szCs w:val="24"/>
-        </w:rPr>
-        <w:t>mysql</w:t>
-      </w:r>
-      <w:proofErr w:type="spellEnd"/>
+        <w:t>Substituía os valores no arquivo connection, pelos dados de sua conexão com o mysql</w:t>
+      </w:r>
+      <w:r>
+        <w:rPr>
+          <w:sz w:val="24"/>
+          <w:szCs w:val="24"/>
+        </w:rPr>
+        <w:t>2</w:t>
+      </w:r>
     </w:p>
     <w:p>
       <w:pPr>
@@ -1801,15 +1165,14 @@
       </w:pPr>
       <w:r>
         <w:rPr>
-          <w:noProof/>
           <w:sz w:val="24"/>
           <w:szCs w:val="24"/>
         </w:rPr>
         <w:drawing>
-          <wp:inline distT="0" distB="0" distL="0" distR="0" wp14:anchorId="694F3948" wp14:editId="1F55662F">
-            <wp:extent cx="3286584" cy="2562583"/>
-            <wp:effectExtent l="0" t="0" r="9525" b="9525"/>
-            <wp:docPr id="2" name="Imagem 2"/>
+          <wp:inline distT="0" distB="0" distL="0" distR="0" wp14:anchorId="1B2FB1A8" wp14:editId="0FBF3381">
+            <wp:extent cx="5201376" cy="2724530"/>
+            <wp:effectExtent l="0" t="0" r="0" b="0"/>
+            <wp:docPr id="17" name="Imagem 17"/>
             <wp:cNvGraphicFramePr>
               <a:graphicFrameLocks xmlns:a="http://schemas.openxmlformats.org/drawingml/2006/main" noChangeAspect="1"/>
             </wp:cNvGraphicFramePr>
@@ -1829,7 +1192,7 @@
                   <pic:spPr>
                     <a:xfrm>
                       <a:off x="0" y="0"/>
-                      <a:ext cx="3286584" cy="2562583"/>
+                      <a:ext cx="5201376" cy="2724530"/>
                     </a:xfrm>
                     <a:prstGeom prst="rect">
                       <a:avLst/>
@@ -1861,30 +1224,14 @@
           <w:sz w:val="24"/>
           <w:szCs w:val="24"/>
         </w:rPr>
-        <w:t xml:space="preserve">Após isso vá no SGBD, neste caso no </w:t>
-      </w:r>
-      <w:proofErr w:type="spellStart"/>
-      <w:r>
-        <w:rPr>
-          <w:sz w:val="24"/>
-          <w:szCs w:val="24"/>
-        </w:rPr>
-        <w:t>Hei</w:t>
-      </w:r>
-      <w:r>
-        <w:rPr>
-          <w:sz w:val="24"/>
-          <w:szCs w:val="24"/>
-        </w:rPr>
-        <w:t>diSQL</w:t>
-      </w:r>
-      <w:proofErr w:type="spellEnd"/>
-      <w:r>
-        <w:rPr>
-          <w:sz w:val="24"/>
-          <w:szCs w:val="24"/>
-        </w:rPr>
-        <w:t xml:space="preserve"> e crie um banco de dados</w:t>
+        <w:t>Após isso vá no SGBD, neste caso no Hei</w:t>
+      </w:r>
+      <w:r>
+        <w:rPr>
+          <w:sz w:val="24"/>
+          <w:szCs w:val="24"/>
+        </w:rPr>
+        <w:t>diSQL e crie um banco de dados</w:t>
       </w:r>
     </w:p>
     <w:p>
@@ -1964,33 +1311,15 @@
           <w:sz w:val="24"/>
           <w:szCs w:val="24"/>
         </w:rPr>
-        <w:t xml:space="preserve">Agora vamos definir a única tabela da </w:t>
-      </w:r>
-      <w:proofErr w:type="spellStart"/>
-      <w:r>
-        <w:rPr>
-          <w:sz w:val="24"/>
-          <w:szCs w:val="24"/>
-        </w:rPr>
-        <w:t>api</w:t>
-      </w:r>
-      <w:proofErr w:type="spellEnd"/>
-      <w:r>
-        <w:rPr>
-          <w:sz w:val="24"/>
-          <w:szCs w:val="24"/>
-        </w:rPr>
-        <w:t xml:space="preserve"> chamada </w:t>
-      </w:r>
-      <w:proofErr w:type="spellStart"/>
-      <w:r>
-        <w:rPr>
-          <w:sz w:val="24"/>
-          <w:szCs w:val="24"/>
-        </w:rPr>
-        <w:t>users</w:t>
-      </w:r>
-      <w:proofErr w:type="spellEnd"/>
+        <w:t>Agora vamos definir a única tabela da api</w:t>
+      </w:r>
+      <w:r>
+        <w:rPr>
+          <w:sz w:val="24"/>
+          <w:szCs w:val="24"/>
+        </w:rPr>
+        <w:t xml:space="preserve"> chamada users</w:t>
+      </w:r>
     </w:p>
     <w:p>
       <w:pPr>
@@ -2018,15 +1347,7 @@
           <w:sz w:val="24"/>
           <w:szCs w:val="24"/>
         </w:rPr>
-        <w:t xml:space="preserve">s </w:t>
-      </w:r>
-      <w:proofErr w:type="gramStart"/>
-      <w:r>
-        <w:rPr>
-          <w:sz w:val="24"/>
-          <w:szCs w:val="24"/>
-        </w:rPr>
-        <w:t>ca</w:t>
+        <w:t>s ca</w:t>
       </w:r>
       <w:r>
         <w:rPr>
@@ -2056,7 +1377,6 @@
         </w:rPr>
         <w:t>:</w:t>
       </w:r>
-      <w:proofErr w:type="gramEnd"/>
     </w:p>
     <w:p>
       <w:pPr>
@@ -2172,31 +1492,20 @@
           <w:sz w:val="32"/>
           <w:szCs w:val="32"/>
         </w:rPr>
-        <w:t xml:space="preserve">os </w:t>
-      </w:r>
-      <w:proofErr w:type="spellStart"/>
-      <w:r>
+        <w:t>os Controllers</w:t>
+      </w:r>
+    </w:p>
+    <w:p>
+      <w:pPr>
+        <w:pStyle w:val="PargrafodaLista"/>
+        <w:ind w:left="227"/>
+        <w:jc w:val="center"/>
         <w:rPr>
           <w:b/>
           <w:bCs/>
           <w:sz w:val="32"/>
           <w:szCs w:val="32"/>
         </w:rPr>
-        <w:t>Controllers</w:t>
-      </w:r>
-      <w:proofErr w:type="spellEnd"/>
-    </w:p>
-    <w:p>
-      <w:pPr>
-        <w:pStyle w:val="PargrafodaLista"/>
-        <w:ind w:left="227"/>
-        <w:jc w:val="center"/>
-        <w:rPr>
-          <w:b/>
-          <w:bCs/>
-          <w:sz w:val="32"/>
-          <w:szCs w:val="32"/>
-        </w:rPr>
       </w:pPr>
     </w:p>
     <w:p>
@@ -2224,23 +1533,7 @@
           <w:sz w:val="24"/>
           <w:szCs w:val="24"/>
         </w:rPr>
-        <w:t xml:space="preserve"> pasta </w:t>
-      </w:r>
-      <w:proofErr w:type="spellStart"/>
-      <w:r>
-        <w:rPr>
-          <w:sz w:val="24"/>
-          <w:szCs w:val="24"/>
-        </w:rPr>
-        <w:t>controllers</w:t>
-      </w:r>
-      <w:proofErr w:type="spellEnd"/>
-      <w:r>
-        <w:rPr>
-          <w:sz w:val="24"/>
-          <w:szCs w:val="24"/>
-        </w:rPr>
-        <w:t>, crie o arquivo UserController.js para criar a lógica de acesso aos dados da aplicação</w:t>
+        <w:t xml:space="preserve"> pasta controllers, crie o arquivo UserController.js para criar a lógica de acesso aos dados da aplicação</w:t>
       </w:r>
     </w:p>
     <w:p>
@@ -2262,23 +1555,7 @@
           <w:sz w:val="24"/>
           <w:szCs w:val="24"/>
         </w:rPr>
-        <w:t xml:space="preserve">Lembrando que todo </w:t>
-      </w:r>
-      <w:proofErr w:type="spellStart"/>
-      <w:r>
-        <w:rPr>
-          <w:sz w:val="24"/>
-          <w:szCs w:val="24"/>
-        </w:rPr>
-        <w:t>end</w:t>
-      </w:r>
-      <w:proofErr w:type="spellEnd"/>
-      <w:r>
-        <w:rPr>
-          <w:sz w:val="24"/>
-          <w:szCs w:val="24"/>
-        </w:rPr>
-        <w:t xml:space="preserve"> point da aplicação deve ter uma resposta ‘res’</w:t>
+        <w:t>Lembrando que todo end point da aplicação deve ter uma resposta ‘res’</w:t>
       </w:r>
     </w:p>
     <w:p>
@@ -2300,35 +1577,8 @@
           <w:sz w:val="24"/>
           <w:szCs w:val="24"/>
         </w:rPr>
-        <w:t xml:space="preserve">No fim do arquivo crie um </w:t>
-      </w:r>
-      <w:proofErr w:type="spellStart"/>
-      <w:proofErr w:type="gramStart"/>
-      <w:r>
-        <w:rPr>
-          <w:sz w:val="24"/>
-          <w:szCs w:val="24"/>
-        </w:rPr>
-        <w:t>module.exports</w:t>
-      </w:r>
-      <w:proofErr w:type="spellEnd"/>
-      <w:proofErr w:type="gramEnd"/>
-      <w:r>
-        <w:rPr>
-          <w:sz w:val="24"/>
-          <w:szCs w:val="24"/>
-        </w:rPr>
-        <w:t xml:space="preserve"> para exportar o </w:t>
-      </w:r>
-      <w:proofErr w:type="spellStart"/>
-      <w:r>
-        <w:rPr>
-          <w:sz w:val="24"/>
-          <w:szCs w:val="24"/>
-        </w:rPr>
-        <w:t>UserController</w:t>
-      </w:r>
-      <w:proofErr w:type="spellEnd"/>
+        <w:t>No fim do arquivo crie um module.exports para exportar o UserController</w:t>
+      </w:r>
       <w:r>
         <w:rPr>
           <w:sz w:val="24"/>
@@ -2353,16 +1603,15 @@
       </w:pPr>
       <w:r>
         <w:rPr>
-          <w:noProof/>
           <w:sz w:val="24"/>
           <w:szCs w:val="24"/>
         </w:rPr>
         <w:lastRenderedPageBreak/>
         <w:drawing>
-          <wp:inline distT="0" distB="0" distL="0" distR="0" wp14:anchorId="3531E44C" wp14:editId="561016EB">
-            <wp:extent cx="5553850" cy="3181794"/>
-            <wp:effectExtent l="0" t="0" r="8890" b="0"/>
-            <wp:docPr id="5" name="Imagem 5"/>
+          <wp:inline distT="0" distB="0" distL="0" distR="0" wp14:anchorId="47333C27" wp14:editId="29ECB9AB">
+            <wp:extent cx="6138444" cy="3093156"/>
+            <wp:effectExtent l="0" t="0" r="0" b="0"/>
+            <wp:docPr id="14" name="Imagem 14"/>
             <wp:cNvGraphicFramePr>
               <a:graphicFrameLocks xmlns:a="http://schemas.openxmlformats.org/drawingml/2006/main" noChangeAspect="1"/>
             </wp:cNvGraphicFramePr>
@@ -2382,7 +1631,7 @@
                   <pic:spPr>
                     <a:xfrm>
                       <a:off x="0" y="0"/>
-                      <a:ext cx="5553850" cy="3181794"/>
+                      <a:ext cx="6149137" cy="3098544"/>
                     </a:xfrm>
                     <a:prstGeom prst="rect">
                       <a:avLst/>
@@ -2414,23 +1663,7 @@
           <w:sz w:val="24"/>
           <w:szCs w:val="24"/>
         </w:rPr>
-        <w:t xml:space="preserve">Para usar o </w:t>
-      </w:r>
-      <w:proofErr w:type="spellStart"/>
-      <w:r>
-        <w:rPr>
-          <w:sz w:val="24"/>
-          <w:szCs w:val="24"/>
-        </w:rPr>
-        <w:t>controller</w:t>
-      </w:r>
-      <w:proofErr w:type="spellEnd"/>
-      <w:r>
-        <w:rPr>
-          <w:sz w:val="24"/>
-          <w:szCs w:val="24"/>
-        </w:rPr>
-        <w:t xml:space="preserve"> temos que importa-lo no arquivo de rotas e criar a rota em seguida. Neste caso vamos criar uma rota post já que vamos criar um novo usuário. </w:t>
+        <w:t xml:space="preserve">Para usar o controller temos que importa-lo no arquivo de rotas e criar a rota em seguida. Neste caso vamos criar uma rota post já que vamos criar um novo usuário. </w:t>
       </w:r>
     </w:p>
     <w:p>
@@ -2447,39 +1680,13 @@
           <w:szCs w:val="24"/>
         </w:rPr>
       </w:pPr>
-      <w:proofErr w:type="spellStart"/>
-      <w:r>
-        <w:rPr>
-          <w:sz w:val="24"/>
-          <w:szCs w:val="24"/>
-        </w:rPr>
-        <w:t>Router.post</w:t>
-      </w:r>
-      <w:proofErr w:type="spellEnd"/>
-      <w:r>
-        <w:rPr>
-          <w:sz w:val="24"/>
-          <w:szCs w:val="24"/>
-        </w:rPr>
-        <w:t>(‘/</w:t>
-      </w:r>
-      <w:proofErr w:type="spellStart"/>
-      <w:r>
-        <w:rPr>
-          <w:sz w:val="24"/>
-          <w:szCs w:val="24"/>
-        </w:rPr>
-        <w:t>user</w:t>
-      </w:r>
-      <w:proofErr w:type="spellEnd"/>
-      <w:r>
-        <w:rPr>
-          <w:sz w:val="24"/>
-          <w:szCs w:val="24"/>
-        </w:rPr>
-        <w:t xml:space="preserve">’), o </w:t>
-      </w:r>
-      <w:proofErr w:type="spellStart"/>
+      <w:r>
+        <w:rPr>
+          <w:sz w:val="24"/>
+          <w:szCs w:val="24"/>
+        </w:rPr>
+        <w:t xml:space="preserve">Router.post(‘/user’), o </w:t>
+      </w:r>
       <w:r>
         <w:rPr>
           <w:sz w:val="24"/>
@@ -2492,31 +1699,7 @@
           <w:sz w:val="24"/>
           <w:szCs w:val="24"/>
         </w:rPr>
-        <w:t>ast</w:t>
-      </w:r>
-      <w:proofErr w:type="spellEnd"/>
-      <w:r>
-        <w:rPr>
-          <w:sz w:val="24"/>
-          <w:szCs w:val="24"/>
-        </w:rPr>
-        <w:t xml:space="preserve"> entende que como a rota é post e é passado somente o </w:t>
-      </w:r>
-      <w:proofErr w:type="spellStart"/>
-      <w:r>
-        <w:rPr>
-          <w:sz w:val="24"/>
-          <w:szCs w:val="24"/>
-        </w:rPr>
-        <w:t>user</w:t>
-      </w:r>
-      <w:proofErr w:type="spellEnd"/>
-      <w:r>
-        <w:rPr>
-          <w:sz w:val="24"/>
-          <w:szCs w:val="24"/>
-        </w:rPr>
-        <w:t xml:space="preserve">, </w:t>
+        <w:t xml:space="preserve">ast entende que como a rota é post e é passado somente o user, </w:t>
       </w:r>
       <w:r>
         <w:rPr>
@@ -2545,23 +1728,7 @@
           <w:sz w:val="24"/>
           <w:szCs w:val="24"/>
         </w:rPr>
-        <w:t xml:space="preserve">Para testar rotas post, temos que trabalhar om o </w:t>
-      </w:r>
-      <w:proofErr w:type="spellStart"/>
-      <w:r>
-        <w:rPr>
-          <w:sz w:val="24"/>
-          <w:szCs w:val="24"/>
-        </w:rPr>
-        <w:t>Postman</w:t>
-      </w:r>
-      <w:proofErr w:type="spellEnd"/>
-      <w:r>
-        <w:rPr>
-          <w:sz w:val="24"/>
-          <w:szCs w:val="24"/>
-        </w:rPr>
-        <w:t>, por isso vamos instala-lo.</w:t>
+        <w:t>Para testar rotas post, temos que trabalhar om o Postman, por isso vamos instala-lo.</w:t>
       </w:r>
     </w:p>
     <w:p>
@@ -2605,39 +1772,7 @@
           <w:sz w:val="24"/>
           <w:szCs w:val="24"/>
         </w:rPr>
-        <w:t xml:space="preserve">Vá no </w:t>
-      </w:r>
-      <w:proofErr w:type="spellStart"/>
-      <w:r>
-        <w:rPr>
-          <w:sz w:val="24"/>
-          <w:szCs w:val="24"/>
-        </w:rPr>
-        <w:t>postman</w:t>
-      </w:r>
-      <w:proofErr w:type="spellEnd"/>
-      <w:r>
-        <w:rPr>
-          <w:sz w:val="24"/>
-          <w:szCs w:val="24"/>
-        </w:rPr>
-        <w:t xml:space="preserve"> e digite a </w:t>
-      </w:r>
-      <w:proofErr w:type="spellStart"/>
-      <w:r>
-        <w:rPr>
-          <w:sz w:val="24"/>
-          <w:szCs w:val="24"/>
-        </w:rPr>
-        <w:t>url</w:t>
-      </w:r>
-      <w:proofErr w:type="spellEnd"/>
-      <w:r>
-        <w:rPr>
-          <w:sz w:val="24"/>
-          <w:szCs w:val="24"/>
-        </w:rPr>
-        <w:t xml:space="preserve"> </w:t>
+        <w:t xml:space="preserve">Vá no postman e digite a url </w:t>
       </w:r>
       <w:hyperlink r:id="rId11" w:history="1">
         <w:r>
@@ -2676,33 +1811,8 @@
           <w:sz w:val="24"/>
           <w:szCs w:val="24"/>
         </w:rPr>
-        <w:t xml:space="preserve">Aparecerá a mensagem que configuramos no método </w:t>
-      </w:r>
-      <w:proofErr w:type="spellStart"/>
-      <w:r>
-        <w:rPr>
-          <w:sz w:val="24"/>
-          <w:szCs w:val="24"/>
-        </w:rPr>
-        <w:t>create</w:t>
-      </w:r>
-      <w:proofErr w:type="spellEnd"/>
-      <w:r>
-        <w:rPr>
-          <w:sz w:val="24"/>
-          <w:szCs w:val="24"/>
-        </w:rPr>
-        <w:t xml:space="preserve"> no </w:t>
-      </w:r>
-      <w:proofErr w:type="spellStart"/>
-      <w:r>
-        <w:rPr>
-          <w:sz w:val="24"/>
-          <w:szCs w:val="24"/>
-        </w:rPr>
-        <w:t>UserController</w:t>
-      </w:r>
-      <w:proofErr w:type="spellEnd"/>
+        <w:t>Aparecerá a mensagem que configuramos no método create no UserController</w:t>
+      </w:r>
       <w:r>
         <w:rPr>
           <w:sz w:val="24"/>
@@ -2833,103 +1943,7 @@
           <w:szCs w:val="24"/>
         </w:rPr>
         <w:lastRenderedPageBreak/>
-        <w:t xml:space="preserve">Para testar se os dados estão sendo enviados pelo corpo da </w:t>
-      </w:r>
-      <w:proofErr w:type="spellStart"/>
-      <w:r>
-        <w:rPr>
-          <w:sz w:val="24"/>
-          <w:szCs w:val="24"/>
-        </w:rPr>
-        <w:t>páigna</w:t>
-      </w:r>
-      <w:proofErr w:type="spellEnd"/>
-      <w:r>
-        <w:rPr>
-          <w:sz w:val="24"/>
-          <w:szCs w:val="24"/>
-        </w:rPr>
-        <w:t xml:space="preserve">, no </w:t>
-      </w:r>
-      <w:proofErr w:type="spellStart"/>
-      <w:r>
-        <w:rPr>
-          <w:sz w:val="24"/>
-          <w:szCs w:val="24"/>
-        </w:rPr>
-        <w:t>Postman</w:t>
-      </w:r>
-      <w:proofErr w:type="spellEnd"/>
-      <w:r>
-        <w:rPr>
-          <w:sz w:val="24"/>
-          <w:szCs w:val="24"/>
-        </w:rPr>
-        <w:t xml:space="preserve">, clique em Body, </w:t>
-      </w:r>
-      <w:proofErr w:type="spellStart"/>
-      <w:r>
-        <w:rPr>
-          <w:sz w:val="24"/>
-          <w:szCs w:val="24"/>
-        </w:rPr>
-        <w:t>raw</w:t>
-      </w:r>
-      <w:proofErr w:type="spellEnd"/>
-      <w:r>
-        <w:rPr>
-          <w:sz w:val="24"/>
-          <w:szCs w:val="24"/>
-        </w:rPr>
-        <w:t xml:space="preserve">, selecione o formato </w:t>
-      </w:r>
-      <w:proofErr w:type="spellStart"/>
-      <w:r>
-        <w:rPr>
-          <w:sz w:val="24"/>
-          <w:szCs w:val="24"/>
-        </w:rPr>
-        <w:t>Json</w:t>
-      </w:r>
-      <w:proofErr w:type="spellEnd"/>
-      <w:r>
-        <w:rPr>
-          <w:sz w:val="24"/>
-          <w:szCs w:val="24"/>
-        </w:rPr>
-        <w:t xml:space="preserve">. Escreva uma mensagem em </w:t>
-      </w:r>
-      <w:proofErr w:type="spellStart"/>
-      <w:r>
-        <w:rPr>
-          <w:sz w:val="24"/>
-          <w:szCs w:val="24"/>
-        </w:rPr>
-        <w:t>Json</w:t>
-      </w:r>
-      <w:proofErr w:type="spellEnd"/>
-      <w:r>
-        <w:rPr>
-          <w:sz w:val="24"/>
-          <w:szCs w:val="24"/>
-        </w:rPr>
-        <w:t xml:space="preserve">. E clique em </w:t>
-      </w:r>
-      <w:proofErr w:type="spellStart"/>
-      <w:r>
-        <w:rPr>
-          <w:sz w:val="24"/>
-          <w:szCs w:val="24"/>
-        </w:rPr>
-        <w:t>send</w:t>
-      </w:r>
-      <w:proofErr w:type="spellEnd"/>
-      <w:r>
-        <w:rPr>
-          <w:sz w:val="24"/>
-          <w:szCs w:val="24"/>
-        </w:rPr>
-        <w:t>.</w:t>
+        <w:t>Para testar se os dados estão sendo enviados pelo corpo da páigna, no Postman, clique em Body, raw, selecione o formato Json. Escreva uma mensagem em Json. E clique em send.</w:t>
       </w:r>
     </w:p>
     <w:p>
@@ -3008,23 +2022,7 @@
           <w:sz w:val="24"/>
           <w:szCs w:val="24"/>
         </w:rPr>
-        <w:t xml:space="preserve">No console do </w:t>
-      </w:r>
-      <w:proofErr w:type="spellStart"/>
-      <w:r>
-        <w:rPr>
-          <w:sz w:val="24"/>
-          <w:szCs w:val="24"/>
-        </w:rPr>
-        <w:t>Vscode</w:t>
-      </w:r>
-      <w:proofErr w:type="spellEnd"/>
-      <w:r>
-        <w:rPr>
-          <w:sz w:val="24"/>
-          <w:szCs w:val="24"/>
-        </w:rPr>
-        <w:t xml:space="preserve"> aparecerá a mensagem que foi enviada.</w:t>
+        <w:t>No console do Vscode aparecerá a mensagem que foi enviada.</w:t>
       </w:r>
     </w:p>
     <w:p>
@@ -3197,55 +2195,7 @@
           <w:sz w:val="24"/>
           <w:szCs w:val="24"/>
         </w:rPr>
-        <w:t xml:space="preserve">No método </w:t>
-      </w:r>
-      <w:proofErr w:type="spellStart"/>
-      <w:r>
-        <w:rPr>
-          <w:sz w:val="24"/>
-          <w:szCs w:val="24"/>
-        </w:rPr>
-        <w:t>create</w:t>
-      </w:r>
-      <w:proofErr w:type="spellEnd"/>
-      <w:r>
-        <w:rPr>
-          <w:sz w:val="24"/>
-          <w:szCs w:val="24"/>
-        </w:rPr>
-        <w:t xml:space="preserve"> do </w:t>
-      </w:r>
-      <w:proofErr w:type="spellStart"/>
-      <w:r>
-        <w:rPr>
-          <w:sz w:val="24"/>
-          <w:szCs w:val="24"/>
-        </w:rPr>
-        <w:t>UserController</w:t>
-      </w:r>
-      <w:proofErr w:type="spellEnd"/>
-      <w:r>
-        <w:rPr>
-          <w:sz w:val="24"/>
-          <w:szCs w:val="24"/>
-        </w:rPr>
-        <w:t xml:space="preserve"> vamos fazer um </w:t>
-      </w:r>
-      <w:proofErr w:type="spellStart"/>
-      <w:r>
-        <w:rPr>
-          <w:sz w:val="24"/>
-          <w:szCs w:val="24"/>
-        </w:rPr>
-        <w:t>destruct</w:t>
-      </w:r>
-      <w:proofErr w:type="spellEnd"/>
-      <w:r>
-        <w:rPr>
-          <w:sz w:val="24"/>
-          <w:szCs w:val="24"/>
-        </w:rPr>
-        <w:t>, criando três variáveis</w:t>
+        <w:t>No método create do UserController vamos fazer um destruct, criando três variáveis</w:t>
       </w:r>
       <w:r>
         <w:rPr>
@@ -3332,62 +2282,14 @@
           <w:szCs w:val="24"/>
         </w:rPr>
         <w:lastRenderedPageBreak/>
-        <w:t xml:space="preserve">Na sequência verificamos se o </w:t>
-      </w:r>
-      <w:proofErr w:type="spellStart"/>
-      <w:r>
-        <w:rPr>
-          <w:sz w:val="24"/>
-          <w:szCs w:val="24"/>
-        </w:rPr>
-        <w:t>email</w:t>
-      </w:r>
-      <w:proofErr w:type="spellEnd"/>
-      <w:r>
-        <w:rPr>
-          <w:sz w:val="24"/>
-          <w:szCs w:val="24"/>
-        </w:rPr>
-        <w:t xml:space="preserve"> é </w:t>
-      </w:r>
-      <w:proofErr w:type="spellStart"/>
-      <w:r>
-        <w:rPr>
-          <w:sz w:val="24"/>
-          <w:szCs w:val="24"/>
-        </w:rPr>
-        <w:t>undefined</w:t>
-      </w:r>
-      <w:proofErr w:type="spellEnd"/>
-      <w:r>
-        <w:rPr>
-          <w:sz w:val="24"/>
-          <w:szCs w:val="24"/>
-        </w:rPr>
-        <w:t xml:space="preserve">, neste caso será enviado </w:t>
-      </w:r>
-      <w:r>
-        <w:rPr>
-          <w:sz w:val="24"/>
-          <w:szCs w:val="24"/>
-        </w:rPr>
-        <w:t xml:space="preserve">o status </w:t>
-      </w:r>
-      <w:proofErr w:type="spellStart"/>
-      <w:r>
-        <w:rPr>
-          <w:sz w:val="24"/>
-          <w:szCs w:val="24"/>
-        </w:rPr>
-        <w:t>code</w:t>
-      </w:r>
-      <w:proofErr w:type="spellEnd"/>
-      <w:r>
-        <w:rPr>
-          <w:sz w:val="24"/>
-          <w:szCs w:val="24"/>
-        </w:rPr>
-        <w:t xml:space="preserve"> 400 -</w:t>
+        <w:t xml:space="preserve">Na sequência verificamos se o email é undefined, neste caso será enviado </w:t>
+      </w:r>
+      <w:r>
+        <w:rPr>
+          <w:sz w:val="24"/>
+          <w:szCs w:val="24"/>
+        </w:rPr>
+        <w:t>o status code 400 -</w:t>
       </w:r>
       <w:r>
         <w:rPr>
@@ -3396,37 +2298,12 @@
         </w:rPr>
         <w:t xml:space="preserve"> </w:t>
       </w:r>
-      <w:proofErr w:type="spellStart"/>
-      <w:r>
-        <w:rPr>
-          <w:sz w:val="24"/>
-          <w:szCs w:val="24"/>
-        </w:rPr>
-        <w:t>bad</w:t>
-      </w:r>
-      <w:proofErr w:type="spellEnd"/>
-      <w:r>
-        <w:rPr>
-          <w:sz w:val="24"/>
-          <w:szCs w:val="24"/>
-        </w:rPr>
-        <w:t xml:space="preserve"> </w:t>
-      </w:r>
-      <w:proofErr w:type="spellStart"/>
-      <w:r>
-        <w:rPr>
-          <w:sz w:val="24"/>
-          <w:szCs w:val="24"/>
-        </w:rPr>
-        <w:t>request</w:t>
-      </w:r>
-      <w:proofErr w:type="spellEnd"/>
-      <w:r>
-        <w:rPr>
-          <w:sz w:val="24"/>
-          <w:szCs w:val="24"/>
-        </w:rPr>
-        <w:t>.</w:t>
+      <w:r>
+        <w:rPr>
+          <w:sz w:val="24"/>
+          <w:szCs w:val="24"/>
+        </w:rPr>
+        <w:t>bad request.</w:t>
       </w:r>
     </w:p>
     <w:p>
@@ -3505,33 +2382,8 @@
           <w:sz w:val="24"/>
           <w:szCs w:val="24"/>
         </w:rPr>
-        <w:t xml:space="preserve"> E caso contrário será enviado a resposta de status </w:t>
-      </w:r>
-      <w:proofErr w:type="spellStart"/>
-      <w:r>
-        <w:rPr>
-          <w:sz w:val="24"/>
-          <w:szCs w:val="24"/>
-        </w:rPr>
-        <w:t>code</w:t>
-      </w:r>
-      <w:proofErr w:type="spellEnd"/>
-      <w:r>
-        <w:rPr>
-          <w:sz w:val="24"/>
-          <w:szCs w:val="24"/>
-        </w:rPr>
-        <w:t xml:space="preserve"> 200 </w:t>
-      </w:r>
-      <w:proofErr w:type="gramStart"/>
-      <w:r>
-        <w:rPr>
-          <w:sz w:val="24"/>
-          <w:szCs w:val="24"/>
-        </w:rPr>
-        <w:t>-  ok</w:t>
-      </w:r>
-      <w:proofErr w:type="gramEnd"/>
+        <w:t xml:space="preserve"> E caso contrário será enviado a resposta de status code 200 -  ok</w:t>
+      </w:r>
     </w:p>
     <w:p>
       <w:pPr>
@@ -3750,39 +2602,7 @@
           <w:sz w:val="24"/>
           <w:szCs w:val="24"/>
         </w:rPr>
-        <w:t xml:space="preserve">a maneira mais segura é utilizando um </w:t>
-      </w:r>
-      <w:proofErr w:type="spellStart"/>
-      <w:r>
-        <w:rPr>
-          <w:sz w:val="24"/>
-          <w:szCs w:val="24"/>
-        </w:rPr>
-        <w:t>hash</w:t>
-      </w:r>
-      <w:proofErr w:type="spellEnd"/>
-      <w:r>
-        <w:rPr>
-          <w:sz w:val="24"/>
-          <w:szCs w:val="24"/>
-        </w:rPr>
-        <w:t xml:space="preserve"> temos então que transformar a senha em um </w:t>
-      </w:r>
-      <w:proofErr w:type="spellStart"/>
-      <w:r>
-        <w:rPr>
-          <w:sz w:val="24"/>
-          <w:szCs w:val="24"/>
-        </w:rPr>
-        <w:t>hash</w:t>
-      </w:r>
-      <w:proofErr w:type="spellEnd"/>
-      <w:r>
-        <w:rPr>
-          <w:sz w:val="24"/>
-          <w:szCs w:val="24"/>
-        </w:rPr>
-        <w:t>.</w:t>
+        <w:t>a maneira mais segura é utilizando um hash temos então que transformar a senha em um hash.</w:t>
       </w:r>
     </w:p>
     <w:p>
@@ -3804,55 +2624,7 @@
           <w:sz w:val="24"/>
           <w:szCs w:val="24"/>
         </w:rPr>
-        <w:t xml:space="preserve">Para trabalhar com </w:t>
-      </w:r>
-      <w:proofErr w:type="spellStart"/>
-      <w:r>
-        <w:rPr>
-          <w:sz w:val="24"/>
-          <w:szCs w:val="24"/>
-        </w:rPr>
-        <w:t>hash</w:t>
-      </w:r>
-      <w:proofErr w:type="spellEnd"/>
-      <w:r>
-        <w:rPr>
-          <w:sz w:val="24"/>
-          <w:szCs w:val="24"/>
-        </w:rPr>
-        <w:t xml:space="preserve"> no </w:t>
-      </w:r>
-      <w:proofErr w:type="spellStart"/>
-      <w:r>
-        <w:rPr>
-          <w:sz w:val="24"/>
-          <w:szCs w:val="24"/>
-        </w:rPr>
-        <w:t>nodejs</w:t>
-      </w:r>
-      <w:proofErr w:type="spellEnd"/>
-      <w:r>
-        <w:rPr>
-          <w:sz w:val="24"/>
-          <w:szCs w:val="24"/>
-        </w:rPr>
-        <w:t xml:space="preserve">, vamos instalar a biblioteca </w:t>
-      </w:r>
-      <w:proofErr w:type="spellStart"/>
-      <w:r>
-        <w:rPr>
-          <w:sz w:val="24"/>
-          <w:szCs w:val="24"/>
-        </w:rPr>
-        <w:t>bcrypt</w:t>
-      </w:r>
-      <w:proofErr w:type="spellEnd"/>
-      <w:r>
-        <w:rPr>
-          <w:sz w:val="24"/>
-          <w:szCs w:val="24"/>
-        </w:rPr>
-        <w:t>.</w:t>
+        <w:t>Para trabalhar com hash no nodejs, vamos instalar a biblioteca bcrypt.</w:t>
       </w:r>
     </w:p>
     <w:p>
@@ -3874,23 +2646,7 @@
           <w:sz w:val="24"/>
           <w:szCs w:val="24"/>
         </w:rPr>
-        <w:t xml:space="preserve">Npm install </w:t>
-      </w:r>
-      <w:proofErr w:type="spellStart"/>
-      <w:r>
-        <w:rPr>
-          <w:sz w:val="24"/>
-          <w:szCs w:val="24"/>
-        </w:rPr>
-        <w:t>bcrypt</w:t>
-      </w:r>
-      <w:proofErr w:type="spellEnd"/>
-      <w:r>
-        <w:rPr>
-          <w:sz w:val="24"/>
-          <w:szCs w:val="24"/>
-        </w:rPr>
-        <w:t xml:space="preserve"> - -save.</w:t>
+        <w:t>Npm install bcrypt - -save.</w:t>
       </w:r>
     </w:p>
     <w:p>
@@ -3912,23 +2668,7 @@
           <w:sz w:val="24"/>
           <w:szCs w:val="24"/>
         </w:rPr>
-        <w:t xml:space="preserve">Vamos trabalhar com models utilizando o </w:t>
-      </w:r>
-      <w:proofErr w:type="spellStart"/>
-      <w:r>
-        <w:rPr>
-          <w:sz w:val="24"/>
-          <w:szCs w:val="24"/>
-        </w:rPr>
-        <w:t>knex</w:t>
-      </w:r>
-      <w:proofErr w:type="spellEnd"/>
-      <w:r>
-        <w:rPr>
-          <w:sz w:val="24"/>
-          <w:szCs w:val="24"/>
-        </w:rPr>
-        <w:t xml:space="preserve"> para acessar banco de dados.</w:t>
+        <w:t>Vamos trabalhar com models utilizando o knex para acessar banco de dados.</w:t>
       </w:r>
     </w:p>
     <w:p>
@@ -3972,101 +2712,35 @@
           <w:sz w:val="24"/>
           <w:szCs w:val="24"/>
         </w:rPr>
-        <w:t xml:space="preserve">Na classe </w:t>
-      </w:r>
-      <w:proofErr w:type="spellStart"/>
-      <w:r>
-        <w:rPr>
-          <w:sz w:val="24"/>
-          <w:szCs w:val="24"/>
-        </w:rPr>
-        <w:t>User</w:t>
-      </w:r>
-      <w:proofErr w:type="spellEnd"/>
-      <w:r>
-        <w:rPr>
-          <w:sz w:val="24"/>
-          <w:szCs w:val="24"/>
-        </w:rPr>
-        <w:t xml:space="preserve"> vamos carregar o </w:t>
-      </w:r>
-      <w:proofErr w:type="spellStart"/>
-      <w:r>
-        <w:rPr>
-          <w:sz w:val="24"/>
-          <w:szCs w:val="24"/>
-        </w:rPr>
-        <w:t>Knex</w:t>
-      </w:r>
-      <w:proofErr w:type="spellEnd"/>
-      <w:r>
-        <w:rPr>
-          <w:sz w:val="24"/>
-          <w:szCs w:val="24"/>
-        </w:rPr>
-        <w:t xml:space="preserve"> e o </w:t>
-      </w:r>
-      <w:proofErr w:type="spellStart"/>
-      <w:r>
-        <w:rPr>
-          <w:sz w:val="24"/>
-          <w:szCs w:val="24"/>
-        </w:rPr>
-        <w:t>bcrypt</w:t>
-      </w:r>
-      <w:proofErr w:type="spellEnd"/>
-      <w:r>
-        <w:rPr>
-          <w:sz w:val="24"/>
-          <w:szCs w:val="24"/>
-        </w:rPr>
-        <w:t>.</w:t>
-      </w:r>
-      <w:r>
-        <w:rPr>
-          <w:sz w:val="24"/>
-          <w:szCs w:val="24"/>
-        </w:rPr>
-        <w:t xml:space="preserve"> O </w:t>
-      </w:r>
-      <w:proofErr w:type="spellStart"/>
-      <w:r>
-        <w:rPr>
-          <w:sz w:val="24"/>
-          <w:szCs w:val="24"/>
-        </w:rPr>
-        <w:t>knex</w:t>
-      </w:r>
-      <w:proofErr w:type="spellEnd"/>
-      <w:r>
-        <w:rPr>
-          <w:sz w:val="24"/>
-          <w:szCs w:val="24"/>
-        </w:rPr>
-        <w:t xml:space="preserve"> </w:t>
-      </w:r>
-      <w:r>
-        <w:rPr>
-          <w:sz w:val="24"/>
-          <w:szCs w:val="24"/>
-        </w:rPr>
-        <w:t xml:space="preserve">irá se conectar ao banco de dados utilizando o arquivo connection da pasta </w:t>
-      </w:r>
-      <w:proofErr w:type="spellStart"/>
-      <w:r>
-        <w:rPr>
-          <w:sz w:val="24"/>
-          <w:szCs w:val="24"/>
-        </w:rPr>
-        <w:t>database</w:t>
-      </w:r>
-      <w:proofErr w:type="spellEnd"/>
-      <w:r>
-        <w:rPr>
-          <w:sz w:val="24"/>
-          <w:szCs w:val="24"/>
-        </w:rPr>
-        <w:t>.</w:t>
+        <w:t>Na classe User vamos carregar o Knex</w:t>
+      </w:r>
+      <w:r>
+        <w:rPr>
+          <w:sz w:val="24"/>
+          <w:szCs w:val="24"/>
+        </w:rPr>
+        <w:t xml:space="preserve"> e o bcrypt.</w:t>
+      </w:r>
+      <w:r>
+        <w:rPr>
+          <w:sz w:val="24"/>
+          <w:szCs w:val="24"/>
+        </w:rPr>
+        <w:t xml:space="preserve"> O knex </w:t>
+      </w:r>
+      <w:r>
+        <w:rPr>
+          <w:sz w:val="24"/>
+          <w:szCs w:val="24"/>
+        </w:rPr>
+        <w:t>irá se conectar ao banco de dados utilizando o arquivo connection da pasta database</w:t>
+      </w:r>
+      <w:r>
+        <w:rPr>
+          <w:sz w:val="24"/>
+          <w:szCs w:val="24"/>
+        </w:rPr>
+        <w:t xml:space="preserve"> e bcrypt irá gerar um hash da senha do usuário.</w:t>
       </w:r>
     </w:p>
     <w:p>
@@ -4085,6 +2759,7 @@
       </w:pPr>
       <w:r>
         <w:rPr>
+          <w:noProof/>
           <w:sz w:val="24"/>
           <w:szCs w:val="24"/>
         </w:rPr>
@@ -4145,33 +2820,8 @@
           <w:sz w:val="24"/>
           <w:szCs w:val="24"/>
         </w:rPr>
-        <w:t xml:space="preserve">Esse model terá uma função assíncrona chamada </w:t>
-      </w:r>
-      <w:proofErr w:type="gramStart"/>
-      <w:r>
-        <w:rPr>
-          <w:sz w:val="24"/>
-          <w:szCs w:val="24"/>
-        </w:rPr>
-        <w:t>new(</w:t>
-      </w:r>
-      <w:proofErr w:type="gramEnd"/>
-      <w:r>
-        <w:rPr>
-          <w:sz w:val="24"/>
-          <w:szCs w:val="24"/>
-        </w:rPr>
-        <w:t xml:space="preserve">) que receberá um </w:t>
-      </w:r>
-      <w:proofErr w:type="spellStart"/>
-      <w:r>
-        <w:rPr>
-          <w:sz w:val="24"/>
-          <w:szCs w:val="24"/>
-        </w:rPr>
-        <w:t>email</w:t>
-      </w:r>
-      <w:proofErr w:type="spellEnd"/>
+        <w:t>Esse model terá uma função assíncrona chamada new() que receberá um email, password e name para cadastrar, chamaremos o knex.insert passando email, password</w:t>
+      </w:r>
       <w:r>
         <w:rPr>
           <w:sz w:val="24"/>
@@ -4179,23 +2829,6 @@
         </w:rPr>
         <w:t xml:space="preserve">, </w:t>
       </w:r>
-      <w:proofErr w:type="spellStart"/>
-      <w:r>
-        <w:rPr>
-          <w:sz w:val="24"/>
-          <w:szCs w:val="24"/>
-        </w:rPr>
-        <w:t>password</w:t>
-      </w:r>
-      <w:proofErr w:type="spellEnd"/>
-      <w:r>
-        <w:rPr>
-          <w:sz w:val="24"/>
-          <w:szCs w:val="24"/>
-        </w:rPr>
-        <w:t xml:space="preserve"> e </w:t>
-      </w:r>
-      <w:proofErr w:type="spellStart"/>
       <w:r>
         <w:rPr>
           <w:sz w:val="24"/>
@@ -4203,71 +2836,6 @@
         </w:rPr>
         <w:t>name</w:t>
       </w:r>
-      <w:proofErr w:type="spellEnd"/>
-      <w:r>
-        <w:rPr>
-          <w:sz w:val="24"/>
-          <w:szCs w:val="24"/>
-        </w:rPr>
-        <w:t xml:space="preserve"> para cadastrar, chamaremos o </w:t>
-      </w:r>
-      <w:proofErr w:type="spellStart"/>
-      <w:r>
-        <w:rPr>
-          <w:sz w:val="24"/>
-          <w:szCs w:val="24"/>
-        </w:rPr>
-        <w:t>knex.insert</w:t>
-      </w:r>
-      <w:proofErr w:type="spellEnd"/>
-      <w:r>
-        <w:rPr>
-          <w:sz w:val="24"/>
-          <w:szCs w:val="24"/>
-        </w:rPr>
-        <w:t xml:space="preserve"> passando </w:t>
-      </w:r>
-      <w:proofErr w:type="spellStart"/>
-      <w:r>
-        <w:rPr>
-          <w:sz w:val="24"/>
-          <w:szCs w:val="24"/>
-        </w:rPr>
-        <w:t>email</w:t>
-      </w:r>
-      <w:proofErr w:type="spellEnd"/>
-      <w:r>
-        <w:rPr>
-          <w:sz w:val="24"/>
-          <w:szCs w:val="24"/>
-        </w:rPr>
-        <w:t xml:space="preserve">, </w:t>
-      </w:r>
-      <w:proofErr w:type="spellStart"/>
-      <w:r>
-        <w:rPr>
-          <w:sz w:val="24"/>
-          <w:szCs w:val="24"/>
-        </w:rPr>
-        <w:t>password</w:t>
-      </w:r>
-      <w:proofErr w:type="spellEnd"/>
-      <w:r>
-        <w:rPr>
-          <w:sz w:val="24"/>
-          <w:szCs w:val="24"/>
-        </w:rPr>
-        <w:t xml:space="preserve">, </w:t>
-      </w:r>
-      <w:proofErr w:type="spellStart"/>
-      <w:r>
-        <w:rPr>
-          <w:sz w:val="24"/>
-          <w:szCs w:val="24"/>
-        </w:rPr>
-        <w:t>name</w:t>
-      </w:r>
-      <w:proofErr w:type="spellEnd"/>
       <w:r>
         <w:rPr>
           <w:sz w:val="24"/>
@@ -4302,23 +2870,7 @@
           <w:sz w:val="24"/>
           <w:szCs w:val="24"/>
         </w:rPr>
-        <w:t xml:space="preserve">Role por padrão será </w:t>
-      </w:r>
-      <w:proofErr w:type="gramStart"/>
-      <w:r>
-        <w:rPr>
-          <w:sz w:val="24"/>
-          <w:szCs w:val="24"/>
-        </w:rPr>
-        <w:t>zero ou seja</w:t>
-      </w:r>
-      <w:proofErr w:type="gramEnd"/>
-      <w:r>
-        <w:rPr>
-          <w:sz w:val="24"/>
-          <w:szCs w:val="24"/>
-        </w:rPr>
-        <w:t xml:space="preserve"> todo usuário novo será do tipo comum.</w:t>
+        <w:t>Role por padrão será zero ou seja todo usuário novo será do tipo comum.</w:t>
       </w:r>
       <w:r>
         <w:rPr>
@@ -4347,48 +2899,7 @@
           <w:sz w:val="24"/>
           <w:szCs w:val="24"/>
         </w:rPr>
-        <w:t xml:space="preserve">Será passado ainda como parâmetro dentro de </w:t>
-      </w:r>
-      <w:proofErr w:type="spellStart"/>
-      <w:proofErr w:type="gramStart"/>
-      <w:r>
-        <w:rPr>
-          <w:sz w:val="24"/>
-          <w:szCs w:val="24"/>
-        </w:rPr>
-        <w:t>table</w:t>
-      </w:r>
-      <w:proofErr w:type="spellEnd"/>
-      <w:r>
-        <w:rPr>
-          <w:sz w:val="24"/>
-          <w:szCs w:val="24"/>
-        </w:rPr>
-        <w:t>(</w:t>
-      </w:r>
-      <w:proofErr w:type="gramEnd"/>
-      <w:r>
-        <w:rPr>
-          <w:sz w:val="24"/>
-          <w:szCs w:val="24"/>
-        </w:rPr>
-        <w:t xml:space="preserve">) a tabela onde os dados serão gravados, neste caso </w:t>
-      </w:r>
-      <w:proofErr w:type="spellStart"/>
-      <w:r>
-        <w:rPr>
-          <w:sz w:val="24"/>
-          <w:szCs w:val="24"/>
-        </w:rPr>
-        <w:t>users</w:t>
-      </w:r>
-      <w:proofErr w:type="spellEnd"/>
-      <w:r>
-        <w:rPr>
-          <w:sz w:val="24"/>
-          <w:szCs w:val="24"/>
-        </w:rPr>
-        <w:t>.</w:t>
+        <w:t>Será passado ainda como parâmetro dentro de table() a tabela onde os dados serão gravados, neste caso users.</w:t>
       </w:r>
       <w:r>
         <w:rPr>
@@ -4417,71 +2928,7 @@
           <w:sz w:val="24"/>
           <w:szCs w:val="24"/>
         </w:rPr>
-        <w:t xml:space="preserve">Vamos criar um </w:t>
-      </w:r>
-      <w:proofErr w:type="spellStart"/>
-      <w:r>
-        <w:rPr>
-          <w:sz w:val="24"/>
-          <w:szCs w:val="24"/>
-        </w:rPr>
-        <w:t>try</w:t>
-      </w:r>
-      <w:proofErr w:type="spellEnd"/>
-      <w:r>
-        <w:rPr>
-          <w:sz w:val="24"/>
-          <w:szCs w:val="24"/>
-        </w:rPr>
-        <w:t xml:space="preserve"> e </w:t>
-      </w:r>
-      <w:proofErr w:type="spellStart"/>
-      <w:r>
-        <w:rPr>
-          <w:sz w:val="24"/>
-          <w:szCs w:val="24"/>
-        </w:rPr>
-        <w:t>cath</w:t>
-      </w:r>
-      <w:proofErr w:type="spellEnd"/>
-      <w:r>
-        <w:rPr>
-          <w:sz w:val="24"/>
-          <w:szCs w:val="24"/>
-        </w:rPr>
-        <w:t xml:space="preserve"> e colocar </w:t>
-      </w:r>
-      <w:proofErr w:type="spellStart"/>
-      <w:r>
-        <w:rPr>
-          <w:sz w:val="24"/>
-          <w:szCs w:val="24"/>
-        </w:rPr>
-        <w:t>await</w:t>
-      </w:r>
-      <w:proofErr w:type="spellEnd"/>
-      <w:r>
-        <w:rPr>
-          <w:sz w:val="24"/>
-          <w:szCs w:val="24"/>
-        </w:rPr>
-        <w:t xml:space="preserve"> antes de </w:t>
-      </w:r>
-      <w:proofErr w:type="spellStart"/>
-      <w:r>
-        <w:rPr>
-          <w:sz w:val="24"/>
-          <w:szCs w:val="24"/>
-        </w:rPr>
-        <w:t>knex</w:t>
-      </w:r>
-      <w:proofErr w:type="spellEnd"/>
-      <w:r>
-        <w:rPr>
-          <w:sz w:val="24"/>
-          <w:szCs w:val="24"/>
-        </w:rPr>
-        <w:t xml:space="preserve"> para tornar a função assíncrona.</w:t>
+        <w:t>Vamos criar um try e cath e colocar await antes de knex para tornar a função assíncrona.</w:t>
       </w:r>
     </w:p>
     <w:p>
@@ -4500,6 +2947,7 @@
       </w:pPr>
       <w:r>
         <w:rPr>
+          <w:noProof/>
           <w:sz w:val="24"/>
           <w:szCs w:val="24"/>
         </w:rPr>
@@ -4543,6 +2991,182 @@
     <w:p>
       <w:pPr>
         <w:pStyle w:val="PargrafodaLista"/>
+        <w:ind w:left="227"/>
+        <w:jc w:val="both"/>
+        <w:rPr>
+          <w:sz w:val="24"/>
+          <w:szCs w:val="24"/>
+        </w:rPr>
+      </w:pPr>
+    </w:p>
+    <w:p>
+      <w:pPr>
+        <w:pStyle w:val="PargrafodaLista"/>
+        <w:ind w:left="227"/>
+        <w:jc w:val="both"/>
+        <w:rPr>
+          <w:sz w:val="24"/>
+          <w:szCs w:val="24"/>
+        </w:rPr>
+      </w:pPr>
+    </w:p>
+    <w:p>
+      <w:pPr>
+        <w:pStyle w:val="PargrafodaLista"/>
+        <w:ind w:left="227"/>
+        <w:jc w:val="both"/>
+        <w:rPr>
+          <w:sz w:val="24"/>
+          <w:szCs w:val="24"/>
+        </w:rPr>
+      </w:pPr>
+    </w:p>
+    <w:p>
+      <w:pPr>
+        <w:pStyle w:val="PargrafodaLista"/>
+        <w:ind w:left="227"/>
+        <w:jc w:val="both"/>
+        <w:rPr>
+          <w:sz w:val="24"/>
+          <w:szCs w:val="24"/>
+        </w:rPr>
+      </w:pPr>
+    </w:p>
+    <w:p>
+      <w:pPr>
+        <w:pStyle w:val="PargrafodaLista"/>
+        <w:ind w:left="227"/>
+        <w:jc w:val="both"/>
+        <w:rPr>
+          <w:sz w:val="24"/>
+          <w:szCs w:val="24"/>
+        </w:rPr>
+      </w:pPr>
+    </w:p>
+    <w:p>
+      <w:pPr>
+        <w:pStyle w:val="PargrafodaLista"/>
+        <w:ind w:left="227"/>
+        <w:jc w:val="both"/>
+        <w:rPr>
+          <w:sz w:val="24"/>
+          <w:szCs w:val="24"/>
+        </w:rPr>
+      </w:pPr>
+    </w:p>
+    <w:p>
+      <w:pPr>
+        <w:pStyle w:val="PargrafodaLista"/>
+        <w:ind w:left="227"/>
+        <w:jc w:val="both"/>
+        <w:rPr>
+          <w:sz w:val="24"/>
+          <w:szCs w:val="24"/>
+        </w:rPr>
+      </w:pPr>
+    </w:p>
+    <w:p>
+      <w:pPr>
+        <w:pStyle w:val="PargrafodaLista"/>
+        <w:ind w:left="227"/>
+        <w:jc w:val="both"/>
+        <w:rPr>
+          <w:sz w:val="24"/>
+          <w:szCs w:val="24"/>
+        </w:rPr>
+      </w:pPr>
+    </w:p>
+    <w:p>
+      <w:pPr>
+        <w:pStyle w:val="PargrafodaLista"/>
+        <w:ind w:left="227"/>
+        <w:jc w:val="both"/>
+        <w:rPr>
+          <w:sz w:val="24"/>
+          <w:szCs w:val="24"/>
+        </w:rPr>
+      </w:pPr>
+    </w:p>
+    <w:p>
+      <w:pPr>
+        <w:pStyle w:val="PargrafodaLista"/>
+        <w:ind w:left="227"/>
+        <w:jc w:val="both"/>
+        <w:rPr>
+          <w:sz w:val="24"/>
+          <w:szCs w:val="24"/>
+        </w:rPr>
+      </w:pPr>
+    </w:p>
+    <w:p>
+      <w:pPr>
+        <w:pStyle w:val="PargrafodaLista"/>
+        <w:ind w:left="227"/>
+        <w:jc w:val="both"/>
+        <w:rPr>
+          <w:sz w:val="24"/>
+          <w:szCs w:val="24"/>
+        </w:rPr>
+      </w:pPr>
+    </w:p>
+    <w:p>
+      <w:pPr>
+        <w:pStyle w:val="PargrafodaLista"/>
+        <w:ind w:left="227"/>
+        <w:jc w:val="both"/>
+        <w:rPr>
+          <w:sz w:val="24"/>
+          <w:szCs w:val="24"/>
+        </w:rPr>
+      </w:pPr>
+    </w:p>
+    <w:p>
+      <w:pPr>
+        <w:pStyle w:val="PargrafodaLista"/>
+        <w:ind w:left="227"/>
+        <w:jc w:val="both"/>
+        <w:rPr>
+          <w:sz w:val="24"/>
+          <w:szCs w:val="24"/>
+        </w:rPr>
+      </w:pPr>
+    </w:p>
+    <w:p>
+      <w:pPr>
+        <w:pStyle w:val="PargrafodaLista"/>
+        <w:ind w:left="227"/>
+        <w:jc w:val="both"/>
+        <w:rPr>
+          <w:sz w:val="24"/>
+          <w:szCs w:val="24"/>
+        </w:rPr>
+      </w:pPr>
+    </w:p>
+    <w:p>
+      <w:pPr>
+        <w:pStyle w:val="PargrafodaLista"/>
+        <w:ind w:left="227"/>
+        <w:jc w:val="both"/>
+        <w:rPr>
+          <w:sz w:val="24"/>
+          <w:szCs w:val="24"/>
+        </w:rPr>
+      </w:pPr>
+    </w:p>
+    <w:p>
+      <w:pPr>
+        <w:pStyle w:val="PargrafodaLista"/>
+        <w:ind w:left="227"/>
+        <w:jc w:val="both"/>
+        <w:rPr>
+          <w:sz w:val="24"/>
+          <w:szCs w:val="24"/>
+        </w:rPr>
+      </w:pPr>
+    </w:p>
+    <w:p>
+      <w:pPr>
+        <w:pStyle w:val="PargrafodaLista"/>
         <w:numPr>
           <w:ilvl w:val="0"/>
           <w:numId w:val="6"/>
@@ -4559,55 +3183,8 @@
           <w:sz w:val="24"/>
           <w:szCs w:val="24"/>
         </w:rPr>
-        <w:t xml:space="preserve">Vamos importar o model </w:t>
-      </w:r>
-      <w:proofErr w:type="spellStart"/>
-      <w:r>
-        <w:rPr>
-          <w:sz w:val="24"/>
-          <w:szCs w:val="24"/>
-        </w:rPr>
-        <w:t>User</w:t>
-      </w:r>
-      <w:proofErr w:type="spellEnd"/>
-      <w:r>
-        <w:rPr>
-          <w:sz w:val="24"/>
-          <w:szCs w:val="24"/>
-        </w:rPr>
-        <w:t xml:space="preserve"> dentro do </w:t>
-      </w:r>
-      <w:proofErr w:type="spellStart"/>
-      <w:r>
-        <w:rPr>
-          <w:sz w:val="24"/>
-          <w:szCs w:val="24"/>
-        </w:rPr>
-        <w:t>controler</w:t>
-      </w:r>
-      <w:proofErr w:type="spellEnd"/>
-      <w:r>
-        <w:rPr>
-          <w:sz w:val="24"/>
-          <w:szCs w:val="24"/>
-        </w:rPr>
-        <w:t xml:space="preserve"> </w:t>
-      </w:r>
-      <w:proofErr w:type="spellStart"/>
-      <w:r>
-        <w:rPr>
-          <w:sz w:val="24"/>
-          <w:szCs w:val="24"/>
-        </w:rPr>
-        <w:t>UserController</w:t>
-      </w:r>
-      <w:proofErr w:type="spellEnd"/>
-      <w:r>
-        <w:rPr>
-          <w:sz w:val="24"/>
-          <w:szCs w:val="24"/>
-        </w:rPr>
-        <w:t>.</w:t>
+        <w:lastRenderedPageBreak/>
+        <w:t>Vamos importar o model User dentro do controler UserController.</w:t>
       </w:r>
     </w:p>
     <w:p>
@@ -4629,87 +3206,7 @@
           <w:sz w:val="24"/>
           <w:szCs w:val="24"/>
         </w:rPr>
-        <w:t xml:space="preserve">Após a validação utilizaremos o model </w:t>
-      </w:r>
-      <w:proofErr w:type="spellStart"/>
-      <w:r>
-        <w:rPr>
-          <w:sz w:val="24"/>
-          <w:szCs w:val="24"/>
-        </w:rPr>
-        <w:t>User</w:t>
-      </w:r>
-      <w:proofErr w:type="spellEnd"/>
-      <w:r>
-        <w:rPr>
-          <w:sz w:val="24"/>
-          <w:szCs w:val="24"/>
-        </w:rPr>
-        <w:t xml:space="preserve"> com o método new e os parâmetros </w:t>
-      </w:r>
-      <w:proofErr w:type="spellStart"/>
-      <w:r>
-        <w:rPr>
-          <w:sz w:val="24"/>
-          <w:szCs w:val="24"/>
-        </w:rPr>
-        <w:t>email</w:t>
-      </w:r>
-      <w:proofErr w:type="spellEnd"/>
-      <w:r>
-        <w:rPr>
-          <w:sz w:val="24"/>
-          <w:szCs w:val="24"/>
-        </w:rPr>
-        <w:t xml:space="preserve">, </w:t>
-      </w:r>
-      <w:proofErr w:type="spellStart"/>
-      <w:r>
-        <w:rPr>
-          <w:sz w:val="24"/>
-          <w:szCs w:val="24"/>
-        </w:rPr>
-        <w:t>name</w:t>
-      </w:r>
-      <w:proofErr w:type="spellEnd"/>
-      <w:r>
-        <w:rPr>
-          <w:sz w:val="24"/>
-          <w:szCs w:val="24"/>
-        </w:rPr>
-        <w:t xml:space="preserve"> e </w:t>
-      </w:r>
-      <w:proofErr w:type="spellStart"/>
-      <w:r>
-        <w:rPr>
-          <w:sz w:val="24"/>
-          <w:szCs w:val="24"/>
-        </w:rPr>
-        <w:t>password</w:t>
-      </w:r>
-      <w:proofErr w:type="spellEnd"/>
-      <w:r>
-        <w:rPr>
-          <w:sz w:val="24"/>
-          <w:szCs w:val="24"/>
-        </w:rPr>
-        <w:t xml:space="preserve">. Temos que utilizar </w:t>
-      </w:r>
-      <w:proofErr w:type="spellStart"/>
-      <w:r>
-        <w:rPr>
-          <w:sz w:val="24"/>
-          <w:szCs w:val="24"/>
-        </w:rPr>
-        <w:t>await</w:t>
-      </w:r>
-      <w:proofErr w:type="spellEnd"/>
-      <w:r>
-        <w:rPr>
-          <w:sz w:val="24"/>
-          <w:szCs w:val="24"/>
-        </w:rPr>
-        <w:t xml:space="preserve"> pois é uma função </w:t>
+        <w:t xml:space="preserve">Após a validação utilizaremos o model User com o método new e os parâmetros email, name e password. Temos que utilizar await pois é uma função </w:t>
       </w:r>
       <w:r>
         <w:rPr>
@@ -4718,6 +3215,13 @@
         </w:rPr>
         <w:t>assíncrona.</w:t>
       </w:r>
+      <w:r>
+        <w:rPr>
+          <w:sz w:val="24"/>
+          <w:szCs w:val="24"/>
+        </w:rPr>
+        <w:t xml:space="preserve"> Por ser um método dentro de um model, temos que utiliza try para capturar possíveis erros.</w:t>
+      </w:r>
     </w:p>
     <w:p>
       <w:pPr>
@@ -4726,83 +3230,53 @@
           <w:ilvl w:val="0"/>
           <w:numId w:val="6"/>
         </w:numPr>
-        <w:shd w:val="clear" w:color="auto" w:fill="272822"/>
-        <w:spacing w:after="0" w:line="285" w:lineRule="atLeast"/>
-        <w:rPr>
-          <w:rFonts w:ascii="Consolas" w:eastAsia="Times New Roman" w:hAnsi="Consolas" w:cs="Times New Roman"/>
-          <w:color w:val="F8F8F2"/>
-          <w:sz w:val="21"/>
-          <w:szCs w:val="21"/>
-          <w:lang w:eastAsia="pt-BR"/>
-        </w:rPr>
-      </w:pPr>
-      <w:r>
-        <w:rPr>
-          <w:rFonts w:ascii="Consolas" w:eastAsia="Times New Roman" w:hAnsi="Consolas" w:cs="Times New Roman"/>
-          <w:i/>
-          <w:iCs/>
-          <w:color w:val="66D9EF"/>
-          <w:sz w:val="21"/>
-          <w:szCs w:val="21"/>
-          <w:lang w:eastAsia="pt-BR"/>
-        </w:rPr>
-        <w:t>"</w:t>
-      </w:r>
-      <w:proofErr w:type="spellStart"/>
-      <w:r>
-        <w:rPr>
-          <w:rFonts w:ascii="Consolas" w:eastAsia="Times New Roman" w:hAnsi="Consolas" w:cs="Times New Roman"/>
-          <w:i/>
-          <w:iCs/>
-          <w:color w:val="66D9EF"/>
-          <w:sz w:val="21"/>
-          <w:szCs w:val="21"/>
-          <w:lang w:eastAsia="pt-BR"/>
-        </w:rPr>
-        <w:t>brcypt</w:t>
-      </w:r>
-      <w:proofErr w:type="spellEnd"/>
-      <w:r>
-        <w:rPr>
-          <w:rFonts w:ascii="Consolas" w:eastAsia="Times New Roman" w:hAnsi="Consolas" w:cs="Times New Roman"/>
-          <w:i/>
-          <w:iCs/>
-          <w:color w:val="66D9EF"/>
-          <w:sz w:val="21"/>
-          <w:szCs w:val="21"/>
-          <w:lang w:eastAsia="pt-BR"/>
-        </w:rPr>
-        <w:t>"</w:t>
-      </w:r>
-      <w:r>
-        <w:rPr>
-          <w:rFonts w:ascii="Consolas" w:eastAsia="Times New Roman" w:hAnsi="Consolas" w:cs="Times New Roman"/>
-          <w:color w:val="F8F8F2"/>
-          <w:sz w:val="21"/>
-          <w:szCs w:val="21"/>
-          <w:lang w:eastAsia="pt-BR"/>
-        </w:rPr>
-        <w:t xml:space="preserve">: </w:t>
-      </w:r>
-      <w:r>
-        <w:rPr>
-          <w:rFonts w:ascii="Consolas" w:eastAsia="Times New Roman" w:hAnsi="Consolas" w:cs="Times New Roman"/>
-          <w:color w:val="CFCFC2"/>
-          <w:sz w:val="21"/>
-          <w:szCs w:val="21"/>
-          <w:lang w:eastAsia="pt-BR"/>
-        </w:rPr>
-        <w:t>"^1.0.1"</w:t>
-      </w:r>
-      <w:r>
-        <w:rPr>
-          <w:rFonts w:ascii="Consolas" w:eastAsia="Times New Roman" w:hAnsi="Consolas" w:cs="Times New Roman"/>
-          <w:color w:val="F8F8F2"/>
-          <w:sz w:val="21"/>
-          <w:szCs w:val="21"/>
-          <w:lang w:eastAsia="pt-BR"/>
-        </w:rPr>
-        <w:t>,</w:t>
+        <w:ind w:left="227"/>
+        <w:jc w:val="both"/>
+        <w:rPr>
+          <w:sz w:val="24"/>
+          <w:szCs w:val="24"/>
+        </w:rPr>
+      </w:pPr>
+      <w:r>
+        <w:rPr>
+          <w:sz w:val="24"/>
+          <w:szCs w:val="24"/>
+        </w:rPr>
+        <w:drawing>
+          <wp:inline distT="0" distB="0" distL="0" distR="0" wp14:anchorId="320D887D" wp14:editId="774FFE4A">
+            <wp:extent cx="6591864" cy="4848435"/>
+            <wp:effectExtent l="0" t="0" r="0" b="0"/>
+            <wp:docPr id="19" name="Imagem 19"/>
+            <wp:cNvGraphicFramePr>
+              <a:graphicFrameLocks xmlns:a="http://schemas.openxmlformats.org/drawingml/2006/main" noChangeAspect="1"/>
+            </wp:cNvGraphicFramePr>
+            <a:graphic xmlns:a="http://schemas.openxmlformats.org/drawingml/2006/main">
+              <a:graphicData uri="http://schemas.openxmlformats.org/drawingml/2006/picture">
+                <pic:pic xmlns:pic="http://schemas.openxmlformats.org/drawingml/2006/picture">
+                  <pic:nvPicPr>
+                    <pic:cNvPr id="1" name=""/>
+                    <pic:cNvPicPr/>
+                  </pic:nvPicPr>
+                  <pic:blipFill>
+                    <a:blip r:embed="rId21"/>
+                    <a:stretch>
+                      <a:fillRect/>
+                    </a:stretch>
+                  </pic:blipFill>
+                  <pic:spPr>
+                    <a:xfrm>
+                      <a:off x="0" y="0"/>
+                      <a:ext cx="6600763" cy="4854980"/>
+                    </a:xfrm>
+                    <a:prstGeom prst="rect">
+                      <a:avLst/>
+                    </a:prstGeom>
+                  </pic:spPr>
+                </pic:pic>
+              </a:graphicData>
+            </a:graphic>
+          </wp:inline>
+        </w:drawing>
       </w:r>
     </w:p>
     <w:p>
@@ -4812,92 +3286,17 @@
           <w:ilvl w:val="0"/>
           <w:numId w:val="6"/>
         </w:numPr>
-        <w:shd w:val="clear" w:color="auto" w:fill="272822"/>
-        <w:spacing w:after="0" w:line="285" w:lineRule="atLeast"/>
-        <w:rPr>
-          <w:rFonts w:ascii="Consolas" w:eastAsia="Times New Roman" w:hAnsi="Consolas" w:cs="Times New Roman"/>
-          <w:color w:val="F8F8F2"/>
-          <w:sz w:val="21"/>
-          <w:szCs w:val="21"/>
-          <w:lang w:eastAsia="pt-BR"/>
-        </w:rPr>
-      </w:pPr>
-      <w:r>
-        <w:rPr>
-          <w:rFonts w:ascii="Consolas" w:eastAsia="Times New Roman" w:hAnsi="Consolas" w:cs="Times New Roman"/>
-          <w:i/>
-          <w:iCs/>
-          <w:color w:val="66D9EF"/>
-          <w:sz w:val="21"/>
-          <w:szCs w:val="21"/>
-          <w:lang w:eastAsia="pt-BR"/>
-        </w:rPr>
-        <w:t>"</w:t>
-      </w:r>
-      <w:proofErr w:type="spellStart"/>
-      <w:r>
-        <w:rPr>
-          <w:rFonts w:ascii="Consolas" w:eastAsia="Times New Roman" w:hAnsi="Consolas" w:cs="Times New Roman"/>
-          <w:i/>
-          <w:iCs/>
-          <w:color w:val="66D9EF"/>
-          <w:sz w:val="21"/>
-          <w:szCs w:val="21"/>
-          <w:lang w:eastAsia="pt-BR"/>
-        </w:rPr>
-        <w:t>bcrypt</w:t>
-      </w:r>
-      <w:proofErr w:type="spellEnd"/>
-      <w:r>
-        <w:rPr>
-          <w:rFonts w:ascii="Consolas" w:eastAsia="Times New Roman" w:hAnsi="Consolas" w:cs="Times New Roman"/>
-          <w:i/>
-          <w:iCs/>
-          <w:color w:val="66D9EF"/>
-          <w:sz w:val="21"/>
-          <w:szCs w:val="21"/>
-          <w:lang w:eastAsia="pt-BR"/>
-        </w:rPr>
-        <w:t>"</w:t>
-      </w:r>
-      <w:r>
-        <w:rPr>
-          <w:rFonts w:ascii="Consolas" w:eastAsia="Times New Roman" w:hAnsi="Consolas" w:cs="Times New Roman"/>
-          <w:color w:val="F8F8F2"/>
-          <w:sz w:val="21"/>
-          <w:szCs w:val="21"/>
-          <w:lang w:eastAsia="pt-BR"/>
-        </w:rPr>
-        <w:t xml:space="preserve">: </w:t>
-      </w:r>
-      <w:r>
-        <w:rPr>
-          <w:rFonts w:ascii="Consolas" w:eastAsia="Times New Roman" w:hAnsi="Consolas" w:cs="Times New Roman"/>
-          <w:color w:val="CFCFC2"/>
-          <w:sz w:val="21"/>
-          <w:szCs w:val="21"/>
-          <w:lang w:eastAsia="pt-BR"/>
-        </w:rPr>
-        <w:t>"^5.0.1"</w:t>
-      </w:r>
-      <w:r>
-        <w:rPr>
-          <w:rFonts w:ascii="Consolas" w:eastAsia="Times New Roman" w:hAnsi="Consolas" w:cs="Times New Roman"/>
-          <w:color w:val="F8F8F2"/>
-          <w:sz w:val="21"/>
-          <w:szCs w:val="21"/>
-          <w:lang w:eastAsia="pt-BR"/>
-        </w:rPr>
-        <w:t>,</w:t>
-      </w:r>
-    </w:p>
-    <w:p>
-      <w:pPr>
-        <w:pStyle w:val="PargrafodaLista"/>
-        <w:numPr>
-          <w:ilvl w:val="0"/>
-          <w:numId w:val="6"/>
-        </w:numPr>
+        <w:ind w:left="227"/>
+        <w:jc w:val="both"/>
+        <w:rPr>
+          <w:sz w:val="24"/>
+          <w:szCs w:val="24"/>
+        </w:rPr>
+      </w:pPr>
+    </w:p>
+    <w:p>
+      <w:pPr>
+        <w:pStyle w:val="PargrafodaLista"/>
         <w:ind w:left="227"/>
         <w:jc w:val="both"/>
         <w:rPr>

</xml_diff>

<commit_message>
Instalado o bcrypt para hash de senha, Criando método findEmail para verificar se o email já existe, salvando o usuário no banco de dados.
</commit_message>
<xml_diff>
--- a/instruções/SISTEMA DE GESTÃO DE USUÁRIOS.docx
+++ b/instruções/SISTEMA DE GESTÃO DE USUÁRIOS.docx
@@ -3282,21 +3282,989 @@
     <w:p>
       <w:pPr>
         <w:pStyle w:val="PargrafodaLista"/>
-        <w:numPr>
-          <w:ilvl w:val="0"/>
-          <w:numId w:val="6"/>
-        </w:numPr>
-        <w:ind w:left="227"/>
-        <w:jc w:val="both"/>
-        <w:rPr>
-          <w:sz w:val="24"/>
-          <w:szCs w:val="24"/>
-        </w:rPr>
-      </w:pPr>
-    </w:p>
-    <w:p>
-      <w:pPr>
-        <w:pStyle w:val="PargrafodaLista"/>
+        <w:ind w:left="227"/>
+        <w:jc w:val="both"/>
+        <w:rPr>
+          <w:sz w:val="24"/>
+          <w:szCs w:val="24"/>
+        </w:rPr>
+      </w:pPr>
+    </w:p>
+    <w:p>
+      <w:pPr>
+        <w:pStyle w:val="PargrafodaLista"/>
+        <w:numPr>
+          <w:ilvl w:val="0"/>
+          <w:numId w:val="6"/>
+        </w:numPr>
+        <w:ind w:left="227"/>
+        <w:jc w:val="both"/>
+        <w:rPr>
+          <w:sz w:val="24"/>
+          <w:szCs w:val="24"/>
+        </w:rPr>
+      </w:pPr>
+      <w:r>
+        <w:rPr>
+          <w:sz w:val="24"/>
+          <w:szCs w:val="24"/>
+        </w:rPr>
+        <w:t>O usuário está sendo salvo no banco de dados corretamente, vamos agora utilizar o bcrypt para esconder a senha do usuário em um has.</w:t>
+      </w:r>
+    </w:p>
+    <w:p>
+      <w:pPr>
+        <w:pStyle w:val="PargrafodaLista"/>
+        <w:numPr>
+          <w:ilvl w:val="0"/>
+          <w:numId w:val="6"/>
+        </w:numPr>
+        <w:ind w:left="227"/>
+        <w:jc w:val="both"/>
+        <w:rPr>
+          <w:sz w:val="24"/>
+          <w:szCs w:val="24"/>
+        </w:rPr>
+      </w:pPr>
+      <w:r>
+        <w:rPr>
+          <w:sz w:val="24"/>
+          <w:szCs w:val="24"/>
+        </w:rPr>
+        <w:t>A documentação do bcrypt na internet ensina como utiliza-lo com promisses.</w:t>
+      </w:r>
+    </w:p>
+    <w:p>
+      <w:pPr>
+        <w:pStyle w:val="PargrafodaLista"/>
+        <w:numPr>
+          <w:ilvl w:val="0"/>
+          <w:numId w:val="6"/>
+        </w:numPr>
+        <w:ind w:left="227"/>
+        <w:jc w:val="both"/>
+        <w:rPr>
+          <w:sz w:val="24"/>
+          <w:szCs w:val="24"/>
+        </w:rPr>
+      </w:pPr>
+      <w:r>
+        <w:rPr>
+          <w:sz w:val="24"/>
+          <w:szCs w:val="24"/>
+        </w:rPr>
+        <w:t>Vamos importar o bcrypt no model User.</w:t>
+      </w:r>
+    </w:p>
+    <w:p>
+      <w:pPr>
+        <w:pStyle w:val="PargrafodaLista"/>
+        <w:numPr>
+          <w:ilvl w:val="0"/>
+          <w:numId w:val="6"/>
+        </w:numPr>
+        <w:ind w:left="227"/>
+        <w:jc w:val="both"/>
+        <w:rPr>
+          <w:sz w:val="24"/>
+          <w:szCs w:val="24"/>
+        </w:rPr>
+      </w:pPr>
+      <w:r>
+        <w:rPr>
+          <w:sz w:val="24"/>
+          <w:szCs w:val="24"/>
+        </w:rPr>
+        <w:t>O bcrypt irá chamar a função hash que receberá</w:t>
+      </w:r>
+      <w:r>
+        <w:rPr>
+          <w:sz w:val="24"/>
+          <w:szCs w:val="24"/>
+        </w:rPr>
+        <w:t xml:space="preserve"> </w:t>
+      </w:r>
+      <w:r>
+        <w:rPr>
+          <w:sz w:val="24"/>
+          <w:szCs w:val="24"/>
+        </w:rPr>
+        <w:t>como</w:t>
+      </w:r>
+      <w:r>
+        <w:rPr>
+          <w:sz w:val="24"/>
+          <w:szCs w:val="24"/>
+        </w:rPr>
+        <w:t xml:space="preserve"> parâmetros</w:t>
+      </w:r>
+      <w:r>
+        <w:rPr>
+          <w:sz w:val="24"/>
+          <w:szCs w:val="24"/>
+        </w:rPr>
+        <w:t xml:space="preserve"> a senha</w:t>
+      </w:r>
+      <w:r>
+        <w:rPr>
+          <w:sz w:val="24"/>
+          <w:szCs w:val="24"/>
+        </w:rPr>
+        <w:t xml:space="preserve"> do usuário e um número que será a quantidade de vezes que a senha será “hash</w:t>
+      </w:r>
+      <w:r>
+        <w:rPr>
+          <w:sz w:val="24"/>
+          <w:szCs w:val="24"/>
+        </w:rPr>
+        <w:t>eada</w:t>
+      </w:r>
+      <w:r>
+        <w:rPr>
+          <w:sz w:val="24"/>
+          <w:szCs w:val="24"/>
+        </w:rPr>
+        <w:t>”.</w:t>
+      </w:r>
+    </w:p>
+    <w:p>
+      <w:pPr>
+        <w:pStyle w:val="PargrafodaLista"/>
+        <w:numPr>
+          <w:ilvl w:val="0"/>
+          <w:numId w:val="6"/>
+        </w:numPr>
+        <w:ind w:left="227"/>
+        <w:jc w:val="both"/>
+        <w:rPr>
+          <w:sz w:val="24"/>
+          <w:szCs w:val="24"/>
+        </w:rPr>
+      </w:pPr>
+      <w:r>
+        <w:rPr>
+          <w:sz w:val="24"/>
+          <w:szCs w:val="24"/>
+        </w:rPr>
+        <w:t>Vamos criar uma variável hash que irá receber o hash criado pelo bcrypt.</w:t>
+      </w:r>
+      <w:r>
+        <w:rPr>
+          <w:sz w:val="24"/>
+          <w:szCs w:val="24"/>
+        </w:rPr>
+        <w:t xml:space="preserve"> O password passado no Knex receberá o hash.</w:t>
+      </w:r>
+    </w:p>
+    <w:p>
+      <w:pPr>
+        <w:pStyle w:val="PargrafodaLista"/>
+        <w:numPr>
+          <w:ilvl w:val="0"/>
+          <w:numId w:val="6"/>
+        </w:numPr>
+        <w:ind w:left="227"/>
+        <w:jc w:val="both"/>
+        <w:rPr>
+          <w:sz w:val="24"/>
+          <w:szCs w:val="24"/>
+        </w:rPr>
+      </w:pPr>
+      <w:r>
+        <w:rPr>
+          <w:sz w:val="24"/>
+          <w:szCs w:val="24"/>
+        </w:rPr>
+        <w:lastRenderedPageBreak/>
+        <w:drawing>
+          <wp:inline distT="0" distB="0" distL="0" distR="0" wp14:anchorId="39777717" wp14:editId="34A7A91C">
+            <wp:extent cx="6840220" cy="3893185"/>
+            <wp:effectExtent l="0" t="0" r="0" b="0"/>
+            <wp:docPr id="22" name="Imagem 22"/>
+            <wp:cNvGraphicFramePr>
+              <a:graphicFrameLocks xmlns:a="http://schemas.openxmlformats.org/drawingml/2006/main" noChangeAspect="1"/>
+            </wp:cNvGraphicFramePr>
+            <a:graphic xmlns:a="http://schemas.openxmlformats.org/drawingml/2006/main">
+              <a:graphicData uri="http://schemas.openxmlformats.org/drawingml/2006/picture">
+                <pic:pic xmlns:pic="http://schemas.openxmlformats.org/drawingml/2006/picture">
+                  <pic:nvPicPr>
+                    <pic:cNvPr id="1" name=""/>
+                    <pic:cNvPicPr/>
+                  </pic:nvPicPr>
+                  <pic:blipFill>
+                    <a:blip r:embed="rId22"/>
+                    <a:stretch>
+                      <a:fillRect/>
+                    </a:stretch>
+                  </pic:blipFill>
+                  <pic:spPr>
+                    <a:xfrm>
+                      <a:off x="0" y="0"/>
+                      <a:ext cx="6840220" cy="3893185"/>
+                    </a:xfrm>
+                    <a:prstGeom prst="rect">
+                      <a:avLst/>
+                    </a:prstGeom>
+                  </pic:spPr>
+                </pic:pic>
+              </a:graphicData>
+            </a:graphic>
+          </wp:inline>
+        </w:drawing>
+      </w:r>
+    </w:p>
+    <w:p>
+      <w:pPr>
+        <w:pStyle w:val="PargrafodaLista"/>
+        <w:ind w:left="227"/>
+        <w:jc w:val="both"/>
+        <w:rPr>
+          <w:sz w:val="24"/>
+          <w:szCs w:val="24"/>
+        </w:rPr>
+      </w:pPr>
+    </w:p>
+    <w:p>
+      <w:pPr>
+        <w:pStyle w:val="PargrafodaLista"/>
+        <w:numPr>
+          <w:ilvl w:val="0"/>
+          <w:numId w:val="6"/>
+        </w:numPr>
+        <w:ind w:left="227"/>
+        <w:jc w:val="both"/>
+        <w:rPr>
+          <w:sz w:val="24"/>
+          <w:szCs w:val="24"/>
+        </w:rPr>
+      </w:pPr>
+      <w:r>
+        <w:rPr>
+          <w:sz w:val="24"/>
+          <w:szCs w:val="24"/>
+        </w:rPr>
+        <w:t>Para testar vamos mandar uma requisição no Postman com os dados de um usuário.</w:t>
+      </w:r>
+    </w:p>
+    <w:p>
+      <w:pPr>
+        <w:pStyle w:val="PargrafodaLista"/>
+        <w:numPr>
+          <w:ilvl w:val="0"/>
+          <w:numId w:val="6"/>
+        </w:numPr>
+        <w:ind w:left="227"/>
+        <w:jc w:val="both"/>
+        <w:rPr>
+          <w:sz w:val="24"/>
+          <w:szCs w:val="24"/>
+        </w:rPr>
+      </w:pPr>
+      <w:r>
+        <w:rPr>
+          <w:sz w:val="24"/>
+          <w:szCs w:val="24"/>
+        </w:rPr>
+        <w:drawing>
+          <wp:inline distT="0" distB="0" distL="0" distR="0" wp14:anchorId="3D333D94" wp14:editId="1A1A6110">
+            <wp:extent cx="6840220" cy="4319270"/>
+            <wp:effectExtent l="0" t="0" r="0" b="5080"/>
+            <wp:docPr id="21" name="Imagem 21"/>
+            <wp:cNvGraphicFramePr>
+              <a:graphicFrameLocks xmlns:a="http://schemas.openxmlformats.org/drawingml/2006/main" noChangeAspect="1"/>
+            </wp:cNvGraphicFramePr>
+            <a:graphic xmlns:a="http://schemas.openxmlformats.org/drawingml/2006/main">
+              <a:graphicData uri="http://schemas.openxmlformats.org/drawingml/2006/picture">
+                <pic:pic xmlns:pic="http://schemas.openxmlformats.org/drawingml/2006/picture">
+                  <pic:nvPicPr>
+                    <pic:cNvPr id="1" name=""/>
+                    <pic:cNvPicPr/>
+                  </pic:nvPicPr>
+                  <pic:blipFill>
+                    <a:blip r:embed="rId23"/>
+                    <a:stretch>
+                      <a:fillRect/>
+                    </a:stretch>
+                  </pic:blipFill>
+                  <pic:spPr>
+                    <a:xfrm>
+                      <a:off x="0" y="0"/>
+                      <a:ext cx="6840220" cy="4319270"/>
+                    </a:xfrm>
+                    <a:prstGeom prst="rect">
+                      <a:avLst/>
+                    </a:prstGeom>
+                  </pic:spPr>
+                </pic:pic>
+              </a:graphicData>
+            </a:graphic>
+          </wp:inline>
+        </w:drawing>
+      </w:r>
+    </w:p>
+    <w:p>
+      <w:pPr>
+        <w:pStyle w:val="PargrafodaLista"/>
+        <w:numPr>
+          <w:ilvl w:val="0"/>
+          <w:numId w:val="6"/>
+        </w:numPr>
+        <w:ind w:left="227"/>
+        <w:jc w:val="both"/>
+        <w:rPr>
+          <w:sz w:val="24"/>
+          <w:szCs w:val="24"/>
+        </w:rPr>
+      </w:pPr>
+      <w:r>
+        <w:rPr>
+          <w:sz w:val="24"/>
+          <w:szCs w:val="24"/>
+        </w:rPr>
+        <w:t>O resultado na tabela users será:</w:t>
+      </w:r>
+    </w:p>
+    <w:p>
+      <w:pPr>
+        <w:pStyle w:val="PargrafodaLista"/>
+        <w:numPr>
+          <w:ilvl w:val="0"/>
+          <w:numId w:val="6"/>
+        </w:numPr>
+        <w:ind w:left="227"/>
+        <w:jc w:val="both"/>
+        <w:rPr>
+          <w:sz w:val="24"/>
+          <w:szCs w:val="24"/>
+        </w:rPr>
+      </w:pPr>
+      <w:r>
+        <w:rPr>
+          <w:sz w:val="24"/>
+          <w:szCs w:val="24"/>
+        </w:rPr>
+        <w:lastRenderedPageBreak/>
+        <w:drawing>
+          <wp:inline distT="0" distB="0" distL="0" distR="0" wp14:anchorId="652658CB" wp14:editId="049E95E0">
+            <wp:extent cx="6840220" cy="4338320"/>
+            <wp:effectExtent l="0" t="0" r="0" b="5080"/>
+            <wp:docPr id="23" name="Imagem 23"/>
+            <wp:cNvGraphicFramePr>
+              <a:graphicFrameLocks xmlns:a="http://schemas.openxmlformats.org/drawingml/2006/main" noChangeAspect="1"/>
+            </wp:cNvGraphicFramePr>
+            <a:graphic xmlns:a="http://schemas.openxmlformats.org/drawingml/2006/main">
+              <a:graphicData uri="http://schemas.openxmlformats.org/drawingml/2006/picture">
+                <pic:pic xmlns:pic="http://schemas.openxmlformats.org/drawingml/2006/picture">
+                  <pic:nvPicPr>
+                    <pic:cNvPr id="1" name=""/>
+                    <pic:cNvPicPr/>
+                  </pic:nvPicPr>
+                  <pic:blipFill>
+                    <a:blip r:embed="rId24"/>
+                    <a:stretch>
+                      <a:fillRect/>
+                    </a:stretch>
+                  </pic:blipFill>
+                  <pic:spPr>
+                    <a:xfrm>
+                      <a:off x="0" y="0"/>
+                      <a:ext cx="6840220" cy="4338320"/>
+                    </a:xfrm>
+                    <a:prstGeom prst="rect">
+                      <a:avLst/>
+                    </a:prstGeom>
+                  </pic:spPr>
+                </pic:pic>
+              </a:graphicData>
+            </a:graphic>
+          </wp:inline>
+        </w:drawing>
+      </w:r>
+    </w:p>
+    <w:p>
+      <w:pPr>
+        <w:pStyle w:val="PargrafodaLista"/>
+        <w:ind w:left="227"/>
+        <w:jc w:val="both"/>
+        <w:rPr>
+          <w:sz w:val="24"/>
+          <w:szCs w:val="24"/>
+        </w:rPr>
+      </w:pPr>
+    </w:p>
+    <w:p>
+      <w:pPr>
+        <w:pStyle w:val="PargrafodaLista"/>
+        <w:numPr>
+          <w:ilvl w:val="0"/>
+          <w:numId w:val="6"/>
+        </w:numPr>
+        <w:ind w:left="227"/>
+        <w:jc w:val="both"/>
+        <w:rPr>
+          <w:sz w:val="24"/>
+          <w:szCs w:val="24"/>
+        </w:rPr>
+      </w:pPr>
+      <w:r>
+        <w:rPr>
+          <w:sz w:val="24"/>
+          <w:szCs w:val="24"/>
+        </w:rPr>
+        <w:t>Se tentarmos salvar um novo usuário com um email já cadastrado</w:t>
+      </w:r>
+    </w:p>
+    <w:p>
+      <w:pPr>
+        <w:pStyle w:val="PargrafodaLista"/>
+        <w:numPr>
+          <w:ilvl w:val="0"/>
+          <w:numId w:val="6"/>
+        </w:numPr>
+        <w:ind w:left="227"/>
+        <w:jc w:val="both"/>
+        <w:rPr>
+          <w:sz w:val="24"/>
+          <w:szCs w:val="24"/>
+        </w:rPr>
+      </w:pPr>
+      <w:r>
+        <w:rPr>
+          <w:sz w:val="24"/>
+          <w:szCs w:val="24"/>
+        </w:rPr>
+        <w:drawing>
+          <wp:inline distT="0" distB="0" distL="0" distR="0" wp14:anchorId="2B23B95B" wp14:editId="642D3BBF">
+            <wp:extent cx="6840220" cy="2398395"/>
+            <wp:effectExtent l="0" t="0" r="0" b="1905"/>
+            <wp:docPr id="25" name="Imagem 25"/>
+            <wp:cNvGraphicFramePr>
+              <a:graphicFrameLocks xmlns:a="http://schemas.openxmlformats.org/drawingml/2006/main" noChangeAspect="1"/>
+            </wp:cNvGraphicFramePr>
+            <a:graphic xmlns:a="http://schemas.openxmlformats.org/drawingml/2006/main">
+              <a:graphicData uri="http://schemas.openxmlformats.org/drawingml/2006/picture">
+                <pic:pic xmlns:pic="http://schemas.openxmlformats.org/drawingml/2006/picture">
+                  <pic:nvPicPr>
+                    <pic:cNvPr id="1" name=""/>
+                    <pic:cNvPicPr/>
+                  </pic:nvPicPr>
+                  <pic:blipFill>
+                    <a:blip r:embed="rId25"/>
+                    <a:stretch>
+                      <a:fillRect/>
+                    </a:stretch>
+                  </pic:blipFill>
+                  <pic:spPr>
+                    <a:xfrm>
+                      <a:off x="0" y="0"/>
+                      <a:ext cx="6840220" cy="2398395"/>
+                    </a:xfrm>
+                    <a:prstGeom prst="rect">
+                      <a:avLst/>
+                    </a:prstGeom>
+                  </pic:spPr>
+                </pic:pic>
+              </a:graphicData>
+            </a:graphic>
+          </wp:inline>
+        </w:drawing>
+      </w:r>
+    </w:p>
+    <w:p>
+      <w:pPr>
+        <w:pStyle w:val="PargrafodaLista"/>
+        <w:ind w:left="227"/>
+        <w:jc w:val="both"/>
+        <w:rPr>
+          <w:sz w:val="24"/>
+          <w:szCs w:val="24"/>
+        </w:rPr>
+      </w:pPr>
+      <w:r>
+        <w:rPr>
+          <w:sz w:val="24"/>
+          <w:szCs w:val="24"/>
+        </w:rPr>
+        <w:t xml:space="preserve"> </w:t>
+      </w:r>
+    </w:p>
+    <w:p>
+      <w:pPr>
+        <w:pStyle w:val="PargrafodaLista"/>
+        <w:numPr>
+          <w:ilvl w:val="0"/>
+          <w:numId w:val="6"/>
+        </w:numPr>
+        <w:ind w:left="227"/>
+        <w:jc w:val="both"/>
+        <w:rPr>
+          <w:sz w:val="24"/>
+          <w:szCs w:val="24"/>
+        </w:rPr>
+      </w:pPr>
+      <w:r>
+        <w:rPr>
+          <w:sz w:val="24"/>
+          <w:szCs w:val="24"/>
+        </w:rPr>
+        <w:t xml:space="preserve">irá aparecer o seguinte </w:t>
+      </w:r>
+      <w:r>
+        <w:rPr>
+          <w:sz w:val="24"/>
+          <w:szCs w:val="24"/>
+          <w:u w:val="single"/>
+        </w:rPr>
+        <w:t>erro</w:t>
+      </w:r>
+      <w:r>
+        <w:rPr>
+          <w:sz w:val="24"/>
+          <w:szCs w:val="24"/>
+        </w:rPr>
+        <w:t xml:space="preserve"> no console</w:t>
+      </w:r>
+      <w:r>
+        <w:rPr>
+          <w:sz w:val="24"/>
+          <w:szCs w:val="24"/>
+        </w:rPr>
+        <w:t>, pois foi configurado no banco de dados que o email seria uma chave do tipo Unique, ou seja não pode haver no banco de dados dois email iguais.</w:t>
+      </w:r>
+    </w:p>
+    <w:p>
+      <w:pPr>
+        <w:pStyle w:val="PargrafodaLista"/>
+        <w:numPr>
+          <w:ilvl w:val="0"/>
+          <w:numId w:val="6"/>
+        </w:numPr>
+        <w:ind w:left="227"/>
+        <w:jc w:val="both"/>
+        <w:rPr>
+          <w:sz w:val="24"/>
+          <w:szCs w:val="24"/>
+        </w:rPr>
+      </w:pPr>
+      <w:r>
+        <w:rPr>
+          <w:sz w:val="24"/>
+          <w:szCs w:val="24"/>
+        </w:rPr>
+        <w:drawing>
+          <wp:inline distT="0" distB="0" distL="0" distR="0" wp14:anchorId="72CF9745" wp14:editId="1526CD0C">
+            <wp:extent cx="6840220" cy="1322070"/>
+            <wp:effectExtent l="0" t="0" r="0" b="0"/>
+            <wp:docPr id="24" name="Imagem 24"/>
+            <wp:cNvGraphicFramePr>
+              <a:graphicFrameLocks xmlns:a="http://schemas.openxmlformats.org/drawingml/2006/main" noChangeAspect="1"/>
+            </wp:cNvGraphicFramePr>
+            <a:graphic xmlns:a="http://schemas.openxmlformats.org/drawingml/2006/main">
+              <a:graphicData uri="http://schemas.openxmlformats.org/drawingml/2006/picture">
+                <pic:pic xmlns:pic="http://schemas.openxmlformats.org/drawingml/2006/picture">
+                  <pic:nvPicPr>
+                    <pic:cNvPr id="1" name=""/>
+                    <pic:cNvPicPr/>
+                  </pic:nvPicPr>
+                  <pic:blipFill>
+                    <a:blip r:embed="rId26"/>
+                    <a:stretch>
+                      <a:fillRect/>
+                    </a:stretch>
+                  </pic:blipFill>
+                  <pic:spPr>
+                    <a:xfrm>
+                      <a:off x="0" y="0"/>
+                      <a:ext cx="6840220" cy="1322070"/>
+                    </a:xfrm>
+                    <a:prstGeom prst="rect">
+                      <a:avLst/>
+                    </a:prstGeom>
+                  </pic:spPr>
+                </pic:pic>
+              </a:graphicData>
+            </a:graphic>
+          </wp:inline>
+        </w:drawing>
+      </w:r>
+    </w:p>
+    <w:p>
+      <w:pPr>
+        <w:pStyle w:val="PargrafodaLista"/>
+        <w:ind w:left="227"/>
+        <w:jc w:val="both"/>
+        <w:rPr>
+          <w:sz w:val="24"/>
+          <w:szCs w:val="24"/>
+        </w:rPr>
+      </w:pPr>
+    </w:p>
+    <w:p>
+      <w:pPr>
+        <w:pStyle w:val="PargrafodaLista"/>
+        <w:ind w:left="227"/>
+        <w:jc w:val="center"/>
+        <w:rPr>
+          <w:b/>
+          <w:bCs/>
+          <w:sz w:val="28"/>
+          <w:szCs w:val="28"/>
+        </w:rPr>
+      </w:pPr>
+    </w:p>
+    <w:p>
+      <w:pPr>
+        <w:pStyle w:val="PargrafodaLista"/>
+        <w:ind w:left="227"/>
+        <w:jc w:val="center"/>
+        <w:rPr>
+          <w:b/>
+          <w:bCs/>
+          <w:sz w:val="28"/>
+          <w:szCs w:val="28"/>
+        </w:rPr>
+      </w:pPr>
+    </w:p>
+    <w:p>
+      <w:pPr>
+        <w:pStyle w:val="PargrafodaLista"/>
+        <w:ind w:left="227"/>
+        <w:jc w:val="center"/>
+        <w:rPr>
+          <w:b/>
+          <w:bCs/>
+          <w:sz w:val="28"/>
+          <w:szCs w:val="28"/>
+        </w:rPr>
+      </w:pPr>
+      <w:r>
+        <w:rPr>
+          <w:b/>
+          <w:bCs/>
+          <w:sz w:val="28"/>
+          <w:szCs w:val="28"/>
+        </w:rPr>
+        <w:lastRenderedPageBreak/>
+        <w:t>Método findEmail</w:t>
+      </w:r>
+    </w:p>
+    <w:p>
+      <w:pPr>
+        <w:pStyle w:val="PargrafodaLista"/>
+        <w:numPr>
+          <w:ilvl w:val="0"/>
+          <w:numId w:val="6"/>
+        </w:numPr>
+        <w:ind w:left="227"/>
+        <w:jc w:val="both"/>
+        <w:rPr>
+          <w:sz w:val="24"/>
+          <w:szCs w:val="24"/>
+        </w:rPr>
+      </w:pPr>
+      <w:r>
+        <w:rPr>
+          <w:sz w:val="24"/>
+          <w:szCs w:val="24"/>
+        </w:rPr>
+        <w:t>Vamos criar um novo método no controller User, chamado findEmail</w:t>
+      </w:r>
+      <w:r>
+        <w:rPr>
+          <w:sz w:val="24"/>
+          <w:szCs w:val="24"/>
+        </w:rPr>
+        <w:t xml:space="preserve"> para, antes de salvar no banco de dados, fazer uma busca no BD e verificar se o email já está cadastrado.</w:t>
+      </w:r>
+    </w:p>
+    <w:p>
+      <w:pPr>
+        <w:pStyle w:val="PargrafodaLista"/>
+        <w:numPr>
+          <w:ilvl w:val="0"/>
+          <w:numId w:val="6"/>
+        </w:numPr>
+        <w:ind w:left="227"/>
+        <w:jc w:val="both"/>
+        <w:rPr>
+          <w:sz w:val="24"/>
+          <w:szCs w:val="24"/>
+        </w:rPr>
+      </w:pPr>
+      <w:r>
+        <w:rPr>
+          <w:sz w:val="24"/>
+          <w:szCs w:val="24"/>
+        </w:rPr>
+        <w:t>Vamos criar uma variável result que irá receber o resultado da busca realizada pelo</w:t>
+      </w:r>
+      <w:r>
+        <w:rPr>
+          <w:sz w:val="24"/>
+          <w:szCs w:val="24"/>
+        </w:rPr>
+        <w:t xml:space="preserve"> Knex</w:t>
+      </w:r>
+      <w:r>
+        <w:rPr>
+          <w:sz w:val="24"/>
+          <w:szCs w:val="24"/>
+        </w:rPr>
+        <w:t>, sendo passado</w:t>
+      </w:r>
+      <w:r>
+        <w:rPr>
+          <w:sz w:val="24"/>
+          <w:szCs w:val="24"/>
+        </w:rPr>
+        <w:t xml:space="preserve"> para ele uma string sql. Caso haja um email idêntico já cadastrado</w:t>
+      </w:r>
+      <w:r>
+        <w:rPr>
+          <w:sz w:val="24"/>
+          <w:szCs w:val="24"/>
+        </w:rPr>
+        <w:t xml:space="preserve"> o</w:t>
+      </w:r>
+      <w:r>
+        <w:rPr>
+          <w:sz w:val="24"/>
+          <w:szCs w:val="24"/>
+        </w:rPr>
+        <w:t xml:space="preserve"> result.length</w:t>
+      </w:r>
+      <w:r>
+        <w:rPr>
+          <w:sz w:val="24"/>
+          <w:szCs w:val="24"/>
+        </w:rPr>
+        <w:t xml:space="preserve"> será maior que zero então teremos o retorno como true, caso contrário termos o retorno como false.</w:t>
+      </w:r>
+    </w:p>
+    <w:p>
+      <w:pPr>
+        <w:pStyle w:val="PargrafodaLista"/>
+        <w:numPr>
+          <w:ilvl w:val="0"/>
+          <w:numId w:val="6"/>
+        </w:numPr>
+        <w:ind w:left="227"/>
+        <w:jc w:val="both"/>
+        <w:rPr>
+          <w:sz w:val="24"/>
+          <w:szCs w:val="24"/>
+        </w:rPr>
+      </w:pPr>
+      <w:r>
+        <w:rPr>
+          <w:sz w:val="24"/>
+          <w:szCs w:val="24"/>
+        </w:rPr>
+        <w:drawing>
+          <wp:inline distT="0" distB="0" distL="0" distR="0" wp14:anchorId="70331A04" wp14:editId="6FE975E6">
+            <wp:extent cx="6543049" cy="3510845"/>
+            <wp:effectExtent l="0" t="0" r="0" b="0"/>
+            <wp:docPr id="28" name="Imagem 28"/>
+            <wp:cNvGraphicFramePr>
+              <a:graphicFrameLocks xmlns:a="http://schemas.openxmlformats.org/drawingml/2006/main" noChangeAspect="1"/>
+            </wp:cNvGraphicFramePr>
+            <a:graphic xmlns:a="http://schemas.openxmlformats.org/drawingml/2006/main">
+              <a:graphicData uri="http://schemas.openxmlformats.org/drawingml/2006/picture">
+                <pic:pic xmlns:pic="http://schemas.openxmlformats.org/drawingml/2006/picture">
+                  <pic:nvPicPr>
+                    <pic:cNvPr id="1" name=""/>
+                    <pic:cNvPicPr/>
+                  </pic:nvPicPr>
+                  <pic:blipFill>
+                    <a:blip r:embed="rId27"/>
+                    <a:stretch>
+                      <a:fillRect/>
+                    </a:stretch>
+                  </pic:blipFill>
+                  <pic:spPr>
+                    <a:xfrm>
+                      <a:off x="0" y="0"/>
+                      <a:ext cx="6556032" cy="3517811"/>
+                    </a:xfrm>
+                    <a:prstGeom prst="rect">
+                      <a:avLst/>
+                    </a:prstGeom>
+                  </pic:spPr>
+                </pic:pic>
+              </a:graphicData>
+            </a:graphic>
+          </wp:inline>
+        </w:drawing>
+      </w:r>
+    </w:p>
+    <w:p>
+      <w:pPr>
+        <w:pStyle w:val="PargrafodaLista"/>
+        <w:ind w:left="227"/>
+        <w:jc w:val="both"/>
+        <w:rPr>
+          <w:sz w:val="24"/>
+          <w:szCs w:val="24"/>
+        </w:rPr>
+      </w:pPr>
+    </w:p>
+    <w:p>
+      <w:pPr>
+        <w:pStyle w:val="PargrafodaLista"/>
+        <w:numPr>
+          <w:ilvl w:val="0"/>
+          <w:numId w:val="6"/>
+        </w:numPr>
+        <w:ind w:left="227"/>
+        <w:jc w:val="both"/>
+        <w:rPr>
+          <w:sz w:val="24"/>
+          <w:szCs w:val="24"/>
+        </w:rPr>
+      </w:pPr>
+      <w:r>
+        <w:rPr>
+          <w:sz w:val="24"/>
+          <w:szCs w:val="24"/>
+        </w:rPr>
+        <w:t>N</w:t>
+      </w:r>
+      <w:r>
+        <w:rPr>
+          <w:sz w:val="24"/>
+          <w:szCs w:val="24"/>
+        </w:rPr>
+        <w:t xml:space="preserve">o controller UserController vamos criar uma variável emailExists que receberá o resultado do método findEmail. </w:t>
+      </w:r>
+    </w:p>
+    <w:p>
+      <w:pPr>
+        <w:pStyle w:val="PargrafodaLista"/>
+        <w:numPr>
+          <w:ilvl w:val="0"/>
+          <w:numId w:val="6"/>
+        </w:numPr>
+        <w:ind w:left="227"/>
+        <w:jc w:val="both"/>
+        <w:rPr>
+          <w:sz w:val="24"/>
+          <w:szCs w:val="24"/>
+        </w:rPr>
+      </w:pPr>
+      <w:r>
+        <w:rPr>
+          <w:sz w:val="24"/>
+          <w:szCs w:val="24"/>
+        </w:rPr>
+        <w:t>Se o email existir iremos retornar um res.status(40</w:t>
+      </w:r>
+      <w:r>
+        <w:rPr>
+          <w:sz w:val="24"/>
+          <w:szCs w:val="24"/>
+        </w:rPr>
+        <w:t>6</w:t>
+      </w:r>
+      <w:r>
+        <w:rPr>
+          <w:sz w:val="24"/>
+          <w:szCs w:val="24"/>
+        </w:rPr>
+        <w:t xml:space="preserve">) – Não aceitável </w:t>
+      </w:r>
+      <w:r>
+        <w:rPr>
+          <w:sz w:val="24"/>
+          <w:szCs w:val="24"/>
+        </w:rPr>
+        <w:t xml:space="preserve"> e encerraremos a requisição.</w:t>
+      </w:r>
+    </w:p>
+    <w:p>
+      <w:pPr>
+        <w:pStyle w:val="PargrafodaLista"/>
+        <w:numPr>
+          <w:ilvl w:val="0"/>
+          <w:numId w:val="6"/>
+        </w:numPr>
+        <w:ind w:left="227"/>
+        <w:jc w:val="both"/>
+        <w:rPr>
+          <w:sz w:val="24"/>
+          <w:szCs w:val="24"/>
+        </w:rPr>
+      </w:pPr>
+      <w:r>
+        <w:rPr>
+          <w:sz w:val="24"/>
+          <w:szCs w:val="24"/>
+        </w:rPr>
+        <w:t>Caso contrário iremos cadastrar o usuário.</w:t>
+      </w:r>
+    </w:p>
+    <w:p>
+      <w:pPr>
+        <w:pStyle w:val="PargrafodaLista"/>
+        <w:numPr>
+          <w:ilvl w:val="0"/>
+          <w:numId w:val="6"/>
+        </w:numPr>
+        <w:ind w:left="227"/>
+        <w:jc w:val="both"/>
+        <w:rPr>
+          <w:sz w:val="24"/>
+          <w:szCs w:val="24"/>
+        </w:rPr>
+      </w:pPr>
+      <w:r>
+        <w:rPr>
+          <w:sz w:val="24"/>
+          <w:szCs w:val="24"/>
+        </w:rPr>
+        <w:drawing>
+          <wp:inline distT="0" distB="0" distL="0" distR="0" wp14:anchorId="42163ED5" wp14:editId="0810AA68">
+            <wp:extent cx="6580576" cy="3837040"/>
+            <wp:effectExtent l="0" t="0" r="0" b="0"/>
+            <wp:docPr id="29" name="Imagem 29"/>
+            <wp:cNvGraphicFramePr>
+              <a:graphicFrameLocks xmlns:a="http://schemas.openxmlformats.org/drawingml/2006/main" noChangeAspect="1"/>
+            </wp:cNvGraphicFramePr>
+            <a:graphic xmlns:a="http://schemas.openxmlformats.org/drawingml/2006/main">
+              <a:graphicData uri="http://schemas.openxmlformats.org/drawingml/2006/picture">
+                <pic:pic xmlns:pic="http://schemas.openxmlformats.org/drawingml/2006/picture">
+                  <pic:nvPicPr>
+                    <pic:cNvPr id="1" name=""/>
+                    <pic:cNvPicPr/>
+                  </pic:nvPicPr>
+                  <pic:blipFill>
+                    <a:blip r:embed="rId28"/>
+                    <a:stretch>
+                      <a:fillRect/>
+                    </a:stretch>
+                  </pic:blipFill>
+                  <pic:spPr>
+                    <a:xfrm>
+                      <a:off x="0" y="0"/>
+                      <a:ext cx="6584564" cy="3839365"/>
+                    </a:xfrm>
+                    <a:prstGeom prst="rect">
+                      <a:avLst/>
+                    </a:prstGeom>
+                  </pic:spPr>
+                </pic:pic>
+              </a:graphicData>
+            </a:graphic>
+          </wp:inline>
+        </w:drawing>
+      </w:r>
+    </w:p>
+    <w:p>
+      <w:pPr>
+        <w:pStyle w:val="PargrafodaLista"/>
+        <w:numPr>
+          <w:ilvl w:val="0"/>
+          <w:numId w:val="6"/>
+        </w:numPr>
         <w:ind w:left="227"/>
         <w:jc w:val="both"/>
         <w:rPr>

</xml_diff>

<commit_message>
Criando método delete no model User e remove no UserController, criado a rota para deletar o usuário
</commit_message>
<xml_diff>
--- a/instruções/SISTEMA DE GESTÃO DE USUÁRIOS.docx
+++ b/instruções/SISTEMA DE GESTÃO DE USUÁRIOS.docx
@@ -256,7 +256,23 @@
           <w:sz w:val="24"/>
           <w:szCs w:val="24"/>
         </w:rPr>
-        <w:t>Entrar na pasta do projeto e digitar : npm install</w:t>
+        <w:t xml:space="preserve">Entrar na pasta do projeto e </w:t>
+      </w:r>
+      <w:proofErr w:type="gramStart"/>
+      <w:r>
+        <w:rPr>
+          <w:sz w:val="24"/>
+          <w:szCs w:val="24"/>
+        </w:rPr>
+        <w:t>digitar :</w:t>
+      </w:r>
+      <w:proofErr w:type="gramEnd"/>
+      <w:r>
+        <w:rPr>
+          <w:sz w:val="24"/>
+          <w:szCs w:val="24"/>
+        </w:rPr>
+        <w:t xml:space="preserve"> npm install</w:t>
       </w:r>
     </w:p>
     <w:p>
@@ -303,6 +319,7 @@
         <w:t xml:space="preserve">-  </w:t>
       </w:r>
       <w:proofErr w:type="spellStart"/>
+      <w:proofErr w:type="gramStart"/>
       <w:r>
         <w:rPr>
           <w:sz w:val="24"/>
@@ -311,6 +328,7 @@
         <w:t>boyParser</w:t>
       </w:r>
       <w:proofErr w:type="spellEnd"/>
+      <w:proofErr w:type="gramEnd"/>
       <w:r>
         <w:rPr>
           <w:sz w:val="24"/>
@@ -357,6 +375,7 @@
         <w:t xml:space="preserve">– </w:t>
       </w:r>
       <w:proofErr w:type="spellStart"/>
+      <w:proofErr w:type="gramStart"/>
       <w:r>
         <w:rPr>
           <w:sz w:val="24"/>
@@ -365,6 +384,7 @@
         <w:t>express</w:t>
       </w:r>
       <w:proofErr w:type="spellEnd"/>
+      <w:proofErr w:type="gramEnd"/>
     </w:p>
     <w:p>
       <w:pPr>
@@ -388,6 +408,7 @@
         <w:t xml:space="preserve">– </w:t>
       </w:r>
       <w:proofErr w:type="spellStart"/>
+      <w:proofErr w:type="gramStart"/>
       <w:r>
         <w:rPr>
           <w:sz w:val="24"/>
@@ -396,6 +417,7 @@
         <w:t>router</w:t>
       </w:r>
       <w:proofErr w:type="spellEnd"/>
+      <w:proofErr w:type="gramEnd"/>
     </w:p>
     <w:p>
       <w:pPr>
@@ -442,12 +464,21 @@
           <w:szCs w:val="24"/>
         </w:rPr>
       </w:pPr>
-      <w:r>
-        <w:rPr>
-          <w:sz w:val="24"/>
-          <w:szCs w:val="24"/>
-        </w:rPr>
-        <w:t>Todos os códigos que se comunicam com o banco de dados será construído dentro da pasta models.</w:t>
+      <w:proofErr w:type="gramStart"/>
+      <w:r>
+        <w:rPr>
+          <w:sz w:val="24"/>
+          <w:szCs w:val="24"/>
+        </w:rPr>
+        <w:t>Todos os códigos que se comunicam com o banco de dados será</w:t>
+      </w:r>
+      <w:proofErr w:type="gramEnd"/>
+      <w:r>
+        <w:rPr>
+          <w:sz w:val="24"/>
+          <w:szCs w:val="24"/>
+        </w:rPr>
+        <w:t xml:space="preserve"> construído dentro da pasta models.</w:t>
       </w:r>
     </w:p>
     <w:p>
@@ -1091,7 +1122,23 @@
           <w:sz w:val="24"/>
           <w:szCs w:val="24"/>
         </w:rPr>
-        <w:t xml:space="preserve">Cadastre um senha e </w:t>
+        <w:t xml:space="preserve">Cadastre </w:t>
+      </w:r>
+      <w:proofErr w:type="gramStart"/>
+      <w:r>
+        <w:rPr>
+          <w:sz w:val="24"/>
+          <w:szCs w:val="24"/>
+        </w:rPr>
+        <w:t>um senha</w:t>
+      </w:r>
+      <w:proofErr w:type="gramEnd"/>
+      <w:r>
+        <w:rPr>
+          <w:sz w:val="24"/>
+          <w:szCs w:val="24"/>
+        </w:rPr>
+        <w:t xml:space="preserve"> e </w:t>
       </w:r>
       <w:proofErr w:type="spellStart"/>
       <w:r>
@@ -1471,7 +1518,23 @@
           <w:sz w:val="24"/>
           <w:szCs w:val="24"/>
         </w:rPr>
-        <w:t xml:space="preserve"> em Path,  editar, novo, colar o link que foi copiado, clique em ok , ok e ok.</w:t>
+        <w:t xml:space="preserve"> em </w:t>
+      </w:r>
+      <w:proofErr w:type="gramStart"/>
+      <w:r>
+        <w:rPr>
+          <w:sz w:val="24"/>
+          <w:szCs w:val="24"/>
+        </w:rPr>
+        <w:t>Path,  editar</w:t>
+      </w:r>
+      <w:proofErr w:type="gramEnd"/>
+      <w:r>
+        <w:rPr>
+          <w:sz w:val="24"/>
+          <w:szCs w:val="24"/>
+        </w:rPr>
+        <w:t>, novo, colar o link que foi copiado, clique em ok , ok e ok.</w:t>
       </w:r>
     </w:p>
     <w:p>
@@ -1953,7 +2016,15 @@
           <w:sz w:val="24"/>
           <w:szCs w:val="24"/>
         </w:rPr>
-        <w:t>s ca</w:t>
+        <w:t xml:space="preserve">s </w:t>
+      </w:r>
+      <w:proofErr w:type="gramStart"/>
+      <w:r>
+        <w:rPr>
+          <w:sz w:val="24"/>
+          <w:szCs w:val="24"/>
+        </w:rPr>
+        <w:t>ca</w:t>
       </w:r>
       <w:r>
         <w:rPr>
@@ -1983,6 +2054,7 @@
         </w:rPr>
         <w:t>:</w:t>
       </w:r>
+      <w:proofErr w:type="gramEnd"/>
     </w:p>
     <w:p>
       <w:pPr>
@@ -2229,6 +2301,7 @@
         <w:t xml:space="preserve">No fim do arquivo crie um </w:t>
       </w:r>
       <w:proofErr w:type="spellStart"/>
+      <w:proofErr w:type="gramStart"/>
       <w:r>
         <w:rPr>
           <w:sz w:val="24"/>
@@ -2237,6 +2310,7 @@
         <w:t>module.exports</w:t>
       </w:r>
       <w:proofErr w:type="spellEnd"/>
+      <w:proofErr w:type="gramEnd"/>
       <w:r>
         <w:rPr>
           <w:sz w:val="24"/>
@@ -3445,8 +3519,17 @@
           <w:sz w:val="24"/>
           <w:szCs w:val="24"/>
         </w:rPr>
-        <w:t xml:space="preserve"> 200 -  ok</w:t>
-      </w:r>
+        <w:t xml:space="preserve"> 200 </w:t>
+      </w:r>
+      <w:proofErr w:type="gramStart"/>
+      <w:r>
+        <w:rPr>
+          <w:sz w:val="24"/>
+          <w:szCs w:val="24"/>
+        </w:rPr>
+        <w:t>-  ok</w:t>
+      </w:r>
+      <w:proofErr w:type="gramEnd"/>
     </w:p>
     <w:p>
       <w:pPr>
@@ -4093,7 +4176,23 @@
           <w:sz w:val="24"/>
           <w:szCs w:val="24"/>
         </w:rPr>
-        <w:t xml:space="preserve">Esse model terá uma função assíncrona chamada new() que receberá um </w:t>
+        <w:t xml:space="preserve">Esse model terá uma função assíncrona chamada </w:t>
+      </w:r>
+      <w:proofErr w:type="gramStart"/>
+      <w:r>
+        <w:rPr>
+          <w:sz w:val="24"/>
+          <w:szCs w:val="24"/>
+        </w:rPr>
+        <w:t>new(</w:t>
+      </w:r>
+      <w:proofErr w:type="gramEnd"/>
+      <w:r>
+        <w:rPr>
+          <w:sz w:val="24"/>
+          <w:szCs w:val="24"/>
+        </w:rPr>
+        <w:t xml:space="preserve">) que receberá um </w:t>
       </w:r>
       <w:proofErr w:type="spellStart"/>
       <w:r>
@@ -4234,7 +4333,23 @@
           <w:sz w:val="24"/>
           <w:szCs w:val="24"/>
         </w:rPr>
-        <w:t>Role por padrão será zero ou seja todo usuário novo será do tipo comum.</w:t>
+        <w:t xml:space="preserve">Role por padrão será </w:t>
+      </w:r>
+      <w:proofErr w:type="gramStart"/>
+      <w:r>
+        <w:rPr>
+          <w:sz w:val="24"/>
+          <w:szCs w:val="24"/>
+        </w:rPr>
+        <w:t>zero ou seja</w:t>
+      </w:r>
+      <w:proofErr w:type="gramEnd"/>
+      <w:r>
+        <w:rPr>
+          <w:sz w:val="24"/>
+          <w:szCs w:val="24"/>
+        </w:rPr>
+        <w:t xml:space="preserve"> todo usuário novo será do tipo comum.</w:t>
       </w:r>
       <w:r>
         <w:rPr>
@@ -4266,6 +4381,7 @@
         <w:t xml:space="preserve">Será passado ainda como parâmetro dentro de </w:t>
       </w:r>
       <w:proofErr w:type="spellStart"/>
+      <w:proofErr w:type="gramStart"/>
       <w:r>
         <w:rPr>
           <w:sz w:val="24"/>
@@ -4279,7 +4395,15 @@
           <w:sz w:val="24"/>
           <w:szCs w:val="24"/>
         </w:rPr>
-        <w:t xml:space="preserve">() a tabela onde os dados serão gravados, neste caso </w:t>
+        <w:t>(</w:t>
+      </w:r>
+      <w:proofErr w:type="gramEnd"/>
+      <w:r>
+        <w:rPr>
+          <w:sz w:val="24"/>
+          <w:szCs w:val="24"/>
+        </w:rPr>
+        <w:t xml:space="preserve">) a tabela onde os dados serão gravados, neste caso </w:t>
       </w:r>
       <w:proofErr w:type="spellStart"/>
       <w:r>
@@ -6123,6 +6247,7 @@
         <w:t xml:space="preserve"> </w:t>
       </w:r>
       <w:proofErr w:type="spellStart"/>
+      <w:proofErr w:type="gramStart"/>
       <w:r>
         <w:rPr>
           <w:sz w:val="24"/>
@@ -6131,6 +6256,7 @@
         <w:t>result.length</w:t>
       </w:r>
       <w:proofErr w:type="spellEnd"/>
+      <w:proofErr w:type="gramEnd"/>
       <w:r>
         <w:rPr>
           <w:sz w:val="24"/>
@@ -6354,6 +6480,7 @@
         <w:t xml:space="preserve"> existir iremos retornar um </w:t>
       </w:r>
       <w:proofErr w:type="spellStart"/>
+      <w:proofErr w:type="gramStart"/>
       <w:r>
         <w:rPr>
           <w:sz w:val="24"/>
@@ -6362,6 +6489,7 @@
         <w:t>res.status</w:t>
       </w:r>
       <w:proofErr w:type="spellEnd"/>
+      <w:proofErr w:type="gramEnd"/>
       <w:r>
         <w:rPr>
           <w:sz w:val="24"/>
@@ -6624,7 +6752,23 @@
           <w:sz w:val="24"/>
           <w:szCs w:val="24"/>
         </w:rPr>
-        <w:t xml:space="preserve"> para  localizar todos os registros da tabela </w:t>
+        <w:t xml:space="preserve"> </w:t>
+      </w:r>
+      <w:proofErr w:type="gramStart"/>
+      <w:r>
+        <w:rPr>
+          <w:sz w:val="24"/>
+          <w:szCs w:val="24"/>
+        </w:rPr>
+        <w:t>para  localizar</w:t>
+      </w:r>
+      <w:proofErr w:type="gramEnd"/>
+      <w:r>
+        <w:rPr>
+          <w:sz w:val="24"/>
+          <w:szCs w:val="24"/>
+        </w:rPr>
+        <w:t xml:space="preserve"> todos os registros da tabela </w:t>
       </w:r>
       <w:proofErr w:type="spellStart"/>
       <w:r>
@@ -6846,7 +6990,23 @@
           <w:sz w:val="24"/>
           <w:szCs w:val="24"/>
         </w:rPr>
-        <w:t xml:space="preserve"> criar um variável </w:t>
+        <w:t xml:space="preserve"> criar </w:t>
+      </w:r>
+      <w:proofErr w:type="gramStart"/>
+      <w:r>
+        <w:rPr>
+          <w:sz w:val="24"/>
+          <w:szCs w:val="24"/>
+        </w:rPr>
+        <w:t>um variável</w:t>
+      </w:r>
+      <w:proofErr w:type="gramEnd"/>
+      <w:r>
+        <w:rPr>
+          <w:sz w:val="24"/>
+          <w:szCs w:val="24"/>
+        </w:rPr>
+        <w:t xml:space="preserve"> </w:t>
       </w:r>
       <w:proofErr w:type="spellStart"/>
       <w:r>
@@ -7758,6 +7918,7 @@
         <w:t xml:space="preserve"> vamos criar o método </w:t>
       </w:r>
       <w:proofErr w:type="spellStart"/>
+      <w:proofErr w:type="gramStart"/>
       <w:r>
         <w:rPr>
           <w:sz w:val="24"/>
@@ -7771,7 +7932,15 @@
           <w:sz w:val="24"/>
           <w:szCs w:val="24"/>
         </w:rPr>
-        <w:t xml:space="preserve">() onde será passado para ele um id e o </w:t>
+        <w:t>(</w:t>
+      </w:r>
+      <w:proofErr w:type="gramEnd"/>
+      <w:r>
+        <w:rPr>
+          <w:sz w:val="24"/>
+          <w:szCs w:val="24"/>
+        </w:rPr>
+        <w:t xml:space="preserve">) onde será passado para ele um id e o </w:t>
       </w:r>
       <w:proofErr w:type="spellStart"/>
       <w:r>
@@ -8424,6 +8593,7 @@
         <w:t xml:space="preserve">Para isso vamos pegar o id passado e verificar através do método </w:t>
       </w:r>
       <w:proofErr w:type="spellStart"/>
+      <w:proofErr w:type="gramStart"/>
       <w:r>
         <w:rPr>
           <w:sz w:val="24"/>
@@ -8437,7 +8607,15 @@
           <w:sz w:val="24"/>
           <w:szCs w:val="24"/>
         </w:rPr>
-        <w:t xml:space="preserve">() se o </w:t>
+        <w:t>(</w:t>
+      </w:r>
+      <w:proofErr w:type="gramEnd"/>
+      <w:r>
+        <w:rPr>
+          <w:sz w:val="24"/>
+          <w:szCs w:val="24"/>
+        </w:rPr>
+        <w:t xml:space="preserve">) se o </w:t>
       </w:r>
       <w:proofErr w:type="spellStart"/>
       <w:r>
@@ -8523,6 +8701,7 @@
         <w:t xml:space="preserve">Caso contrário iremos preencher um </w:t>
       </w:r>
       <w:proofErr w:type="spellStart"/>
+      <w:proofErr w:type="gramStart"/>
       <w:r>
         <w:rPr>
           <w:sz w:val="24"/>
@@ -8536,7 +8715,15 @@
           <w:sz w:val="24"/>
           <w:szCs w:val="24"/>
         </w:rPr>
-        <w:t xml:space="preserve">  chamado </w:t>
+        <w:t xml:space="preserve">  chamado</w:t>
+      </w:r>
+      <w:proofErr w:type="gramEnd"/>
+      <w:r>
+        <w:rPr>
+          <w:sz w:val="24"/>
+          <w:szCs w:val="24"/>
+        </w:rPr>
+        <w:t xml:space="preserve"> </w:t>
       </w:r>
       <w:proofErr w:type="spellStart"/>
       <w:r>
@@ -8661,6 +8848,7 @@
         <w:t xml:space="preserve">Faremos isso pelo método </w:t>
       </w:r>
       <w:proofErr w:type="spellStart"/>
+      <w:proofErr w:type="gramStart"/>
       <w:r>
         <w:rPr>
           <w:sz w:val="24"/>
@@ -8674,7 +8862,15 @@
           <w:sz w:val="24"/>
           <w:szCs w:val="24"/>
         </w:rPr>
-        <w:t>()</w:t>
+        <w:t>(</w:t>
+      </w:r>
+      <w:proofErr w:type="gramEnd"/>
+      <w:r>
+        <w:rPr>
+          <w:sz w:val="24"/>
+          <w:szCs w:val="24"/>
+        </w:rPr>
+        <w:t>)</w:t>
       </w:r>
       <w:r>
         <w:rPr>
@@ -8810,6 +9006,7 @@
       </w:pPr>
       <w:r>
         <w:rPr>
+          <w:noProof/>
           <w:sz w:val="24"/>
           <w:szCs w:val="24"/>
         </w:rPr>
@@ -9995,6 +10192,7 @@
       </w:pPr>
       <w:r>
         <w:rPr>
+          <w:noProof/>
           <w:sz w:val="24"/>
           <w:szCs w:val="24"/>
         </w:rPr>
@@ -10105,6 +10303,7 @@
       </w:pPr>
       <w:r>
         <w:rPr>
+          <w:noProof/>
           <w:sz w:val="24"/>
           <w:szCs w:val="24"/>
         </w:rPr>
@@ -10178,19 +10377,27 @@
     <w:p>
       <w:pPr>
         <w:pStyle w:val="PargrafodaLista"/>
-        <w:numPr>
-          <w:ilvl w:val="0"/>
-          <w:numId w:val="6"/>
-        </w:numPr>
-        <w:ind w:left="227"/>
-        <w:jc w:val="both"/>
-        <w:rPr>
-          <w:sz w:val="24"/>
-          <w:szCs w:val="24"/>
-        </w:rPr>
-      </w:pPr>
-      <w:r>
-        <w:rPr>
+        <w:ind w:left="227"/>
+        <w:jc w:val="both"/>
+        <w:rPr>
+          <w:sz w:val="24"/>
+          <w:szCs w:val="24"/>
+        </w:rPr>
+      </w:pPr>
+    </w:p>
+    <w:p>
+      <w:pPr>
+        <w:pStyle w:val="PargrafodaLista"/>
+        <w:ind w:left="227"/>
+        <w:jc w:val="both"/>
+        <w:rPr>
+          <w:sz w:val="24"/>
+          <w:szCs w:val="24"/>
+        </w:rPr>
+      </w:pPr>
+      <w:r>
+        <w:rPr>
+          <w:noProof/>
           <w:sz w:val="24"/>
           <w:szCs w:val="24"/>
         </w:rPr>
@@ -10234,6 +10441,114 @@
     <w:p>
       <w:pPr>
         <w:pStyle w:val="PargrafodaLista"/>
+        <w:ind w:left="227"/>
+        <w:jc w:val="center"/>
+        <w:rPr>
+          <w:b/>
+          <w:bCs/>
+          <w:sz w:val="32"/>
+          <w:szCs w:val="32"/>
+        </w:rPr>
+      </w:pPr>
+    </w:p>
+    <w:p>
+      <w:pPr>
+        <w:pStyle w:val="PargrafodaLista"/>
+        <w:ind w:left="227"/>
+        <w:jc w:val="center"/>
+        <w:rPr>
+          <w:b/>
+          <w:bCs/>
+          <w:sz w:val="32"/>
+          <w:szCs w:val="32"/>
+        </w:rPr>
+      </w:pPr>
+    </w:p>
+    <w:p>
+      <w:pPr>
+        <w:pStyle w:val="PargrafodaLista"/>
+        <w:ind w:left="227"/>
+        <w:jc w:val="center"/>
+        <w:rPr>
+          <w:b/>
+          <w:bCs/>
+          <w:sz w:val="32"/>
+          <w:szCs w:val="32"/>
+        </w:rPr>
+      </w:pPr>
+    </w:p>
+    <w:p>
+      <w:pPr>
+        <w:pStyle w:val="PargrafodaLista"/>
+        <w:ind w:left="227"/>
+        <w:jc w:val="center"/>
+        <w:rPr>
+          <w:b/>
+          <w:bCs/>
+          <w:sz w:val="32"/>
+          <w:szCs w:val="32"/>
+        </w:rPr>
+      </w:pPr>
+    </w:p>
+    <w:p>
+      <w:pPr>
+        <w:pStyle w:val="PargrafodaLista"/>
+        <w:ind w:left="227"/>
+        <w:jc w:val="center"/>
+        <w:rPr>
+          <w:b/>
+          <w:bCs/>
+          <w:sz w:val="32"/>
+          <w:szCs w:val="32"/>
+        </w:rPr>
+      </w:pPr>
+      <w:r>
+        <w:rPr>
+          <w:b/>
+          <w:bCs/>
+          <w:sz w:val="32"/>
+          <w:szCs w:val="32"/>
+        </w:rPr>
+        <w:lastRenderedPageBreak/>
+        <w:t>Deletando um Usuário</w:t>
+      </w:r>
+    </w:p>
+    <w:p>
+      <w:pPr>
+        <w:pStyle w:val="PargrafodaLista"/>
+        <w:ind w:left="227"/>
+        <w:jc w:val="both"/>
+        <w:rPr>
+          <w:b/>
+          <w:bCs/>
+          <w:sz w:val="28"/>
+          <w:szCs w:val="28"/>
+        </w:rPr>
+      </w:pPr>
+      <w:r>
+        <w:rPr>
+          <w:b/>
+          <w:bCs/>
+          <w:sz w:val="28"/>
+          <w:szCs w:val="28"/>
+        </w:rPr>
+        <w:t xml:space="preserve">Método delete no model </w:t>
+      </w:r>
+      <w:proofErr w:type="spellStart"/>
+      <w:r>
+        <w:rPr>
+          <w:b/>
+          <w:bCs/>
+          <w:sz w:val="28"/>
+          <w:szCs w:val="28"/>
+        </w:rPr>
+        <w:t>User</w:t>
+      </w:r>
+      <w:proofErr w:type="spellEnd"/>
+    </w:p>
+    <w:p>
+      <w:pPr>
+        <w:pStyle w:val="PargrafodaLista"/>
         <w:numPr>
           <w:ilvl w:val="0"/>
           <w:numId w:val="6"/>
@@ -10245,6 +10560,398 @@
           <w:szCs w:val="24"/>
         </w:rPr>
       </w:pPr>
+      <w:r>
+        <w:rPr>
+          <w:sz w:val="24"/>
+          <w:szCs w:val="24"/>
+        </w:rPr>
+        <w:t xml:space="preserve">Criamos uma variável </w:t>
+      </w:r>
+      <w:proofErr w:type="spellStart"/>
+      <w:r>
+        <w:rPr>
+          <w:sz w:val="24"/>
+          <w:szCs w:val="24"/>
+        </w:rPr>
+        <w:t>result</w:t>
+      </w:r>
+      <w:proofErr w:type="spellEnd"/>
+      <w:r>
+        <w:rPr>
+          <w:sz w:val="24"/>
+          <w:szCs w:val="24"/>
+        </w:rPr>
+        <w:t xml:space="preserve"> que irá receber a busca do id informado pelo usuário, se não for </w:t>
+      </w:r>
+      <w:proofErr w:type="gramStart"/>
+      <w:r>
+        <w:rPr>
+          <w:sz w:val="24"/>
+          <w:szCs w:val="24"/>
+        </w:rPr>
+        <w:t>indefinido  chamaremos</w:t>
+      </w:r>
+      <w:proofErr w:type="gramEnd"/>
+      <w:r>
+        <w:rPr>
+          <w:sz w:val="24"/>
+          <w:szCs w:val="24"/>
+        </w:rPr>
+        <w:t xml:space="preserve"> o método delete do </w:t>
+      </w:r>
+      <w:proofErr w:type="spellStart"/>
+      <w:r>
+        <w:rPr>
+          <w:sz w:val="24"/>
+          <w:szCs w:val="24"/>
+        </w:rPr>
+        <w:t>Knex</w:t>
+      </w:r>
+      <w:proofErr w:type="spellEnd"/>
+      <w:r>
+        <w:rPr>
+          <w:sz w:val="24"/>
+          <w:szCs w:val="24"/>
+        </w:rPr>
+        <w:t xml:space="preserve"> para realizar a deleção do usuário.</w:t>
+      </w:r>
+    </w:p>
+    <w:p>
+      <w:pPr>
+        <w:pStyle w:val="PargrafodaLista"/>
+        <w:numPr>
+          <w:ilvl w:val="0"/>
+          <w:numId w:val="6"/>
+        </w:numPr>
+        <w:ind w:left="227"/>
+        <w:jc w:val="both"/>
+        <w:rPr>
+          <w:sz w:val="24"/>
+          <w:szCs w:val="24"/>
+        </w:rPr>
+      </w:pPr>
+      <w:r>
+        <w:rPr>
+          <w:sz w:val="24"/>
+          <w:szCs w:val="24"/>
+        </w:rPr>
+        <w:drawing>
+          <wp:inline distT="0" distB="0" distL="0" distR="0" wp14:anchorId="2AB115C5" wp14:editId="51FF0A74">
+            <wp:extent cx="6460374" cy="2743200"/>
+            <wp:effectExtent l="0" t="0" r="0" b="0"/>
+            <wp:docPr id="27" name="Imagem 27"/>
+            <wp:cNvGraphicFramePr>
+              <a:graphicFrameLocks xmlns:a="http://schemas.openxmlformats.org/drawingml/2006/main" noChangeAspect="1"/>
+            </wp:cNvGraphicFramePr>
+            <a:graphic xmlns:a="http://schemas.openxmlformats.org/drawingml/2006/main">
+              <a:graphicData uri="http://schemas.openxmlformats.org/drawingml/2006/picture">
+                <pic:pic xmlns:pic="http://schemas.openxmlformats.org/drawingml/2006/picture">
+                  <pic:nvPicPr>
+                    <pic:cNvPr id="1" name=""/>
+                    <pic:cNvPicPr/>
+                  </pic:nvPicPr>
+                  <pic:blipFill>
+                    <a:blip r:embed="rId45"/>
+                    <a:stretch>
+                      <a:fillRect/>
+                    </a:stretch>
+                  </pic:blipFill>
+                  <pic:spPr>
+                    <a:xfrm>
+                      <a:off x="0" y="0"/>
+                      <a:ext cx="6468211" cy="2746528"/>
+                    </a:xfrm>
+                    <a:prstGeom prst="rect">
+                      <a:avLst/>
+                    </a:prstGeom>
+                  </pic:spPr>
+                </pic:pic>
+              </a:graphicData>
+            </a:graphic>
+          </wp:inline>
+        </w:drawing>
+      </w:r>
+    </w:p>
+    <w:p>
+      <w:pPr>
+        <w:pStyle w:val="PargrafodaLista"/>
+        <w:ind w:left="227"/>
+        <w:jc w:val="both"/>
+        <w:rPr>
+          <w:sz w:val="24"/>
+          <w:szCs w:val="24"/>
+        </w:rPr>
+      </w:pPr>
+    </w:p>
+    <w:p>
+      <w:pPr>
+        <w:pStyle w:val="PargrafodaLista"/>
+        <w:ind w:left="227"/>
+        <w:jc w:val="both"/>
+        <w:rPr>
+          <w:b/>
+          <w:bCs/>
+          <w:sz w:val="28"/>
+          <w:szCs w:val="28"/>
+        </w:rPr>
+      </w:pPr>
+      <w:r>
+        <w:rPr>
+          <w:b/>
+          <w:bCs/>
+          <w:sz w:val="28"/>
+          <w:szCs w:val="28"/>
+        </w:rPr>
+        <w:t xml:space="preserve">Criando método remove no </w:t>
+      </w:r>
+      <w:proofErr w:type="spellStart"/>
+      <w:r>
+        <w:rPr>
+          <w:b/>
+          <w:bCs/>
+          <w:sz w:val="28"/>
+          <w:szCs w:val="28"/>
+        </w:rPr>
+        <w:t>UserController</w:t>
+      </w:r>
+      <w:proofErr w:type="spellEnd"/>
+    </w:p>
+    <w:p>
+      <w:pPr>
+        <w:pStyle w:val="PargrafodaLista"/>
+        <w:numPr>
+          <w:ilvl w:val="0"/>
+          <w:numId w:val="6"/>
+        </w:numPr>
+        <w:ind w:left="227"/>
+        <w:jc w:val="both"/>
+        <w:rPr>
+          <w:sz w:val="24"/>
+          <w:szCs w:val="24"/>
+        </w:rPr>
+      </w:pPr>
+      <w:r>
+        <w:rPr>
+          <w:sz w:val="24"/>
+          <w:szCs w:val="24"/>
+        </w:rPr>
+        <w:t>Criamos uma variável id que irá receber a id passada pelo usuário como parâmetro.</w:t>
+      </w:r>
+    </w:p>
+    <w:p>
+      <w:pPr>
+        <w:pStyle w:val="PargrafodaLista"/>
+        <w:numPr>
+          <w:ilvl w:val="0"/>
+          <w:numId w:val="6"/>
+        </w:numPr>
+        <w:ind w:left="227"/>
+        <w:jc w:val="both"/>
+        <w:rPr>
+          <w:sz w:val="24"/>
+          <w:szCs w:val="24"/>
+        </w:rPr>
+      </w:pPr>
+      <w:r>
+        <w:rPr>
+          <w:sz w:val="24"/>
+          <w:szCs w:val="24"/>
+        </w:rPr>
+        <w:t xml:space="preserve">Criada outra variável </w:t>
+      </w:r>
+      <w:proofErr w:type="spellStart"/>
+      <w:r>
+        <w:rPr>
+          <w:sz w:val="24"/>
+          <w:szCs w:val="24"/>
+        </w:rPr>
+        <w:t>result</w:t>
+      </w:r>
+      <w:proofErr w:type="spellEnd"/>
+      <w:r>
+        <w:rPr>
+          <w:sz w:val="24"/>
+          <w:szCs w:val="24"/>
+        </w:rPr>
+        <w:t xml:space="preserve"> para receber o resultado (</w:t>
+      </w:r>
+      <w:proofErr w:type="spellStart"/>
+      <w:r>
+        <w:rPr>
+          <w:sz w:val="24"/>
+          <w:szCs w:val="24"/>
+        </w:rPr>
+        <w:t>true</w:t>
+      </w:r>
+      <w:proofErr w:type="spellEnd"/>
+      <w:r>
+        <w:rPr>
+          <w:sz w:val="24"/>
+          <w:szCs w:val="24"/>
+        </w:rPr>
+        <w:t xml:space="preserve"> ou false) do método delete do model </w:t>
+      </w:r>
+      <w:proofErr w:type="spellStart"/>
+      <w:r>
+        <w:rPr>
+          <w:sz w:val="24"/>
+          <w:szCs w:val="24"/>
+        </w:rPr>
+        <w:t>User</w:t>
+      </w:r>
+      <w:proofErr w:type="spellEnd"/>
+      <w:r>
+        <w:rPr>
+          <w:sz w:val="24"/>
+          <w:szCs w:val="24"/>
+        </w:rPr>
+        <w:t>.</w:t>
+      </w:r>
+    </w:p>
+    <w:p>
+      <w:pPr>
+        <w:pStyle w:val="PargrafodaLista"/>
+        <w:numPr>
+          <w:ilvl w:val="0"/>
+          <w:numId w:val="6"/>
+        </w:numPr>
+        <w:ind w:left="227"/>
+        <w:jc w:val="both"/>
+        <w:rPr>
+          <w:sz w:val="24"/>
+          <w:szCs w:val="24"/>
+        </w:rPr>
+      </w:pPr>
+      <w:r>
+        <w:rPr>
+          <w:sz w:val="24"/>
+          <w:szCs w:val="24"/>
+        </w:rPr>
+        <w:drawing>
+          <wp:inline distT="0" distB="0" distL="0" distR="0" wp14:anchorId="3DE3682C" wp14:editId="582029B6">
+            <wp:extent cx="4582164" cy="2838846"/>
+            <wp:effectExtent l="0" t="0" r="8890" b="0"/>
+            <wp:docPr id="35" name="Imagem 35"/>
+            <wp:cNvGraphicFramePr>
+              <a:graphicFrameLocks xmlns:a="http://schemas.openxmlformats.org/drawingml/2006/main" noChangeAspect="1"/>
+            </wp:cNvGraphicFramePr>
+            <a:graphic xmlns:a="http://schemas.openxmlformats.org/drawingml/2006/main">
+              <a:graphicData uri="http://schemas.openxmlformats.org/drawingml/2006/picture">
+                <pic:pic xmlns:pic="http://schemas.openxmlformats.org/drawingml/2006/picture">
+                  <pic:nvPicPr>
+                    <pic:cNvPr id="1" name=""/>
+                    <pic:cNvPicPr/>
+                  </pic:nvPicPr>
+                  <pic:blipFill>
+                    <a:blip r:embed="rId46"/>
+                    <a:stretch>
+                      <a:fillRect/>
+                    </a:stretch>
+                  </pic:blipFill>
+                  <pic:spPr>
+                    <a:xfrm>
+                      <a:off x="0" y="0"/>
+                      <a:ext cx="4582164" cy="2838846"/>
+                    </a:xfrm>
+                    <a:prstGeom prst="rect">
+                      <a:avLst/>
+                    </a:prstGeom>
+                  </pic:spPr>
+                </pic:pic>
+              </a:graphicData>
+            </a:graphic>
+          </wp:inline>
+        </w:drawing>
+      </w:r>
+    </w:p>
+    <w:p>
+      <w:pPr>
+        <w:pStyle w:val="PargrafodaLista"/>
+        <w:ind w:left="227"/>
+        <w:jc w:val="both"/>
+        <w:rPr>
+          <w:sz w:val="24"/>
+          <w:szCs w:val="24"/>
+        </w:rPr>
+      </w:pPr>
+    </w:p>
+    <w:p>
+      <w:pPr>
+        <w:pStyle w:val="PargrafodaLista"/>
+        <w:ind w:left="227"/>
+        <w:jc w:val="both"/>
+        <w:rPr>
+          <w:b/>
+          <w:bCs/>
+          <w:sz w:val="28"/>
+          <w:szCs w:val="28"/>
+        </w:rPr>
+      </w:pPr>
+      <w:r>
+        <w:rPr>
+          <w:b/>
+          <w:bCs/>
+          <w:sz w:val="28"/>
+          <w:szCs w:val="28"/>
+        </w:rPr>
+        <w:t>Criando a rota para apagar o usuário</w:t>
+      </w:r>
+    </w:p>
+    <w:p>
+      <w:pPr>
+        <w:pStyle w:val="PargrafodaLista"/>
+        <w:numPr>
+          <w:ilvl w:val="0"/>
+          <w:numId w:val="6"/>
+        </w:numPr>
+        <w:ind w:left="227"/>
+        <w:jc w:val="both"/>
+        <w:rPr>
+          <w:sz w:val="24"/>
+          <w:szCs w:val="24"/>
+        </w:rPr>
+      </w:pPr>
+      <w:r>
+        <w:rPr>
+          <w:sz w:val="24"/>
+          <w:szCs w:val="24"/>
+        </w:rPr>
+        <w:drawing>
+          <wp:inline distT="0" distB="0" distL="0" distR="0" wp14:anchorId="085A168D" wp14:editId="031FD2A1">
+            <wp:extent cx="4734586" cy="733527"/>
+            <wp:effectExtent l="0" t="0" r="8890" b="9525"/>
+            <wp:docPr id="41" name="Imagem 41"/>
+            <wp:cNvGraphicFramePr>
+              <a:graphicFrameLocks xmlns:a="http://schemas.openxmlformats.org/drawingml/2006/main" noChangeAspect="1"/>
+            </wp:cNvGraphicFramePr>
+            <a:graphic xmlns:a="http://schemas.openxmlformats.org/drawingml/2006/main">
+              <a:graphicData uri="http://schemas.openxmlformats.org/drawingml/2006/picture">
+                <pic:pic xmlns:pic="http://schemas.openxmlformats.org/drawingml/2006/picture">
+                  <pic:nvPicPr>
+                    <pic:cNvPr id="1" name=""/>
+                    <pic:cNvPicPr/>
+                  </pic:nvPicPr>
+                  <pic:blipFill>
+                    <a:blip r:embed="rId47"/>
+                    <a:stretch>
+                      <a:fillRect/>
+                    </a:stretch>
+                  </pic:blipFill>
+                  <pic:spPr>
+                    <a:xfrm>
+                      <a:off x="0" y="0"/>
+                      <a:ext cx="4734586" cy="733527"/>
+                    </a:xfrm>
+                    <a:prstGeom prst="rect">
+                      <a:avLst/>
+                    </a:prstGeom>
+                  </pic:spPr>
+                </pic:pic>
+              </a:graphicData>
+            </a:graphic>
+          </wp:inline>
+        </w:drawing>
+      </w:r>
     </w:p>
     <w:sectPr>
       <w:pgSz w:w="11906" w:h="16838"/>

</xml_diff>

<commit_message>
Autenticacao JWT e login, criamos o metodo login no UserController, metodo comparePassword no model User
</commit_message>
<xml_diff>
--- a/instruções/SISTEMA DE GESTÃO DE USUÁRIOS.docx
+++ b/instruções/SISTEMA DE GESTÃO DE USUÁRIOS.docx
@@ -14478,6 +14478,7 @@
       </w:pPr>
       <w:r>
         <w:rPr>
+          <w:noProof/>
           <w:sz w:val="24"/>
           <w:szCs w:val="24"/>
         </w:rPr>
@@ -14880,6 +14881,7 @@
       </w:pPr>
       <w:r>
         <w:rPr>
+          <w:noProof/>
           <w:sz w:val="24"/>
           <w:szCs w:val="24"/>
         </w:rPr>
@@ -15425,6 +15427,7 @@
       </w:pPr>
       <w:r>
         <w:rPr>
+          <w:noProof/>
           <w:sz w:val="24"/>
           <w:szCs w:val="24"/>
         </w:rPr>
@@ -15453,6 +15456,1333 @@
                     <a:xfrm>
                       <a:off x="0" y="0"/>
                       <a:ext cx="6245419" cy="3839900"/>
+                    </a:xfrm>
+                    <a:prstGeom prst="rect">
+                      <a:avLst/>
+                    </a:prstGeom>
+                  </pic:spPr>
+                </pic:pic>
+              </a:graphicData>
+            </a:graphic>
+          </wp:inline>
+        </w:drawing>
+      </w:r>
+    </w:p>
+    <w:p>
+      <w:pPr>
+        <w:pStyle w:val="PargrafodaLista"/>
+        <w:ind w:left="227"/>
+        <w:jc w:val="center"/>
+        <w:rPr>
+          <w:b/>
+          <w:bCs/>
+          <w:sz w:val="32"/>
+          <w:szCs w:val="32"/>
+        </w:rPr>
+      </w:pPr>
+    </w:p>
+    <w:p>
+      <w:pPr>
+        <w:pStyle w:val="PargrafodaLista"/>
+        <w:ind w:left="227"/>
+        <w:jc w:val="center"/>
+        <w:rPr>
+          <w:b/>
+          <w:bCs/>
+          <w:sz w:val="32"/>
+          <w:szCs w:val="32"/>
+        </w:rPr>
+      </w:pPr>
+    </w:p>
+    <w:p>
+      <w:pPr>
+        <w:pStyle w:val="PargrafodaLista"/>
+        <w:ind w:left="227"/>
+        <w:jc w:val="center"/>
+        <w:rPr>
+          <w:b/>
+          <w:bCs/>
+          <w:sz w:val="32"/>
+          <w:szCs w:val="32"/>
+        </w:rPr>
+      </w:pPr>
+    </w:p>
+    <w:p>
+      <w:pPr>
+        <w:pStyle w:val="PargrafodaLista"/>
+        <w:ind w:left="227"/>
+        <w:jc w:val="center"/>
+        <w:rPr>
+          <w:b/>
+          <w:bCs/>
+          <w:sz w:val="32"/>
+          <w:szCs w:val="32"/>
+        </w:rPr>
+      </w:pPr>
+    </w:p>
+    <w:p>
+      <w:pPr>
+        <w:pStyle w:val="PargrafodaLista"/>
+        <w:ind w:left="227"/>
+        <w:jc w:val="center"/>
+        <w:rPr>
+          <w:b/>
+          <w:bCs/>
+          <w:sz w:val="32"/>
+          <w:szCs w:val="32"/>
+        </w:rPr>
+      </w:pPr>
+      <w:r>
+        <w:rPr>
+          <w:b/>
+          <w:bCs/>
+          <w:sz w:val="32"/>
+          <w:szCs w:val="32"/>
+        </w:rPr>
+        <w:lastRenderedPageBreak/>
+        <w:t>Autenticação JWT e login</w:t>
+      </w:r>
+    </w:p>
+    <w:p>
+      <w:pPr>
+        <w:pStyle w:val="PargrafodaLista"/>
+        <w:numPr>
+          <w:ilvl w:val="0"/>
+          <w:numId w:val="6"/>
+        </w:numPr>
+        <w:ind w:left="227"/>
+        <w:jc w:val="both"/>
+        <w:rPr>
+          <w:sz w:val="24"/>
+          <w:szCs w:val="24"/>
+        </w:rPr>
+      </w:pPr>
+      <w:r>
+        <w:rPr>
+          <w:sz w:val="24"/>
+          <w:szCs w:val="24"/>
+        </w:rPr>
+        <w:t xml:space="preserve">Vamos instalar a </w:t>
+      </w:r>
+      <w:proofErr w:type="spellStart"/>
+      <w:r>
+        <w:rPr>
+          <w:sz w:val="24"/>
+          <w:szCs w:val="24"/>
+        </w:rPr>
+        <w:t>bibliote</w:t>
+      </w:r>
+      <w:proofErr w:type="spellEnd"/>
+      <w:r>
+        <w:rPr>
+          <w:sz w:val="24"/>
+          <w:szCs w:val="24"/>
+        </w:rPr>
+        <w:t xml:space="preserve"> </w:t>
+      </w:r>
+      <w:proofErr w:type="spellStart"/>
+      <w:r>
+        <w:rPr>
+          <w:sz w:val="24"/>
+          <w:szCs w:val="24"/>
+        </w:rPr>
+        <w:t>jwt</w:t>
+      </w:r>
+      <w:proofErr w:type="spellEnd"/>
+      <w:r>
+        <w:rPr>
+          <w:sz w:val="24"/>
+          <w:szCs w:val="24"/>
+        </w:rPr>
+        <w:t xml:space="preserve"> para autenticação digite:</w:t>
+      </w:r>
+    </w:p>
+    <w:p>
+      <w:pPr>
+        <w:pStyle w:val="PargrafodaLista"/>
+        <w:numPr>
+          <w:ilvl w:val="0"/>
+          <w:numId w:val="6"/>
+        </w:numPr>
+        <w:ind w:left="227"/>
+        <w:jc w:val="both"/>
+        <w:rPr>
+          <w:sz w:val="24"/>
+          <w:szCs w:val="24"/>
+        </w:rPr>
+      </w:pPr>
+      <w:r>
+        <w:rPr>
+          <w:sz w:val="24"/>
+          <w:szCs w:val="24"/>
+        </w:rPr>
+        <w:t xml:space="preserve">Npm install –save </w:t>
+      </w:r>
+      <w:proofErr w:type="spellStart"/>
+      <w:r>
+        <w:rPr>
+          <w:sz w:val="24"/>
+          <w:szCs w:val="24"/>
+        </w:rPr>
+        <w:t>jsonwebtoken</w:t>
+      </w:r>
+      <w:proofErr w:type="spellEnd"/>
+    </w:p>
+    <w:p>
+      <w:pPr>
+        <w:pStyle w:val="PargrafodaLista"/>
+        <w:numPr>
+          <w:ilvl w:val="0"/>
+          <w:numId w:val="6"/>
+        </w:numPr>
+        <w:ind w:left="227"/>
+        <w:jc w:val="both"/>
+        <w:rPr>
+          <w:sz w:val="24"/>
+          <w:szCs w:val="24"/>
+        </w:rPr>
+      </w:pPr>
+    </w:p>
+    <w:p>
+      <w:pPr>
+        <w:pStyle w:val="PargrafodaLista"/>
+        <w:ind w:left="227"/>
+        <w:jc w:val="both"/>
+        <w:rPr>
+          <w:b/>
+          <w:bCs/>
+          <w:sz w:val="28"/>
+          <w:szCs w:val="28"/>
+        </w:rPr>
+      </w:pPr>
+      <w:r>
+        <w:rPr>
+          <w:b/>
+          <w:bCs/>
+          <w:sz w:val="28"/>
+          <w:szCs w:val="28"/>
+        </w:rPr>
+        <w:t xml:space="preserve">Método login no </w:t>
+      </w:r>
+      <w:proofErr w:type="spellStart"/>
+      <w:r>
+        <w:rPr>
+          <w:b/>
+          <w:bCs/>
+          <w:sz w:val="28"/>
+          <w:szCs w:val="28"/>
+        </w:rPr>
+        <w:t>UserController</w:t>
+      </w:r>
+      <w:proofErr w:type="spellEnd"/>
+    </w:p>
+    <w:p>
+      <w:pPr>
+        <w:pStyle w:val="PargrafodaLista"/>
+        <w:numPr>
+          <w:ilvl w:val="0"/>
+          <w:numId w:val="6"/>
+        </w:numPr>
+        <w:ind w:left="227"/>
+        <w:jc w:val="both"/>
+        <w:rPr>
+          <w:sz w:val="24"/>
+          <w:szCs w:val="24"/>
+        </w:rPr>
+      </w:pPr>
+      <w:r>
+        <w:rPr>
+          <w:sz w:val="24"/>
+          <w:szCs w:val="24"/>
+        </w:rPr>
+        <w:t>Vamos agora importar a bibliote</w:t>
+      </w:r>
+      <w:r>
+        <w:rPr>
+          <w:sz w:val="24"/>
+          <w:szCs w:val="24"/>
+        </w:rPr>
+        <w:t xml:space="preserve">ca </w:t>
+      </w:r>
+      <w:proofErr w:type="spellStart"/>
+      <w:r>
+        <w:rPr>
+          <w:sz w:val="24"/>
+          <w:szCs w:val="24"/>
+        </w:rPr>
+        <w:t>jwt</w:t>
+      </w:r>
+      <w:proofErr w:type="spellEnd"/>
+      <w:r>
+        <w:rPr>
+          <w:sz w:val="24"/>
+          <w:szCs w:val="24"/>
+        </w:rPr>
+        <w:t xml:space="preserve"> no </w:t>
+      </w:r>
+      <w:proofErr w:type="spellStart"/>
+      <w:r>
+        <w:rPr>
+          <w:sz w:val="24"/>
+          <w:szCs w:val="24"/>
+        </w:rPr>
+        <w:t>UserController</w:t>
+      </w:r>
+      <w:proofErr w:type="spellEnd"/>
+    </w:p>
+    <w:p>
+      <w:pPr>
+        <w:pStyle w:val="PargrafodaLista"/>
+        <w:numPr>
+          <w:ilvl w:val="0"/>
+          <w:numId w:val="6"/>
+        </w:numPr>
+        <w:ind w:left="227"/>
+        <w:jc w:val="both"/>
+        <w:rPr>
+          <w:sz w:val="24"/>
+          <w:szCs w:val="24"/>
+        </w:rPr>
+      </w:pPr>
+      <w:r>
+        <w:rPr>
+          <w:sz w:val="24"/>
+          <w:szCs w:val="24"/>
+        </w:rPr>
+        <w:t xml:space="preserve">Vamos também criar uma chave de criptografia do </w:t>
+      </w:r>
+      <w:proofErr w:type="spellStart"/>
+      <w:r>
+        <w:rPr>
+          <w:sz w:val="24"/>
+          <w:szCs w:val="24"/>
+        </w:rPr>
+        <w:t>token</w:t>
+      </w:r>
+      <w:r>
+        <w:rPr>
+          <w:sz w:val="24"/>
+          <w:szCs w:val="24"/>
+        </w:rPr>
+        <w:t>Jwt</w:t>
+      </w:r>
+      <w:proofErr w:type="spellEnd"/>
+      <w:r>
+        <w:rPr>
+          <w:sz w:val="24"/>
+          <w:szCs w:val="24"/>
+        </w:rPr>
+        <w:t>.</w:t>
+      </w:r>
+    </w:p>
+    <w:p>
+      <w:pPr>
+        <w:pStyle w:val="PargrafodaLista"/>
+        <w:numPr>
+          <w:ilvl w:val="0"/>
+          <w:numId w:val="6"/>
+        </w:numPr>
+        <w:ind w:left="227"/>
+        <w:jc w:val="both"/>
+        <w:rPr>
+          <w:sz w:val="24"/>
+          <w:szCs w:val="24"/>
+        </w:rPr>
+      </w:pPr>
+      <w:r>
+        <w:rPr>
+          <w:noProof/>
+          <w:sz w:val="24"/>
+          <w:szCs w:val="24"/>
+        </w:rPr>
+        <w:drawing>
+          <wp:inline distT="0" distB="0" distL="0" distR="0" wp14:anchorId="5900E81C" wp14:editId="12D55177">
+            <wp:extent cx="4639322" cy="685896"/>
+            <wp:effectExtent l="0" t="0" r="0" b="0"/>
+            <wp:docPr id="55" name="Imagem 55"/>
+            <wp:cNvGraphicFramePr>
+              <a:graphicFrameLocks xmlns:a="http://schemas.openxmlformats.org/drawingml/2006/main" noChangeAspect="1"/>
+            </wp:cNvGraphicFramePr>
+            <a:graphic xmlns:a="http://schemas.openxmlformats.org/drawingml/2006/main">
+              <a:graphicData uri="http://schemas.openxmlformats.org/drawingml/2006/picture">
+                <pic:pic xmlns:pic="http://schemas.openxmlformats.org/drawingml/2006/picture">
+                  <pic:nvPicPr>
+                    <pic:cNvPr id="1" name=""/>
+                    <pic:cNvPicPr/>
+                  </pic:nvPicPr>
+                  <pic:blipFill>
+                    <a:blip r:embed="rId63"/>
+                    <a:stretch>
+                      <a:fillRect/>
+                    </a:stretch>
+                  </pic:blipFill>
+                  <pic:spPr>
+                    <a:xfrm>
+                      <a:off x="0" y="0"/>
+                      <a:ext cx="4639322" cy="685896"/>
+                    </a:xfrm>
+                    <a:prstGeom prst="rect">
+                      <a:avLst/>
+                    </a:prstGeom>
+                  </pic:spPr>
+                </pic:pic>
+              </a:graphicData>
+            </a:graphic>
+          </wp:inline>
+        </w:drawing>
+      </w:r>
+    </w:p>
+    <w:p>
+      <w:pPr>
+        <w:pStyle w:val="PargrafodaLista"/>
+        <w:numPr>
+          <w:ilvl w:val="0"/>
+          <w:numId w:val="6"/>
+        </w:numPr>
+        <w:ind w:left="227"/>
+        <w:jc w:val="both"/>
+        <w:rPr>
+          <w:sz w:val="24"/>
+          <w:szCs w:val="24"/>
+        </w:rPr>
+      </w:pPr>
+      <w:r>
+        <w:rPr>
+          <w:sz w:val="24"/>
+          <w:szCs w:val="24"/>
+        </w:rPr>
+        <w:t xml:space="preserve">Este método irá receber o </w:t>
+      </w:r>
+      <w:proofErr w:type="spellStart"/>
+      <w:r>
+        <w:rPr>
+          <w:sz w:val="24"/>
+          <w:szCs w:val="24"/>
+        </w:rPr>
+        <w:t>email</w:t>
+      </w:r>
+      <w:proofErr w:type="spellEnd"/>
+      <w:r>
+        <w:rPr>
+          <w:sz w:val="24"/>
+          <w:szCs w:val="24"/>
+        </w:rPr>
+        <w:t xml:space="preserve"> e a senha que serão </w:t>
+      </w:r>
+      <w:proofErr w:type="gramStart"/>
+      <w:r>
+        <w:rPr>
+          <w:sz w:val="24"/>
+          <w:szCs w:val="24"/>
+        </w:rPr>
+        <w:t>passado</w:t>
+      </w:r>
+      <w:proofErr w:type="gramEnd"/>
+      <w:r>
+        <w:rPr>
+          <w:sz w:val="24"/>
+          <w:szCs w:val="24"/>
+        </w:rPr>
+        <w:t xml:space="preserve"> pela requisição.</w:t>
+      </w:r>
+    </w:p>
+    <w:p>
+      <w:pPr>
+        <w:pStyle w:val="PargrafodaLista"/>
+        <w:numPr>
+          <w:ilvl w:val="0"/>
+          <w:numId w:val="6"/>
+        </w:numPr>
+        <w:ind w:left="227"/>
+        <w:jc w:val="both"/>
+        <w:rPr>
+          <w:sz w:val="24"/>
+          <w:szCs w:val="24"/>
+        </w:rPr>
+      </w:pPr>
+      <w:r>
+        <w:rPr>
+          <w:sz w:val="24"/>
+          <w:szCs w:val="24"/>
+        </w:rPr>
+        <w:t xml:space="preserve">Criamos uma variável </w:t>
+      </w:r>
+      <w:proofErr w:type="spellStart"/>
+      <w:r>
+        <w:rPr>
+          <w:sz w:val="24"/>
+          <w:szCs w:val="24"/>
+        </w:rPr>
+        <w:t>user</w:t>
+      </w:r>
+      <w:proofErr w:type="spellEnd"/>
+      <w:r>
+        <w:rPr>
+          <w:sz w:val="24"/>
+          <w:szCs w:val="24"/>
+        </w:rPr>
+        <w:t xml:space="preserve"> receberá o retorno do método </w:t>
+      </w:r>
+      <w:proofErr w:type="spellStart"/>
+      <w:r>
+        <w:rPr>
+          <w:sz w:val="24"/>
+          <w:szCs w:val="24"/>
+        </w:rPr>
+        <w:t>findByEmail</w:t>
+      </w:r>
+      <w:proofErr w:type="spellEnd"/>
+      <w:r>
+        <w:rPr>
+          <w:sz w:val="24"/>
+          <w:szCs w:val="24"/>
+        </w:rPr>
+        <w:t xml:space="preserve"> do model </w:t>
+      </w:r>
+      <w:proofErr w:type="spellStart"/>
+      <w:r>
+        <w:rPr>
+          <w:sz w:val="24"/>
+          <w:szCs w:val="24"/>
+        </w:rPr>
+        <w:t>User</w:t>
+      </w:r>
+      <w:proofErr w:type="spellEnd"/>
+      <w:r>
+        <w:rPr>
+          <w:sz w:val="24"/>
+          <w:szCs w:val="24"/>
+        </w:rPr>
+        <w:t xml:space="preserve">, verificando se o </w:t>
+      </w:r>
+      <w:proofErr w:type="spellStart"/>
+      <w:r>
+        <w:rPr>
+          <w:sz w:val="24"/>
+          <w:szCs w:val="24"/>
+        </w:rPr>
+        <w:t>email</w:t>
+      </w:r>
+      <w:proofErr w:type="spellEnd"/>
+      <w:r>
+        <w:rPr>
+          <w:sz w:val="24"/>
+          <w:szCs w:val="24"/>
+        </w:rPr>
+        <w:t xml:space="preserve"> informado está cadastrado no sistema.</w:t>
+      </w:r>
+    </w:p>
+    <w:p>
+      <w:pPr>
+        <w:pStyle w:val="PargrafodaLista"/>
+        <w:numPr>
+          <w:ilvl w:val="0"/>
+          <w:numId w:val="6"/>
+        </w:numPr>
+        <w:ind w:left="227"/>
+        <w:jc w:val="both"/>
+        <w:rPr>
+          <w:sz w:val="24"/>
+          <w:szCs w:val="24"/>
+        </w:rPr>
+      </w:pPr>
+      <w:r>
+        <w:rPr>
+          <w:sz w:val="24"/>
+          <w:szCs w:val="24"/>
+        </w:rPr>
+        <w:t xml:space="preserve">Se </w:t>
+      </w:r>
+      <w:r>
+        <w:rPr>
+          <w:sz w:val="24"/>
+          <w:szCs w:val="24"/>
+        </w:rPr>
+        <w:t xml:space="preserve">a variável </w:t>
+      </w:r>
+      <w:proofErr w:type="spellStart"/>
+      <w:r>
+        <w:rPr>
+          <w:sz w:val="24"/>
+          <w:szCs w:val="24"/>
+        </w:rPr>
+        <w:t>user</w:t>
+      </w:r>
+      <w:proofErr w:type="spellEnd"/>
+      <w:r>
+        <w:rPr>
+          <w:sz w:val="24"/>
+          <w:szCs w:val="24"/>
+        </w:rPr>
+        <w:t xml:space="preserve"> for diferente de </w:t>
+      </w:r>
+      <w:proofErr w:type="spellStart"/>
+      <w:r>
+        <w:rPr>
+          <w:sz w:val="24"/>
+          <w:szCs w:val="24"/>
+        </w:rPr>
+        <w:t>undefined</w:t>
+      </w:r>
+      <w:proofErr w:type="spellEnd"/>
+      <w:r>
+        <w:rPr>
+          <w:sz w:val="24"/>
+          <w:szCs w:val="24"/>
+        </w:rPr>
+        <w:t xml:space="preserve"> significa que achamos um usuário que possui o </w:t>
+      </w:r>
+      <w:proofErr w:type="spellStart"/>
+      <w:r>
+        <w:rPr>
+          <w:sz w:val="24"/>
+          <w:szCs w:val="24"/>
+        </w:rPr>
+        <w:t>email</w:t>
+      </w:r>
+      <w:proofErr w:type="spellEnd"/>
+      <w:r>
+        <w:rPr>
+          <w:sz w:val="24"/>
+          <w:szCs w:val="24"/>
+        </w:rPr>
+        <w:t xml:space="preserve"> passado, agora vamos comparar para ver se a senha que foi passada pelo usuário é igual a que está cadastrada no banco de dados.</w:t>
+      </w:r>
+    </w:p>
+    <w:p>
+      <w:pPr>
+        <w:pStyle w:val="PargrafodaLista"/>
+        <w:numPr>
+          <w:ilvl w:val="0"/>
+          <w:numId w:val="6"/>
+        </w:numPr>
+        <w:ind w:left="227"/>
+        <w:jc w:val="both"/>
+        <w:rPr>
+          <w:sz w:val="24"/>
+          <w:szCs w:val="24"/>
+        </w:rPr>
+      </w:pPr>
+      <w:r>
+        <w:rPr>
+          <w:sz w:val="24"/>
+          <w:szCs w:val="24"/>
+        </w:rPr>
+        <w:t>Para isso vamos</w:t>
+      </w:r>
+      <w:r>
+        <w:rPr>
+          <w:sz w:val="24"/>
+          <w:szCs w:val="24"/>
+        </w:rPr>
+        <w:t xml:space="preserve"> criar uma variável chamada </w:t>
+      </w:r>
+      <w:proofErr w:type="spellStart"/>
+      <w:r>
+        <w:rPr>
+          <w:sz w:val="24"/>
+          <w:szCs w:val="24"/>
+        </w:rPr>
+        <w:t>isCorrectPassword</w:t>
+      </w:r>
+      <w:proofErr w:type="spellEnd"/>
+      <w:r>
+        <w:rPr>
+          <w:sz w:val="24"/>
+          <w:szCs w:val="24"/>
+        </w:rPr>
+        <w:t xml:space="preserve"> e </w:t>
+      </w:r>
+      <w:proofErr w:type="gramStart"/>
+      <w:r>
+        <w:rPr>
+          <w:sz w:val="24"/>
+          <w:szCs w:val="24"/>
+        </w:rPr>
+        <w:t>utilizar  o</w:t>
+      </w:r>
+      <w:proofErr w:type="gramEnd"/>
+      <w:r>
+        <w:rPr>
+          <w:sz w:val="24"/>
+          <w:szCs w:val="24"/>
+        </w:rPr>
+        <w:t xml:space="preserve"> método </w:t>
+      </w:r>
+      <w:proofErr w:type="spellStart"/>
+      <w:r>
+        <w:rPr>
+          <w:sz w:val="24"/>
+          <w:szCs w:val="24"/>
+        </w:rPr>
+        <w:t>comparePassword</w:t>
+      </w:r>
+      <w:proofErr w:type="spellEnd"/>
+      <w:r>
+        <w:rPr>
+          <w:sz w:val="24"/>
+          <w:szCs w:val="24"/>
+        </w:rPr>
+        <w:t xml:space="preserve"> do model </w:t>
+      </w:r>
+      <w:proofErr w:type="spellStart"/>
+      <w:r>
+        <w:rPr>
+          <w:sz w:val="24"/>
+          <w:szCs w:val="24"/>
+        </w:rPr>
+        <w:t>User</w:t>
+      </w:r>
+      <w:proofErr w:type="spellEnd"/>
+      <w:r>
+        <w:rPr>
+          <w:sz w:val="24"/>
+          <w:szCs w:val="24"/>
+        </w:rPr>
+        <w:t xml:space="preserve">, que recebe a senha passada por requisição e o </w:t>
+      </w:r>
+      <w:proofErr w:type="spellStart"/>
+      <w:r>
+        <w:rPr>
+          <w:sz w:val="24"/>
+          <w:szCs w:val="24"/>
+        </w:rPr>
+        <w:t>user</w:t>
+      </w:r>
+      <w:proofErr w:type="spellEnd"/>
+      <w:r>
+        <w:rPr>
+          <w:sz w:val="24"/>
+          <w:szCs w:val="24"/>
+        </w:rPr>
+        <w:t xml:space="preserve"> que foi encontrado no método </w:t>
+      </w:r>
+      <w:proofErr w:type="spellStart"/>
+      <w:r>
+        <w:rPr>
+          <w:sz w:val="24"/>
+          <w:szCs w:val="24"/>
+        </w:rPr>
+        <w:t>findByEmail</w:t>
+      </w:r>
+      <w:proofErr w:type="spellEnd"/>
+      <w:r>
+        <w:rPr>
+          <w:sz w:val="24"/>
+          <w:szCs w:val="24"/>
+        </w:rPr>
+        <w:t>.</w:t>
+      </w:r>
+    </w:p>
+    <w:p>
+      <w:pPr>
+        <w:pStyle w:val="PargrafodaLista"/>
+        <w:numPr>
+          <w:ilvl w:val="0"/>
+          <w:numId w:val="6"/>
+        </w:numPr>
+        <w:ind w:left="227"/>
+        <w:jc w:val="both"/>
+        <w:rPr>
+          <w:sz w:val="24"/>
+          <w:szCs w:val="24"/>
+        </w:rPr>
+      </w:pPr>
+      <w:r>
+        <w:rPr>
+          <w:sz w:val="24"/>
+          <w:szCs w:val="24"/>
+        </w:rPr>
+        <w:t xml:space="preserve">Se </w:t>
+      </w:r>
+      <w:proofErr w:type="spellStart"/>
+      <w:r>
+        <w:rPr>
+          <w:sz w:val="24"/>
+          <w:szCs w:val="24"/>
+        </w:rPr>
+        <w:t>isCorrectPassword</w:t>
+      </w:r>
+      <w:proofErr w:type="spellEnd"/>
+      <w:r>
+        <w:rPr>
+          <w:sz w:val="24"/>
+          <w:szCs w:val="24"/>
+        </w:rPr>
+        <w:t xml:space="preserve"> for </w:t>
+      </w:r>
+      <w:proofErr w:type="spellStart"/>
+      <w:r>
+        <w:rPr>
+          <w:sz w:val="24"/>
+          <w:szCs w:val="24"/>
+        </w:rPr>
+        <w:t>true</w:t>
+      </w:r>
+      <w:proofErr w:type="spellEnd"/>
+      <w:r>
+        <w:rPr>
+          <w:sz w:val="24"/>
+          <w:szCs w:val="24"/>
+        </w:rPr>
+        <w:t xml:space="preserve"> significa que as senhas são iguais.</w:t>
+      </w:r>
+    </w:p>
+    <w:p>
+      <w:pPr>
+        <w:pStyle w:val="PargrafodaLista"/>
+        <w:numPr>
+          <w:ilvl w:val="0"/>
+          <w:numId w:val="6"/>
+        </w:numPr>
+        <w:ind w:left="227"/>
+        <w:jc w:val="both"/>
+        <w:rPr>
+          <w:sz w:val="24"/>
+          <w:szCs w:val="24"/>
+        </w:rPr>
+      </w:pPr>
+      <w:r>
+        <w:rPr>
+          <w:sz w:val="24"/>
+          <w:szCs w:val="24"/>
+        </w:rPr>
+        <w:t xml:space="preserve">Criamos então a variável </w:t>
+      </w:r>
+      <w:proofErr w:type="spellStart"/>
+      <w:r>
+        <w:rPr>
+          <w:sz w:val="24"/>
+          <w:szCs w:val="24"/>
+        </w:rPr>
+        <w:t>tokenJwt</w:t>
+      </w:r>
+      <w:proofErr w:type="spellEnd"/>
+      <w:r>
+        <w:rPr>
+          <w:sz w:val="24"/>
+          <w:szCs w:val="24"/>
+        </w:rPr>
+        <w:t xml:space="preserve"> que </w:t>
+      </w:r>
+      <w:r>
+        <w:rPr>
+          <w:sz w:val="24"/>
+          <w:szCs w:val="24"/>
+        </w:rPr>
+        <w:t xml:space="preserve">receberá um token de autenticação. Para isso utilizamos o </w:t>
+      </w:r>
+      <w:proofErr w:type="spellStart"/>
+      <w:proofErr w:type="gramStart"/>
+      <w:r>
+        <w:rPr>
+          <w:sz w:val="24"/>
+          <w:szCs w:val="24"/>
+        </w:rPr>
+        <w:t>jwt.sign</w:t>
+      </w:r>
+      <w:proofErr w:type="spellEnd"/>
+      <w:proofErr w:type="gramEnd"/>
+      <w:r>
+        <w:rPr>
+          <w:sz w:val="24"/>
+          <w:szCs w:val="24"/>
+        </w:rPr>
+        <w:t xml:space="preserve"> </w:t>
+      </w:r>
+      <w:r>
+        <w:rPr>
+          <w:sz w:val="24"/>
+          <w:szCs w:val="24"/>
+        </w:rPr>
+        <w:t xml:space="preserve"> que irá receber o </w:t>
+      </w:r>
+      <w:proofErr w:type="spellStart"/>
+      <w:r>
+        <w:rPr>
+          <w:sz w:val="24"/>
+          <w:szCs w:val="24"/>
+        </w:rPr>
+        <w:t>emai</w:t>
+      </w:r>
+      <w:proofErr w:type="spellEnd"/>
+      <w:r>
+        <w:rPr>
+          <w:sz w:val="24"/>
+          <w:szCs w:val="24"/>
+        </w:rPr>
+        <w:t xml:space="preserve">, o cargo do usuário e a chave </w:t>
+      </w:r>
+      <w:proofErr w:type="spellStart"/>
+      <w:r>
+        <w:rPr>
+          <w:sz w:val="24"/>
+          <w:szCs w:val="24"/>
+        </w:rPr>
+        <w:t>secret</w:t>
+      </w:r>
+      <w:proofErr w:type="spellEnd"/>
+      <w:r>
+        <w:rPr>
+          <w:sz w:val="24"/>
+          <w:szCs w:val="24"/>
+        </w:rPr>
+        <w:t xml:space="preserve"> criada anteriormente.</w:t>
+      </w:r>
+    </w:p>
+    <w:p>
+      <w:pPr>
+        <w:pStyle w:val="PargrafodaLista"/>
+        <w:numPr>
+          <w:ilvl w:val="0"/>
+          <w:numId w:val="6"/>
+        </w:numPr>
+        <w:ind w:left="227"/>
+        <w:jc w:val="both"/>
+        <w:rPr>
+          <w:sz w:val="24"/>
+          <w:szCs w:val="24"/>
+        </w:rPr>
+      </w:pPr>
+      <w:r>
+        <w:rPr>
+          <w:sz w:val="24"/>
+          <w:szCs w:val="24"/>
+        </w:rPr>
+        <w:t>E enviamos o token por resposta.</w:t>
+      </w:r>
+    </w:p>
+    <w:p>
+      <w:pPr>
+        <w:pStyle w:val="PargrafodaLista"/>
+        <w:numPr>
+          <w:ilvl w:val="0"/>
+          <w:numId w:val="6"/>
+        </w:numPr>
+        <w:ind w:left="227"/>
+        <w:jc w:val="both"/>
+        <w:rPr>
+          <w:sz w:val="24"/>
+          <w:szCs w:val="24"/>
+        </w:rPr>
+      </w:pPr>
+      <w:r>
+        <w:rPr>
+          <w:sz w:val="24"/>
+          <w:szCs w:val="24"/>
+        </w:rPr>
+        <w:drawing>
+          <wp:inline distT="0" distB="0" distL="0" distR="0" wp14:anchorId="4033FDE3" wp14:editId="0561EAAB">
+            <wp:extent cx="5221393" cy="4225297"/>
+            <wp:effectExtent l="0" t="0" r="0" b="3810"/>
+            <wp:docPr id="58" name="Imagem 58"/>
+            <wp:cNvGraphicFramePr>
+              <a:graphicFrameLocks xmlns:a="http://schemas.openxmlformats.org/drawingml/2006/main" noChangeAspect="1"/>
+            </wp:cNvGraphicFramePr>
+            <a:graphic xmlns:a="http://schemas.openxmlformats.org/drawingml/2006/main">
+              <a:graphicData uri="http://schemas.openxmlformats.org/drawingml/2006/picture">
+                <pic:pic xmlns:pic="http://schemas.openxmlformats.org/drawingml/2006/picture">
+                  <pic:nvPicPr>
+                    <pic:cNvPr id="1" name=""/>
+                    <pic:cNvPicPr/>
+                  </pic:nvPicPr>
+                  <pic:blipFill>
+                    <a:blip r:embed="rId64"/>
+                    <a:stretch>
+                      <a:fillRect/>
+                    </a:stretch>
+                  </pic:blipFill>
+                  <pic:spPr>
+                    <a:xfrm>
+                      <a:off x="0" y="0"/>
+                      <a:ext cx="5233554" cy="4235138"/>
+                    </a:xfrm>
+                    <a:prstGeom prst="rect">
+                      <a:avLst/>
+                    </a:prstGeom>
+                  </pic:spPr>
+                </pic:pic>
+              </a:graphicData>
+            </a:graphic>
+          </wp:inline>
+        </w:drawing>
+      </w:r>
+    </w:p>
+    <w:p>
+      <w:pPr>
+        <w:pStyle w:val="PargrafodaLista"/>
+        <w:ind w:left="227"/>
+        <w:jc w:val="both"/>
+        <w:rPr>
+          <w:sz w:val="24"/>
+          <w:szCs w:val="24"/>
+        </w:rPr>
+      </w:pPr>
+    </w:p>
+    <w:p>
+      <w:pPr>
+        <w:pStyle w:val="PargrafodaLista"/>
+        <w:ind w:left="227"/>
+        <w:jc w:val="both"/>
+        <w:rPr>
+          <w:b/>
+          <w:bCs/>
+          <w:sz w:val="28"/>
+          <w:szCs w:val="28"/>
+        </w:rPr>
+      </w:pPr>
+    </w:p>
+    <w:p>
+      <w:pPr>
+        <w:pStyle w:val="PargrafodaLista"/>
+        <w:ind w:left="227"/>
+        <w:jc w:val="both"/>
+        <w:rPr>
+          <w:b/>
+          <w:bCs/>
+          <w:sz w:val="28"/>
+          <w:szCs w:val="28"/>
+        </w:rPr>
+      </w:pPr>
+    </w:p>
+    <w:p>
+      <w:pPr>
+        <w:pStyle w:val="PargrafodaLista"/>
+        <w:ind w:left="227"/>
+        <w:jc w:val="both"/>
+        <w:rPr>
+          <w:b/>
+          <w:bCs/>
+          <w:sz w:val="28"/>
+          <w:szCs w:val="28"/>
+        </w:rPr>
+      </w:pPr>
+    </w:p>
+    <w:p>
+      <w:pPr>
+        <w:pStyle w:val="PargrafodaLista"/>
+        <w:ind w:left="227"/>
+        <w:jc w:val="both"/>
+        <w:rPr>
+          <w:b/>
+          <w:bCs/>
+          <w:sz w:val="28"/>
+          <w:szCs w:val="28"/>
+        </w:rPr>
+      </w:pPr>
+      <w:r>
+        <w:rPr>
+          <w:b/>
+          <w:bCs/>
+          <w:sz w:val="28"/>
+          <w:szCs w:val="28"/>
+        </w:rPr>
+        <w:lastRenderedPageBreak/>
+        <w:t xml:space="preserve">Método </w:t>
+      </w:r>
+      <w:proofErr w:type="spellStart"/>
+      <w:r>
+        <w:rPr>
+          <w:b/>
+          <w:bCs/>
+          <w:sz w:val="28"/>
+          <w:szCs w:val="28"/>
+        </w:rPr>
+        <w:t>comparePassword</w:t>
+      </w:r>
+      <w:proofErr w:type="spellEnd"/>
+      <w:r>
+        <w:rPr>
+          <w:b/>
+          <w:bCs/>
+          <w:sz w:val="28"/>
+          <w:szCs w:val="28"/>
+        </w:rPr>
+        <w:t xml:space="preserve"> do model </w:t>
+      </w:r>
+      <w:proofErr w:type="spellStart"/>
+      <w:r>
+        <w:rPr>
+          <w:b/>
+          <w:bCs/>
+          <w:sz w:val="28"/>
+          <w:szCs w:val="28"/>
+        </w:rPr>
+        <w:t>User</w:t>
+      </w:r>
+      <w:proofErr w:type="spellEnd"/>
+    </w:p>
+    <w:p>
+      <w:pPr>
+        <w:pStyle w:val="PargrafodaLista"/>
+        <w:numPr>
+          <w:ilvl w:val="0"/>
+          <w:numId w:val="6"/>
+        </w:numPr>
+        <w:ind w:left="227"/>
+        <w:jc w:val="both"/>
+        <w:rPr>
+          <w:sz w:val="24"/>
+          <w:szCs w:val="24"/>
+        </w:rPr>
+      </w:pPr>
+      <w:r>
+        <w:rPr>
+          <w:sz w:val="24"/>
+          <w:szCs w:val="24"/>
+        </w:rPr>
+        <w:t xml:space="preserve">Este método recebe como parâmetros a senha passada pelo o usuário e o usuário encontrado no método </w:t>
+      </w:r>
+      <w:proofErr w:type="spellStart"/>
+      <w:r>
+        <w:rPr>
+          <w:sz w:val="24"/>
+          <w:szCs w:val="24"/>
+        </w:rPr>
+        <w:t>findBy</w:t>
+      </w:r>
+      <w:r>
+        <w:rPr>
+          <w:sz w:val="24"/>
+          <w:szCs w:val="24"/>
+        </w:rPr>
+        <w:t>email</w:t>
+      </w:r>
+      <w:proofErr w:type="spellEnd"/>
+      <w:r>
+        <w:rPr>
+          <w:sz w:val="24"/>
+          <w:szCs w:val="24"/>
+        </w:rPr>
+        <w:t xml:space="preserve"> dentro do método login, visto anteriormente.</w:t>
+      </w:r>
+    </w:p>
+    <w:p>
+      <w:pPr>
+        <w:pStyle w:val="PargrafodaLista"/>
+        <w:numPr>
+          <w:ilvl w:val="0"/>
+          <w:numId w:val="6"/>
+        </w:numPr>
+        <w:ind w:left="227"/>
+        <w:jc w:val="both"/>
+        <w:rPr>
+          <w:sz w:val="24"/>
+          <w:szCs w:val="24"/>
+        </w:rPr>
+      </w:pPr>
+      <w:r>
+        <w:rPr>
+          <w:sz w:val="24"/>
+          <w:szCs w:val="24"/>
+        </w:rPr>
+        <w:t xml:space="preserve">Criamos então uma variável chamada </w:t>
+      </w:r>
+      <w:proofErr w:type="spellStart"/>
+      <w:r>
+        <w:rPr>
+          <w:sz w:val="24"/>
+          <w:szCs w:val="24"/>
+        </w:rPr>
+        <w:t>truePassword</w:t>
+      </w:r>
+      <w:proofErr w:type="spellEnd"/>
+      <w:r>
+        <w:rPr>
+          <w:sz w:val="24"/>
+          <w:szCs w:val="24"/>
+        </w:rPr>
+        <w:t xml:space="preserve"> </w:t>
+      </w:r>
+      <w:r>
+        <w:rPr>
+          <w:sz w:val="24"/>
+          <w:szCs w:val="24"/>
+        </w:rPr>
+        <w:t xml:space="preserve">que irá receber o resultado do método compare do </w:t>
+      </w:r>
+      <w:proofErr w:type="spellStart"/>
+      <w:r>
+        <w:rPr>
+          <w:sz w:val="24"/>
+          <w:szCs w:val="24"/>
+        </w:rPr>
+        <w:t>bycrypt</w:t>
+      </w:r>
+      <w:proofErr w:type="spellEnd"/>
+      <w:r>
+        <w:rPr>
+          <w:sz w:val="24"/>
+          <w:szCs w:val="24"/>
+        </w:rPr>
+        <w:t xml:space="preserve">, este método recebe como parâmetro a senha passada pelo usuário e o </w:t>
+      </w:r>
+      <w:proofErr w:type="spellStart"/>
+      <w:r>
+        <w:rPr>
+          <w:sz w:val="24"/>
+          <w:szCs w:val="24"/>
+        </w:rPr>
+        <w:t>password</w:t>
+      </w:r>
+      <w:proofErr w:type="spellEnd"/>
+      <w:r>
+        <w:rPr>
+          <w:sz w:val="24"/>
+          <w:szCs w:val="24"/>
+        </w:rPr>
+        <w:t xml:space="preserve"> da variável </w:t>
+      </w:r>
+      <w:proofErr w:type="spellStart"/>
+      <w:r>
+        <w:rPr>
+          <w:sz w:val="24"/>
+          <w:szCs w:val="24"/>
+        </w:rPr>
+        <w:t>user</w:t>
+      </w:r>
+      <w:proofErr w:type="spellEnd"/>
+      <w:r>
+        <w:rPr>
+          <w:sz w:val="24"/>
+          <w:szCs w:val="24"/>
+        </w:rPr>
+        <w:t>, que é a mesma do banco de dados.</w:t>
+      </w:r>
+    </w:p>
+    <w:p>
+      <w:pPr>
+        <w:pStyle w:val="PargrafodaLista"/>
+        <w:numPr>
+          <w:ilvl w:val="0"/>
+          <w:numId w:val="6"/>
+        </w:numPr>
+        <w:ind w:left="227"/>
+        <w:jc w:val="both"/>
+        <w:rPr>
+          <w:sz w:val="24"/>
+          <w:szCs w:val="24"/>
+        </w:rPr>
+      </w:pPr>
+      <w:r>
+        <w:rPr>
+          <w:sz w:val="24"/>
+          <w:szCs w:val="24"/>
+        </w:rPr>
+        <w:drawing>
+          <wp:inline distT="0" distB="0" distL="0" distR="0" wp14:anchorId="3E87B714" wp14:editId="2B814391">
+            <wp:extent cx="6243109" cy="3053792"/>
+            <wp:effectExtent l="0" t="0" r="5715" b="0"/>
+            <wp:docPr id="60" name="Imagem 60"/>
+            <wp:cNvGraphicFramePr>
+              <a:graphicFrameLocks xmlns:a="http://schemas.openxmlformats.org/drawingml/2006/main" noChangeAspect="1"/>
+            </wp:cNvGraphicFramePr>
+            <a:graphic xmlns:a="http://schemas.openxmlformats.org/drawingml/2006/main">
+              <a:graphicData uri="http://schemas.openxmlformats.org/drawingml/2006/picture">
+                <pic:pic xmlns:pic="http://schemas.openxmlformats.org/drawingml/2006/picture">
+                  <pic:nvPicPr>
+                    <pic:cNvPr id="1" name=""/>
+                    <pic:cNvPicPr/>
+                  </pic:nvPicPr>
+                  <pic:blipFill>
+                    <a:blip r:embed="rId65"/>
+                    <a:stretch>
+                      <a:fillRect/>
+                    </a:stretch>
+                  </pic:blipFill>
+                  <pic:spPr>
+                    <a:xfrm>
+                      <a:off x="0" y="0"/>
+                      <a:ext cx="6258804" cy="3061469"/>
+                    </a:xfrm>
+                    <a:prstGeom prst="rect">
+                      <a:avLst/>
+                    </a:prstGeom>
+                  </pic:spPr>
+                </pic:pic>
+              </a:graphicData>
+            </a:graphic>
+          </wp:inline>
+        </w:drawing>
+      </w:r>
+    </w:p>
+    <w:p>
+      <w:pPr>
+        <w:pStyle w:val="PargrafodaLista"/>
+        <w:ind w:left="227"/>
+        <w:jc w:val="both"/>
+        <w:rPr>
+          <w:sz w:val="24"/>
+          <w:szCs w:val="24"/>
+        </w:rPr>
+      </w:pPr>
+    </w:p>
+    <w:p>
+      <w:pPr>
+        <w:pStyle w:val="PargrafodaLista"/>
+        <w:ind w:left="227"/>
+        <w:jc w:val="both"/>
+        <w:rPr>
+          <w:b/>
+          <w:bCs/>
+          <w:sz w:val="28"/>
+          <w:szCs w:val="28"/>
+        </w:rPr>
+      </w:pPr>
+      <w:r>
+        <w:rPr>
+          <w:b/>
+          <w:bCs/>
+          <w:sz w:val="28"/>
+          <w:szCs w:val="28"/>
+        </w:rPr>
+        <w:t xml:space="preserve">Rota para login </w:t>
+      </w:r>
+    </w:p>
+    <w:p>
+      <w:pPr>
+        <w:pStyle w:val="PargrafodaLista"/>
+        <w:numPr>
+          <w:ilvl w:val="0"/>
+          <w:numId w:val="6"/>
+        </w:numPr>
+        <w:ind w:left="227"/>
+        <w:jc w:val="both"/>
+        <w:rPr>
+          <w:sz w:val="24"/>
+          <w:szCs w:val="24"/>
+        </w:rPr>
+      </w:pPr>
+      <w:r>
+        <w:rPr>
+          <w:sz w:val="24"/>
+          <w:szCs w:val="24"/>
+        </w:rPr>
+        <w:drawing>
+          <wp:inline distT="0" distB="0" distL="0" distR="0" wp14:anchorId="5CB6ADF3" wp14:editId="673C3A69">
+            <wp:extent cx="3667637" cy="571580"/>
+            <wp:effectExtent l="0" t="0" r="0" b="0"/>
+            <wp:docPr id="61" name="Imagem 61"/>
+            <wp:cNvGraphicFramePr>
+              <a:graphicFrameLocks xmlns:a="http://schemas.openxmlformats.org/drawingml/2006/main" noChangeAspect="1"/>
+            </wp:cNvGraphicFramePr>
+            <a:graphic xmlns:a="http://schemas.openxmlformats.org/drawingml/2006/main">
+              <a:graphicData uri="http://schemas.openxmlformats.org/drawingml/2006/picture">
+                <pic:pic xmlns:pic="http://schemas.openxmlformats.org/drawingml/2006/picture">
+                  <pic:nvPicPr>
+                    <pic:cNvPr id="1" name=""/>
+                    <pic:cNvPicPr/>
+                  </pic:nvPicPr>
+                  <pic:blipFill>
+                    <a:blip r:embed="rId66"/>
+                    <a:stretch>
+                      <a:fillRect/>
+                    </a:stretch>
+                  </pic:blipFill>
+                  <pic:spPr>
+                    <a:xfrm>
+                      <a:off x="0" y="0"/>
+                      <a:ext cx="3667637" cy="571580"/>
                     </a:xfrm>
                     <a:prstGeom prst="rect">
                       <a:avLst/>

</xml_diff>